<commit_message>
Vaatimusmäärittelyn päivitystä - ET
</commit_message>
<xml_diff>
--- a/Vaatimusmaarittely_Ampumispvkirja.docx
+++ b/Vaatimusmaarittely_Ampumispvkirja.docx
@@ -304,6 +304,38 @@
       <w:r>
         <w:t>Sovellukseen voidaan syöttää ampujien määrän, ammuttavien laukausten määrä per ammuntakierros, laskea ammuttujen laukausten tulos, ja tallentaa ne johonkin arvoon, mihin voi palata.</w:t>
       </w:r>
+      <w:r>
+        <w:t xml:space="preserve"> Tarkoituksena on ohjelmoida helppokäyttöinen sovellus ampumisharjoitusten tulosten kirjaamiseen. Ohjelmistoa voi käyttää niin harrasteryhmissä, kuin kisatulosten tallentamiseen.</w:t>
+      </w:r>
+    </w:p>
+    <w:p>
+      <w:r>
+        <w:t>Tällä hetkellä tuloksia kirjataan manuaalisesti ruutuvihkoon, jolloin riskinä on aiemman tiedon häviäminen. Ohjelmistolla on tarkoitus saada helpotusta tulosten tallentamiseen, sekä aiempien harjoituskertojen selaamiseen.</w:t>
+      </w:r>
+    </w:p>
+    <w:p>
+      <w:pPr>
+        <w:pStyle w:val="Otsikko3"/>
+        <w:rPr>
+          <w:rFonts w:eastAsia="Times New Roman"/>
+          <w:lang w:eastAsia="fi-FI"/>
+        </w:rPr>
+      </w:pPr>
+      <w:r>
+        <w:rPr>
+          <w:rFonts w:eastAsia="Times New Roman"/>
+          <w:lang w:eastAsia="fi-FI"/>
+        </w:rPr>
+        <w:br/>
+        <w:t>1.2 Tuote ja ympäristö</w:t>
+      </w:r>
+    </w:p>
+    <w:p>
+      <w:pPr>
+        <w:rPr>
+          <w:lang w:eastAsia="fi-FI"/>
+        </w:rPr>
+      </w:pPr>
     </w:p>
     <w:p>
       <w:pPr>
@@ -320,80 +352,6 @@
       </w:pPr>
       <w:r>
         <w:rPr>
-          <w:color w:val="FF0000"/>
-        </w:rPr>
-        <w:t>Vaatimusmäärittelydokumentin tarkoituksena on kuvata ohjelmiston pääpiirteet ja tärkeimmät toiminnot. Vaatimusmäärittelydokumentti toimii sopimuksena asiakkaan ja projektiryhmän välillä. Oleellista on, että molemmat osapuolet ymmärtävät mitkä ovat projektin tavoitteet</w:t>
-      </w:r>
-      <w:r>
-        <w:rPr>
-          <w:color w:val="FF0000"/>
-        </w:rPr>
-        <w:t>.</w:t>
-      </w:r>
-    </w:p>
-    <w:p>
-      <w:pPr>
-        <w:rPr>
-          <w:color w:val="FF0000"/>
-          <w:bdr w:val="none" w:sz="0" w:space="0" w:color="auto" w:frame="1"/>
-        </w:rPr>
-      </w:pPr>
-      <w:r>
-        <w:rPr>
-          <w:color w:val="FF0000"/>
-          <w:bdr w:val="none" w:sz="0" w:space="0" w:color="auto" w:frame="1"/>
-        </w:rPr>
-        <w:t>Määrittele selkeästi, miksi uutta ohjelmistoa tarvitaan. Mitkä ovat projektin tavoitteet ja taustalla olevat ongelmat tai tarpeet, jotka ohjelmiston tulisi ratkaista? Listaa keskeiset liiketoiminnalliset tai toiminnalliset haasteet, joihin ohjelmisto pyrkii vastaamaan. Tarkenna, miten ohjelmisto parantaa nykytilaa tai tukee organisaation tavoitteita.</w:t>
-      </w:r>
-    </w:p>
-    <w:p>
-      <w:pPr>
-        <w:rPr>
-          <w:rFonts w:eastAsia="Times New Roman"/>
-          <w:color w:val="FF0000"/>
-          <w:spacing w:val="2"/>
-          <w:kern w:val="0"/>
-          <w:sz w:val="24"/>
-          <w:szCs w:val="24"/>
-          <w:lang w:eastAsia="fi-FI"/>
-          <w14:ligatures w14:val="none"/>
-        </w:rPr>
-      </w:pPr>
-      <w:r>
-        <w:rPr>
-          <w:color w:val="FF0000"/>
-          <w:bdr w:val="none" w:sz="0" w:space="0" w:color="auto" w:frame="1"/>
-        </w:rPr>
-        <w:t>Määrittele, mitä ohjelmiston tulee tehdä ja mitä ei. Rajaa projektin kattavuus niin, että se on hallittavissa ja saavutettavissa. Kuvaile keskeiset ominaisuudet, toiminnot ja vaatimukset, jotka ohjelmistolta odotetaan. Käytä konkreettisia esimerkkejä, kun mahdollista. Tee ero välttämättömien ja toivottavien ominaisuuksien välillä. Tämä auttaa priorisoimaan kehitystyötä.</w:t>
-      </w:r>
-    </w:p>
-    <w:p>
-      <w:pPr>
-        <w:pStyle w:val="Otsikko3"/>
-        <w:rPr>
-          <w:rFonts w:eastAsia="Times New Roman"/>
-          <w:lang w:eastAsia="fi-FI"/>
-        </w:rPr>
-      </w:pPr>
-      <w:r>
-        <w:rPr>
-          <w:rFonts w:eastAsia="Times New Roman"/>
-          <w:lang w:eastAsia="fi-FI"/>
-        </w:rPr>
-        <w:br/>
-        <w:t>1.2 Tuote ja ympäristö</w:t>
-      </w:r>
-    </w:p>
-    <w:p>
-      <w:pPr>
-        <w:rPr>
-          <w:lang w:eastAsia="fi-FI"/>
-        </w:rPr>
-      </w:pPr>
-    </w:p>
-    <w:p>
-      <w:pPr>
-        <w:rPr>
           <w:rFonts w:cstheme="minorHAnsi"/>
           <w:color w:val="1E1F21"/>
           <w:spacing w:val="2"/>
@@ -401,7 +359,8 @@
           <w:lang w:eastAsia="fi-FI"/>
           <w14:ligatures w14:val="none"/>
         </w:rPr>
-      </w:pPr>
+        <w:t>Ohjelmaan tallennetaan ampujien nimet, kierrokset, laukausten määrä, pisteet ja aseen numero. Ohjelmaan myös tallennetaan tiedot ampumaradasta ja etäisyydestä. Ohjelmistoa on tarkoitus käyttää tietokoneella, jolla yksi, tai useampi henkilö tallentaa tiedot järjestelmään.</w:t>
+      </w:r>
       <w:r>
         <w:rPr>
           <w:rFonts w:cstheme="minorHAnsi"/>
@@ -411,72 +370,9 @@
           <w:lang w:eastAsia="fi-FI"/>
           <w14:ligatures w14:val="none"/>
         </w:rPr>
-        <w:t>Ohjelmaan tallennetaan ampujien nimet, kierrokset, laukausten määrä, pisteet ja aseen numero. Ohjelmaan myös tallennetaan tiedot ampumaradasta ja etäisyydestä. Ohjelmaa on tarkoitus käyttää ampumaradalla, maasto-olosuhteissa.</w:t>
-      </w:r>
-    </w:p>
-    <w:p>
-      <w:pPr>
-        <w:rPr>
-          <w:rFonts w:cstheme="minorHAnsi"/>
-          <w:color w:val="1E1F21"/>
-          <w:spacing w:val="2"/>
-          <w:kern w:val="0"/>
-          <w:lang w:eastAsia="fi-FI"/>
-          <w14:ligatures w14:val="none"/>
-        </w:rPr>
-      </w:pPr>
-      <w:r>
-        <w:rPr>
-          <w:rFonts w:cstheme="minorHAnsi"/>
-          <w:color w:val="1E1F21"/>
-          <w:spacing w:val="2"/>
-          <w:kern w:val="0"/>
-          <w:lang w:eastAsia="fi-FI"/>
-          <w14:ligatures w14:val="none"/>
-        </w:rPr>
-        <w:t>Ohjelmistoa on tarkoitus käyttää tietokoneella, jolla yksi, tai useampi henkilö tallentaa tiedot järjestelmään.</w:t>
-      </w:r>
-    </w:p>
-    <w:p>
-      <w:pPr>
-        <w:rPr>
-          <w:rFonts w:cstheme="minorHAnsi"/>
-          <w:color w:val="FF0000"/>
-          <w:spacing w:val="2"/>
-          <w:kern w:val="0"/>
-          <w:lang w:eastAsia="fi-FI"/>
-          <w14:ligatures w14:val="none"/>
-        </w:rPr>
-      </w:pPr>
-      <w:r>
-        <w:rPr>
-          <w:rFonts w:cstheme="minorHAnsi"/>
-          <w:color w:val="FF0000"/>
-          <w:spacing w:val="2"/>
-          <w:kern w:val="0"/>
-          <w:lang w:eastAsia="fi-FI"/>
-          <w14:ligatures w14:val="none"/>
-        </w:rPr>
-        <w:t>Tee</w:t>
-      </w:r>
-      <w:r>
-        <w:rPr>
-          <w:rFonts w:cstheme="minorHAnsi"/>
-          <w:color w:val="FF0000"/>
-          <w:lang w:eastAsia="fi-FI"/>
-        </w:rPr>
-        <w:t xml:space="preserve"> lyhyt, mutta informatiivinen kuvaus itse ohjelmistosta. Määritä, mikä sen tarkoitus on ja mitä se tekee.</w:t>
-      </w:r>
-      <w:r>
-        <w:rPr>
-          <w:rFonts w:cstheme="minorHAnsi"/>
-          <w:color w:val="FF0000"/>
-        </w:rPr>
-        <w:t xml:space="preserve"> Kuvaa ohjelmisto, sen päätoiminnot ja lopullinen tavoite.</w:t>
-      </w:r>
-    </w:p>
-    <w:p>
-      <w:pPr>
+        <w:t xml:space="preserve"> Tavoitteena on saada helposti tallennettua ampumisharjoittelun tulokset, sekä aiempien tulosten helppo selaus.</w:t>
+      </w:r>
+      <w:r>
         <w:rPr>
           <w:rFonts w:ascii="Noto Sans" w:eastAsia="Times New Roman" w:hAnsi="Noto Sans" w:cs="Noto Sans"/>
           <w:color w:val="FF0000"/>
@@ -487,25 +383,7 @@
           <w:lang w:eastAsia="fi-FI"/>
           <w14:ligatures w14:val="none"/>
         </w:rPr>
-      </w:pPr>
-      <w:r>
-        <w:rPr>
-          <w:color w:val="FF0000"/>
-        </w:rPr>
-        <w:t>Kuvaillaan, missä ympäristössä ohjelmisto tulee toimimaan. Tämä sisältää käyttöjärjestelmät, laitteistovaatimukset ja mahdollisesti muut ohjelmistot tai järjestelmät, joiden kanssa ohjelmiston on oltava yhteensopiva.</w:t>
-      </w:r>
-      <w:r>
-        <w:rPr>
-          <w:rFonts w:ascii="Noto Sans" w:eastAsia="Times New Roman" w:hAnsi="Noto Sans" w:cs="Noto Sans"/>
-          <w:color w:val="FF0000"/>
-          <w:spacing w:val="2"/>
-          <w:kern w:val="0"/>
-          <w:sz w:val="24"/>
-          <w:szCs w:val="24"/>
-          <w:lang w:eastAsia="fi-FI"/>
-          <w14:ligatures w14:val="none"/>
-        </w:rPr>
-        <w:t xml:space="preserve">     </w:t>
+        <w:t xml:space="preserve"> </w:t>
       </w:r>
     </w:p>
     <w:p>
@@ -646,6 +524,7 @@
           <w:rFonts w:cstheme="minorHAnsi"/>
           <w:color w:val="FF0000"/>
         </w:rPr>
+        <w:lastRenderedPageBreak/>
         <w:t>Lyhyt yhteenveto vaatimusmäärittelyn rakenteesta ja sisällöstä. Tämä auttaa lukijaa hahmottamaan nopeasti, mitä kukin osa-alue sisältää ja miten dokumentti on organisoitu.</w:t>
       </w:r>
       <w:r>
@@ -769,29 +648,11 @@
       </w:pPr>
     </w:p>
     <w:p>
-      <w:pPr>
-        <w:rPr>
-          <w:color w:val="FF0000"/>
-        </w:rPr>
-      </w:pPr>
-      <w:r>
-        <w:rPr>
-          <w:color w:val="FF0000"/>
-        </w:rPr>
-        <w:t>Tämä osio tarjoaa yleisen kuvauksen ohjelmiston toiminnoista ja niiden tarkoituksesta. Se ei mene syvälle yksityiskohtiin, vaan antaa lukijalle ymmärryksen siitä, mitä ohjelmisto tekee.</w:t>
-      </w:r>
-      <w:r>
-        <w:rPr>
-          <w:color w:val="FF0000"/>
-        </w:rPr>
-        <w:t xml:space="preserve"> </w:t>
-      </w:r>
-      <w:r>
-        <w:rPr>
-          <w:color w:val="FF0000"/>
-          <w:lang w:eastAsia="fi-FI"/>
-        </w:rPr>
-        <w:t>Kuvaa tekstissä, miten käyttäjät vuorovaikuttavat ohjelmiston kanssa sekä tunnista keskeiset prosessit ja niiden väliset riippuvuudet.</w:t>
+      <w:r>
+        <w:t>Ohjelmistoon on mahdollista tallentaa eri harjoituskertoja. Käyttäjä pystyy määrittelemään harjoituksessa olevien henkilöiden määrän, ampumaradan pituuden, käytettävän aseen. Lisäksi käyttäjä määrittelee harjoituskierrosten, ja jokaisella kierroksella ammuttavien laukausten määrän. Ohjelmisto laskee pisteet, ja ne tallentuvat myöhempää käyttöä varten.</w:t>
+      </w:r>
+      <w:r>
+        <w:t xml:space="preserve"> Käyttäjä pääsee katselemaan aiempia tuloksia.</w:t>
       </w:r>
     </w:p>
     <w:p>
@@ -831,25 +692,6 @@
     </w:p>
     <w:p>
       <w:pPr>
-        <w:rPr>
-          <w:color w:val="FF0000"/>
-        </w:rPr>
-      </w:pPr>
-      <w:r>
-        <w:rPr>
-          <w:color w:val="FF0000"/>
-        </w:rPr>
-        <w:t>Määrittelee ne henkilöt tai roolit, jotka käyttävät ohjelmistoa. Kuvataan käyttäjien tärkeimmät tarpeet ja vaatimukset.</w:t>
-      </w:r>
-      <w:r>
-        <w:rPr>
-          <w:color w:val="FF0000"/>
-        </w:rPr>
-        <w:t xml:space="preserve"> Kenelle ratkaisua/palvelua kehitetään? Kannattaa nostaa esiin lyhyesti mahdolliset loppukäyttäjä ja oleellisiin palvelusta hyötyviin sidosryhmät.</w:t>
-      </w:r>
-    </w:p>
-    <w:p>
-      <w:pPr>
         <w:pStyle w:val="Otsikko3"/>
         <w:rPr>
           <w:rFonts w:eastAsia="Times New Roman"/>
@@ -861,7 +703,6 @@
           <w:rFonts w:eastAsia="Times New Roman"/>
           <w:lang w:eastAsia="fi-FI"/>
         </w:rPr>
-        <w:lastRenderedPageBreak/>
         <w:br/>
         <w:t>2.4 Yleiset rajoitteet</w:t>
       </w:r>
@@ -883,175 +724,118 @@
     </w:p>
     <w:p>
       <w:pPr>
+        <w:pStyle w:val="Otsikko3"/>
+        <w:rPr>
+          <w:rFonts w:eastAsia="Times New Roman"/>
+          <w:lang w:eastAsia="fi-FI"/>
+        </w:rPr>
+      </w:pPr>
+      <w:r>
+        <w:rPr>
+          <w:rFonts w:eastAsia="Times New Roman"/>
+          <w:lang w:eastAsia="fi-FI"/>
+        </w:rPr>
+        <w:t>2.5 Oletukset ja riippuvuudet</w:t>
+      </w:r>
+    </w:p>
+    <w:p>
+      <w:pPr>
+        <w:rPr>
+          <w:lang w:eastAsia="fi-FI"/>
+        </w:rPr>
+      </w:pPr>
+    </w:p>
+    <w:p>
+      <w:pPr>
+        <w:rPr>
+          <w:color w:val="FF0000"/>
+        </w:rPr>
+      </w:pPr>
+      <w:r>
+        <w:rPr>
+          <w:color w:val="FF0000"/>
+        </w:rPr>
+        <w:t>Tässä osiossa listataan ne oletukset, joita tehdään ohjelmiston suunnittelussa ja kehityksessä. Näitä voivat olla esimerkiksi tietyt tekniset oletukset tai odotukset projektin aikataulusta</w:t>
+      </w:r>
+      <w:r>
+        <w:rPr>
+          <w:color w:val="FF0000"/>
+        </w:rPr>
+        <w:t xml:space="preserve">. </w:t>
+      </w:r>
+      <w:r>
         <w:rPr>
           <w:rFonts w:ascii="Segoe UI" w:hAnsi="Segoe UI" w:cs="Segoe UI"/>
           <w:color w:val="FF0000"/>
         </w:rPr>
-      </w:pPr>
-      <w:r>
+        <w:t>Esimerkiksi: "Oletamme, että käyttäjät tulevat käyttämään moderneja selaimia ja päivittävät ne säännöllisesti."</w:t>
+      </w:r>
+    </w:p>
+    <w:p>
+      <w:pPr>
         <w:rPr>
           <w:color w:val="FF0000"/>
         </w:rPr>
-        <w:t>Listaa tähän asioita, jotka todetaan heti alkuvaiheessa</w:t>
-      </w:r>
+      </w:pPr>
       <w:r>
         <w:rPr>
           <w:color w:val="FF0000"/>
         </w:rPr>
-        <w:t>,</w:t>
-      </w:r>
-      <w:r>
-        <w:rPr>
-          <w:color w:val="FF0000"/>
-        </w:rPr>
-        <w:t xml:space="preserve"> asiat, toiminnot</w:t>
-      </w:r>
-      <w:r>
-        <w:rPr>
-          <w:color w:val="FF0000"/>
-        </w:rPr>
+        <w:t>Riippuvuuksina kuvaillaan ne ulkoiset tekijät, joihin ohjelmisto on riippuvainen. Tämä voi sisältää riippuvuudet muiden järjestelmien, laitteistojen tai kolmansien osapuolien kanssa.</w:t>
+      </w:r>
+    </w:p>
+    <w:p>
+      <w:pPr>
+        <w:pStyle w:val="Otsikko2"/>
+      </w:pPr>
+      <w:r>
+        <w:lastRenderedPageBreak/>
+        <w:t>3. Tiedot ja tietokanta</w:t>
+      </w:r>
+    </w:p>
+    <w:p>
+      <w:r>
+        <w:t>Kuvaa ohjelmiston käyttämät tiedot, niiden rakenteen, sisällön, käsitteet, käyttöintensiteetin, kapasiteettivaatimukset ja tiedostot.</w:t>
+      </w:r>
+      <w:r>
+        <w:t xml:space="preserve"> Tiedoilla voi olla eri rakenne </w:t>
+      </w:r>
+      <w:r>
+        <w:t>ohjelman eri osissa</w:t>
+      </w:r>
+      <w:r>
+        <w:t xml:space="preserve">, esimerkiksi </w:t>
+      </w:r>
+      <w:r>
+        <w:t>tietokan</w:t>
+      </w:r>
+      <w:r>
+        <w:t>nassa</w:t>
+      </w:r>
+      <w:r>
         <w:t xml:space="preserve"> ja </w:t>
       </w:r>
       <w:r>
-        <w:rPr>
-          <w:color w:val="FF0000"/>
-        </w:rPr>
-        <w:t>piirteet, joita ei tulla toteuttamaan. Tämä auttaa molempia osapuolia tarkistamaan, mitä projekti pitää sisällään ja mitä projektiin ei kuulu.</w:t>
-      </w:r>
-      <w:r>
-        <w:rPr>
-          <w:rFonts w:ascii="Segoe UI" w:hAnsi="Segoe UI" w:cs="Segoe UI"/>
-          <w:color w:val="FF0000"/>
-        </w:rPr>
-        <w:t xml:space="preserve"> Mainitaan myös yleiset rajoitteet, kuten aikataulu, resurssit, budjetti ja muut tekijät, jotka voivat vaikuttaa ohjelmiston kehitykseen ja käyttöön.</w:t>
-      </w:r>
-    </w:p>
-    <w:p>
-      <w:pPr>
-        <w:rPr>
-          <w:color w:val="FF0000"/>
-        </w:rPr>
-      </w:pPr>
-      <w:r>
-        <w:rPr>
-          <w:rFonts w:ascii="Lato" w:hAnsi="Lato"/>
-          <w:color w:val="FF0000"/>
-          <w:shd w:val="clear" w:color="auto" w:fill="FFFFFF"/>
-        </w:rPr>
-        <w:t>Eri ohjelmistojen/palvelujen toteutusta ja käyttöä ohjaavat usein lait ja säädökset. Näiden edellyttämät vaatimukset kirjataan vaatimusmäärittelyyn rajauksina.</w:t>
-      </w:r>
-    </w:p>
-    <w:p>
-      <w:pPr>
-        <w:rPr>
-          <w:rFonts w:ascii="Noto Sans" w:eastAsia="Times New Roman" w:hAnsi="Noto Sans" w:cs="Noto Sans"/>
-          <w:color w:val="1E1F21"/>
-          <w:spacing w:val="2"/>
-          <w:kern w:val="0"/>
-          <w:sz w:val="24"/>
-          <w:szCs w:val="24"/>
-          <w:lang w:eastAsia="fi-FI"/>
-          <w14:ligatures w14:val="none"/>
-        </w:rPr>
-      </w:pPr>
+        <w:t xml:space="preserve">varsinaisessa </w:t>
+      </w:r>
+      <w:r>
+        <w:t>ohjelmassa.</w:t>
+      </w:r>
     </w:p>
     <w:p>
       <w:pPr>
         <w:pStyle w:val="Otsikko3"/>
-        <w:rPr>
-          <w:rFonts w:eastAsia="Times New Roman"/>
-          <w:lang w:eastAsia="fi-FI"/>
-        </w:rPr>
-      </w:pPr>
-      <w:r>
-        <w:rPr>
-          <w:rFonts w:eastAsia="Times New Roman"/>
-          <w:lang w:eastAsia="fi-FI"/>
-        </w:rPr>
-        <w:t>2.5 Oletukset ja riippuvuudet</w:t>
-      </w:r>
-    </w:p>
-    <w:p>
-      <w:pPr>
-        <w:rPr>
-          <w:lang w:eastAsia="fi-FI"/>
-        </w:rPr>
-      </w:pPr>
-    </w:p>
-    <w:p>
-      <w:pPr>
-        <w:rPr>
-          <w:color w:val="FF0000"/>
-        </w:rPr>
-      </w:pPr>
-      <w:r>
-        <w:rPr>
-          <w:color w:val="FF0000"/>
-        </w:rPr>
-        <w:t>Tässä osiossa listataan ne oletukset, joita tehdään ohjelmiston suunnittelussa ja kehityksessä. Näitä voivat olla esimerkiksi tietyt tekniset oletukset tai odotukset projektin aikataulusta</w:t>
-      </w:r>
-      <w:r>
-        <w:rPr>
-          <w:color w:val="FF0000"/>
-        </w:rPr>
-        <w:t xml:space="preserve">. </w:t>
-      </w:r>
-      <w:r>
-        <w:rPr>
-          <w:rFonts w:ascii="Segoe UI" w:hAnsi="Segoe UI" w:cs="Segoe UI"/>
-          <w:color w:val="FF0000"/>
-        </w:rPr>
-        <w:t>Esimerkiksi: "Oletamme, että käyttäjät tulevat käyttämään moderneja selaimia ja päivittävät ne säännöllisesti."</w:t>
-      </w:r>
-    </w:p>
-    <w:p>
-      <w:pPr>
-        <w:rPr>
-          <w:color w:val="FF0000"/>
-        </w:rPr>
-      </w:pPr>
-      <w:r>
-        <w:rPr>
-          <w:color w:val="FF0000"/>
-        </w:rPr>
-        <w:t>Riippuvuuksina kuvaillaan ne ulkoiset tekijät, joihin ohjelmisto on riippuvainen. Tämä voi sisältää riippuvuudet muiden järjestelmien, laitteistojen tai kolmansien osapuolien kanssa.</w:t>
-      </w:r>
-    </w:p>
-    <w:p>
-      <w:pPr>
-        <w:pStyle w:val="Otsikko2"/>
-      </w:pPr>
-      <w:r>
-        <w:t>3. Tiedot ja tietokanta</w:t>
-      </w:r>
-    </w:p>
-    <w:p>
-      <w:r>
-        <w:t>Kuvaa ohjelmiston käyttämät tiedot, niiden rakenteen, sisällön, käsitteet, käyttöintensiteetin, kapasiteettivaatimukset ja tiedostot.</w:t>
-      </w:r>
-      <w:r>
-        <w:t xml:space="preserve"> Tiedoilla voi olla eri rakenne </w:t>
-      </w:r>
-      <w:r>
-        <w:t>ohjelman eri osissa</w:t>
-      </w:r>
-      <w:r>
-        <w:t xml:space="preserve">, esimerkiksi </w:t>
-      </w:r>
-      <w:r>
-        <w:t>tietokan</w:t>
-      </w:r>
-      <w:r>
-        <w:t>nassa</w:t>
-      </w:r>
-      <w:r>
-        <w:t xml:space="preserve"> ja </w:t>
-      </w:r>
-      <w:r>
-        <w:t xml:space="preserve">varsinaisessa </w:t>
-      </w:r>
-      <w:r>
-        <w:t>ohjelmassa.</w:t>
+      </w:pPr>
+      <w:r>
+        <w:t>3.1 Tietosisältö</w:t>
+      </w:r>
+    </w:p>
+    <w:p>
+      <w:r>
+        <w:t>T</w:t>
+      </w:r>
+      <w:r>
+        <w:t xml:space="preserve">ässä kohdassa pitäisi esittää ohjelmiston käyttämien tietojen looginen malli, joka kuvaa tietojen väliset suhteet ja rajoitteet. Tietosisältö voidaan esittää esimerkiksi tietokantakaaviona, luokkakaaviona tai XML-kaaviona. </w:t>
       </w:r>
     </w:p>
     <w:p>
@@ -1059,7 +843,26 @@
         <w:pStyle w:val="Otsikko3"/>
       </w:pPr>
       <w:r>
-        <w:t>3.1 Tietosisältö</w:t>
+        <w:t>3.1 Käsitteet omiin alakohtiinsa</w:t>
+      </w:r>
+    </w:p>
+    <w:p>
+      <w:r>
+        <w:t>Käsitteet omiin alakohtiinsa: tässä kohdassa pitäisi määritellä ohjelmiston käyttämät keskeiset käsitteet ja termit, jotka liittyvät tietosisältöön. Käsitteet pitäisi selittää selkeästi ja yksiselitteisesti</w:t>
+      </w:r>
+      <w:r>
+        <w:t xml:space="preserve">. Käsitteiden avulla voidaan viestiä </w:t>
+      </w:r>
+      <w:r>
+        <w:t>ohjelman käyttäjien ja tekijöiden välillä samoilla termeillä.</w:t>
+      </w:r>
+    </w:p>
+    <w:p>
+      <w:pPr>
+        <w:pStyle w:val="Otsikko3"/>
+      </w:pPr>
+      <w:r>
+        <w:t>3.2 Käyttöintensiteetti</w:t>
       </w:r>
     </w:p>
     <w:p>
@@ -1067,7 +870,67 @@
         <w:t>T</w:t>
       </w:r>
       <w:r>
-        <w:t xml:space="preserve">ässä kohdassa pitäisi esittää ohjelmiston käyttämien tietojen looginen malli, joka kuvaa tietojen väliset suhteet ja rajoitteet. Tietosisältö voidaan esittää esimerkiksi tietokantakaaviona, luokkakaaviona tai XML-kaaviona. </w:t>
+        <w:t>ässä kohdassa pitäisi arvioida kuinka usein ja paljon tietoja luetaan, kirjoitetaan, muokataan tai poistetaan. Käyttöintensiteetti vaikuttaa ohjelmiston suorituskykyyn</w:t>
+      </w:r>
+      <w:r>
+        <w:t xml:space="preserve"> ja sitä kautta vaadittavan laitteiston</w:t>
+      </w:r>
+      <w:r>
+        <w:t>, tietoturva</w:t>
+      </w:r>
+      <w:r>
+        <w:t>n</w:t>
+      </w:r>
+      <w:r>
+        <w:t xml:space="preserve"> ja tietokan</w:t>
+      </w:r>
+      <w:r>
+        <w:t>tojen</w:t>
+      </w:r>
+      <w:r>
+        <w:t xml:space="preserve"> hallin</w:t>
+      </w:r>
+      <w:r>
+        <w:t>nan</w:t>
+      </w:r>
+      <w:r>
+        <w:t xml:space="preserve"> suorituskykyvaatimuksiin</w:t>
+      </w:r>
+      <w:r>
+        <w:t>. Käyttöintensiteetti voidaan esittää esimerkiksi taulukkona, kaaviona tai kuvaajana.</w:t>
+      </w:r>
+      <w:r>
+        <w:t xml:space="preserve"> </w:t>
+      </w:r>
+    </w:p>
+    <w:p>
+      <w:pPr>
+        <w:pStyle w:val="Otsikko4"/>
+      </w:pPr>
+      <w:r>
+        <w:t>Esimerkki</w:t>
+      </w:r>
+    </w:p>
+    <w:p>
+      <w:r>
+        <w:t xml:space="preserve">Kuinka usein </w:t>
+      </w:r>
+      <w:r>
+        <w:t>laserkeilaustieto</w:t>
+      </w:r>
+      <w:r>
+        <w:t xml:space="preserve"> välitetään </w:t>
+      </w:r>
+      <w:r>
+        <w:t xml:space="preserve">kulkijan ohjausjärjestelmään ja </w:t>
+      </w:r>
+      <w:proofErr w:type="spellStart"/>
+      <w:r>
+        <w:t>lokitustiedostoihin</w:t>
+      </w:r>
+      <w:proofErr w:type="spellEnd"/>
+      <w:r>
+        <w:t>.</w:t>
       </w:r>
     </w:p>
     <w:p>
@@ -1075,102 +938,6 @@
         <w:pStyle w:val="Otsikko3"/>
       </w:pPr>
       <w:r>
-        <w:t>3.1 Käsitteet omiin alakohtiinsa</w:t>
-      </w:r>
-    </w:p>
-    <w:p>
-      <w:r>
-        <w:t>Käsitteet omiin alakohtiinsa: tässä kohdassa pitäisi määritellä ohjelmiston käyttämät keskeiset käsitteet ja termit, jotka liittyvät tietosisältöön. Käsitteet pitäisi selittää selkeästi ja yksiselitteisesti</w:t>
-      </w:r>
-      <w:r>
-        <w:t xml:space="preserve">. Käsitteiden avulla voidaan viestiä </w:t>
-      </w:r>
-      <w:r>
-        <w:t>ohjelman käyttäjien ja tekijöiden välillä samoilla termeillä.</w:t>
-      </w:r>
-    </w:p>
-    <w:p>
-      <w:pPr>
-        <w:pStyle w:val="Otsikko3"/>
-      </w:pPr>
-      <w:r>
-        <w:t>3.2 Käyttöintensiteetti</w:t>
-      </w:r>
-    </w:p>
-    <w:p>
-      <w:r>
-        <w:t>T</w:t>
-      </w:r>
-      <w:r>
-        <w:t>ässä kohdassa pitäisi arvioida kuinka usein ja paljon tietoja luetaan, kirjoitetaan, muokataan tai poistetaan. Käyttöintensiteetti vaikuttaa ohjelmiston suorituskykyyn</w:t>
-      </w:r>
-      <w:r>
-        <w:t xml:space="preserve"> ja sitä kautta vaadittavan laitteiston</w:t>
-      </w:r>
-      <w:r>
-        <w:t>, tietoturva</w:t>
-      </w:r>
-      <w:r>
-        <w:t>n</w:t>
-      </w:r>
-      <w:r>
-        <w:t xml:space="preserve"> ja tietokan</w:t>
-      </w:r>
-      <w:r>
-        <w:t>tojen</w:t>
-      </w:r>
-      <w:r>
-        <w:t xml:space="preserve"> hallin</w:t>
-      </w:r>
-      <w:r>
-        <w:t>nan</w:t>
-      </w:r>
-      <w:r>
-        <w:t xml:space="preserve"> suorituskykyvaatimuksiin</w:t>
-      </w:r>
-      <w:r>
-        <w:t>. Käyttöintensiteetti voidaan esittää esimerkiksi taulukkona, kaaviona tai kuvaajana.</w:t>
-      </w:r>
-      <w:r>
-        <w:t xml:space="preserve"> </w:t>
-      </w:r>
-    </w:p>
-    <w:p>
-      <w:pPr>
-        <w:pStyle w:val="Otsikko4"/>
-      </w:pPr>
-      <w:r>
-        <w:t>Esimerkki</w:t>
-      </w:r>
-    </w:p>
-    <w:p>
-      <w:r>
-        <w:t xml:space="preserve">Kuinka usein </w:t>
-      </w:r>
-      <w:r>
-        <w:t>laserkeilaustieto</w:t>
-      </w:r>
-      <w:r>
-        <w:t xml:space="preserve"> välitetään </w:t>
-      </w:r>
-      <w:r>
-        <w:t xml:space="preserve">kulkijan ohjausjärjestelmään ja </w:t>
-      </w:r>
-      <w:proofErr w:type="spellStart"/>
-      <w:r>
-        <w:t>lokitustiedostoihin</w:t>
-      </w:r>
-      <w:proofErr w:type="spellEnd"/>
-      <w:r>
-        <w:t>.</w:t>
-      </w:r>
-    </w:p>
-    <w:p>
-      <w:pPr>
-        <w:pStyle w:val="Otsikko3"/>
-      </w:pPr>
-      <w:r>
-        <w:lastRenderedPageBreak/>
         <w:t>3.3 Kapasiteettivaatimukset</w:t>
       </w:r>
     </w:p>
@@ -1338,6 +1105,7 @@
         <w:pStyle w:val="Otsikko2"/>
       </w:pPr>
       <w:r>
+        <w:lastRenderedPageBreak/>
         <w:t>5 Ulkoiset liittymät</w:t>
       </w:r>
     </w:p>
@@ -1439,7 +1207,6 @@
     </w:p>
     <w:p>
       <w:r>
-        <w:lastRenderedPageBreak/>
         <w:t>Tietoturvaan ja salaukseen liittyvät vaatimukset, jotka liittyvät tietoliikenteeseen.</w:t>
       </w:r>
     </w:p>
@@ -1531,6 +1298,7 @@
         <w:pStyle w:val="Otsikko3"/>
       </w:pPr>
       <w:r>
+        <w:lastRenderedPageBreak/>
         <w:t>6.5 Operointi</w:t>
       </w:r>
     </w:p>
@@ -1623,26 +1391,88 @@
         <w:pStyle w:val="Otsikko3"/>
       </w:pPr>
       <w:r>
+        <w:t>7.4 Muut rajoitteet</w:t>
+      </w:r>
+    </w:p>
+    <w:p>
+      <w:r>
+        <w:t>Muut suunnittelua rajoittavat tekijät, joita ei ole mainittu edellä, kuten aikarajoitukset tai budjettirajoitteet.</w:t>
+      </w:r>
+    </w:p>
+    <w:p>
+      <w:r>
+        <w:rPr>
+          <w:rStyle w:val="Otsikko2Char"/>
+        </w:rPr>
+        <w:t>8 Hylätyt ratkaisuvaihtoehdot</w:t>
+      </w:r>
+    </w:p>
+    <w:p>
+      <w:r>
+        <w:t>Tässä osiossa kuvaillaan niitä ratkaisuvaihtoehtoja, jotka harkittiin mutta päätettiin hylätä sovelluksen kehittämisessä. Näihin voi sisältyä teknisiä, toiminnallisia tai taloudellisia syitä. Esimerkkejä hylätyistä ratkaisuvaihtoehdoista:</w:t>
+      </w:r>
+    </w:p>
+    <w:p/>
+    <w:p>
+      <w:pPr>
+        <w:pStyle w:val="Otsikko3"/>
+      </w:pPr>
+      <w:r>
+        <w:t>Monialu</w:t>
+      </w:r>
+      <w:r>
+        <w:t>s</w:t>
+      </w:r>
+      <w:r>
+        <w:t>taisuus:</w:t>
+      </w:r>
+    </w:p>
+    <w:p>
+      <w:r>
+        <w:t>Harkittiin sovelluksen kehittämistä useille eri alustoille, kuten iOS, Android ja web, mutta resurssien ja aikataulun rajoitteiden vuoksi päätettiin keskittyä aluksi yhteen alustaan.</w:t>
+      </w:r>
+    </w:p>
+    <w:p/>
+    <w:p>
+      <w:pPr>
+        <w:pStyle w:val="Otsikko3"/>
+      </w:pPr>
+      <w:r>
+        <w:t>Lokalisaatio:</w:t>
+      </w:r>
+    </w:p>
+    <w:p>
+      <w:r>
+        <w:t>Alun perin harkittiin sovelluksen lokalisoimista useille eri kielille, mutta päätettiin aloittaa yhdellä pääkielellä ja laajentaa lokalisaatiota myöhemmin.</w:t>
+      </w:r>
+    </w:p>
+    <w:p/>
+    <w:p>
+      <w:pPr>
+        <w:pStyle w:val="Otsikko3"/>
+      </w:pPr>
+      <w:r>
+        <w:t>Monimutkainen käyttöliittymä:</w:t>
+      </w:r>
+    </w:p>
+    <w:p>
+      <w:r>
+        <w:t xml:space="preserve">Harkittiin monimutkaisen käyttöliittymän luomista runsaalla animaatiolla ja visuaalisilla tehokeinoilla, mutta päätettiin pitäytyä yksinkertaisemmassa käyttöliittymässä käyttäjäkokemuksen parantamiseksi. </w:t>
+      </w:r>
+    </w:p>
+    <w:p/>
+    <w:p>
+      <w:pPr>
+        <w:pStyle w:val="Otsikko2"/>
+      </w:pPr>
+      <w:r>
         <w:lastRenderedPageBreak/>
-        <w:t>7.4 Muut rajoitteet</w:t>
-      </w:r>
-    </w:p>
-    <w:p>
-      <w:r>
-        <w:t>Muut suunnittelua rajoittavat tekijät, joita ei ole mainittu edellä, kuten aikarajoitukset tai budjettirajoitteet.</w:t>
-      </w:r>
-    </w:p>
-    <w:p>
-      <w:r>
-        <w:rPr>
-          <w:rStyle w:val="Otsikko2Char"/>
-        </w:rPr>
-        <w:t>8 Hylätyt ratkaisuvaihtoehdot</w:t>
-      </w:r>
-    </w:p>
-    <w:p>
-      <w:r>
-        <w:t>Tässä osiossa kuvaillaan niitä ratkaisuvaihtoehtoja, jotka harkittiin mutta päätettiin hylätä sovelluksen kehittämisessä. Näihin voi sisältyä teknisiä, toiminnallisia tai taloudellisia syitä. Esimerkkejä hylätyistä ratkaisuvaihtoehdoista:</w:t>
+        <w:t>9 Jatkokehitysajatuksia:</w:t>
+      </w:r>
+    </w:p>
+    <w:p>
+      <w:r>
+        <w:t>Tässä osiossa kuvaillaan mahdollisia jatkokehitysideoita tai ominaisuuksia, jotka voivat olla osa sovelluksen tulevaisuutta. Nämä voivat perustua käyttäjäpalautteeseen, markkinatrendien muutoksiin tai pitkän aikavälin visioihin. Esimerkkejä jatkokehitysajatuksista:</w:t>
       </w:r>
     </w:p>
     <w:p/>
@@ -1651,18 +1481,12 @@
         <w:pStyle w:val="Otsikko3"/>
       </w:pPr>
       <w:r>
-        <w:t>Monialu</w:t>
-      </w:r>
-      <w:r>
-        <w:t>s</w:t>
-      </w:r>
-      <w:r>
-        <w:t>taisuus:</w:t>
-      </w:r>
-    </w:p>
-    <w:p>
-      <w:r>
-        <w:t>Harkittiin sovelluksen kehittämistä useille eri alustoille, kuten iOS, Android ja web, mutta resurssien ja aikataulun rajoitteiden vuoksi päätettiin keskittyä aluksi yhteen alustaan.</w:t>
+        <w:t>Monialustaisuuden laajentaminen:</w:t>
+      </w:r>
+    </w:p>
+    <w:p>
+      <w:r>
+        <w:t>Jatkossa harkitaan sovelluksen saatavuutta useammille alustoille, jotta se tavoittaa laajemman käyttäjäkunnan.</w:t>
       </w:r>
     </w:p>
     <w:p/>
@@ -1671,12 +1495,12 @@
         <w:pStyle w:val="Otsikko3"/>
       </w:pPr>
       <w:r>
-        <w:t>Lokalisaatio:</w:t>
-      </w:r>
-    </w:p>
-    <w:p>
-      <w:r>
-        <w:t>Alun perin harkittiin sovelluksen lokalisoimista useille eri kielille, mutta päätettiin aloittaa yhdellä pääkielellä ja laajentaa lokalisaatiota myöhemmin.</w:t>
+        <w:t>Lisää lokalisaatioita:</w:t>
+      </w:r>
+    </w:p>
+    <w:p>
+      <w:r>
+        <w:t>Suunnitellaan sovelluksen lokalisoimista useille eri kielille, jotta se voi palvella globaalia yleisöä paremmin.</w:t>
       </w:r>
     </w:p>
     <w:p/>
@@ -1685,62 +1509,6 @@
         <w:pStyle w:val="Otsikko3"/>
       </w:pPr>
       <w:r>
-        <w:t>Monimutkainen käyttöliittymä:</w:t>
-      </w:r>
-    </w:p>
-    <w:p>
-      <w:r>
-        <w:t xml:space="preserve">Harkittiin monimutkaisen käyttöliittymän luomista runsaalla animaatiolla ja visuaalisilla tehokeinoilla, mutta päätettiin pitäytyä yksinkertaisemmassa käyttöliittymässä käyttäjäkokemuksen parantamiseksi. </w:t>
-      </w:r>
-    </w:p>
-    <w:p/>
-    <w:p>
-      <w:pPr>
-        <w:pStyle w:val="Otsikko2"/>
-      </w:pPr>
-      <w:r>
-        <w:t>9 Jatkokehitysajatuksia:</w:t>
-      </w:r>
-    </w:p>
-    <w:p>
-      <w:r>
-        <w:t>Tässä osiossa kuvaillaan mahdollisia jatkokehitysideoita tai ominaisuuksia, jotka voivat olla osa sovelluksen tulevaisuutta. Nämä voivat perustua käyttäjäpalautteeseen, markkinatrendien muutoksiin tai pitkän aikavälin visioihin. Esimerkkejä jatkokehitysajatuksista:</w:t>
-      </w:r>
-    </w:p>
-    <w:p/>
-    <w:p>
-      <w:pPr>
-        <w:pStyle w:val="Otsikko3"/>
-      </w:pPr>
-      <w:r>
-        <w:t>Monialustaisuuden laajentaminen:</w:t>
-      </w:r>
-    </w:p>
-    <w:p>
-      <w:r>
-        <w:t>Jatkossa harkitaan sovelluksen saatavuutta useammille alustoille, jotta se tavoittaa laajemman käyttäjäkunnan.</w:t>
-      </w:r>
-    </w:p>
-    <w:p/>
-    <w:p>
-      <w:pPr>
-        <w:pStyle w:val="Otsikko3"/>
-      </w:pPr>
-      <w:r>
-        <w:t>Lisää lokalisaatioita:</w:t>
-      </w:r>
-    </w:p>
-    <w:p>
-      <w:r>
-        <w:t>Suunnitellaan sovelluksen lokalisoimista useille eri kielille, jotta se voi palvella globaalia yleisöä paremmin.</w:t>
-      </w:r>
-    </w:p>
-    <w:p/>
-    <w:p>
-      <w:pPr>
-        <w:pStyle w:val="Otsikko3"/>
-      </w:pPr>
-      <w:r>
         <w:t>Laajempi käyttöliittymän muokattavuus:</w:t>
       </w:r>
     </w:p>
@@ -1756,7 +1524,6 @@
     </w:p>
     <w:p>
       <w:r>
-        <w:lastRenderedPageBreak/>
         <w:t>Lisätään uusia toiminnallisuuksia, kuten käyttäjäystävällinen tila, teemavaihtoehdot tai sosiaalisen median integraatio.</w:t>
       </w:r>
     </w:p>

</xml_diff>

<commit_message>
Vaatimuusmäärittelyn sisältökysymyksiä lisätty ja täydennetty -KV
</commit_message>
<xml_diff>
--- a/Vaatimusmaarittely_Ampumispvkirja.docx
+++ b/Vaatimusmaarittely_Ampumispvkirja.docx
@@ -451,10 +451,7 @@
     </w:p>
     <w:p>
       <w:r>
-        <w:t>Ohjelmistoa käytettäessä tietoihin kirjautuu automaattisesti aika- ja päivämääräloki, joka helpottaa</w:t>
-      </w:r>
-      <w:r>
-        <w:t xml:space="preserve"> ohjelmiston päiväkirjamaista käyttämistä. </w:t>
+        <w:t xml:space="preserve">Ohjelmistoa käytettäessä tietoihin kirjautuu automaattisesti aika- ja päivämääräloki, joka helpottaa ohjelmiston päiväkirjamaista käyttämistä. </w:t>
       </w:r>
       <w:r>
         <w:t>Ohjelmisto</w:t>
@@ -682,27 +679,26 @@
       </w:pPr>
     </w:p>
     <w:p>
+      <w:pPr>
+        <w:rPr>
+          <w:color w:val="FF0000"/>
+        </w:rPr>
+      </w:pPr>
+      <w:r>
+        <w:rPr>
+          <w:color w:val="FF0000"/>
+        </w:rPr>
+        <w:t>Tässä kohdassa luetellaan kaikki dokumentin ulkopuoliset resurssit, kuten standardit, tekniset ohjeet tai muut viitteet, joita vaatimusmäärittely käyttää tai joihin se viittaa.</w:t>
+      </w:r>
+    </w:p>
+    <w:p>
       <w:r>
         <w:t xml:space="preserve">Ohjelmisto on paikallinen sovellus, joten tietoturva on asiakkaan vastuulla. Koneen ja verkon tietoturva on asiakkaan vastuulla, joten ohjelmiston tekijä ei ota kantaa niiden tietoturvaan. </w:t>
       </w:r>
     </w:p>
-    <w:p/>
     <w:p>
       <w:r>
         <w:t>Laajemmassa levityksessä ohjelmiston tekijä tekee GDPR-tietosuojaselosteen.</w:t>
-      </w:r>
-    </w:p>
-    <w:p>
-      <w:pPr>
-        <w:rPr>
-          <w:color w:val="FF0000"/>
-        </w:rPr>
-      </w:pPr>
-      <w:r>
-        <w:rPr>
-          <w:color w:val="FF0000"/>
-        </w:rPr>
-        <w:t>Tässä kohdassa luetellaan kaikki dokumentin ulkopuoliset resurssit, kuten standardit, tekniset ohjeet tai muut viitteet, joita vaatimusmäärittely käyttää tai joihin se viittaa.</w:t>
       </w:r>
     </w:p>
     <w:p>
@@ -790,6 +786,12 @@
         <w:spacing w:after="100" w:afterAutospacing="1" w:line="240" w:lineRule="auto"/>
         <w:outlineLvl w:val="4"/>
         <w:rPr>
+          <w:rStyle w:val="Otsikko3Char"/>
+          <w:lang w:eastAsia="fi-FI"/>
+        </w:rPr>
+      </w:pPr>
+      <w:r>
+        <w:rPr>
           <w:rFonts w:ascii="Noto Sans" w:eastAsia="Times New Roman" w:hAnsi="Noto Sans" w:cs="Noto Sans"/>
           <w:color w:val="1E1F21"/>
           <w:spacing w:val="2"/>
@@ -799,26 +801,92 @@
           <w:lang w:eastAsia="fi-FI"/>
           <w14:ligatures w14:val="none"/>
         </w:rPr>
-      </w:pPr>
-      <w:r>
-        <w:rPr>
-          <w:rFonts w:ascii="Noto Sans" w:eastAsia="Times New Roman" w:hAnsi="Noto Sans" w:cs="Noto Sans"/>
-          <w:color w:val="1E1F21"/>
+        <w:br/>
+      </w:r>
+      <w:r>
+        <w:rPr>
+          <w:rStyle w:val="Otsikko3Char"/>
+          <w:lang w:eastAsia="fi-FI"/>
+        </w:rPr>
+        <w:t>2.1 Ympäristö</w:t>
+      </w:r>
+    </w:p>
+    <w:p>
+      <w:pPr>
+        <w:shd w:val="clear" w:color="auto" w:fill="FFFFFF"/>
+        <w:spacing w:after="100" w:afterAutospacing="1" w:line="240" w:lineRule="auto"/>
+        <w:outlineLvl w:val="4"/>
+        <w:rPr>
+          <w:rFonts w:eastAsia="Times New Roman" w:cstheme="minorHAnsi"/>
           <w:spacing w:val="2"/>
           <w:kern w:val="0"/>
-          <w:sz w:val="24"/>
-          <w:szCs w:val="24"/>
           <w:lang w:eastAsia="fi-FI"/>
           <w14:ligatures w14:val="none"/>
         </w:rPr>
-        <w:br/>
-      </w:r>
+      </w:pPr>
       <w:r>
         <w:rPr>
           <w:rStyle w:val="Otsikko3Char"/>
-          <w:lang w:eastAsia="fi-FI"/>
-        </w:rPr>
-        <w:t>2.1 Ympäristö</w:t>
+          <w:rFonts w:asciiTheme="minorHAnsi" w:hAnsiTheme="minorHAnsi" w:cstheme="minorHAnsi"/>
+          <w:color w:val="auto"/>
+          <w:sz w:val="22"/>
+          <w:szCs w:val="22"/>
+          <w:lang w:eastAsia="fi-FI"/>
+        </w:rPr>
+        <w:t xml:space="preserve">Ampumapäiväkirja-ohjelmiston toimintaympäristön </w:t>
+      </w:r>
+      <w:r>
+        <w:rPr>
+          <w:rStyle w:val="Otsikko3Char"/>
+          <w:rFonts w:asciiTheme="minorHAnsi" w:hAnsiTheme="minorHAnsi" w:cstheme="minorHAnsi"/>
+          <w:color w:val="auto"/>
+          <w:sz w:val="22"/>
+          <w:szCs w:val="22"/>
+          <w:lang w:eastAsia="fi-FI"/>
+        </w:rPr>
+        <w:t xml:space="preserve">kuvaus </w:t>
+      </w:r>
+      <w:r>
+        <w:rPr>
+          <w:rStyle w:val="Otsikko3Char"/>
+          <w:rFonts w:asciiTheme="minorHAnsi" w:hAnsiTheme="minorHAnsi" w:cstheme="minorHAnsi"/>
+          <w:color w:val="auto"/>
+          <w:sz w:val="22"/>
+          <w:szCs w:val="22"/>
+          <w:lang w:eastAsia="fi-FI"/>
+        </w:rPr>
+        <w:t>auttaa varmistamaan sen suorituskyvyn ja tehokkaan toiminnan erilaisissa tilanteissa ja laitteissa.</w:t>
+      </w:r>
+    </w:p>
+    <w:p>
+      <w:pPr>
+        <w:pStyle w:val="Otsikko4"/>
+      </w:pPr>
+      <w:r>
+        <w:t xml:space="preserve">2.1.1 </w:t>
+      </w:r>
+      <w:r>
+        <w:t>Käyttöjärjestelmä</w:t>
+      </w:r>
+    </w:p>
+    <w:p/>
+    <w:p>
+      <w:r>
+        <w:t xml:space="preserve">Ohjelmiston käyttöympäristö on Windows, </w:t>
+      </w:r>
+      <w:proofErr w:type="spellStart"/>
+      <w:r>
+        <w:t>macOS</w:t>
+      </w:r>
+      <w:proofErr w:type="spellEnd"/>
+      <w:r>
+        <w:t xml:space="preserve"> ja Linux. TOIMIIKO OHJELMISTO NÄISSÄ</w:t>
+      </w:r>
+      <w:r>
+        <w:t xml:space="preserve"> KAIKISSA</w:t>
+      </w:r>
+      <w:r>
+        <w:t>?</w:t>
       </w:r>
     </w:p>
     <w:p>
@@ -831,1041 +899,604 @@
         <w:rPr>
           <w:color w:val="FF0000"/>
         </w:rPr>
-        <w:t>Tässä kohdassa tarkennetaan ympäristöä, missä ohjelmisto toimii. Se sisältää tietoa käyttöjärjestelmistä, laitteistovaatimuksista ja muista tekijöistä, jotka vaikuttavat ohjelmiston suorituskykyyn ja toimintaan.</w:t>
-      </w:r>
-      <w:r>
+        <w:t>Mitä käyttöjärjestelmäversiota tarvitaan ohjelmiston toimintaa varten?</w:t>
+      </w:r>
+    </w:p>
+    <w:p>
+      <w:pPr>
         <w:rPr>
           <w:color w:val="FF0000"/>
         </w:rPr>
-        <w:t xml:space="preserve">  Kerro millaisissa tilanteissa ja laitteilla ohjelmiston on toimittava. Huomioi mahdolliset rajoitteet tietyissä ympäristöissä.</w:t>
-      </w:r>
-    </w:p>
-    <w:p>
-      <w:pPr>
-        <w:numPr>
-          <w:ilvl w:val="0"/>
-          <w:numId w:val="10"/>
-        </w:numPr>
-        <w:pBdr>
-          <w:top w:val="single" w:sz="2" w:space="0" w:color="E3E3E3"/>
-          <w:left w:val="single" w:sz="2" w:space="5" w:color="E3E3E3"/>
-          <w:bottom w:val="single" w:sz="2" w:space="0" w:color="E3E3E3"/>
-          <w:right w:val="single" w:sz="2" w:space="0" w:color="E3E3E3"/>
-        </w:pBdr>
-        <w:shd w:val="clear" w:color="auto" w:fill="FFFFFF"/>
-        <w:spacing w:after="0" w:line="240" w:lineRule="auto"/>
-        <w:rPr>
-          <w:rFonts w:ascii="Segoe UI" w:eastAsia="Times New Roman" w:hAnsi="Segoe UI" w:cs="Segoe UI"/>
+      </w:pPr>
+      <w:r>
+        <w:rPr>
+          <w:rFonts w:ascii="Segoe UI" w:hAnsi="Segoe UI" w:cs="Segoe UI"/>
+          <w:color w:val="0D0D0D"/>
+          <w:shd w:val="clear" w:color="auto" w:fill="FFFFFF"/>
+        </w:rPr>
+        <w:t>Tarkenna käyttöjärjestelmäversiot, jotka ovat tuettuja, ja päivitä ohjelmistoa tarvittaessa uusien käyttöjärjestelmäpäivitysten julkaisun yhteydessä.</w:t>
+      </w:r>
+    </w:p>
+    <w:p>
+      <w:pPr>
+        <w:pStyle w:val="Otsikko4"/>
+      </w:pPr>
+    </w:p>
+    <w:p>
+      <w:pPr>
+        <w:pStyle w:val="Otsikko4"/>
+      </w:pPr>
+      <w:r>
+        <w:t xml:space="preserve">2.1.2 </w:t>
+      </w:r>
+      <w:r>
+        <w:t>Laitteistovaatimukset</w:t>
+      </w:r>
+    </w:p>
+    <w:p>
+      <w:pPr>
+        <w:rPr>
+          <w:rFonts w:eastAsia="Times New Roman" w:cstheme="minorHAnsi"/>
           <w:color w:val="0D0D0D"/>
           <w:kern w:val="0"/>
-          <w:sz w:val="24"/>
-          <w:szCs w:val="24"/>
           <w:lang w:eastAsia="fi-FI"/>
           <w14:ligatures w14:val="none"/>
         </w:rPr>
       </w:pPr>
-      <w:r>
-        <w:rPr>
-          <w:rFonts w:ascii="Segoe UI" w:eastAsia="Times New Roman" w:hAnsi="Segoe UI" w:cs="Segoe UI"/>
+    </w:p>
+    <w:p>
+      <w:pPr>
+        <w:rPr>
+          <w:rFonts w:eastAsia="Times New Roman" w:cstheme="minorHAnsi"/>
           <w:color w:val="0D0D0D"/>
           <w:kern w:val="0"/>
-          <w:sz w:val="24"/>
-          <w:szCs w:val="24"/>
           <w:lang w:eastAsia="fi-FI"/>
           <w14:ligatures w14:val="none"/>
         </w:rPr>
-        <w:t xml:space="preserve">Määrittele ohjelmiston käyttöympäristö, kuten käyttöjärjestelmä (esim., Windows, </w:t>
-      </w:r>
-      <w:proofErr w:type="spellStart"/>
-      <w:r>
-        <w:rPr>
-          <w:rFonts w:ascii="Segoe UI" w:eastAsia="Times New Roman" w:hAnsi="Segoe UI" w:cs="Segoe UI"/>
+      </w:pPr>
+      <w:r>
+        <w:rPr>
+          <w:rFonts w:eastAsia="Times New Roman" w:cstheme="minorHAnsi"/>
           <w:color w:val="0D0D0D"/>
           <w:kern w:val="0"/>
-          <w:sz w:val="24"/>
-          <w:szCs w:val="24"/>
           <w:lang w:eastAsia="fi-FI"/>
           <w14:ligatures w14:val="none"/>
         </w:rPr>
-        <w:t>macOS</w:t>
-      </w:r>
-      <w:proofErr w:type="spellEnd"/>
-      <w:r>
-        <w:rPr>
-          <w:rFonts w:ascii="Segoe UI" w:eastAsia="Times New Roman" w:hAnsi="Segoe UI" w:cs="Segoe UI"/>
+        <w:t>M</w:t>
+      </w:r>
+      <w:r>
+        <w:rPr>
+          <w:rFonts w:eastAsia="Times New Roman" w:cstheme="minorHAnsi"/>
           <w:color w:val="0D0D0D"/>
           <w:kern w:val="0"/>
-          <w:sz w:val="24"/>
-          <w:szCs w:val="24"/>
           <w:lang w:eastAsia="fi-FI"/>
           <w14:ligatures w14:val="none"/>
         </w:rPr>
-        <w:t>, Linux), laitteisto ja tarvittavat ohjelmistoriippuvuudet.</w:t>
-      </w:r>
-    </w:p>
-    <w:p>
-      <w:pPr>
-        <w:numPr>
-          <w:ilvl w:val="0"/>
-          <w:numId w:val="10"/>
-        </w:numPr>
-        <w:pBdr>
-          <w:top w:val="single" w:sz="2" w:space="0" w:color="E3E3E3"/>
-          <w:left w:val="single" w:sz="2" w:space="5" w:color="E3E3E3"/>
-          <w:bottom w:val="single" w:sz="2" w:space="0" w:color="E3E3E3"/>
-          <w:right w:val="single" w:sz="2" w:space="0" w:color="E3E3E3"/>
-        </w:pBdr>
-        <w:shd w:val="clear" w:color="auto" w:fill="FFFFFF"/>
-        <w:spacing w:after="0" w:line="240" w:lineRule="auto"/>
-        <w:rPr>
-          <w:rFonts w:ascii="Segoe UI" w:eastAsia="Times New Roman" w:hAnsi="Segoe UI" w:cs="Segoe UI"/>
+        <w:t xml:space="preserve">itä laitteistoja käyttäjien laitteissa tulisi olla </w:t>
+      </w:r>
+    </w:p>
+    <w:p>
+      <w:pPr>
+        <w:rPr>
+          <w:rFonts w:eastAsia="Times New Roman" w:cstheme="minorHAnsi"/>
           <w:color w:val="0D0D0D"/>
           <w:kern w:val="0"/>
-          <w:sz w:val="24"/>
-          <w:szCs w:val="24"/>
           <w:lang w:eastAsia="fi-FI"/>
           <w14:ligatures w14:val="none"/>
         </w:rPr>
       </w:pPr>
       <w:r>
         <w:rPr>
-          <w:rFonts w:ascii="Segoe UI" w:eastAsia="Times New Roman" w:hAnsi="Segoe UI" w:cs="Segoe UI"/>
+          <w:rFonts w:eastAsia="Times New Roman" w:cstheme="minorHAnsi"/>
           <w:color w:val="0D0D0D"/>
           <w:kern w:val="0"/>
-          <w:sz w:val="24"/>
-          <w:szCs w:val="24"/>
           <w:lang w:eastAsia="fi-FI"/>
           <w14:ligatures w14:val="none"/>
         </w:rPr>
-        <w:t>Tarkenna myös fyysiset ympäristöolosuhteet, jos ohjelmiston käytössä on erityisvaatimuksia (esim., internet-yhteys).</w:t>
-      </w:r>
-    </w:p>
-    <w:p>
-      <w:pPr>
-        <w:rPr>
-          <w:color w:val="FF0000"/>
-        </w:rPr>
-      </w:pPr>
-    </w:p>
-    <w:p>
-      <w:pPr>
-        <w:pStyle w:val="NormaaliWWW"/>
-        <w:pBdr>
-          <w:top w:val="single" w:sz="2" w:space="0" w:color="E3E3E3"/>
-          <w:left w:val="single" w:sz="2" w:space="0" w:color="E3E3E3"/>
-          <w:bottom w:val="single" w:sz="2" w:space="0" w:color="E3E3E3"/>
-          <w:right w:val="single" w:sz="2" w:space="0" w:color="E3E3E3"/>
-        </w:pBdr>
-        <w:shd w:val="clear" w:color="auto" w:fill="FFFFFF"/>
-        <w:spacing w:before="300" w:beforeAutospacing="0" w:after="300" w:afterAutospacing="0"/>
-        <w:rPr>
-          <w:rFonts w:ascii="Segoe UI" w:hAnsi="Segoe UI" w:cs="Segoe UI"/>
-          <w:color w:val="0D0D0D"/>
-        </w:rPr>
-      </w:pPr>
-      <w:r>
-        <w:rPr>
-          <w:rStyle w:val="Voimakas"/>
-          <w:rFonts w:ascii="Segoe UI" w:hAnsi="Segoe UI" w:cs="Segoe UI"/>
-          <w:color w:val="0D0D0D"/>
-          <w:bdr w:val="single" w:sz="2" w:space="0" w:color="E3E3E3" w:frame="1"/>
-        </w:rPr>
-        <w:t>4. Ympäristövaatimukset</w:t>
-      </w:r>
-    </w:p>
-    <w:p>
-      <w:pPr>
-        <w:pStyle w:val="NormaaliWWW"/>
-        <w:pBdr>
-          <w:top w:val="single" w:sz="2" w:space="0" w:color="E3E3E3"/>
-          <w:left w:val="single" w:sz="2" w:space="0" w:color="E3E3E3"/>
-          <w:bottom w:val="single" w:sz="2" w:space="0" w:color="E3E3E3"/>
-          <w:right w:val="single" w:sz="2" w:space="0" w:color="E3E3E3"/>
-        </w:pBdr>
-        <w:shd w:val="clear" w:color="auto" w:fill="FFFFFF"/>
-        <w:spacing w:before="300" w:beforeAutospacing="0" w:after="300" w:afterAutospacing="0"/>
-        <w:rPr>
-          <w:rFonts w:ascii="Segoe UI" w:hAnsi="Segoe UI" w:cs="Segoe UI"/>
-          <w:color w:val="0D0D0D"/>
-        </w:rPr>
-      </w:pPr>
-      <w:r>
-        <w:rPr>
-          <w:rFonts w:ascii="Segoe UI" w:hAnsi="Segoe UI" w:cs="Segoe UI"/>
-          <w:color w:val="0D0D0D"/>
-        </w:rPr>
-        <w:t>Ympäristövaatimuksissa on hyvä huomioida ohjelmiston toimintaympäristö ja tekniset edellytykset:</w:t>
-      </w:r>
-    </w:p>
-    <w:p>
-      <w:pPr>
-        <w:pStyle w:val="NormaaliWWW"/>
-        <w:numPr>
-          <w:ilvl w:val="0"/>
-          <w:numId w:val="9"/>
-        </w:numPr>
-        <w:pBdr>
-          <w:top w:val="single" w:sz="2" w:space="0" w:color="E3E3E3"/>
-          <w:left w:val="single" w:sz="2" w:space="5" w:color="E3E3E3"/>
-          <w:bottom w:val="single" w:sz="2" w:space="0" w:color="E3E3E3"/>
-          <w:right w:val="single" w:sz="2" w:space="0" w:color="E3E3E3"/>
-        </w:pBdr>
-        <w:shd w:val="clear" w:color="auto" w:fill="FFFFFF"/>
-        <w:spacing w:before="0" w:beforeAutospacing="0" w:after="0" w:afterAutospacing="0"/>
-        <w:rPr>
-          <w:rFonts w:ascii="Segoe UI" w:hAnsi="Segoe UI" w:cs="Segoe UI"/>
-          <w:color w:val="0D0D0D"/>
-        </w:rPr>
-      </w:pPr>
-      <w:r>
-        <w:rPr>
-          <w:rStyle w:val="Voimakas"/>
-          <w:rFonts w:ascii="Segoe UI" w:hAnsi="Segoe UI" w:cs="Segoe UI"/>
-          <w:color w:val="0D0D0D"/>
-          <w:bdr w:val="single" w:sz="2" w:space="0" w:color="E3E3E3" w:frame="1"/>
-        </w:rPr>
-        <w:t>Käyttöalusta:</w:t>
-      </w:r>
-      <w:r>
-        <w:rPr>
-          <w:rFonts w:ascii="Segoe UI" w:hAnsi="Segoe UI" w:cs="Segoe UI"/>
-          <w:color w:val="0D0D0D"/>
-        </w:rPr>
-        <w:t xml:space="preserve"> Määrittele, mitä käyttöjärjestelmiä ja laitteistoja ohjelmisto tukee (esim., Windows, </w:t>
-      </w:r>
-      <w:proofErr w:type="spellStart"/>
-      <w:r>
-        <w:rPr>
-          <w:rFonts w:ascii="Segoe UI" w:hAnsi="Segoe UI" w:cs="Segoe UI"/>
-          <w:color w:val="0D0D0D"/>
-        </w:rPr>
-        <w:t>macOS</w:t>
-      </w:r>
-      <w:proofErr w:type="spellEnd"/>
-      <w:r>
-        <w:rPr>
-          <w:rFonts w:ascii="Segoe UI" w:hAnsi="Segoe UI" w:cs="Segoe UI"/>
-          <w:color w:val="0D0D0D"/>
-        </w:rPr>
-        <w:t>, Linux) ja millaiset laitteistovaatimukset ovat.</w:t>
-      </w:r>
-    </w:p>
-    <w:p>
-      <w:pPr>
-        <w:pStyle w:val="NormaaliWWW"/>
-        <w:numPr>
-          <w:ilvl w:val="0"/>
-          <w:numId w:val="9"/>
-        </w:numPr>
-        <w:pBdr>
-          <w:top w:val="single" w:sz="2" w:space="0" w:color="E3E3E3"/>
-          <w:left w:val="single" w:sz="2" w:space="5" w:color="E3E3E3"/>
-          <w:bottom w:val="single" w:sz="2" w:space="0" w:color="E3E3E3"/>
-          <w:right w:val="single" w:sz="2" w:space="0" w:color="E3E3E3"/>
-        </w:pBdr>
-        <w:shd w:val="clear" w:color="auto" w:fill="FFFFFF"/>
-        <w:spacing w:before="0" w:beforeAutospacing="0" w:after="0" w:afterAutospacing="0"/>
-        <w:rPr>
-          <w:rFonts w:ascii="Segoe UI" w:hAnsi="Segoe UI" w:cs="Segoe UI"/>
-          <w:color w:val="0D0D0D"/>
-        </w:rPr>
-      </w:pPr>
-      <w:r>
-        <w:rPr>
-          <w:rStyle w:val="Voimakas"/>
-          <w:rFonts w:ascii="Segoe UI" w:hAnsi="Segoe UI" w:cs="Segoe UI"/>
-          <w:color w:val="0D0D0D"/>
-          <w:bdr w:val="single" w:sz="2" w:space="0" w:color="E3E3E3" w:frame="1"/>
-        </w:rPr>
-        <w:lastRenderedPageBreak/>
-        <w:t>Tietoturva:</w:t>
-      </w:r>
-      <w:r>
-        <w:rPr>
-          <w:rFonts w:ascii="Segoe UI" w:hAnsi="Segoe UI" w:cs="Segoe UI"/>
-          <w:color w:val="0D0D0D"/>
-        </w:rPr>
-        <w:t xml:space="preserve"> Ohjelmiston tulee noudattaa tietoturvastandardeja. Suojaustoimenpiteet ja mahdollinen käyttäjätunnusten hallinta on tärkeää, erityisesti kun käsitellään henkilötietoja.</w:t>
-      </w:r>
-    </w:p>
-    <w:p>
-      <w:pPr>
-        <w:pStyle w:val="NormaaliWWW"/>
-        <w:numPr>
-          <w:ilvl w:val="0"/>
-          <w:numId w:val="9"/>
-        </w:numPr>
-        <w:pBdr>
-          <w:top w:val="single" w:sz="2" w:space="0" w:color="E3E3E3"/>
-          <w:left w:val="single" w:sz="2" w:space="5" w:color="E3E3E3"/>
-          <w:bottom w:val="single" w:sz="2" w:space="0" w:color="E3E3E3"/>
-          <w:right w:val="single" w:sz="2" w:space="0" w:color="E3E3E3"/>
-        </w:pBdr>
-        <w:shd w:val="clear" w:color="auto" w:fill="FFFFFF"/>
-        <w:spacing w:before="0" w:beforeAutospacing="0" w:after="0" w:afterAutospacing="0"/>
-        <w:rPr>
-          <w:rFonts w:ascii="Segoe UI" w:hAnsi="Segoe UI" w:cs="Segoe UI"/>
-          <w:color w:val="0D0D0D"/>
-        </w:rPr>
-      </w:pPr>
-      <w:r>
-        <w:rPr>
-          <w:rStyle w:val="Voimakas"/>
-          <w:rFonts w:ascii="Segoe UI" w:hAnsi="Segoe UI" w:cs="Segoe UI"/>
-          <w:color w:val="0D0D0D"/>
-          <w:bdr w:val="single" w:sz="2" w:space="0" w:color="E3E3E3" w:frame="1"/>
-        </w:rPr>
-        <w:t>Päivitys- ja ylläpitomahdollisuudet:</w:t>
-      </w:r>
-      <w:r>
-        <w:rPr>
-          <w:rFonts w:ascii="Segoe UI" w:hAnsi="Segoe UI" w:cs="Segoe UI"/>
-          <w:color w:val="0D0D0D"/>
-        </w:rPr>
-        <w:t xml:space="preserve"> Kuvaa, miten ohjelmiston päivitykset ja ylläpito suoritetaan. Tämä varmistaa, että ohjelmisto pysyy ajan tasalla ja turvallisena.</w:t>
-      </w:r>
-    </w:p>
-    <w:p>
-      <w:pPr>
-        <w:pStyle w:val="NormaaliWWW"/>
-        <w:numPr>
-          <w:ilvl w:val="0"/>
-          <w:numId w:val="9"/>
-        </w:numPr>
-        <w:pBdr>
-          <w:top w:val="single" w:sz="2" w:space="0" w:color="E3E3E3"/>
-          <w:left w:val="single" w:sz="2" w:space="5" w:color="E3E3E3"/>
-          <w:bottom w:val="single" w:sz="2" w:space="0" w:color="E3E3E3"/>
-          <w:right w:val="single" w:sz="2" w:space="0" w:color="E3E3E3"/>
-        </w:pBdr>
-        <w:shd w:val="clear" w:color="auto" w:fill="FFFFFF"/>
-        <w:spacing w:before="0" w:beforeAutospacing="0" w:after="0" w:afterAutospacing="0"/>
-        <w:rPr>
-          <w:rFonts w:ascii="Segoe UI" w:hAnsi="Segoe UI" w:cs="Segoe UI"/>
-          <w:color w:val="0D0D0D"/>
-        </w:rPr>
-      </w:pPr>
-      <w:r>
-        <w:rPr>
-          <w:rStyle w:val="Voimakas"/>
-          <w:rFonts w:ascii="Segoe UI" w:hAnsi="Segoe UI" w:cs="Segoe UI"/>
-          <w:color w:val="0D0D0D"/>
-          <w:bdr w:val="single" w:sz="2" w:space="0" w:color="E3E3E3" w:frame="1"/>
-        </w:rPr>
-        <w:t>Integroitavuus:</w:t>
-      </w:r>
-      <w:r>
-        <w:rPr>
-          <w:rFonts w:ascii="Segoe UI" w:hAnsi="Segoe UI" w:cs="Segoe UI"/>
-          <w:color w:val="0D0D0D"/>
-        </w:rPr>
-        <w:t xml:space="preserve"> Jos ohjelmisto on tarkoitus integroida muihin järjestelmiin, esitä selvät vaatimukset liitäntöjen suhteen.</w:t>
-      </w:r>
-    </w:p>
-    <w:p>
-      <w:pPr>
-        <w:pStyle w:val="NormaaliWWW"/>
-        <w:numPr>
-          <w:ilvl w:val="0"/>
-          <w:numId w:val="9"/>
-        </w:numPr>
-        <w:pBdr>
-          <w:top w:val="single" w:sz="2" w:space="0" w:color="E3E3E3"/>
-          <w:left w:val="single" w:sz="2" w:space="5" w:color="E3E3E3"/>
-          <w:bottom w:val="single" w:sz="2" w:space="0" w:color="E3E3E3"/>
-          <w:right w:val="single" w:sz="2" w:space="0" w:color="E3E3E3"/>
-        </w:pBdr>
-        <w:shd w:val="clear" w:color="auto" w:fill="FFFFFF"/>
-        <w:spacing w:before="0" w:beforeAutospacing="0" w:after="0" w:afterAutospacing="0"/>
-        <w:rPr>
-          <w:rFonts w:ascii="Segoe UI" w:hAnsi="Segoe UI" w:cs="Segoe UI"/>
-          <w:color w:val="0D0D0D"/>
-        </w:rPr>
-      </w:pPr>
-      <w:r>
-        <w:rPr>
-          <w:rStyle w:val="Voimakas"/>
-          <w:rFonts w:ascii="Segoe UI" w:hAnsi="Segoe UI" w:cs="Segoe UI"/>
-          <w:color w:val="0D0D0D"/>
-          <w:bdr w:val="single" w:sz="2" w:space="0" w:color="E3E3E3" w:frame="1"/>
-        </w:rPr>
-        <w:t>Käyttäjätuki:</w:t>
-      </w:r>
-      <w:r>
-        <w:rPr>
-          <w:rFonts w:ascii="Segoe UI" w:hAnsi="Segoe UI" w:cs="Segoe UI"/>
-          <w:color w:val="0D0D0D"/>
-        </w:rPr>
-        <w:t xml:space="preserve"> Määrittele, millainen käyttäjätukimalli on saatavilla, kuten asiakaspalvelu tai ohjeistus, jotta käyttäjät voivat ratkaista mahdolliset ongelmat tai kysymykset.</w:t>
-      </w:r>
-    </w:p>
-    <w:p>
-      <w:pPr>
-        <w:pStyle w:val="Otsikko3"/>
-        <w:rPr>
-          <w:rFonts w:eastAsia="Times New Roman"/>
-          <w:lang w:eastAsia="fi-FI"/>
-        </w:rPr>
-      </w:pPr>
-    </w:p>
-    <w:p>
-      <w:pPr>
-        <w:pBdr>
-          <w:top w:val="single" w:sz="2" w:space="0" w:color="E3E3E3"/>
-          <w:left w:val="single" w:sz="2" w:space="0" w:color="E3E3E3"/>
-          <w:bottom w:val="single" w:sz="2" w:space="0" w:color="E3E3E3"/>
-          <w:right w:val="single" w:sz="2" w:space="0" w:color="E3E3E3"/>
-        </w:pBdr>
-        <w:shd w:val="clear" w:color="auto" w:fill="FFFFFF"/>
-        <w:spacing w:after="300" w:line="240" w:lineRule="auto"/>
-        <w:rPr>
-          <w:rFonts w:ascii="Segoe UI" w:eastAsia="Times New Roman" w:hAnsi="Segoe UI" w:cs="Segoe UI"/>
+        <w:t>E</w:t>
+      </w:r>
+      <w:r>
+        <w:rPr>
+          <w:rFonts w:eastAsia="Times New Roman" w:cstheme="minorHAnsi"/>
           <w:color w:val="0D0D0D"/>
           <w:kern w:val="0"/>
-          <w:sz w:val="24"/>
-          <w:szCs w:val="24"/>
           <w:lang w:eastAsia="fi-FI"/>
           <w14:ligatures w14:val="none"/>
         </w:rPr>
-      </w:pPr>
-      <w:proofErr w:type="spellStart"/>
-      <w:r>
-        <w:rPr>
-          <w:rFonts w:ascii="Segoe UI" w:eastAsia="Times New Roman" w:hAnsi="Segoe UI" w:cs="Segoe UI"/>
-          <w:b/>
-          <w:bCs/>
+        <w:t>sim</w:t>
+      </w:r>
+      <w:r>
+        <w:rPr>
+          <w:rFonts w:eastAsia="Times New Roman" w:cstheme="minorHAnsi"/>
           <w:color w:val="0D0D0D"/>
           <w:kern w:val="0"/>
-          <w:sz w:val="24"/>
-          <w:szCs w:val="24"/>
-          <w:bdr w:val="single" w:sz="2" w:space="0" w:color="E3E3E3" w:frame="1"/>
           <w:lang w:eastAsia="fi-FI"/>
           <w14:ligatures w14:val="none"/>
         </w:rPr>
-        <w:t>mpäristö</w:t>
-      </w:r>
-      <w:proofErr w:type="spellEnd"/>
-      <w:r>
-        <w:rPr>
-          <w:rFonts w:ascii="Segoe UI" w:eastAsia="Times New Roman" w:hAnsi="Segoe UI" w:cs="Segoe UI"/>
-          <w:b/>
-          <w:bCs/>
+        <w:t xml:space="preserve">erkiksi: </w:t>
+      </w:r>
+    </w:p>
+    <w:p>
+      <w:pPr>
+        <w:rPr>
+          <w:rFonts w:eastAsia="Times New Roman" w:cstheme="minorHAnsi"/>
           <w:color w:val="0D0D0D"/>
           <w:kern w:val="0"/>
-          <w:sz w:val="24"/>
-          <w:szCs w:val="24"/>
-          <w:bdr w:val="single" w:sz="2" w:space="0" w:color="E3E3E3" w:frame="1"/>
           <w:lang w:eastAsia="fi-FI"/>
           <w14:ligatures w14:val="none"/>
         </w:rPr>
-        <w:t>:</w:t>
-      </w:r>
-    </w:p>
-    <w:p>
-      <w:pPr>
-        <w:pBdr>
-          <w:top w:val="single" w:sz="2" w:space="0" w:color="E3E3E3"/>
-          <w:left w:val="single" w:sz="2" w:space="0" w:color="E3E3E3"/>
-          <w:bottom w:val="single" w:sz="2" w:space="0" w:color="E3E3E3"/>
-          <w:right w:val="single" w:sz="2" w:space="0" w:color="E3E3E3"/>
-        </w:pBdr>
-        <w:shd w:val="clear" w:color="auto" w:fill="FFFFFF"/>
-        <w:spacing w:before="300" w:after="300" w:line="240" w:lineRule="auto"/>
-        <w:rPr>
-          <w:rFonts w:ascii="Segoe UI" w:eastAsia="Times New Roman" w:hAnsi="Segoe UI" w:cs="Segoe UI"/>
+      </w:pPr>
+      <w:r>
+        <w:rPr>
+          <w:rFonts w:eastAsia="Times New Roman" w:cstheme="minorHAnsi"/>
           <w:color w:val="0D0D0D"/>
           <w:kern w:val="0"/>
-          <w:sz w:val="24"/>
-          <w:szCs w:val="24"/>
           <w:lang w:eastAsia="fi-FI"/>
           <w14:ligatures w14:val="none"/>
         </w:rPr>
-      </w:pPr>
-      <w:r>
-        <w:rPr>
-          <w:rFonts w:ascii="Segoe UI" w:eastAsia="Times New Roman" w:hAnsi="Segoe UI" w:cs="Segoe UI"/>
+        <w:t>prosessorityyppi</w:t>
+      </w:r>
+    </w:p>
+    <w:p>
+      <w:pPr>
+        <w:rPr>
+          <w:rFonts w:eastAsia="Times New Roman" w:cstheme="minorHAnsi"/>
           <w:color w:val="0D0D0D"/>
           <w:kern w:val="0"/>
-          <w:sz w:val="24"/>
-          <w:szCs w:val="24"/>
           <w:lang w:eastAsia="fi-FI"/>
           <w14:ligatures w14:val="none"/>
         </w:rPr>
-        <w:t>Ohjelmiston toimintaympäristöä tulee tarkastella monipuolisesti, ja siinä tulisi ottaa huomioon erilaiset tekijät, kuten käyttötilanteet, laitteistovaatimukset, ja mahdolliset rajoitteet. Ympäristön tarkentamisen osalta voit sisällyttää seuraavia seikkoja:</w:t>
-      </w:r>
-    </w:p>
-    <w:p>
-      <w:pPr>
-        <w:numPr>
-          <w:ilvl w:val="0"/>
-          <w:numId w:val="14"/>
-        </w:numPr>
-        <w:pBdr>
-          <w:top w:val="single" w:sz="2" w:space="0" w:color="E3E3E3"/>
-          <w:left w:val="single" w:sz="2" w:space="5" w:color="E3E3E3"/>
-          <w:bottom w:val="single" w:sz="2" w:space="0" w:color="E3E3E3"/>
-          <w:right w:val="single" w:sz="2" w:space="0" w:color="E3E3E3"/>
-        </w:pBdr>
-        <w:shd w:val="clear" w:color="auto" w:fill="FFFFFF"/>
-        <w:spacing w:after="0" w:line="240" w:lineRule="auto"/>
-        <w:rPr>
-          <w:rFonts w:ascii="Segoe UI" w:eastAsia="Times New Roman" w:hAnsi="Segoe UI" w:cs="Segoe UI"/>
+      </w:pPr>
+      <w:r>
+        <w:rPr>
+          <w:rFonts w:eastAsia="Times New Roman" w:cstheme="minorHAnsi"/>
           <w:color w:val="0D0D0D"/>
           <w:kern w:val="0"/>
-          <w:sz w:val="24"/>
-          <w:szCs w:val="24"/>
           <w:lang w:eastAsia="fi-FI"/>
           <w14:ligatures w14:val="none"/>
         </w:rPr>
-      </w:pPr>
-      <w:r>
-        <w:rPr>
-          <w:rFonts w:ascii="Segoe UI" w:eastAsia="Times New Roman" w:hAnsi="Segoe UI" w:cs="Segoe UI"/>
-          <w:b/>
-          <w:bCs/>
+        <w:t>muistimäärä</w:t>
+      </w:r>
+    </w:p>
+    <w:p>
+      <w:pPr>
+        <w:rPr>
+          <w:rFonts w:eastAsia="Times New Roman" w:cstheme="minorHAnsi"/>
           <w:color w:val="0D0D0D"/>
           <w:kern w:val="0"/>
-          <w:sz w:val="24"/>
-          <w:szCs w:val="24"/>
-          <w:bdr w:val="single" w:sz="2" w:space="0" w:color="E3E3E3" w:frame="1"/>
           <w:lang w:eastAsia="fi-FI"/>
           <w14:ligatures w14:val="none"/>
         </w:rPr>
-        <w:t>Käyttötilanteet:</w:t>
-      </w:r>
-    </w:p>
-    <w:p>
-      <w:pPr>
-        <w:numPr>
-          <w:ilvl w:val="1"/>
-          <w:numId w:val="14"/>
-        </w:numPr>
-        <w:pBdr>
-          <w:top w:val="single" w:sz="2" w:space="0" w:color="E3E3E3"/>
-          <w:left w:val="single" w:sz="2" w:space="5" w:color="E3E3E3"/>
-          <w:bottom w:val="single" w:sz="2" w:space="0" w:color="E3E3E3"/>
-          <w:right w:val="single" w:sz="2" w:space="0" w:color="E3E3E3"/>
-        </w:pBdr>
-        <w:shd w:val="clear" w:color="auto" w:fill="FFFFFF"/>
-        <w:spacing w:after="0" w:line="240" w:lineRule="auto"/>
-        <w:rPr>
-          <w:rFonts w:ascii="Segoe UI" w:eastAsia="Times New Roman" w:hAnsi="Segoe UI" w:cs="Segoe UI"/>
+      </w:pPr>
+      <w:r>
+        <w:rPr>
+          <w:rFonts w:eastAsia="Times New Roman" w:cstheme="minorHAnsi"/>
           <w:color w:val="0D0D0D"/>
           <w:kern w:val="0"/>
-          <w:sz w:val="24"/>
-          <w:szCs w:val="24"/>
           <w:lang w:eastAsia="fi-FI"/>
           <w14:ligatures w14:val="none"/>
         </w:rPr>
-      </w:pPr>
-      <w:r>
-        <w:rPr>
-          <w:rFonts w:ascii="Segoe UI" w:eastAsia="Times New Roman" w:hAnsi="Segoe UI" w:cs="Segoe UI"/>
+        <w:lastRenderedPageBreak/>
+        <w:t>näytönohja</w:t>
+      </w:r>
+      <w:r>
+        <w:rPr>
+          <w:rFonts w:eastAsia="Times New Roman" w:cstheme="minorHAnsi"/>
           <w:color w:val="0D0D0D"/>
           <w:kern w:val="0"/>
-          <w:sz w:val="24"/>
-          <w:szCs w:val="24"/>
           <w:lang w:eastAsia="fi-FI"/>
           <w14:ligatures w14:val="none"/>
         </w:rPr>
-        <w:t>Määrittele, millaisissa tilanteissa ohjelmistoa käytetään. Esimerkiksi, onko se tarkoitettu käytettäväksi ammuntaradalla, kilpailuissa, harjoittelutiloissa vai muissa ympäristöissä.</w:t>
-      </w:r>
-    </w:p>
-    <w:p>
-      <w:pPr>
-        <w:numPr>
-          <w:ilvl w:val="1"/>
-          <w:numId w:val="14"/>
-        </w:numPr>
-        <w:pBdr>
-          <w:top w:val="single" w:sz="2" w:space="0" w:color="E3E3E3"/>
-          <w:left w:val="single" w:sz="2" w:space="5" w:color="E3E3E3"/>
-          <w:bottom w:val="single" w:sz="2" w:space="0" w:color="E3E3E3"/>
-          <w:right w:val="single" w:sz="2" w:space="0" w:color="E3E3E3"/>
-        </w:pBdr>
-        <w:shd w:val="clear" w:color="auto" w:fill="FFFFFF"/>
-        <w:spacing w:after="0" w:line="240" w:lineRule="auto"/>
-        <w:rPr>
-          <w:rFonts w:ascii="Segoe UI" w:eastAsia="Times New Roman" w:hAnsi="Segoe UI" w:cs="Segoe UI"/>
+        <w:t>u</w:t>
+      </w:r>
+      <w:r>
+        <w:rPr>
+          <w:rFonts w:eastAsia="Times New Roman" w:cstheme="minorHAnsi"/>
           <w:color w:val="0D0D0D"/>
           <w:kern w:val="0"/>
-          <w:sz w:val="24"/>
-          <w:szCs w:val="24"/>
           <w:lang w:eastAsia="fi-FI"/>
           <w14:ligatures w14:val="none"/>
         </w:rPr>
-      </w:pPr>
-      <w:r>
-        <w:rPr>
-          <w:rFonts w:ascii="Segoe UI" w:eastAsia="Times New Roman" w:hAnsi="Segoe UI" w:cs="Segoe UI"/>
+        <w:t>s</w:t>
+      </w:r>
+    </w:p>
+    <w:p>
+      <w:pPr>
+        <w:rPr>
+          <w:rFonts w:eastAsia="Times New Roman" w:cstheme="minorHAnsi"/>
           <w:color w:val="0D0D0D"/>
           <w:kern w:val="0"/>
-          <w:sz w:val="24"/>
-          <w:szCs w:val="24"/>
           <w:lang w:eastAsia="fi-FI"/>
           <w14:ligatures w14:val="none"/>
         </w:rPr>
-        <w:t>Kuvaile mahdolliset skenaariot, kuten sisä- ja ulkotilojen käyttö, eri sääolosuhteet, valaistusolosuhteet, jne.</w:t>
-      </w:r>
-    </w:p>
-    <w:p>
-      <w:pPr>
-        <w:numPr>
-          <w:ilvl w:val="0"/>
-          <w:numId w:val="14"/>
-        </w:numPr>
-        <w:pBdr>
-          <w:top w:val="single" w:sz="2" w:space="0" w:color="E3E3E3"/>
-          <w:left w:val="single" w:sz="2" w:space="5" w:color="E3E3E3"/>
-          <w:bottom w:val="single" w:sz="2" w:space="0" w:color="E3E3E3"/>
-          <w:right w:val="single" w:sz="2" w:space="0" w:color="E3E3E3"/>
-        </w:pBdr>
-        <w:shd w:val="clear" w:color="auto" w:fill="FFFFFF"/>
-        <w:spacing w:after="0" w:line="240" w:lineRule="auto"/>
-        <w:rPr>
-          <w:rFonts w:ascii="Segoe UI" w:eastAsia="Times New Roman" w:hAnsi="Segoe UI" w:cs="Segoe UI"/>
+      </w:pPr>
+      <w:r>
+        <w:rPr>
+          <w:rFonts w:eastAsia="Times New Roman" w:cstheme="minorHAnsi"/>
           <w:color w:val="0D0D0D"/>
           <w:kern w:val="0"/>
-          <w:sz w:val="24"/>
-          <w:szCs w:val="24"/>
           <w:lang w:eastAsia="fi-FI"/>
           <w14:ligatures w14:val="none"/>
         </w:rPr>
-      </w:pPr>
-      <w:r>
-        <w:rPr>
-          <w:rFonts w:ascii="Segoe UI" w:eastAsia="Times New Roman" w:hAnsi="Segoe UI" w:cs="Segoe UI"/>
-          <w:b/>
-          <w:bCs/>
+        <w:t>onko jotain</w:t>
+      </w:r>
+      <w:r>
+        <w:rPr>
+          <w:rFonts w:eastAsia="Times New Roman" w:cstheme="minorHAnsi"/>
           <w:color w:val="0D0D0D"/>
           <w:kern w:val="0"/>
-          <w:sz w:val="24"/>
-          <w:szCs w:val="24"/>
-          <w:bdr w:val="single" w:sz="2" w:space="0" w:color="E3E3E3" w:frame="1"/>
           <w:lang w:eastAsia="fi-FI"/>
           <w14:ligatures w14:val="none"/>
         </w:rPr>
-        <w:t>Laitteistovaatimukset:</w:t>
-      </w:r>
-    </w:p>
-    <w:p>
-      <w:pPr>
-        <w:numPr>
-          <w:ilvl w:val="1"/>
-          <w:numId w:val="14"/>
-        </w:numPr>
-        <w:pBdr>
-          <w:top w:val="single" w:sz="2" w:space="0" w:color="E3E3E3"/>
-          <w:left w:val="single" w:sz="2" w:space="5" w:color="E3E3E3"/>
-          <w:bottom w:val="single" w:sz="2" w:space="0" w:color="E3E3E3"/>
-          <w:right w:val="single" w:sz="2" w:space="0" w:color="E3E3E3"/>
-        </w:pBdr>
-        <w:shd w:val="clear" w:color="auto" w:fill="FFFFFF"/>
-        <w:spacing w:after="0" w:line="240" w:lineRule="auto"/>
-        <w:rPr>
-          <w:rFonts w:ascii="Segoe UI" w:eastAsia="Times New Roman" w:hAnsi="Segoe UI" w:cs="Segoe UI"/>
+        <w:t xml:space="preserve"> tietyn suorituskyvyn omaava tietokone, </w:t>
+      </w:r>
+    </w:p>
+    <w:p>
+      <w:pPr>
+        <w:rPr>
+          <w:rFonts w:eastAsia="Times New Roman" w:cstheme="minorHAnsi"/>
           <w:color w:val="0D0D0D"/>
           <w:kern w:val="0"/>
-          <w:sz w:val="24"/>
-          <w:szCs w:val="24"/>
           <w:lang w:eastAsia="fi-FI"/>
           <w14:ligatures w14:val="none"/>
         </w:rPr>
       </w:pPr>
       <w:r>
         <w:rPr>
-          <w:rFonts w:ascii="Segoe UI" w:eastAsia="Times New Roman" w:hAnsi="Segoe UI" w:cs="Segoe UI"/>
+          <w:rFonts w:eastAsia="Times New Roman" w:cstheme="minorHAnsi"/>
           <w:color w:val="0D0D0D"/>
           <w:kern w:val="0"/>
-          <w:sz w:val="24"/>
-          <w:szCs w:val="24"/>
           <w:lang w:eastAsia="fi-FI"/>
           <w14:ligatures w14:val="none"/>
         </w:rPr>
-        <w:t xml:space="preserve">Määrittele selkeästi, mitä laitteistovaatimuksia ohjelmistolla on. Esimerkiksi, mitä käyttöjärjestelmiä se tukee (Windows, </w:t>
-      </w:r>
-      <w:proofErr w:type="spellStart"/>
-      <w:r>
-        <w:rPr>
-          <w:rFonts w:ascii="Segoe UI" w:eastAsia="Times New Roman" w:hAnsi="Segoe UI" w:cs="Segoe UI"/>
+        <w:t>tietyn resoluution näyttö</w:t>
+      </w:r>
+    </w:p>
+    <w:p>
+      <w:pPr>
+        <w:rPr>
+          <w:rFonts w:eastAsia="Times New Roman" w:cstheme="minorHAnsi"/>
           <w:color w:val="0D0D0D"/>
           <w:kern w:val="0"/>
-          <w:sz w:val="24"/>
-          <w:szCs w:val="24"/>
           <w:lang w:eastAsia="fi-FI"/>
           <w14:ligatures w14:val="none"/>
         </w:rPr>
-        <w:t>macOS</w:t>
-      </w:r>
-      <w:proofErr w:type="spellEnd"/>
-      <w:r>
-        <w:rPr>
-          <w:rFonts w:ascii="Segoe UI" w:eastAsia="Times New Roman" w:hAnsi="Segoe UI" w:cs="Segoe UI"/>
+      </w:pPr>
+      <w:r>
+        <w:rPr>
+          <w:rFonts w:eastAsia="Times New Roman" w:cstheme="minorHAnsi"/>
           <w:color w:val="0D0D0D"/>
           <w:kern w:val="0"/>
-          <w:sz w:val="24"/>
-          <w:szCs w:val="24"/>
           <w:lang w:eastAsia="fi-FI"/>
           <w14:ligatures w14:val="none"/>
         </w:rPr>
-        <w:t>, Linux), ja mitä laitteistoja käyttäjien laitteissa tulisi olla (esim., tietyn suorituskyvyn omaava tietokone, tietyn resoluution näyttö).</w:t>
-      </w:r>
-    </w:p>
-    <w:p>
-      <w:pPr>
-        <w:numPr>
-          <w:ilvl w:val="0"/>
-          <w:numId w:val="14"/>
-        </w:numPr>
-        <w:pBdr>
-          <w:top w:val="single" w:sz="2" w:space="0" w:color="E3E3E3"/>
-          <w:left w:val="single" w:sz="2" w:space="5" w:color="E3E3E3"/>
-          <w:bottom w:val="single" w:sz="2" w:space="0" w:color="E3E3E3"/>
-          <w:right w:val="single" w:sz="2" w:space="0" w:color="E3E3E3"/>
-        </w:pBdr>
-        <w:shd w:val="clear" w:color="auto" w:fill="FFFFFF"/>
-        <w:spacing w:after="0" w:line="240" w:lineRule="auto"/>
-        <w:rPr>
-          <w:rFonts w:ascii="Segoe UI" w:eastAsia="Times New Roman" w:hAnsi="Segoe UI" w:cs="Segoe UI"/>
+        <w:t>Tarkenna mahdolliset rajoitukset liittyen laitteiston suorituskykyyn, jotta käyttäjät voivat valita sopivat laitteen ohjelmiston käyttöä varten.</w:t>
+      </w:r>
+    </w:p>
+    <w:p>
+      <w:pPr>
+        <w:rPr>
+          <w:rFonts w:eastAsia="Times New Roman" w:cstheme="minorHAnsi"/>
           <w:color w:val="0D0D0D"/>
           <w:kern w:val="0"/>
-          <w:sz w:val="24"/>
-          <w:szCs w:val="24"/>
           <w:lang w:eastAsia="fi-FI"/>
           <w14:ligatures w14:val="none"/>
         </w:rPr>
       </w:pPr>
       <w:r>
         <w:rPr>
-          <w:rFonts w:ascii="Segoe UI" w:eastAsia="Times New Roman" w:hAnsi="Segoe UI" w:cs="Segoe UI"/>
-          <w:b/>
-          <w:bCs/>
+          <w:rFonts w:eastAsia="Times New Roman" w:cstheme="minorHAnsi"/>
           <w:color w:val="0D0D0D"/>
           <w:kern w:val="0"/>
-          <w:sz w:val="24"/>
-          <w:szCs w:val="24"/>
-          <w:bdr w:val="single" w:sz="2" w:space="0" w:color="E3E3E3" w:frame="1"/>
           <w:lang w:eastAsia="fi-FI"/>
           <w14:ligatures w14:val="none"/>
         </w:rPr>
-        <w:t>Suorituskykyvaatimukset:</w:t>
-      </w:r>
-    </w:p>
-    <w:p>
-      <w:pPr>
-        <w:numPr>
-          <w:ilvl w:val="1"/>
-          <w:numId w:val="14"/>
-        </w:numPr>
-        <w:pBdr>
-          <w:top w:val="single" w:sz="2" w:space="0" w:color="E3E3E3"/>
-          <w:left w:val="single" w:sz="2" w:space="5" w:color="E3E3E3"/>
-          <w:bottom w:val="single" w:sz="2" w:space="0" w:color="E3E3E3"/>
-          <w:right w:val="single" w:sz="2" w:space="0" w:color="E3E3E3"/>
-        </w:pBdr>
-        <w:shd w:val="clear" w:color="auto" w:fill="FFFFFF"/>
-        <w:spacing w:after="0" w:line="240" w:lineRule="auto"/>
-        <w:rPr>
-          <w:rFonts w:ascii="Segoe UI" w:eastAsia="Times New Roman" w:hAnsi="Segoe UI" w:cs="Segoe UI"/>
+        <w:t>Eikö tä</w:t>
+      </w:r>
+      <w:r>
+        <w:rPr>
+          <w:rFonts w:eastAsia="Times New Roman" w:cstheme="minorHAnsi"/>
           <w:color w:val="0D0D0D"/>
           <w:kern w:val="0"/>
-          <w:sz w:val="24"/>
-          <w:szCs w:val="24"/>
           <w:lang w:eastAsia="fi-FI"/>
           <w14:ligatures w14:val="none"/>
         </w:rPr>
-      </w:pPr>
-      <w:r>
-        <w:rPr>
-          <w:rFonts w:ascii="Segoe UI" w:eastAsia="Times New Roman" w:hAnsi="Segoe UI" w:cs="Segoe UI"/>
+        <w:t>m</w:t>
+      </w:r>
+      <w:r>
+        <w:rPr>
+          <w:rFonts w:eastAsia="Times New Roman" w:cstheme="minorHAnsi"/>
           <w:color w:val="0D0D0D"/>
           <w:kern w:val="0"/>
-          <w:sz w:val="24"/>
-          <w:szCs w:val="24"/>
           <w:lang w:eastAsia="fi-FI"/>
           <w14:ligatures w14:val="none"/>
         </w:rPr>
-        <w:t>Mainitse ohjelmiston suorituskykyyn liittyvät vaatimukset eri tilanteissa. Esimerkiksi, miten ohjelmisto toimii suurilla ammuntaradoilla, suurella ampujien määrällä tai pitkän harjoitusjakson aikana.</w:t>
-      </w:r>
-    </w:p>
-    <w:p>
-      <w:pPr>
-        <w:numPr>
-          <w:ilvl w:val="0"/>
-          <w:numId w:val="14"/>
-        </w:numPr>
-        <w:pBdr>
-          <w:top w:val="single" w:sz="2" w:space="0" w:color="E3E3E3"/>
-          <w:left w:val="single" w:sz="2" w:space="5" w:color="E3E3E3"/>
-          <w:bottom w:val="single" w:sz="2" w:space="0" w:color="E3E3E3"/>
-          <w:right w:val="single" w:sz="2" w:space="0" w:color="E3E3E3"/>
-        </w:pBdr>
-        <w:shd w:val="clear" w:color="auto" w:fill="FFFFFF"/>
-        <w:spacing w:after="0" w:line="240" w:lineRule="auto"/>
-        <w:rPr>
-          <w:rFonts w:ascii="Segoe UI" w:eastAsia="Times New Roman" w:hAnsi="Segoe UI" w:cs="Segoe UI"/>
-          <w:color w:val="0D0D0D"/>
-          <w:kern w:val="0"/>
-          <w:sz w:val="24"/>
-          <w:szCs w:val="24"/>
-          <w:lang w:eastAsia="fi-FI"/>
-          <w14:ligatures w14:val="none"/>
-        </w:rPr>
-      </w:pPr>
-      <w:r>
-        <w:rPr>
-          <w:rFonts w:ascii="Segoe UI" w:eastAsia="Times New Roman" w:hAnsi="Segoe UI" w:cs="Segoe UI"/>
-          <w:b/>
-          <w:bCs/>
-          <w:color w:val="0D0D0D"/>
-          <w:kern w:val="0"/>
-          <w:sz w:val="24"/>
-          <w:szCs w:val="24"/>
-          <w:bdr w:val="single" w:sz="2" w:space="0" w:color="E3E3E3" w:frame="1"/>
-          <w:lang w:eastAsia="fi-FI"/>
-          <w14:ligatures w14:val="none"/>
-        </w:rPr>
-        <w:t>Mahdolliset rajoitteet tietyissä ympäristöissä:</w:t>
-      </w:r>
-    </w:p>
-    <w:p>
-      <w:pPr>
-        <w:numPr>
-          <w:ilvl w:val="1"/>
-          <w:numId w:val="14"/>
-        </w:numPr>
-        <w:pBdr>
-          <w:top w:val="single" w:sz="2" w:space="0" w:color="E3E3E3"/>
-          <w:left w:val="single" w:sz="2" w:space="5" w:color="E3E3E3"/>
-          <w:bottom w:val="single" w:sz="2" w:space="0" w:color="E3E3E3"/>
-          <w:right w:val="single" w:sz="2" w:space="0" w:color="E3E3E3"/>
-        </w:pBdr>
-        <w:shd w:val="clear" w:color="auto" w:fill="FFFFFF"/>
-        <w:spacing w:after="0" w:line="240" w:lineRule="auto"/>
-        <w:rPr>
-          <w:rFonts w:ascii="Segoe UI" w:eastAsia="Times New Roman" w:hAnsi="Segoe UI" w:cs="Segoe UI"/>
-          <w:color w:val="0D0D0D"/>
-          <w:kern w:val="0"/>
-          <w:sz w:val="24"/>
-          <w:szCs w:val="24"/>
-          <w:lang w:eastAsia="fi-FI"/>
-          <w14:ligatures w14:val="none"/>
-        </w:rPr>
-      </w:pPr>
-      <w:r>
-        <w:rPr>
-          <w:rFonts w:ascii="Segoe UI" w:eastAsia="Times New Roman" w:hAnsi="Segoe UI" w:cs="Segoe UI"/>
-          <w:color w:val="0D0D0D"/>
-          <w:kern w:val="0"/>
-          <w:sz w:val="24"/>
-          <w:szCs w:val="24"/>
-          <w:lang w:eastAsia="fi-FI"/>
-          <w14:ligatures w14:val="none"/>
-        </w:rPr>
-        <w:t>Huomioi erityiset rajoitteet tai haasteet, jotka voivat ilmetä tietyissä ympäristöissä. Esimerkiksi, jos ohjelmisto on herkkä tietynlaisille verkkoyhteyksille, tai jos sen käyttö voi olla rajoitettua tietynlaisissa tiloissa.</w:t>
-      </w:r>
-    </w:p>
-    <w:p>
-      <w:pPr>
-        <w:numPr>
-          <w:ilvl w:val="0"/>
-          <w:numId w:val="14"/>
-        </w:numPr>
-        <w:pBdr>
-          <w:top w:val="single" w:sz="2" w:space="0" w:color="E3E3E3"/>
-          <w:left w:val="single" w:sz="2" w:space="5" w:color="E3E3E3"/>
-          <w:bottom w:val="single" w:sz="2" w:space="0" w:color="E3E3E3"/>
-          <w:right w:val="single" w:sz="2" w:space="0" w:color="E3E3E3"/>
-        </w:pBdr>
-        <w:shd w:val="clear" w:color="auto" w:fill="FFFFFF"/>
-        <w:spacing w:after="0" w:line="240" w:lineRule="auto"/>
-        <w:rPr>
-          <w:rFonts w:ascii="Segoe UI" w:eastAsia="Times New Roman" w:hAnsi="Segoe UI" w:cs="Segoe UI"/>
-          <w:color w:val="0D0D0D"/>
-          <w:kern w:val="0"/>
-          <w:sz w:val="24"/>
-          <w:szCs w:val="24"/>
-          <w:lang w:eastAsia="fi-FI"/>
-          <w14:ligatures w14:val="none"/>
-        </w:rPr>
-      </w:pPr>
-      <w:r>
-        <w:rPr>
-          <w:rFonts w:ascii="Segoe UI" w:eastAsia="Times New Roman" w:hAnsi="Segoe UI" w:cs="Segoe UI"/>
-          <w:b/>
-          <w:bCs/>
-          <w:color w:val="0D0D0D"/>
-          <w:kern w:val="0"/>
-          <w:sz w:val="24"/>
-          <w:szCs w:val="24"/>
-          <w:bdr w:val="single" w:sz="2" w:space="0" w:color="E3E3E3" w:frame="1"/>
-          <w:lang w:eastAsia="fi-FI"/>
-          <w14:ligatures w14:val="none"/>
-        </w:rPr>
-        <w:t>Turvallisuusnäkökohdat:</w:t>
-      </w:r>
-    </w:p>
-    <w:p>
-      <w:pPr>
-        <w:numPr>
-          <w:ilvl w:val="1"/>
-          <w:numId w:val="14"/>
-        </w:numPr>
-        <w:pBdr>
-          <w:top w:val="single" w:sz="2" w:space="0" w:color="E3E3E3"/>
-          <w:left w:val="single" w:sz="2" w:space="5" w:color="E3E3E3"/>
-          <w:bottom w:val="single" w:sz="2" w:space="0" w:color="E3E3E3"/>
-          <w:right w:val="single" w:sz="2" w:space="0" w:color="E3E3E3"/>
-        </w:pBdr>
-        <w:shd w:val="clear" w:color="auto" w:fill="FFFFFF"/>
-        <w:spacing w:after="0" w:line="240" w:lineRule="auto"/>
-        <w:rPr>
-          <w:rFonts w:ascii="Segoe UI" w:eastAsia="Times New Roman" w:hAnsi="Segoe UI" w:cs="Segoe UI"/>
-          <w:color w:val="0D0D0D"/>
-          <w:kern w:val="0"/>
-          <w:sz w:val="24"/>
-          <w:szCs w:val="24"/>
-          <w:lang w:eastAsia="fi-FI"/>
-          <w14:ligatures w14:val="none"/>
-        </w:rPr>
-      </w:pPr>
-      <w:r>
-        <w:rPr>
-          <w:rFonts w:ascii="Segoe UI" w:eastAsia="Times New Roman" w:hAnsi="Segoe UI" w:cs="Segoe UI"/>
-          <w:color w:val="0D0D0D"/>
-          <w:kern w:val="0"/>
-          <w:sz w:val="24"/>
-          <w:szCs w:val="24"/>
-          <w:lang w:eastAsia="fi-FI"/>
-          <w14:ligatures w14:val="none"/>
-        </w:rPr>
-        <w:t>Jos ohjelmistolla on merkitystä turvallisuuden kannalta, esimerkiksi aseiden käyttöön liittyen, määrittele mahdolliset turvallisuusvaatimukset ja -näkökohdat.</w:t>
-      </w:r>
-    </w:p>
-    <w:p>
-      <w:pPr>
-        <w:numPr>
-          <w:ilvl w:val="0"/>
-          <w:numId w:val="14"/>
-        </w:numPr>
-        <w:pBdr>
-          <w:top w:val="single" w:sz="2" w:space="0" w:color="E3E3E3"/>
-          <w:left w:val="single" w:sz="2" w:space="5" w:color="E3E3E3"/>
-          <w:bottom w:val="single" w:sz="2" w:space="0" w:color="E3E3E3"/>
-          <w:right w:val="single" w:sz="2" w:space="0" w:color="E3E3E3"/>
-        </w:pBdr>
-        <w:shd w:val="clear" w:color="auto" w:fill="FFFFFF"/>
-        <w:spacing w:after="0" w:line="240" w:lineRule="auto"/>
-        <w:rPr>
-          <w:rFonts w:ascii="Segoe UI" w:eastAsia="Times New Roman" w:hAnsi="Segoe UI" w:cs="Segoe UI"/>
-          <w:color w:val="0D0D0D"/>
-          <w:kern w:val="0"/>
-          <w:sz w:val="24"/>
-          <w:szCs w:val="24"/>
-          <w:lang w:eastAsia="fi-FI"/>
-          <w14:ligatures w14:val="none"/>
-        </w:rPr>
-      </w:pPr>
-      <w:r>
-        <w:rPr>
-          <w:rFonts w:ascii="Segoe UI" w:eastAsia="Times New Roman" w:hAnsi="Segoe UI" w:cs="Segoe UI"/>
-          <w:b/>
-          <w:bCs/>
-          <w:color w:val="0D0D0D"/>
-          <w:kern w:val="0"/>
-          <w:sz w:val="24"/>
-          <w:szCs w:val="24"/>
-          <w:bdr w:val="single" w:sz="2" w:space="0" w:color="E3E3E3" w:frame="1"/>
-          <w:lang w:eastAsia="fi-FI"/>
-          <w14:ligatures w14:val="none"/>
-        </w:rPr>
-        <w:t>Yhteensopivuus muiden järjestelmien kanssa:</w:t>
-      </w:r>
-    </w:p>
-    <w:p>
-      <w:pPr>
-        <w:numPr>
-          <w:ilvl w:val="1"/>
-          <w:numId w:val="14"/>
-        </w:numPr>
-        <w:pBdr>
-          <w:top w:val="single" w:sz="2" w:space="0" w:color="E3E3E3"/>
-          <w:left w:val="single" w:sz="2" w:space="5" w:color="E3E3E3"/>
-          <w:bottom w:val="single" w:sz="2" w:space="0" w:color="E3E3E3"/>
-          <w:right w:val="single" w:sz="2" w:space="0" w:color="E3E3E3"/>
-        </w:pBdr>
-        <w:shd w:val="clear" w:color="auto" w:fill="FFFFFF"/>
-        <w:spacing w:after="0" w:line="240" w:lineRule="auto"/>
-        <w:rPr>
-          <w:rFonts w:ascii="Segoe UI" w:eastAsia="Times New Roman" w:hAnsi="Segoe UI" w:cs="Segoe UI"/>
-          <w:color w:val="0D0D0D"/>
-          <w:kern w:val="0"/>
-          <w:sz w:val="24"/>
-          <w:szCs w:val="24"/>
-          <w:lang w:eastAsia="fi-FI"/>
-          <w14:ligatures w14:val="none"/>
-        </w:rPr>
-      </w:pPr>
-      <w:r>
-        <w:rPr>
-          <w:rFonts w:ascii="Segoe UI" w:eastAsia="Times New Roman" w:hAnsi="Segoe UI" w:cs="Segoe UI"/>
-          <w:color w:val="0D0D0D"/>
-          <w:kern w:val="0"/>
-          <w:sz w:val="24"/>
-          <w:szCs w:val="24"/>
-          <w:lang w:eastAsia="fi-FI"/>
-          <w14:ligatures w14:val="none"/>
+        <w:t>ä ole karvalakkiversio, joka pyörii ihan kaikissa masiinoissa? Miten muotoillaan, et kaikki käy?</w:t>
+      </w:r>
+    </w:p>
+    <w:p>
+      <w:pPr>
+        <w:rPr>
+          <w:rFonts w:cstheme="minorHAnsi"/>
+          <w:color w:val="FF0000"/>
+        </w:rPr>
+      </w:pPr>
+    </w:p>
+    <w:p>
+      <w:pPr>
+        <w:pStyle w:val="Otsikko4"/>
+      </w:pPr>
+      <w:r>
+        <w:t>2.1.3 Käyttötilanteet</w:t>
+      </w:r>
+    </w:p>
+    <w:p/>
+    <w:p>
+      <w:r>
+        <w:t>Ohjelmisto on suunniteltu käytettäväksi kaikissa ammuntaratatilanteissa sisällä ja ulkona</w:t>
+      </w:r>
+      <w:r>
+        <w:t xml:space="preserve"> harjoituksissa ja kilpailuissa yksilöille, joukkueille tai ryhmälle</w:t>
+      </w:r>
+      <w:r>
+        <w:t xml:space="preserve">. </w:t>
+      </w:r>
+      <w:r>
+        <w:t xml:space="preserve">Ohjelmisto kykenee toimimaan kaikissa sääolosuhteissa, jolloin käyttäjän käyttämä laitteisto asettaa käytölle rajoitukset. Ohjelmistoa voidaan käyttää vain sääolosuhteissa, jotka käyttäjän laitteet kestävät. </w:t>
+      </w:r>
+    </w:p>
+    <w:p>
+      <w:r>
+        <w:t>Käyttäjän tulee huomioida, että koska ohjelmistosta ei ole saatavissa mobiiliversiota aiheuttaa tämä omat vaatimukset ohjelmiston käytölle. MITEN TÄÄ PITÄISI MUOTOILLA TOISIN</w:t>
+      </w:r>
+    </w:p>
+    <w:p>
+      <w:r>
+        <w:t xml:space="preserve">Onko jotain ympäristöjä tai tiettyjä olosuhteita, jotka vaikuttavat tietojen tarkkuuteen tai ohjelman suorituskykyyn. </w:t>
+      </w:r>
+    </w:p>
+    <w:p>
+      <w:r>
+        <w:t>Ladataanko ohjelmisto koneelle, jossa sitä käytetään vai vaatiko netin? Jos tarvitsee millaiset verkkoympäristöt ovat tuettuja? Toimiiko ohjelmisto luotettavasti myös heikossa verkkoympäristössä?</w:t>
+      </w:r>
+    </w:p>
+    <w:p/>
+    <w:p>
+      <w:pPr>
+        <w:pStyle w:val="Otsikko4"/>
+      </w:pPr>
+      <w:r>
+        <w:t xml:space="preserve">2.1.4 </w:t>
+      </w:r>
+      <w:r>
+        <w:t>Päivitys- ja ylläpitomahdollisuudet</w:t>
+      </w:r>
+    </w:p>
+    <w:p>
+      <w:pPr>
+        <w:rPr>
+          <w:rFonts w:ascii="Segoe UI" w:hAnsi="Segoe UI" w:cs="Segoe UI"/>
+        </w:rPr>
+      </w:pPr>
+    </w:p>
+    <w:p>
+      <w:pPr>
+        <w:rPr>
+          <w:rFonts w:ascii="Segoe UI" w:hAnsi="Segoe UI" w:cs="Segoe UI"/>
+        </w:rPr>
+      </w:pPr>
+      <w:r>
+        <w:rPr>
+          <w:rFonts w:ascii="Segoe UI" w:hAnsi="Segoe UI" w:cs="Segoe UI"/>
+        </w:rPr>
+        <w:t xml:space="preserve">Lupaako </w:t>
+      </w:r>
+      <w:proofErr w:type="spellStart"/>
+      <w:r>
+        <w:rPr>
+          <w:rFonts w:ascii="Segoe UI" w:hAnsi="Segoe UI" w:cs="Segoe UI"/>
+        </w:rPr>
+        <w:t>H</w:t>
+      </w:r>
+      <w:r>
+        <w:rPr>
+          <w:rFonts w:ascii="Segoe UI" w:hAnsi="Segoe UI" w:cs="Segoe UI"/>
+        </w:rPr>
+        <w:t>it</w:t>
+      </w:r>
+      <w:proofErr w:type="spellEnd"/>
+      <w:r>
+        <w:rPr>
+          <w:rFonts w:ascii="Segoe UI" w:hAnsi="Segoe UI" w:cs="Segoe UI"/>
+        </w:rPr>
+        <w:t xml:space="preserve"> </w:t>
+      </w:r>
+      <w:r>
+        <w:rPr>
+          <w:rFonts w:ascii="Segoe UI" w:hAnsi="Segoe UI" w:cs="Segoe UI"/>
+        </w:rPr>
+        <w:t>&amp;</w:t>
+      </w:r>
+      <w:r>
+        <w:rPr>
+          <w:rFonts w:ascii="Segoe UI" w:hAnsi="Segoe UI" w:cs="Segoe UI"/>
+        </w:rPr>
+        <w:t xml:space="preserve"> </w:t>
+      </w:r>
+      <w:r>
+        <w:rPr>
+          <w:rFonts w:ascii="Segoe UI" w:hAnsi="Segoe UI" w:cs="Segoe UI"/>
+        </w:rPr>
+        <w:t>H</w:t>
+      </w:r>
+      <w:r>
+        <w:rPr>
+          <w:rFonts w:ascii="Segoe UI" w:hAnsi="Segoe UI" w:cs="Segoe UI"/>
+        </w:rPr>
+        <w:t>uti Oy jotain?</w:t>
+      </w:r>
+    </w:p>
+    <w:p>
+      <w:pPr>
+        <w:rPr>
+          <w:rFonts w:ascii="Segoe UI" w:hAnsi="Segoe UI" w:cs="Segoe UI"/>
+          <w:color w:val="FF0000"/>
+        </w:rPr>
+      </w:pPr>
+      <w:r>
+        <w:rPr>
+          <w:rFonts w:ascii="Segoe UI" w:hAnsi="Segoe UI" w:cs="Segoe UI"/>
+          <w:color w:val="FF0000"/>
+        </w:rPr>
+        <w:t>Kuvaa, miten ohjelmiston päivitykset ja ylläpito suoritetaan. Tämä varmistaa, että ohjelmisto pysyy ajan tasalla ja turvallisena.</w:t>
+      </w:r>
+    </w:p>
+    <w:p>
+      <w:pPr>
+        <w:rPr>
+          <w:rFonts w:ascii="Segoe UI" w:hAnsi="Segoe UI" w:cs="Segoe UI"/>
+        </w:rPr>
+      </w:pPr>
+      <w:r>
+        <w:rPr>
+          <w:rFonts w:ascii="Segoe UI" w:hAnsi="Segoe UI" w:cs="Segoe UI"/>
+        </w:rPr>
+        <w:t>Integroitavuus</w:t>
+      </w:r>
+    </w:p>
+    <w:p>
+      <w:pPr>
+        <w:rPr>
+          <w:rFonts w:ascii="Segoe UI" w:hAnsi="Segoe UI" w:cs="Segoe UI"/>
+          <w:color w:val="FF0000"/>
+        </w:rPr>
+      </w:pPr>
+      <w:r>
+        <w:rPr>
+          <w:rFonts w:ascii="Segoe UI" w:hAnsi="Segoe UI" w:cs="Segoe UI"/>
+          <w:color w:val="FF0000"/>
+        </w:rPr>
+        <w:t>V</w:t>
+      </w:r>
+      <w:r>
+        <w:rPr>
+          <w:rFonts w:ascii="Segoe UI" w:hAnsi="Segoe UI" w:cs="Segoe UI"/>
+          <w:color w:val="FF0000"/>
+        </w:rPr>
+        <w:t>oitaisiinko tä</w:t>
+      </w:r>
+      <w:r>
+        <w:rPr>
+          <w:rFonts w:ascii="Segoe UI" w:hAnsi="Segoe UI" w:cs="Segoe UI"/>
+          <w:color w:val="FF0000"/>
+        </w:rPr>
+        <w:t>m</w:t>
+      </w:r>
+      <w:r>
+        <w:rPr>
+          <w:rFonts w:ascii="Segoe UI" w:hAnsi="Segoe UI" w:cs="Segoe UI"/>
+          <w:color w:val="FF0000"/>
+        </w:rPr>
+        <w:t>ä integroida johonkin järjestelmään</w:t>
+      </w:r>
+      <w:r>
+        <w:rPr>
+          <w:rFonts w:ascii="Segoe UI" w:hAnsi="Segoe UI" w:cs="Segoe UI"/>
+          <w:color w:val="FF0000"/>
+        </w:rPr>
+        <w:t xml:space="preserve">? </w:t>
+      </w:r>
+      <w:r>
+        <w:rPr>
+          <w:rFonts w:ascii="Segoe UI" w:hAnsi="Segoe UI" w:cs="Segoe UI"/>
+          <w:color w:val="FF0000"/>
+        </w:rPr>
+        <w:t>Millaiset liitännät tarvitaan, jos integroidaan. Pitäisi esittää selvät liitännät, jos integroidaan.</w:t>
+      </w:r>
+    </w:p>
+    <w:p>
+      <w:pPr>
+        <w:rPr>
+          <w:rFonts w:ascii="Segoe UI" w:hAnsi="Segoe UI" w:cs="Segoe UI"/>
+        </w:rPr>
+      </w:pPr>
+      <w:r>
+        <w:rPr>
+          <w:rFonts w:ascii="Segoe UI" w:hAnsi="Segoe UI" w:cs="Segoe UI"/>
+        </w:rPr>
+        <w:t>Tietoturva</w:t>
+      </w:r>
+    </w:p>
+    <w:p>
+      <w:pPr>
+        <w:rPr>
+          <w:rFonts w:ascii="Segoe UI" w:hAnsi="Segoe UI" w:cs="Segoe UI"/>
+          <w:color w:val="FF0000"/>
+        </w:rPr>
+      </w:pPr>
+      <w:r>
+        <w:rPr>
+          <w:rFonts w:ascii="Segoe UI" w:hAnsi="Segoe UI" w:cs="Segoe UI"/>
+          <w:color w:val="FF0000"/>
+        </w:rPr>
+        <w:t>Ohjelmiston tulee noudattaa tietoturvastandardeja. Suojaustoimenpiteet ja mahdollinen käyttäjätunnusten hallinta on tärkeää, erityisesti kun käsitellään henkilötietoja.</w:t>
+      </w:r>
+    </w:p>
+    <w:p>
+      <w:pPr>
+        <w:rPr>
+          <w:rFonts w:ascii="Segoe UI" w:hAnsi="Segoe UI" w:cs="Segoe UI"/>
+        </w:rPr>
+      </w:pPr>
+      <w:r>
+        <w:rPr>
+          <w:rFonts w:ascii="Segoe UI" w:hAnsi="Segoe UI" w:cs="Segoe UI"/>
+        </w:rPr>
+        <w:t>Käyttäjätuki</w:t>
+      </w:r>
+    </w:p>
+    <w:p>
+      <w:pPr>
+        <w:rPr>
+          <w:rFonts w:ascii="Segoe UI" w:hAnsi="Segoe UI" w:cs="Segoe UI"/>
+        </w:rPr>
+      </w:pPr>
+      <w:r>
+        <w:rPr>
+          <w:rFonts w:ascii="Segoe UI" w:hAnsi="Segoe UI" w:cs="Segoe UI"/>
+        </w:rPr>
+        <w:t xml:space="preserve">Määrittele, millainen käyttäjätukimalli on saatavilla, kuten asiakaspalvelu tai ohjeistus, jotta käyttäjät voivat ratkaista mahdolliset ongelmat tai kysymykset. Meillä on mielikuvitus firma, onko meillä joka Chat tai e-mail </w:t>
+      </w:r>
+      <w:hyperlink r:id="rId8" w:history="1">
+        <w:r>
+          <w:rPr>
+            <w:rStyle w:val="Hyperlinkki"/>
+            <w:rFonts w:ascii="Segoe UI" w:hAnsi="Segoe UI" w:cs="Segoe UI"/>
+          </w:rPr>
+          <w:t>asiakaspalvelu@hithuti.com</w:t>
+        </w:r>
+      </w:hyperlink>
+      <w:r>
+        <w:rPr>
+          <w:rFonts w:ascii="Segoe UI" w:hAnsi="Segoe UI" w:cs="Segoe UI"/>
+        </w:rPr>
+        <w:t>, joka auttaa?</w:t>
+      </w:r>
+    </w:p>
+    <w:p>
+      <w:pPr>
+        <w:pStyle w:val="Otsikko3"/>
+        <w:rPr>
+          <w:rFonts w:eastAsia="Times New Roman"/>
+          <w:lang w:eastAsia="fi-FI"/>
+        </w:rPr>
+      </w:pPr>
+      <w:r>
+        <w:rPr>
+          <w:rFonts w:eastAsia="Times New Roman"/>
+          <w:lang w:eastAsia="fi-FI"/>
         </w:rPr>
         <w:lastRenderedPageBreak/>
-        <w:t>Jos ohjelmiston on tarkoitus toimia yhdessä muiden järjestelmien tai laitteiden kanssa, kuvaa mahdolliset vaatimukset tai rajoitteet, jotka liittyvät näihin yhteensopivuusvaatimuksiin.</w:t>
-      </w:r>
-    </w:p>
-    <w:p>
-      <w:pPr>
-        <w:pBdr>
-          <w:top w:val="single" w:sz="2" w:space="0" w:color="E3E3E3"/>
-          <w:left w:val="single" w:sz="2" w:space="0" w:color="E3E3E3"/>
-          <w:bottom w:val="single" w:sz="2" w:space="0" w:color="E3E3E3"/>
-          <w:right w:val="single" w:sz="2" w:space="0" w:color="E3E3E3"/>
-        </w:pBdr>
-        <w:shd w:val="clear" w:color="auto" w:fill="FFFFFF"/>
-        <w:spacing w:before="300" w:after="0" w:line="240" w:lineRule="auto"/>
-        <w:rPr>
-          <w:rFonts w:ascii="Segoe UI" w:eastAsia="Times New Roman" w:hAnsi="Segoe UI" w:cs="Segoe UI"/>
-          <w:color w:val="0D0D0D"/>
-          <w:kern w:val="0"/>
-          <w:sz w:val="24"/>
-          <w:szCs w:val="24"/>
-          <w:lang w:eastAsia="fi-FI"/>
-          <w14:ligatures w14:val="none"/>
-        </w:rPr>
-      </w:pPr>
-      <w:r>
-        <w:rPr>
-          <w:rFonts w:ascii="Segoe UI" w:eastAsia="Times New Roman" w:hAnsi="Segoe UI" w:cs="Segoe UI"/>
-          <w:color w:val="0D0D0D"/>
-          <w:kern w:val="0"/>
-          <w:sz w:val="24"/>
-          <w:szCs w:val="24"/>
-          <w:lang w:eastAsia="fi-FI"/>
-          <w14:ligatures w14:val="none"/>
-        </w:rPr>
-        <w:t>Tämä tarkempi tarkastelu auttaa varmistamaan, että ohjelmisto toimii sujuvasti erilaisissa ympäristöissä ja vastaa käyttäjien tarpeisiin erilaisissa käyttötilanteissa ja laitteilla.</w:t>
-      </w:r>
-    </w:p>
-    <w:p>
-      <w:pPr>
-        <w:pStyle w:val="Otsikko3"/>
-        <w:rPr>
-          <w:rFonts w:eastAsia="Times New Roman"/>
-          <w:lang w:eastAsia="fi-FI"/>
-        </w:rPr>
-      </w:pPr>
-      <w:r>
-        <w:rPr>
-          <w:rFonts w:eastAsia="Times New Roman"/>
-          <w:lang w:eastAsia="fi-FI"/>
-        </w:rPr>
         <w:br/>
         <w:t>2.2 Toiminta</w:t>
       </w:r>
@@ -2140,14 +1771,7 @@
         </w:numPr>
       </w:pPr>
       <w:r>
-        <w:lastRenderedPageBreak/>
-        <w:t>Pääsy omien ampumaharjoitusten</w:t>
-      </w:r>
-      <w:r>
-        <w:t xml:space="preserve"> ja joukkueen (jos kyseessä on joukkueammunta)</w:t>
-      </w:r>
-      <w:r>
-        <w:t xml:space="preserve"> kirjaamiseen ja tarkastamiseen.</w:t>
+        <w:t>Pääsy omien ampumaharjoitusten ja joukkueen (jos kyseessä on joukkueammunta) kirjaamiseen ja tarkastamiseen.</w:t>
       </w:r>
     </w:p>
     <w:p>
@@ -2159,16 +1783,10 @@
         </w:numPr>
       </w:pPr>
       <w:r>
-        <w:t xml:space="preserve">Tietojen syöttömahdollisuus omasta </w:t>
-      </w:r>
-      <w:r>
-        <w:t>ja joukkueen</w:t>
-      </w:r>
-      <w:r>
-        <w:t xml:space="preserve"> </w:t>
-      </w:r>
-      <w:r>
-        <w:t>(jos kyseessä on joukkueammunta) kirjaamiseen ja tarkastamiseen.</w:t>
+        <w:t>Tietojen syöttömahdollisuus omasta ja joukkueen</w:t>
+      </w:r>
+      <w:r>
+        <w:t xml:space="preserve"> (jos kyseessä on joukkueammunta) kirjaamiseen ja tarkastamiseen.</w:t>
       </w:r>
     </w:p>
     <w:p>
@@ -2183,10 +1801,7 @@
         <w:t>Omien ja joukkueen</w:t>
       </w:r>
       <w:r>
-        <w:t xml:space="preserve"> </w:t>
-      </w:r>
-      <w:r>
-        <w:t>(jos kyseessä on joukkueammunta) kirjaamiseen ja tarkastamiseen.</w:t>
+        <w:t xml:space="preserve"> (jos kyseessä on joukkueammunta) kirjaamiseen ja tarkastamiseen.</w:t>
       </w:r>
     </w:p>
     <w:p>
@@ -2225,6 +1840,7 @@
         </w:numPr>
       </w:pPr>
       <w:r>
+        <w:lastRenderedPageBreak/>
         <w:t>Ylläpitää tarkkoja joukkueen tietoja ja varmistaa, että joukkueen suoritustiedot tallennetaan oikein.</w:t>
       </w:r>
     </w:p>
@@ -2455,6 +2071,19 @@
       </w:pPr>
     </w:p>
     <w:p>
+      <w:pPr>
+        <w:rPr>
+          <w:lang w:eastAsia="fi-FI"/>
+        </w:rPr>
+      </w:pPr>
+      <w:r>
+        <w:rPr>
+          <w:lang w:eastAsia="fi-FI"/>
+        </w:rPr>
+        <w:t>Mainitaan kaikki, jotka vaikuttavat suunnitteluun ja käyttöön</w:t>
+      </w:r>
+    </w:p>
+    <w:p>
       <w:r>
         <w:t xml:space="preserve">Ohjelmiston </w:t>
       </w:r>
@@ -2464,400 +2093,533 @@
     </w:p>
     <w:p>
       <w:pPr>
-        <w:pBdr>
-          <w:top w:val="single" w:sz="2" w:space="0" w:color="E3E3E3"/>
-          <w:left w:val="single" w:sz="2" w:space="0" w:color="E3E3E3"/>
-          <w:bottom w:val="single" w:sz="2" w:space="0" w:color="E3E3E3"/>
-          <w:right w:val="single" w:sz="2" w:space="0" w:color="E3E3E3"/>
-        </w:pBdr>
-        <w:shd w:val="clear" w:color="auto" w:fill="FFFFFF"/>
-        <w:spacing w:before="300" w:after="300" w:line="240" w:lineRule="auto"/>
-        <w:rPr>
-          <w:rFonts w:ascii="Segoe UI" w:eastAsia="Times New Roman" w:hAnsi="Segoe UI" w:cs="Segoe UI"/>
+        <w:rPr>
+          <w:rFonts w:cstheme="minorHAnsi"/>
+        </w:rPr>
+      </w:pPr>
+    </w:p>
+    <w:p>
+      <w:pPr>
+        <w:rPr>
+          <w:rFonts w:eastAsia="Times New Roman" w:cstheme="minorHAnsi"/>
           <w:color w:val="0D0D0D"/>
           <w:kern w:val="0"/>
-          <w:sz w:val="24"/>
-          <w:szCs w:val="24"/>
           <w:lang w:eastAsia="fi-FI"/>
           <w14:ligatures w14:val="none"/>
         </w:rPr>
       </w:pPr>
       <w:r>
         <w:rPr>
-          <w:rFonts w:ascii="Segoe UI" w:eastAsia="Times New Roman" w:hAnsi="Segoe UI" w:cs="Segoe UI"/>
-          <w:b/>
-          <w:bCs/>
+          <w:rFonts w:eastAsia="Times New Roman" w:cstheme="minorHAnsi"/>
           <w:color w:val="0D0D0D"/>
           <w:kern w:val="0"/>
-          <w:sz w:val="24"/>
-          <w:szCs w:val="24"/>
-          <w:bdr w:val="single" w:sz="2" w:space="0" w:color="E3E3E3" w:frame="1"/>
           <w:lang w:eastAsia="fi-FI"/>
           <w14:ligatures w14:val="none"/>
         </w:rPr>
-        <w:t>4. Yleiset rajoitteet:</w:t>
-      </w:r>
-    </w:p>
-    <w:p>
-      <w:pPr>
+        <w:t>resurssirajoitukset tai suorituskykyvaatimukset</w:t>
+      </w:r>
+    </w:p>
+    <w:p>
+      <w:pPr>
+        <w:rPr>
+          <w:rFonts w:cstheme="minorHAnsi"/>
+        </w:rPr>
+      </w:pPr>
+      <w:r>
+        <w:rPr>
+          <w:rFonts w:eastAsia="Times New Roman" w:cstheme="minorHAnsi"/>
+          <w:color w:val="0D0D0D"/>
+          <w:kern w:val="0"/>
+          <w:lang w:eastAsia="fi-FI"/>
+          <w14:ligatures w14:val="none"/>
+        </w:rPr>
+        <w:t>Jos ohjelmistolla on tietoturvaan tai tietosuojaan liittyviä rajoituksia, ne tulisi myös dokumentoida.</w:t>
+      </w:r>
+    </w:p>
+    <w:p/>
+    <w:p>
+      <w:pPr>
+        <w:pStyle w:val="Otsikko3"/>
+        <w:rPr>
+          <w:rFonts w:eastAsia="Times New Roman"/>
+          <w:lang w:eastAsia="fi-FI"/>
+        </w:rPr>
+      </w:pPr>
+      <w:r>
+        <w:rPr>
+          <w:rFonts w:eastAsia="Times New Roman"/>
+          <w:lang w:eastAsia="fi-FI"/>
+        </w:rPr>
+        <w:t>2.5 Oletukset ja riippuvuudet</w:t>
+      </w:r>
+    </w:p>
+    <w:p>
+      <w:pPr>
+        <w:rPr>
+          <w:lang w:eastAsia="fi-FI"/>
+        </w:rPr>
+      </w:pPr>
+    </w:p>
+    <w:p>
+      <w:pPr>
+        <w:rPr>
+          <w:color w:val="FF0000"/>
+          <w:lang w:eastAsia="fi-FI"/>
+        </w:rPr>
+      </w:pPr>
+      <w:r>
+        <w:rPr>
+          <w:lang w:eastAsia="fi-FI"/>
+        </w:rPr>
+        <w:t xml:space="preserve">Seuraavassa on käyty läpi oletukset, joita ohjelmiston kehittäjänä on pitänyt tärkeänä </w:t>
+      </w:r>
+      <w:r>
+        <w:rPr>
+          <w:lang w:eastAsia="fi-FI"/>
+        </w:rPr>
+        <w:t xml:space="preserve">ohjelmiston toiminnan kannalta. </w:t>
+      </w:r>
+      <w:r>
+        <w:rPr>
+          <w:color w:val="FF0000"/>
+          <w:lang w:eastAsia="fi-FI"/>
+        </w:rPr>
+        <w:t>On myös tärkeää tarkistaa nämä oletukset säännöllisesti ja päivittää niitä tarvittaessa, kun ympäristössä tai käytännöissä tapahtuu muutoksia. Kenen vastuulla tämä on?</w:t>
+      </w:r>
+    </w:p>
+    <w:p>
+      <w:pPr>
+        <w:pStyle w:val="Luettelokappale"/>
         <w:numPr>
           <w:ilvl w:val="0"/>
-          <w:numId w:val="11"/>
+          <w:numId w:val="16"/>
         </w:numPr>
-        <w:pBdr>
-          <w:top w:val="single" w:sz="2" w:space="0" w:color="E3E3E3"/>
-          <w:left w:val="single" w:sz="2" w:space="5" w:color="E3E3E3"/>
-          <w:bottom w:val="single" w:sz="2" w:space="0" w:color="E3E3E3"/>
-          <w:right w:val="single" w:sz="2" w:space="0" w:color="E3E3E3"/>
-        </w:pBdr>
-        <w:shd w:val="clear" w:color="auto" w:fill="FFFFFF"/>
-        <w:spacing w:after="0" w:line="240" w:lineRule="auto"/>
-        <w:rPr>
-          <w:rFonts w:ascii="Segoe UI" w:eastAsia="Times New Roman" w:hAnsi="Segoe UI" w:cs="Segoe UI"/>
-          <w:color w:val="0D0D0D"/>
-          <w:kern w:val="0"/>
-          <w:sz w:val="24"/>
-          <w:szCs w:val="24"/>
-          <w:lang w:eastAsia="fi-FI"/>
-          <w14:ligatures w14:val="none"/>
-        </w:rPr>
-      </w:pPr>
-      <w:r>
-        <w:rPr>
-          <w:rFonts w:ascii="Segoe UI" w:eastAsia="Times New Roman" w:hAnsi="Segoe UI" w:cs="Segoe UI"/>
-          <w:color w:val="0D0D0D"/>
-          <w:kern w:val="0"/>
-          <w:sz w:val="24"/>
-          <w:szCs w:val="24"/>
-          <w:lang w:eastAsia="fi-FI"/>
-          <w14:ligatures w14:val="none"/>
-        </w:rPr>
-        <w:t>Mainitse kaikki rajoitukset, jotka voivat vaikuttaa ohjelmiston suunnitteluun tai käyttöön, kuten aikarajoitukset, resurssirajoitukset tai suorituskykyvaatimukset.</w:t>
-      </w:r>
-    </w:p>
-    <w:p>
-      <w:pPr>
+        <w:rPr>
+          <w:lang w:eastAsia="fi-FI"/>
+        </w:rPr>
+      </w:pPr>
+      <w:r>
+        <w:rPr>
+          <w:lang w:eastAsia="fi-FI"/>
+        </w:rPr>
+        <w:t>Käyttöjärjestelmä:</w:t>
+      </w:r>
+    </w:p>
+    <w:p>
+      <w:pPr>
+        <w:rPr>
+          <w:lang w:eastAsia="fi-FI"/>
+        </w:rPr>
+      </w:pPr>
+      <w:r>
+        <w:rPr>
+          <w:lang w:eastAsia="fi-FI"/>
+        </w:rPr>
+        <w:lastRenderedPageBreak/>
+        <w:t xml:space="preserve">Oletus: Ohjelmisto perustuu oletukseen, että käyttäjät käyttävät tuettuja käyttöjärjestelmiä, kuten Windows, </w:t>
+      </w:r>
+      <w:proofErr w:type="spellStart"/>
+      <w:r>
+        <w:rPr>
+          <w:lang w:eastAsia="fi-FI"/>
+        </w:rPr>
+        <w:t>macOS</w:t>
+      </w:r>
+      <w:proofErr w:type="spellEnd"/>
+      <w:r>
+        <w:rPr>
+          <w:lang w:eastAsia="fi-FI"/>
+        </w:rPr>
+        <w:t xml:space="preserve"> tai Linux.</w:t>
+      </w:r>
+      <w:r>
+        <w:rPr>
+          <w:lang w:eastAsia="fi-FI"/>
+        </w:rPr>
+        <w:t xml:space="preserve"> </w:t>
+      </w:r>
+    </w:p>
+    <w:p>
+      <w:pPr>
+        <w:pStyle w:val="Luettelokappale"/>
         <w:numPr>
           <w:ilvl w:val="0"/>
-          <w:numId w:val="11"/>
+          <w:numId w:val="16"/>
         </w:numPr>
-        <w:pBdr>
-          <w:top w:val="single" w:sz="2" w:space="0" w:color="E3E3E3"/>
-          <w:left w:val="single" w:sz="2" w:space="5" w:color="E3E3E3"/>
-          <w:bottom w:val="single" w:sz="2" w:space="0" w:color="E3E3E3"/>
-          <w:right w:val="single" w:sz="2" w:space="0" w:color="E3E3E3"/>
-        </w:pBdr>
-        <w:shd w:val="clear" w:color="auto" w:fill="FFFFFF"/>
-        <w:spacing w:after="0" w:line="240" w:lineRule="auto"/>
-        <w:rPr>
-          <w:rFonts w:ascii="Segoe UI" w:eastAsia="Times New Roman" w:hAnsi="Segoe UI" w:cs="Segoe UI"/>
-          <w:color w:val="0D0D0D"/>
-          <w:kern w:val="0"/>
-          <w:sz w:val="24"/>
-          <w:szCs w:val="24"/>
-          <w:lang w:eastAsia="fi-FI"/>
-          <w14:ligatures w14:val="none"/>
-        </w:rPr>
-      </w:pPr>
-      <w:r>
-        <w:rPr>
-          <w:rFonts w:ascii="Segoe UI" w:eastAsia="Times New Roman" w:hAnsi="Segoe UI" w:cs="Segoe UI"/>
-          <w:color w:val="0D0D0D"/>
-          <w:kern w:val="0"/>
-          <w:sz w:val="24"/>
-          <w:szCs w:val="24"/>
-          <w:lang w:eastAsia="fi-FI"/>
-          <w14:ligatures w14:val="none"/>
-        </w:rPr>
-        <w:t>Jos ohjelmistolla on tietoturvaan tai tietosuojaan liittyviä rajoituksia, ne tulisi myös dokumentoida.</w:t>
-      </w:r>
-    </w:p>
-    <w:p/>
-    <w:p>
-      <w:pPr>
-        <w:pStyle w:val="Otsikko3"/>
-        <w:rPr>
-          <w:rFonts w:eastAsia="Times New Roman"/>
-          <w:lang w:eastAsia="fi-FI"/>
-        </w:rPr>
-      </w:pPr>
-      <w:r>
-        <w:rPr>
-          <w:rFonts w:eastAsia="Times New Roman"/>
-          <w:lang w:eastAsia="fi-FI"/>
-        </w:rPr>
-        <w:lastRenderedPageBreak/>
-        <w:t>2.5 Oletukset ja riippuvuudet</w:t>
-      </w:r>
-    </w:p>
-    <w:p>
-      <w:pPr>
-        <w:rPr>
-          <w:lang w:eastAsia="fi-FI"/>
-        </w:rPr>
-      </w:pPr>
-    </w:p>
-    <w:p>
-      <w:pPr>
-        <w:rPr>
-          <w:color w:val="FF0000"/>
-        </w:rPr>
-      </w:pPr>
-      <w:r>
-        <w:rPr>
-          <w:color w:val="FF0000"/>
-        </w:rPr>
-        <w:t>Tässä osiossa listataan ne oletukset, joita tehdään ohjelmiston suunnittelussa ja kehityksessä. Näitä voivat olla esimerkiksi tietyt tekniset oletukset tai odotukset projektin aikataulusta</w:t>
-      </w:r>
-      <w:r>
-        <w:rPr>
-          <w:color w:val="FF0000"/>
-        </w:rPr>
-        <w:t xml:space="preserve">. </w:t>
-      </w:r>
-      <w:r>
-        <w:rPr>
-          <w:rFonts w:ascii="Segoe UI" w:hAnsi="Segoe UI" w:cs="Segoe UI"/>
-          <w:color w:val="FF0000"/>
-        </w:rPr>
-        <w:t>Esimerkiksi: "Oletamme, että käyttäjät tulevat käyttämään moderneja selaimia ja päivittävät ne säännöllisesti."</w:t>
-      </w:r>
-    </w:p>
-    <w:p>
-      <w:pPr>
-        <w:rPr>
-          <w:color w:val="FF0000"/>
-        </w:rPr>
-      </w:pPr>
-      <w:r>
-        <w:rPr>
-          <w:color w:val="FF0000"/>
-        </w:rPr>
-        <w:t>Riippuvuuksina kuvaillaan ne ulkoiset tekijät, joihin ohjelmisto on riippuvainen. Tämä voi sisältää riippuvuudet muiden järjestelmien, laitteistojen tai kolmansien osapuolien kanssa.</w:t>
-      </w:r>
-    </w:p>
-    <w:p>
-      <w:pPr>
-        <w:pBdr>
-          <w:top w:val="single" w:sz="2" w:space="0" w:color="E3E3E3"/>
-          <w:left w:val="single" w:sz="2" w:space="0" w:color="E3E3E3"/>
-          <w:bottom w:val="single" w:sz="2" w:space="0" w:color="E3E3E3"/>
-          <w:right w:val="single" w:sz="2" w:space="0" w:color="E3E3E3"/>
-        </w:pBdr>
-        <w:shd w:val="clear" w:color="auto" w:fill="FFFFFF"/>
-        <w:spacing w:before="300" w:after="300" w:line="240" w:lineRule="auto"/>
-        <w:rPr>
-          <w:rFonts w:ascii="Segoe UI" w:eastAsia="Times New Roman" w:hAnsi="Segoe UI" w:cs="Segoe UI"/>
-          <w:color w:val="0D0D0D"/>
-          <w:kern w:val="0"/>
-          <w:sz w:val="24"/>
-          <w:szCs w:val="24"/>
-          <w:lang w:eastAsia="fi-FI"/>
-          <w14:ligatures w14:val="none"/>
-        </w:rPr>
-      </w:pPr>
-      <w:r>
-        <w:rPr>
-          <w:rFonts w:ascii="Segoe UI" w:eastAsia="Times New Roman" w:hAnsi="Segoe UI" w:cs="Segoe UI"/>
-          <w:b/>
-          <w:bCs/>
-          <w:color w:val="0D0D0D"/>
-          <w:kern w:val="0"/>
-          <w:sz w:val="24"/>
-          <w:szCs w:val="24"/>
-          <w:bdr w:val="single" w:sz="2" w:space="0" w:color="E3E3E3" w:frame="1"/>
-          <w:lang w:eastAsia="fi-FI"/>
-          <w14:ligatures w14:val="none"/>
-        </w:rPr>
-        <w:t>5. Oletukset:</w:t>
-      </w:r>
-    </w:p>
-    <w:p>
-      <w:pPr>
+        <w:rPr>
+          <w:rFonts w:cstheme="minorHAnsi"/>
+        </w:rPr>
+      </w:pPr>
+      <w:r>
+        <w:rPr>
+          <w:rFonts w:cstheme="minorHAnsi"/>
+        </w:rPr>
+        <w:t>Selain</w:t>
+      </w:r>
+    </w:p>
+    <w:p>
+      <w:pPr>
+        <w:rPr>
+          <w:rFonts w:cstheme="minorHAnsi"/>
+        </w:rPr>
+      </w:pPr>
+      <w:r>
+        <w:rPr>
+          <w:rFonts w:cstheme="minorHAnsi"/>
+        </w:rPr>
+        <w:t>Oletus: K</w:t>
+      </w:r>
+      <w:r>
+        <w:rPr>
+          <w:rFonts w:cstheme="minorHAnsi"/>
+        </w:rPr>
+        <w:t>äyttäjät tulevat käyttämään moderneja selaimia ja päivittävät ne säännöllisesti.</w:t>
+      </w:r>
+    </w:p>
+    <w:p>
+      <w:pPr>
+        <w:pStyle w:val="Luettelokappale"/>
         <w:numPr>
           <w:ilvl w:val="0"/>
-          <w:numId w:val="12"/>
+          <w:numId w:val="16"/>
         </w:numPr>
-        <w:pBdr>
-          <w:top w:val="single" w:sz="2" w:space="0" w:color="E3E3E3"/>
-          <w:left w:val="single" w:sz="2" w:space="5" w:color="E3E3E3"/>
-          <w:bottom w:val="single" w:sz="2" w:space="0" w:color="E3E3E3"/>
-          <w:right w:val="single" w:sz="2" w:space="0" w:color="E3E3E3"/>
-        </w:pBdr>
-        <w:shd w:val="clear" w:color="auto" w:fill="FFFFFF"/>
-        <w:spacing w:after="0" w:line="240" w:lineRule="auto"/>
-        <w:rPr>
-          <w:rFonts w:ascii="Segoe UI" w:eastAsia="Times New Roman" w:hAnsi="Segoe UI" w:cs="Segoe UI"/>
-          <w:color w:val="0D0D0D"/>
-          <w:kern w:val="0"/>
-          <w:sz w:val="24"/>
-          <w:szCs w:val="24"/>
-          <w:lang w:eastAsia="fi-FI"/>
-          <w14:ligatures w14:val="none"/>
-        </w:rPr>
-      </w:pPr>
-      <w:r>
-        <w:rPr>
-          <w:rFonts w:ascii="Segoe UI" w:eastAsia="Times New Roman" w:hAnsi="Segoe UI" w:cs="Segoe UI"/>
-          <w:color w:val="0D0D0D"/>
-          <w:kern w:val="0"/>
-          <w:sz w:val="24"/>
-          <w:szCs w:val="24"/>
-          <w:lang w:eastAsia="fi-FI"/>
-          <w14:ligatures w14:val="none"/>
-        </w:rPr>
-        <w:t>Listaa kaikki oletukset, joita vaatimusmäärittely perustaa. Esimerkiksi oletukset tietyn teknologian käytöstä, oletukset käyttäjien teknisestä osaamisesta tai oletukset käyttöympäristön vakaudessa.</w:t>
-      </w:r>
-    </w:p>
-    <w:p>
-      <w:pPr>
-        <w:pBdr>
-          <w:top w:val="single" w:sz="2" w:space="0" w:color="E3E3E3"/>
-          <w:left w:val="single" w:sz="2" w:space="0" w:color="E3E3E3"/>
-          <w:bottom w:val="single" w:sz="2" w:space="0" w:color="E3E3E3"/>
-          <w:right w:val="single" w:sz="2" w:space="0" w:color="E3E3E3"/>
-        </w:pBdr>
-        <w:shd w:val="clear" w:color="auto" w:fill="FFFFFF"/>
-        <w:spacing w:before="300" w:after="300" w:line="240" w:lineRule="auto"/>
-        <w:rPr>
-          <w:rFonts w:ascii="Segoe UI" w:eastAsia="Times New Roman" w:hAnsi="Segoe UI" w:cs="Segoe UI"/>
-          <w:color w:val="0D0D0D"/>
-          <w:kern w:val="0"/>
-          <w:sz w:val="24"/>
-          <w:szCs w:val="24"/>
-          <w:lang w:eastAsia="fi-FI"/>
-          <w14:ligatures w14:val="none"/>
-        </w:rPr>
-      </w:pPr>
-      <w:r>
-        <w:rPr>
-          <w:rFonts w:ascii="Segoe UI" w:eastAsia="Times New Roman" w:hAnsi="Segoe UI" w:cs="Segoe UI"/>
-          <w:b/>
-          <w:bCs/>
-          <w:color w:val="0D0D0D"/>
-          <w:kern w:val="0"/>
-          <w:sz w:val="24"/>
-          <w:szCs w:val="24"/>
-          <w:bdr w:val="single" w:sz="2" w:space="0" w:color="E3E3E3" w:frame="1"/>
-          <w:lang w:eastAsia="fi-FI"/>
-          <w14:ligatures w14:val="none"/>
-        </w:rPr>
-        <w:t>6. Riippuvuudet:</w:t>
-      </w:r>
-    </w:p>
-    <w:p>
-      <w:pPr>
+        <w:rPr>
+          <w:lang w:eastAsia="fi-FI"/>
+        </w:rPr>
+      </w:pPr>
+      <w:r>
+        <w:rPr>
+          <w:lang w:eastAsia="fi-FI"/>
+        </w:rPr>
+        <w:t>Laitteistovaatimukset:</w:t>
+      </w:r>
+    </w:p>
+    <w:p>
+      <w:pPr>
+        <w:rPr>
+          <w:lang w:eastAsia="fi-FI"/>
+        </w:rPr>
+      </w:pPr>
+      <w:r>
+        <w:rPr>
+          <w:lang w:eastAsia="fi-FI"/>
+        </w:rPr>
+        <w:t>Oletus: Ohjelmisto olettaa, että käyttäjien laitteisto täyttää määritellyt vaatimukset, kuten tarvittavan prosessorin suorituskyvyn, muistimäärän ja näytönohjaimen.</w:t>
+      </w:r>
+    </w:p>
+    <w:p>
+      <w:pPr>
+        <w:pStyle w:val="Luettelokappale"/>
         <w:numPr>
           <w:ilvl w:val="0"/>
-          <w:numId w:val="13"/>
+          <w:numId w:val="16"/>
         </w:numPr>
-        <w:pBdr>
-          <w:top w:val="single" w:sz="2" w:space="0" w:color="E3E3E3"/>
-          <w:left w:val="single" w:sz="2" w:space="5" w:color="E3E3E3"/>
-          <w:bottom w:val="single" w:sz="2" w:space="0" w:color="E3E3E3"/>
-          <w:right w:val="single" w:sz="2" w:space="0" w:color="E3E3E3"/>
-        </w:pBdr>
-        <w:shd w:val="clear" w:color="auto" w:fill="FFFFFF"/>
-        <w:spacing w:after="0" w:line="240" w:lineRule="auto"/>
-        <w:rPr>
-          <w:rFonts w:ascii="Segoe UI" w:eastAsia="Times New Roman" w:hAnsi="Segoe UI" w:cs="Segoe UI"/>
-          <w:color w:val="0D0D0D"/>
-          <w:kern w:val="0"/>
-          <w:sz w:val="24"/>
-          <w:szCs w:val="24"/>
-          <w:lang w:eastAsia="fi-FI"/>
-          <w14:ligatures w14:val="none"/>
-        </w:rPr>
-      </w:pPr>
-      <w:r>
-        <w:rPr>
-          <w:rFonts w:ascii="Segoe UI" w:eastAsia="Times New Roman" w:hAnsi="Segoe UI" w:cs="Segoe UI"/>
-          <w:color w:val="0D0D0D"/>
-          <w:kern w:val="0"/>
-          <w:sz w:val="24"/>
-          <w:szCs w:val="24"/>
-          <w:lang w:eastAsia="fi-FI"/>
-          <w14:ligatures w14:val="none"/>
-        </w:rPr>
-        <w:t>Selvitä, mitä ulkoisia tai sisäisiä riippuvuuksia ohjelmistolla on. Tämä voi sisältää riippuvuudet kolmansien osapuolien ohjelmistoihin, rajapintoihin, tai muihin projekteihin.</w:t>
-      </w:r>
-    </w:p>
-    <w:p>
-      <w:pPr>
+        <w:rPr>
+          <w:lang w:eastAsia="fi-FI"/>
+        </w:rPr>
+      </w:pPr>
+      <w:r>
+        <w:rPr>
+          <w:lang w:eastAsia="fi-FI"/>
+        </w:rPr>
+        <w:t>Verkkoympäristö:</w:t>
+      </w:r>
+    </w:p>
+    <w:p>
+      <w:pPr>
+        <w:rPr>
+          <w:lang w:eastAsia="fi-FI"/>
+        </w:rPr>
+      </w:pPr>
+      <w:r>
+        <w:rPr>
+          <w:lang w:eastAsia="fi-FI"/>
+        </w:rPr>
+        <w:t>Oletus: Ohjelmisto olettaa toimivansa luotettavasti verkossa, ja sen oletetaan toimivan myös heikommassa verkkoyhteydessä.</w:t>
+      </w:r>
+    </w:p>
+    <w:p>
+      <w:pPr>
+        <w:pStyle w:val="Luettelokappale"/>
         <w:numPr>
           <w:ilvl w:val="0"/>
-          <w:numId w:val="13"/>
+          <w:numId w:val="16"/>
         </w:numPr>
-        <w:pBdr>
-          <w:top w:val="single" w:sz="2" w:space="0" w:color="E3E3E3"/>
-          <w:left w:val="single" w:sz="2" w:space="5" w:color="E3E3E3"/>
-          <w:bottom w:val="single" w:sz="2" w:space="0" w:color="E3E3E3"/>
-          <w:right w:val="single" w:sz="2" w:space="0" w:color="E3E3E3"/>
-        </w:pBdr>
-        <w:shd w:val="clear" w:color="auto" w:fill="FFFFFF"/>
-        <w:spacing w:after="0" w:line="240" w:lineRule="auto"/>
-        <w:rPr>
-          <w:rFonts w:ascii="Segoe UI" w:eastAsia="Times New Roman" w:hAnsi="Segoe UI" w:cs="Segoe UI"/>
-          <w:color w:val="0D0D0D"/>
-          <w:kern w:val="0"/>
-          <w:sz w:val="24"/>
-          <w:szCs w:val="24"/>
-          <w:lang w:eastAsia="fi-FI"/>
-          <w14:ligatures w14:val="none"/>
-        </w:rPr>
-      </w:pPr>
-      <w:r>
-        <w:rPr>
-          <w:rFonts w:ascii="Segoe UI" w:eastAsia="Times New Roman" w:hAnsi="Segoe UI" w:cs="Segoe UI"/>
-          <w:color w:val="0D0D0D"/>
-          <w:kern w:val="0"/>
-          <w:sz w:val="24"/>
-          <w:szCs w:val="24"/>
-          <w:lang w:eastAsia="fi-FI"/>
-          <w14:ligatures w14:val="none"/>
+        <w:rPr>
+          <w:lang w:eastAsia="fi-FI"/>
+        </w:rPr>
+      </w:pPr>
+      <w:r>
+        <w:rPr>
+          <w:lang w:eastAsia="fi-FI"/>
+        </w:rPr>
+        <w:t>Käyttötilanteet:</w:t>
+      </w:r>
+    </w:p>
+    <w:p>
+      <w:pPr>
+        <w:rPr>
+          <w:lang w:eastAsia="fi-FI"/>
+        </w:rPr>
+      </w:pPr>
+      <w:r>
+        <w:rPr>
+          <w:lang w:eastAsia="fi-FI"/>
+        </w:rPr>
+        <w:t>Oletus: Ohjelmisto perustaa oletuksen erilaisista käyttötilanteista, kuten sisä- ja ulkotiloista, ja sen oletetaan soveltuvan erilaisiin ympäristöihin.</w:t>
+      </w:r>
+    </w:p>
+    <w:p>
+      <w:pPr>
+        <w:pStyle w:val="Luettelokappale"/>
+        <w:numPr>
+          <w:ilvl w:val="0"/>
+          <w:numId w:val="16"/>
+        </w:numPr>
+        <w:rPr>
+          <w:lang w:eastAsia="fi-FI"/>
+        </w:rPr>
+      </w:pPr>
+      <w:r>
+        <w:rPr>
+          <w:lang w:eastAsia="fi-FI"/>
+        </w:rPr>
+        <w:t>Käyttäjien Tekninen Osaaminen:</w:t>
+      </w:r>
+    </w:p>
+    <w:p>
+      <w:pPr>
+        <w:rPr>
+          <w:lang w:eastAsia="fi-FI"/>
+        </w:rPr>
+      </w:pPr>
+      <w:r>
+        <w:rPr>
+          <w:lang w:eastAsia="fi-FI"/>
+        </w:rPr>
+        <w:t>Oletus: Ohjelmisto olettaa, että käyttäjillä on perustason teknistä osaamista, kuten taito syöttää tietoja ja käyttää ohjelmiston tarjoamia toimintoja.</w:t>
+      </w:r>
+    </w:p>
+    <w:p>
+      <w:pPr>
+        <w:pStyle w:val="Luettelokappale"/>
+        <w:numPr>
+          <w:ilvl w:val="0"/>
+          <w:numId w:val="16"/>
+        </w:numPr>
+        <w:rPr>
+          <w:lang w:eastAsia="fi-FI"/>
+        </w:rPr>
+      </w:pPr>
+      <w:r>
+        <w:rPr>
+          <w:lang w:eastAsia="fi-FI"/>
+        </w:rPr>
+        <w:t>Turvallisuusnäkökohdat:</w:t>
+      </w:r>
+    </w:p>
+    <w:p>
+      <w:pPr>
+        <w:rPr>
+          <w:lang w:eastAsia="fi-FI"/>
+        </w:rPr>
+      </w:pPr>
+      <w:r>
+        <w:rPr>
+          <w:lang w:eastAsia="fi-FI"/>
+        </w:rPr>
+        <w:t>Oletus: Ohjelmisto perustaa oletuksen turvallisuusnäkökohdista ja oletetaan, että käyttäjät noudattavat turvallisuusmääräyksiä, jos sellaisia on.</w:t>
+      </w:r>
+    </w:p>
+    <w:p>
+      <w:pPr>
+        <w:pStyle w:val="Luettelokappale"/>
+        <w:numPr>
+          <w:ilvl w:val="0"/>
+          <w:numId w:val="16"/>
+        </w:numPr>
+        <w:rPr>
+          <w:lang w:eastAsia="fi-FI"/>
+        </w:rPr>
+      </w:pPr>
+      <w:r>
+        <w:rPr>
+          <w:lang w:eastAsia="fi-FI"/>
+        </w:rPr>
+        <w:t>Teknologian Yhteensopivuus:</w:t>
+      </w:r>
+    </w:p>
+    <w:p>
+      <w:pPr>
+        <w:rPr>
+          <w:lang w:eastAsia="fi-FI"/>
+        </w:rPr>
+      </w:pPr>
+      <w:r>
+        <w:rPr>
+          <w:lang w:eastAsia="fi-FI"/>
+        </w:rPr>
+        <w:t>Oletus: Ohjelmiston oletetaan olevan yhteensopiva tiettyjen teknologioiden, kuten tietokantajärjestelmien tai käyttöliittymäkirjastojen kanssa.</w:t>
+      </w:r>
+    </w:p>
+    <w:p>
+      <w:pPr>
+        <w:pStyle w:val="Luettelokappale"/>
+        <w:numPr>
+          <w:ilvl w:val="0"/>
+          <w:numId w:val="16"/>
+        </w:numPr>
+        <w:rPr>
+          <w:lang w:eastAsia="fi-FI"/>
+        </w:rPr>
+      </w:pPr>
+      <w:r>
+        <w:rPr>
+          <w:lang w:eastAsia="fi-FI"/>
+        </w:rPr>
+        <w:t>Tietosuoja:</w:t>
+      </w:r>
+    </w:p>
+    <w:p>
+      <w:pPr>
+        <w:rPr>
+          <w:lang w:eastAsia="fi-FI"/>
+        </w:rPr>
+      </w:pPr>
+      <w:r>
+        <w:rPr>
+          <w:lang w:eastAsia="fi-FI"/>
+        </w:rPr>
+        <w:t>Oletus: Ohjelmisto olettaa, että käyttäjät noudattavat tietosuojamääräyksiä ja että ohjelmisto itsessään noudattaa asianmukaisia tietosuojakäytäntöjä.</w:t>
+      </w:r>
+    </w:p>
+    <w:p>
+      <w:pPr>
+        <w:pStyle w:val="Luettelokappale"/>
+        <w:numPr>
+          <w:ilvl w:val="0"/>
+          <w:numId w:val="16"/>
+        </w:numPr>
+        <w:rPr>
+          <w:lang w:eastAsia="fi-FI"/>
+        </w:rPr>
+      </w:pPr>
+      <w:r>
+        <w:rPr>
+          <w:lang w:eastAsia="fi-FI"/>
+        </w:rPr>
+        <w:t>Aseiden Käyttö:</w:t>
+      </w:r>
+    </w:p>
+    <w:p>
+      <w:pPr>
+        <w:rPr>
+          <w:lang w:eastAsia="fi-FI"/>
+        </w:rPr>
+      </w:pPr>
+      <w:r>
+        <w:rPr>
+          <w:lang w:eastAsia="fi-FI"/>
+        </w:rPr>
+        <w:t>Oletus: Jos ohjelmistoa käytetään aseiden yhteydessä, oletetaan, että käyttäjät noudattavat kaikkia paikallisia lakeja ja turvallisuusmääräyksiä.</w:t>
+      </w:r>
+    </w:p>
+    <w:p>
+      <w:pPr>
+        <w:pStyle w:val="Luettelokappale"/>
+        <w:numPr>
+          <w:ilvl w:val="0"/>
+          <w:numId w:val="16"/>
+        </w:numPr>
+        <w:rPr>
+          <w:lang w:eastAsia="fi-FI"/>
+        </w:rPr>
+      </w:pPr>
+      <w:r>
+        <w:rPr>
+          <w:lang w:eastAsia="fi-FI"/>
+        </w:rPr>
+        <w:t>Yhteistyö Viranomaisten Kanssa:</w:t>
+      </w:r>
+    </w:p>
+    <w:p>
+      <w:pPr>
+        <w:rPr>
+          <w:lang w:eastAsia="fi-FI"/>
+        </w:rPr>
+      </w:pPr>
+      <w:r>
+        <w:rPr>
+          <w:lang w:eastAsia="fi-FI"/>
+        </w:rPr>
+        <w:t>Oletus: Ohjelmiston oletetaan toimivan yhteistyössä viranomaisten kanssa, ja sen tietojen oletetaan olevan riittäviä aselupien arviointiin tai uusimiseen liittyvissä tilanteissa.</w:t>
+      </w:r>
+      <w:r>
+        <w:rPr>
+          <w:lang w:eastAsia="fi-FI"/>
+        </w:rPr>
+        <w:t xml:space="preserve"> </w:t>
+      </w:r>
+    </w:p>
+    <w:p>
+      <w:pPr>
+        <w:rPr>
+          <w:lang w:eastAsia="fi-FI"/>
+        </w:rPr>
+      </w:pPr>
+    </w:p>
+    <w:p>
+      <w:pPr>
+        <w:rPr>
+          <w:color w:val="FF0000"/>
+        </w:rPr>
+      </w:pPr>
+      <w:r>
+        <w:rPr>
+          <w:color w:val="FF0000"/>
+        </w:rPr>
+        <w:t>Riippuvuuksina kuvaillaan ne ulkoiset tekijät, joihin ohjelmisto on riippuvainen. Tämä voi sisältää riippuvuudet muiden järjestelmien, laitteistojen tai kolmansien osapuolien kanssa</w:t>
+      </w:r>
+      <w:r>
+        <w:rPr>
+          <w:color w:val="FF0000"/>
+        </w:rPr>
+        <w:t xml:space="preserve"> tai muihin projekteihin. </w:t>
+      </w:r>
+    </w:p>
+    <w:p>
+      <w:pPr>
+        <w:rPr>
+          <w:color w:val="FF0000"/>
+        </w:rPr>
+      </w:pPr>
+      <w:r>
+        <w:rPr>
+          <w:color w:val="FF0000"/>
         </w:rPr>
         <w:t>Jos ohjelmisto vaatii tiettyjä resursseja tai palveluita toimiakseen, nämä tulisi mainita.</w:t>
       </w:r>
     </w:p>
     <w:p>
       <w:pPr>
-        <w:pBdr>
-          <w:top w:val="single" w:sz="2" w:space="0" w:color="E3E3E3"/>
-          <w:left w:val="single" w:sz="2" w:space="0" w:color="E3E3E3"/>
-          <w:bottom w:val="single" w:sz="2" w:space="0" w:color="E3E3E3"/>
-          <w:right w:val="single" w:sz="2" w:space="0" w:color="E3E3E3"/>
-        </w:pBdr>
-        <w:shd w:val="clear" w:color="auto" w:fill="FFFFFF"/>
-        <w:spacing w:before="300" w:after="0" w:line="240" w:lineRule="auto"/>
-        <w:rPr>
-          <w:rFonts w:ascii="Segoe UI" w:eastAsia="Times New Roman" w:hAnsi="Segoe UI" w:cs="Segoe UI"/>
-          <w:color w:val="0D0D0D"/>
-          <w:kern w:val="0"/>
-          <w:sz w:val="24"/>
-          <w:szCs w:val="24"/>
-          <w:lang w:eastAsia="fi-FI"/>
-          <w14:ligatures w14:val="none"/>
-        </w:rPr>
-      </w:pPr>
-      <w:r>
-        <w:rPr>
-          <w:rFonts w:ascii="Segoe UI" w:eastAsia="Times New Roman" w:hAnsi="Segoe UI" w:cs="Segoe UI"/>
-          <w:color w:val="0D0D0D"/>
-          <w:kern w:val="0"/>
-          <w:sz w:val="24"/>
-          <w:szCs w:val="24"/>
-          <w:lang w:eastAsia="fi-FI"/>
-          <w14:ligatures w14:val="none"/>
-        </w:rPr>
-        <w:t>Näiden osioiden avulla voit luoda kattavan kuvauksen ohjelmiston ympäristöstä, toiminnasta, käyttäjistä sekä siihen liittyvistä rajoituksista, oletuksista ja riippuvuuksista. Tämä auttaa varmistamaan, että ohjelmiston suunnittelu ja toteutus otetaan huomioon kaikilla keskeisillä alueilla.</w:t>
-      </w:r>
-    </w:p>
-    <w:p>
-      <w:pPr>
         <w:rPr>
           <w:color w:val="FF0000"/>
         </w:rPr>
       </w:pPr>
+      <w:r>
+        <w:rPr>
+          <w:color w:val="FF0000"/>
+        </w:rPr>
+        <w:lastRenderedPageBreak/>
+        <w:t>Näiden osioiden avulla voi luoda kattavan kuvauksen ohjelmiston ympäristöstä, toiminnasta käyttäjistä sekä siihen liittyvistä rajoituksista, ja riippuvuuksista. Tämä auttaa varmistamaan, että ohjelmiston suunnittelu ja toteutus otetaan huomioon kaikilla keskeisillä alueilla.</w:t>
+      </w:r>
+    </w:p>
+    <w:p>
+      <w:pPr>
+        <w:rPr>
+          <w:color w:val="FF0000"/>
+        </w:rPr>
+      </w:pPr>
     </w:p>
     <w:p>
       <w:pPr>
@@ -2867,6 +2629,7 @@
         <w:t>3. Tiedot ja tietokanta</w:t>
       </w:r>
     </w:p>
+    <w:p/>
     <w:p>
       <w:r>
         <w:t>Kuvaa ohjelmiston käyttämät tiedot, niiden rakenteen, sisällön, käsitteet, käyttöintensiteetin, kapasiteettivaatimukset ja tiedostot.</w:t>
@@ -2936,76 +2699,209 @@
         <w:pStyle w:val="Otsikko3"/>
       </w:pPr>
       <w:r>
+        <w:t>3.2 Käyttöintensiteetti</w:t>
+      </w:r>
+    </w:p>
+    <w:p>
+      <w:r>
+        <w:t>T</w:t>
+      </w:r>
+      <w:r>
+        <w:t>ässä kohdassa pitäisi arvioida kuinka usein ja paljon tietoja luetaan, kirjoitetaan, muokataan tai poistetaan. Käyttöintensiteetti vaikuttaa ohjelmiston suorituskykyyn</w:t>
+      </w:r>
+      <w:r>
+        <w:t xml:space="preserve"> ja sitä kautta vaadittavan laitteiston</w:t>
+      </w:r>
+      <w:r>
+        <w:t>, tietoturva</w:t>
+      </w:r>
+      <w:r>
+        <w:t>n</w:t>
+      </w:r>
+      <w:r>
+        <w:t xml:space="preserve"> ja tietokan</w:t>
+      </w:r>
+      <w:r>
+        <w:t>tojen</w:t>
+      </w:r>
+      <w:r>
+        <w:t xml:space="preserve"> hallin</w:t>
+      </w:r>
+      <w:r>
+        <w:t>nan</w:t>
+      </w:r>
+      <w:r>
+        <w:t xml:space="preserve"> suorituskykyvaatimuksiin</w:t>
+      </w:r>
+      <w:r>
+        <w:t>. Käyttöintensiteetti voidaan esittää esimerkiksi taulukkona, kaaviona tai kuvaajana.</w:t>
+      </w:r>
+      <w:r>
+        <w:t xml:space="preserve"> </w:t>
+      </w:r>
+    </w:p>
+    <w:p>
+      <w:pPr>
+        <w:pStyle w:val="Otsikko4"/>
+      </w:pPr>
+      <w:r>
+        <w:t>Esimerkki</w:t>
+      </w:r>
+    </w:p>
+    <w:p>
+      <w:r>
+        <w:t xml:space="preserve">Kuinka usein </w:t>
+      </w:r>
+      <w:r>
+        <w:t>laserkeilaustieto</w:t>
+      </w:r>
+      <w:r>
+        <w:t xml:space="preserve"> välitetään </w:t>
+      </w:r>
+      <w:r>
+        <w:t xml:space="preserve">kulkijan ohjausjärjestelmään ja </w:t>
+      </w:r>
+      <w:proofErr w:type="spellStart"/>
+      <w:r>
+        <w:t>lokitustiedostoihin</w:t>
+      </w:r>
+      <w:proofErr w:type="spellEnd"/>
+      <w:r>
+        <w:t>.</w:t>
+      </w:r>
+    </w:p>
+    <w:p>
+      <w:pPr>
+        <w:pStyle w:val="Otsikko3"/>
+      </w:pPr>
+      <w:r>
+        <w:t>3.3 Kapasiteettivaatimukset</w:t>
+      </w:r>
+    </w:p>
+    <w:p>
+      <w:r>
+        <w:t>T</w:t>
+      </w:r>
+      <w:r>
+        <w:t>ässä kohdassa pitäisi arvioida ohjelmiston tietojen kapasiteettivaatimuksia, eli sitä, kuinka paljon tietoa ohjelmisto tarvitsee tallentaakseen ja käsitelläkseen. Kapasiteettivaatimukset vaikuttavat ohjelmiston tilantarpeeseen, muistinkäyttöön ja tietokannan koonhallintaan. Kapasiteettivaatimukset voidaan esittää esimerkiksi taulukkona, kaaviona tai kuvaajana.</w:t>
+      </w:r>
+    </w:p>
+    <w:p>
+      <w:pPr>
+        <w:pStyle w:val="Otsikko4"/>
+      </w:pPr>
+      <w:r>
+        <w:t xml:space="preserve">Esimerkki </w:t>
+      </w:r>
+    </w:p>
+    <w:p>
+      <w:r>
+        <w:t>Jokainen t</w:t>
+      </w:r>
+      <w:r>
+        <w:t xml:space="preserve">uotantolinjan tuotteiden tarkastuskuva </w:t>
+      </w:r>
+      <w:r>
+        <w:t>säilytetään reklamaatioiden varalta vuoden ajan.</w:t>
+      </w:r>
+    </w:p>
+    <w:p>
+      <w:pPr>
+        <w:pStyle w:val="Otsikko3"/>
+      </w:pPr>
+      <w:r>
+        <w:t>3.4 Tiedostot ja asetustiedostot</w:t>
+      </w:r>
+    </w:p>
+    <w:p>
+      <w:r>
+        <w:t>T</w:t>
+      </w:r>
+      <w:r>
+        <w:t xml:space="preserve">ässä kohdassa pitäisi kuvata ohjelmiston käyttämät tiedostot ja asetustiedostot, niiden sijainnit, nimet, formaatit, sisällöt ja käyttötarkoitukset. Tiedostot ja asetustiedostot ovat osa ohjelmiston </w:t>
+      </w:r>
+      <w:r>
+        <w:t xml:space="preserve">välttämätöntä </w:t>
+      </w:r>
+      <w:r>
+        <w:t>tietosisältöä</w:t>
+      </w:r>
+      <w:r>
+        <w:t xml:space="preserve">. Tietoja voidaan </w:t>
+      </w:r>
+      <w:r>
+        <w:t xml:space="preserve">esimerkiksi </w:t>
+      </w:r>
+      <w:r>
+        <w:t>tarvita, jotta ohjelma voidaan asentaa ja käynnistää ensimmäistä kertaa.</w:t>
+      </w:r>
+      <w:r>
+        <w:t xml:space="preserve"> </w:t>
+      </w:r>
+      <w:r>
+        <w:t>Asetustiedot</w:t>
+      </w:r>
+      <w:r>
+        <w:t xml:space="preserve"> eivät välttämättä ole osa tietokantaa. Tiedostot ja asetustiedostot voidaan esittää esimerkiksi listana, taulukkona tai kaaviona.</w:t>
+      </w:r>
+    </w:p>
+    <w:p>
+      <w:pPr>
+        <w:rPr>
+          <w:color w:val="FF0000"/>
+        </w:rPr>
+      </w:pPr>
+      <w:r>
+        <w:rPr>
+          <w:color w:val="FF0000"/>
+        </w:rPr>
+        <w:t>Tässä kohdassa luetellaan kaikki dokumentin ulkopuoliset resurssit, kuten standardit, tekniset ohjeet tai muut viitteet, joita vaatimusmäärittely käyttää tai joihin se viittaa.</w:t>
+      </w:r>
+    </w:p>
+    <w:p>
+      <w:pPr>
+        <w:pStyle w:val="Otsikko2"/>
+      </w:pPr>
+      <w:r>
         <w:lastRenderedPageBreak/>
-        <w:t>3.2 Käyttöintensiteetti</w:t>
-      </w:r>
-    </w:p>
-    <w:p>
-      <w:r>
-        <w:t>T</w:t>
-      </w:r>
-      <w:r>
-        <w:t>ässä kohdassa pitäisi arvioida kuinka usein ja paljon tietoja luetaan, kirjoitetaan, muokataan tai poistetaan. Käyttöintensiteetti vaikuttaa ohjelmiston suorituskykyyn</w:t>
-      </w:r>
-      <w:r>
-        <w:t xml:space="preserve"> ja sitä kautta vaadittavan laitteiston</w:t>
-      </w:r>
-      <w:r>
-        <w:t>, tietoturva</w:t>
-      </w:r>
-      <w:r>
-        <w:t>n</w:t>
-      </w:r>
-      <w:r>
-        <w:t xml:space="preserve"> ja tietokan</w:t>
-      </w:r>
-      <w:r>
-        <w:t>tojen</w:t>
-      </w:r>
-      <w:r>
-        <w:t xml:space="preserve"> hallin</w:t>
-      </w:r>
-      <w:r>
-        <w:t>nan</w:t>
-      </w:r>
-      <w:r>
-        <w:t xml:space="preserve"> suorituskykyvaatimuksiin</w:t>
-      </w:r>
-      <w:r>
-        <w:t>. Käyttöintensiteetti voidaan esittää esimerkiksi taulukkona, kaaviona tai kuvaajana.</w:t>
-      </w:r>
-      <w:r>
-        <w:t xml:space="preserve"> </w:t>
-      </w:r>
-    </w:p>
-    <w:p>
-      <w:pPr>
-        <w:pStyle w:val="Otsikko4"/>
-      </w:pPr>
-      <w:r>
-        <w:t>Esimerkki</w:t>
-      </w:r>
-    </w:p>
-    <w:p>
-      <w:r>
-        <w:t xml:space="preserve">Kuinka usein </w:t>
-      </w:r>
-      <w:r>
-        <w:t>laserkeilaustieto</w:t>
-      </w:r>
-      <w:r>
-        <w:t xml:space="preserve"> välitetään </w:t>
-      </w:r>
-      <w:r>
-        <w:t xml:space="preserve">kulkijan ohjausjärjestelmään ja </w:t>
+        <w:t>5 Ulkoiset liittymät</w:t>
+      </w:r>
+    </w:p>
+    <w:p>
+      <w:pPr>
+        <w:pStyle w:val="Otsikko3"/>
+      </w:pPr>
+    </w:p>
+    <w:p>
+      <w:pPr>
+        <w:pStyle w:val="Otsikko3"/>
+      </w:pPr>
+      <w:r>
+        <w:t>5.1 Laitteistoliittymät</w:t>
+      </w:r>
+    </w:p>
+    <w:p/>
+    <w:p>
+      <w:r>
+        <w:t xml:space="preserve">Tämä osa kuvaa, mitä laitteistoja tai laitteita sovellus käyttää tai </w:t>
       </w:r>
       <w:proofErr w:type="spellStart"/>
       <w:r>
-        <w:t>lokitustiedostoihin</w:t>
+        <w:t>vuorovaikuttaa</w:t>
       </w:r>
       <w:proofErr w:type="spellEnd"/>
       <w:r>
-        <w:t>.</w:t>
+        <w:t>. Se voi sisältää esimerkiksi:</w:t>
+      </w:r>
+    </w:p>
+    <w:p>
+      <w:r>
+        <w:t>Minkälaisia fyysisiä laitteita sovellus käyttää, kuten kameraa, mikrofonia, GPS-paikannusta tai muita antureita.</w:t>
+      </w:r>
+    </w:p>
+    <w:p>
+      <w:r>
+        <w:t>Laitteiston vaatimukset, kuten käyttöjärjestelmäversion, laitteiston tuen ja resurssien (muisti, suoritin) vaatimukset.</w:t>
       </w:r>
     </w:p>
     <w:p>
@@ -3013,236 +2909,30 @@
         <w:pStyle w:val="Otsikko3"/>
       </w:pPr>
       <w:r>
-        <w:t>3.3 Kapasiteettivaatimukset</w:t>
-      </w:r>
-    </w:p>
-    <w:p>
-      <w:r>
-        <w:t>T</w:t>
-      </w:r>
-      <w:r>
-        <w:t>ässä kohdassa pitäisi arvioida ohjelmiston tietojen kapasiteettivaatimuksia, eli sitä, kuinka paljon tietoa ohjelmisto tarvitsee tallentaakseen ja käsitelläkseen. Kapasiteettivaatimukset vaikuttavat ohjelmiston tilantarpeeseen, muistinkäyttöön ja tietokannan koonhallintaan. Kapasiteettivaatimukset voidaan esittää esimerkiksi taulukkona, kaaviona tai kuvaajana.</w:t>
-      </w:r>
-    </w:p>
-    <w:p>
-      <w:pPr>
-        <w:pStyle w:val="Otsikko4"/>
-      </w:pPr>
-      <w:r>
-        <w:t xml:space="preserve">Esimerkki </w:t>
-      </w:r>
-    </w:p>
-    <w:p>
-      <w:r>
-        <w:t>Jokainen t</w:t>
-      </w:r>
-      <w:r>
-        <w:t xml:space="preserve">uotantolinjan tuotteiden tarkastuskuva </w:t>
-      </w:r>
-      <w:r>
-        <w:t>säilytetään reklamaatioiden varalta vuoden ajan.</w:t>
-      </w:r>
-    </w:p>
-    <w:p>
-      <w:pPr>
-        <w:pStyle w:val="Otsikko3"/>
-      </w:pPr>
-      <w:r>
-        <w:t>3.4 Tiedostot ja asetustiedostot</w:t>
-      </w:r>
-    </w:p>
-    <w:p>
-      <w:r>
-        <w:t>T</w:t>
-      </w:r>
-      <w:r>
-        <w:t xml:space="preserve">ässä kohdassa pitäisi kuvata ohjelmiston käyttämät tiedostot ja asetustiedostot, niiden sijainnit, nimet, formaatit, sisällöt ja käyttötarkoitukset. Tiedostot ja asetustiedostot ovat osa ohjelmiston </w:t>
-      </w:r>
-      <w:r>
-        <w:t xml:space="preserve">välttämätöntä </w:t>
-      </w:r>
-      <w:r>
-        <w:t>tietosisältöä</w:t>
-      </w:r>
-      <w:r>
-        <w:t xml:space="preserve">. Tietoja voidaan </w:t>
-      </w:r>
-      <w:r>
-        <w:t xml:space="preserve">esimerkiksi </w:t>
-      </w:r>
-      <w:r>
-        <w:t>tarvita, jotta ohjelma voidaan asentaa ja käynnistää ensimmäistä kertaa.</w:t>
-      </w:r>
-      <w:r>
-        <w:t xml:space="preserve"> </w:t>
-      </w:r>
-      <w:r>
-        <w:t>Asetustiedot</w:t>
-      </w:r>
-      <w:r>
-        <w:t xml:space="preserve"> eivät välttämättä ole osa tietokantaa. Tiedostot ja asetustiedostot voidaan esittää esimerkiksi listana, taulukkona tai kaaviona.</w:t>
-      </w:r>
-    </w:p>
-    <w:p>
-      <w:pPr>
-        <w:pStyle w:val="Otsikko2"/>
-      </w:pPr>
-      <w:r>
-        <w:t>4. Toiminnot</w:t>
-      </w:r>
-    </w:p>
-    <w:p>
-      <w:r>
-        <w:t>K</w:t>
-      </w:r>
-      <w:r>
-        <w:t xml:space="preserve">uvaa ohjelmiston </w:t>
-      </w:r>
-      <w:r>
-        <w:t>käyttötapausten</w:t>
-      </w:r>
-      <w:r>
-        <w:t xml:space="preserve"> toiminnot, niiden tarkoitukset, syötteet, tulokset, virhetilanteet ja käyttöliittymät.</w:t>
-      </w:r>
-      <w:r>
-        <w:t xml:space="preserve"> </w:t>
-      </w:r>
-    </w:p>
-    <w:p>
-      <w:pPr>
-        <w:pStyle w:val="Otsikko3"/>
-        <w:rPr>
-          <w:rFonts w:asciiTheme="minorHAnsi" w:eastAsiaTheme="minorHAnsi" w:hAnsiTheme="minorHAnsi" w:cstheme="minorBidi"/>
-          <w:color w:val="auto"/>
-          <w:sz w:val="22"/>
-          <w:szCs w:val="22"/>
-        </w:rPr>
-      </w:pPr>
-      <w:r>
-        <w:t>4.1 Kukin toiminto omaan alakohtaansa</w:t>
-      </w:r>
-    </w:p>
-    <w:p>
-      <w:r>
-        <w:t>T</w:t>
-      </w:r>
-      <w:r>
-        <w:t>ässä kohdassa esitellä</w:t>
-      </w:r>
-      <w:r>
-        <w:t>än</w:t>
-      </w:r>
-      <w:r>
-        <w:t xml:space="preserve"> ohjelmiston </w:t>
-      </w:r>
-      <w:r>
-        <w:t>käyttötapaukset</w:t>
-      </w:r>
-      <w:r>
-        <w:t>,</w:t>
-      </w:r>
-      <w:r>
-        <w:t xml:space="preserve"> ohjelmiston käyttäjän näkökulmasta. Jokainen </w:t>
-      </w:r>
-      <w:r>
-        <w:t>käyttötapaus</w:t>
-      </w:r>
-      <w:r>
-        <w:t xml:space="preserve"> kuvata</w:t>
-      </w:r>
-      <w:r>
-        <w:t>an</w:t>
-      </w:r>
-      <w:r>
-        <w:t xml:space="preserve"> omassa alakohdassaan, jossa pitäisi mainita toiminnon nimi, tarkoitus, syötteet, tulokset, virhetilanteet ja käyttöliittymät. </w:t>
-      </w:r>
-      <w:r>
-        <w:t>Kuvaa myös t</w:t>
-      </w:r>
-      <w:r>
-        <w:t>oimin</w:t>
-      </w:r>
-      <w:r>
-        <w:t>tojen</w:t>
-      </w:r>
-      <w:r>
-        <w:t xml:space="preserve"> yhteyde</w:t>
-      </w:r>
-      <w:r>
-        <w:t>t</w:t>
-      </w:r>
-      <w:r>
-        <w:t xml:space="preserve"> ohjelmiston tietosisältöön. Toimintoja voidaan esittää esimerkiksi kuvauksina, kaavioina, kuvina tai pseudokoodina.</w:t>
-      </w:r>
-    </w:p>
-    <w:p>
-      <w:pPr>
-        <w:pStyle w:val="Otsikko2"/>
-      </w:pPr>
-      <w:r>
-        <w:t>5 Ulkoiset liittymät</w:t>
-      </w:r>
-    </w:p>
-    <w:p>
-      <w:pPr>
-        <w:pStyle w:val="Otsikko3"/>
-      </w:pPr>
-      <w:r>
-        <w:t>5.1 Laitteistoliittymät</w:t>
-      </w:r>
-    </w:p>
-    <w:p>
-      <w:r>
-        <w:t xml:space="preserve">Tämä osa kuvaa, mitä laitteistoja tai laitteita sovellus käyttää tai </w:t>
+        <w:t>5.2 Ohjelmistoliittymät</w:t>
+      </w:r>
+    </w:p>
+    <w:p/>
+    <w:p>
+      <w:r>
+        <w:t>Tämä osa kuvaa, miten sovellus integroituu muihin ohjelmistoihin tai palveluihin. Se voi sisältää esimerkiksi:</w:t>
+      </w:r>
+    </w:p>
+    <w:p>
+      <w:r>
+        <w:t xml:space="preserve">API (Application Programming </w:t>
       </w:r>
       <w:proofErr w:type="spellStart"/>
       <w:r>
-        <w:t>vuorovaikuttaa</w:t>
+        <w:t>Interface</w:t>
       </w:r>
       <w:proofErr w:type="spellEnd"/>
       <w:r>
-        <w:t>. Se voi sisältää esimerkiksi:</w:t>
-      </w:r>
-    </w:p>
-    <w:p>
-      <w:r>
-        <w:t>Minkälaisia fyysisiä laitteita sovellus käyttää, kuten kameraa, mikrofonia, GPS-paikannusta tai muita antureita.</w:t>
-      </w:r>
-    </w:p>
-    <w:p>
-      <w:r>
-        <w:t>Laitteiston vaatimukset, kuten käyttöjärjestelmäversion, laitteiston tuen ja resurssien (muisti, suoritin) vaatimukset.</w:t>
-      </w:r>
-    </w:p>
-    <w:p>
-      <w:pPr>
-        <w:pStyle w:val="Otsikko3"/>
-      </w:pPr>
-      <w:r>
-        <w:t>5.2 Ohjelmistoliittymät</w:t>
-      </w:r>
-    </w:p>
-    <w:p>
-      <w:r>
-        <w:t>Tämä osa kuvaa, miten sovellus integroituu muihin ohjelmistoihin tai palveluihin. Se voi sisältää esimerkiksi:</w:t>
-      </w:r>
-    </w:p>
-    <w:p>
-      <w:r>
-        <w:t xml:space="preserve">API (Application Programming </w:t>
-      </w:r>
-      <w:proofErr w:type="spellStart"/>
-      <w:r>
-        <w:t>Interface</w:t>
-      </w:r>
-      <w:proofErr w:type="spellEnd"/>
-      <w:r>
         <w:t>) -rajapintojen kuvaamisen, joiden kautta sovellus voi kommunikoida muiden ohjelmistojen tai palveluiden kanssa.</w:t>
       </w:r>
     </w:p>
     <w:p>
       <w:r>
-        <w:lastRenderedPageBreak/>
         <w:t>Kolmannen osapuolen kirjastojen ja komponenttien käytön, jos sovellus käyttää niitä.</w:t>
       </w:r>
     </w:p>
@@ -3348,9 +3038,11 @@
         <w:pStyle w:val="Otsikko3"/>
       </w:pPr>
       <w:r>
+        <w:lastRenderedPageBreak/>
         <w:t>6.3 Ylläpidettävyys</w:t>
       </w:r>
     </w:p>
+    <w:p/>
     <w:p>
       <w:r>
         <w:t>Kuinka helppoa on ylläpitää ja päivittää ohjelmistoa, mukaan lukien koodin selkeys, dokumentaatio ja virheiden jäljitysmekanismit.</w:t>
@@ -3364,6 +3056,7 @@
         <w:t>6.4 Siirrettävyys ja yhteensopivuus</w:t>
       </w:r>
     </w:p>
+    <w:p/>
     <w:p>
       <w:r>
         <w:t>Ohjelman kyky toimia eri ympäristöissä ja laitteilla, sekä sen mahdollisuus integroitua muihin järjestelmiin.</w:t>
@@ -3377,6 +3070,7 @@
         <w:t>6.5 Operointi</w:t>
       </w:r>
     </w:p>
+    <w:p/>
     <w:p>
       <w:r>
         <w:t>Kuinka helposti ohjelmaa voidaan käyttää, käynnistää ja hallita.</w:t>
@@ -3390,6 +3084,7 @@
         <w:t xml:space="preserve">6.6 Käytettävyys </w:t>
       </w:r>
     </w:p>
+    <w:p/>
     <w:p>
       <w:r>
         <w:t>Käytettävyys: Kuinka helppoa ohjelmaa on käyttää.</w:t>
@@ -3411,81 +3106,180 @@
         <w:pStyle w:val="Otsikko2"/>
       </w:pPr>
       <w:r>
+        <w:t>7 Suunnittelurajoitteet</w:t>
+      </w:r>
+    </w:p>
+    <w:p>
+      <w:pPr>
+        <w:pStyle w:val="Otsikko3"/>
+      </w:pPr>
+    </w:p>
+    <w:p>
+      <w:pPr>
+        <w:pStyle w:val="Otsikko3"/>
+      </w:pPr>
+      <w:r>
+        <w:t>7.1 Standardit</w:t>
+      </w:r>
+    </w:p>
+    <w:p/>
+    <w:p>
+      <w:r>
+        <w:t>Noudattaminen tietyille standardeille tai normeille.</w:t>
+      </w:r>
+    </w:p>
+    <w:p>
+      <w:pPr>
+        <w:pStyle w:val="Otsikko3"/>
+      </w:pPr>
+      <w:r>
+        <w:t>7.2 Laitteistorajoitteet</w:t>
+      </w:r>
+    </w:p>
+    <w:p/>
+    <w:p>
+      <w:r>
+        <w:t xml:space="preserve">Rajoitukset, jotka liittyvät käytettävissä olevaan laitteistoon, kuten tietokoneiden tehoon tai käytettävissä oleviin </w:t>
+      </w:r>
+      <w:proofErr w:type="spellStart"/>
+      <w:r>
+        <w:t>liitännöihin</w:t>
+      </w:r>
+      <w:proofErr w:type="spellEnd"/>
+      <w:r>
+        <w:t>.</w:t>
+      </w:r>
+    </w:p>
+    <w:p>
+      <w:pPr>
+        <w:pStyle w:val="Otsikko3"/>
+      </w:pPr>
+    </w:p>
+    <w:p>
+      <w:pPr>
+        <w:pStyle w:val="Otsikko3"/>
+      </w:pPr>
+      <w:r>
+        <w:t>7.3 ohjelmistorajoitteet</w:t>
+      </w:r>
+    </w:p>
+    <w:p/>
+    <w:p>
+      <w:r>
+        <w:t>Rajoitukset, jotka liittyvät ohjelmistoon, esimerkiksi tiettyjen ohjelmistojen käytettävyys.</w:t>
+      </w:r>
+    </w:p>
+    <w:p>
+      <w:pPr>
+        <w:pStyle w:val="Otsikko3"/>
+      </w:pPr>
+    </w:p>
+    <w:p>
+      <w:pPr>
+        <w:pStyle w:val="Otsikko3"/>
+      </w:pPr>
+      <w:r>
+        <w:t>7.4 Muut rajoitteet</w:t>
+      </w:r>
+    </w:p>
+    <w:p/>
+    <w:p>
+      <w:r>
+        <w:t>Muut suunnittelua rajoittavat tekijät, joita ei ole mainittu edellä, kuten aikarajoitukset tai budjettirajoitteet.</w:t>
+      </w:r>
+    </w:p>
+    <w:p>
+      <w:r>
+        <w:rPr>
+          <w:rStyle w:val="Otsikko2Char"/>
+        </w:rPr>
+        <w:t>8 Hylätyt ratkaisuvaihtoehdot</w:t>
+      </w:r>
+    </w:p>
+    <w:p>
+      <w:r>
         <w:lastRenderedPageBreak/>
-        <w:t>7 Suunnittelurajoitteet</w:t>
-      </w:r>
-    </w:p>
+        <w:t>Tässä osiossa kuvaillaan niitä ratkaisuvaihtoehtoja, jotka harkittiin mutta päätettiin hylätä sovelluksen kehittämisessä. Näihin voi sisältyä teknisiä, toiminnallisia tai taloudellisia syitä. Esimerkkejä hylätyistä ratkaisuvaihtoehdoista:</w:t>
+      </w:r>
+    </w:p>
+    <w:p/>
     <w:p>
       <w:pPr>
         <w:pStyle w:val="Otsikko3"/>
       </w:pPr>
       <w:r>
-        <w:t>7.1 Standardit</w:t>
-      </w:r>
-    </w:p>
-    <w:p>
-      <w:r>
-        <w:t>Noudattaminen tietyille standardeille tai normeille.</w:t>
-      </w:r>
-    </w:p>
+        <w:t>Monialu</w:t>
+      </w:r>
+      <w:r>
+        <w:t>s</w:t>
+      </w:r>
+      <w:r>
+        <w:t>taisuus</w:t>
+      </w:r>
+    </w:p>
+    <w:p/>
+    <w:p>
+      <w:r>
+        <w:t>Harkittiin sovelluksen kehittämistä useille eri alustoille, kuten iOS, Android ja web, mutta resurssien ja aikataulun rajoitteiden vuoksi päätettiin keskittyä aluksi yhteen alustaan.</w:t>
+      </w:r>
+    </w:p>
+    <w:p/>
     <w:p>
       <w:pPr>
         <w:pStyle w:val="Otsikko3"/>
       </w:pPr>
       <w:r>
-        <w:t>7.2 Laitteistorajoitteet</w:t>
-      </w:r>
-    </w:p>
-    <w:p>
-      <w:r>
-        <w:t xml:space="preserve">Rajoitukset, jotka liittyvät käytettävissä olevaan laitteistoon, kuten tietokoneiden tehoon tai käytettävissä oleviin </w:t>
-      </w:r>
-      <w:proofErr w:type="spellStart"/>
-      <w:r>
-        <w:t>liitännöihin</w:t>
-      </w:r>
-      <w:proofErr w:type="spellEnd"/>
-      <w:r>
-        <w:t>.</w:t>
-      </w:r>
-    </w:p>
+        <w:t>Lokalisaatio</w:t>
+      </w:r>
+    </w:p>
+    <w:p/>
+    <w:p>
+      <w:r>
+        <w:t>Alun perin harkittiin sovelluksen lokalisoimista useille eri kielille, mutta päätettiin aloittaa yhdellä pääkielellä ja laajentaa lokalisaatiota myöhemmin.</w:t>
+      </w:r>
+    </w:p>
+    <w:p/>
     <w:p>
       <w:pPr>
         <w:pStyle w:val="Otsikko3"/>
       </w:pPr>
       <w:r>
-        <w:t>7.3 ohjelmistorajoitteet</w:t>
-      </w:r>
-    </w:p>
-    <w:p>
-      <w:r>
-        <w:t>Rajoitukset, jotka liittyvät ohjelmistoon, esimerkiksi tiettyjen ohjelmistojen käytettävyys.</w:t>
-      </w:r>
-    </w:p>
+        <w:t>Monimutkainen käyttöliittymä</w:t>
+      </w:r>
+    </w:p>
+    <w:p/>
+    <w:p>
+      <w:r>
+        <w:t xml:space="preserve">Harkittiin monimutkaisen käyttöliittymän luomista runsaalla animaatiolla ja visuaalisilla tehokeinoilla, mutta päätettiin pitäytyä yksinkertaisemmassa käyttöliittymässä käyttäjäkokemuksen parantamiseksi. </w:t>
+      </w:r>
+    </w:p>
+    <w:p/>
+    <w:p>
+      <w:pPr>
+        <w:pStyle w:val="Otsikko2"/>
+      </w:pPr>
+      <w:r>
+        <w:t>9 Jatkokehitysajatuksia</w:t>
+      </w:r>
+    </w:p>
+    <w:p/>
+    <w:p>
+      <w:r>
+        <w:t>Tässä osiossa kuvaillaan mahdollisia jatkokehitysideoita tai ominaisuuksia, jotka voivat olla osa sovelluksen tulevaisuutta. Nämä voivat perustua käyttäjäpalautteeseen, markkinatrendien muutoksiin tai pitkän aikavälin visioihin. Esimerkkejä jatkokehitysajatuksista:</w:t>
+      </w:r>
+    </w:p>
+    <w:p/>
     <w:p>
       <w:pPr>
         <w:pStyle w:val="Otsikko3"/>
       </w:pPr>
       <w:r>
-        <w:t>7.4 Muut rajoitteet</w:t>
-      </w:r>
-    </w:p>
-    <w:p>
-      <w:r>
-        <w:t>Muut suunnittelua rajoittavat tekijät, joita ei ole mainittu edellä, kuten aikarajoitukset tai budjettirajoitteet.</w:t>
-      </w:r>
-    </w:p>
-    <w:p>
-      <w:r>
-        <w:rPr>
-          <w:rStyle w:val="Otsikko2Char"/>
-        </w:rPr>
-        <w:t>8 Hylätyt ratkaisuvaihtoehdot</w:t>
-      </w:r>
-    </w:p>
-    <w:p>
-      <w:r>
-        <w:t>Tässä osiossa kuvaillaan niitä ratkaisuvaihtoehtoja, jotka harkittiin mutta päätettiin hylätä sovelluksen kehittämisessä. Näihin voi sisältyä teknisiä, toiminnallisia tai taloudellisia syitä. Esimerkkejä hylätyistä ratkaisuvaihtoehdoista:</w:t>
+        <w:t>Monialustaisuuden laajentaminen:</w:t>
+      </w:r>
+    </w:p>
+    <w:p>
+      <w:r>
+        <w:t>Jatkossa harkitaan sovelluksen saatavuutta useammille alustoille, jotta se tavoittaa laajemman käyttäjäkunnan.</w:t>
       </w:r>
     </w:p>
     <w:p/>
@@ -3494,100 +3288,20 @@
         <w:pStyle w:val="Otsikko3"/>
       </w:pPr>
       <w:r>
-        <w:t>Monialu</w:t>
-      </w:r>
-      <w:r>
-        <w:t>s</w:t>
-      </w:r>
-      <w:r>
-        <w:t>taisuus</w:t>
+        <w:t>Lisää lokalisaatioita:</w:t>
+      </w:r>
+    </w:p>
+    <w:p>
+      <w:r>
+        <w:t>Suunnitellaan sovelluksen lokalisoimista useille eri kielille, jotta se voi palvella globaalia yleisöä paremmin.</w:t>
       </w:r>
     </w:p>
     <w:p/>
     <w:p>
-      <w:r>
-        <w:t>Harkittiin sovelluksen kehittämistä useille eri alustoille, kuten iOS, Android ja web, mutta resurssien ja aikataulun rajoitteiden vuoksi päätettiin keskittyä aluksi yhteen alustaan.</w:t>
-      </w:r>
-    </w:p>
-    <w:p/>
-    <w:p>
       <w:pPr>
         <w:pStyle w:val="Otsikko3"/>
       </w:pPr>
       <w:r>
-        <w:t>Lokalisaatio</w:t>
-      </w:r>
-    </w:p>
-    <w:p/>
-    <w:p>
-      <w:r>
-        <w:t>Alun perin harkittiin sovelluksen lokalisoimista useille eri kielille, mutta päätettiin aloittaa yhdellä pääkielellä ja laajentaa lokalisaatiota myöhemmin.</w:t>
-      </w:r>
-    </w:p>
-    <w:p/>
-    <w:p>
-      <w:pPr>
-        <w:pStyle w:val="Otsikko3"/>
-      </w:pPr>
-      <w:r>
-        <w:t>Monimutkainen käyttöliittymä</w:t>
-      </w:r>
-    </w:p>
-    <w:p/>
-    <w:p>
-      <w:r>
-        <w:t xml:space="preserve">Harkittiin monimutkaisen käyttöliittymän luomista runsaalla animaatiolla ja visuaalisilla tehokeinoilla, mutta päätettiin pitäytyä yksinkertaisemmassa käyttöliittymässä käyttäjäkokemuksen parantamiseksi. </w:t>
-      </w:r>
-    </w:p>
-    <w:p/>
-    <w:p>
-      <w:pPr>
-        <w:pStyle w:val="Otsikko2"/>
-      </w:pPr>
-      <w:r>
-        <w:t>9 Jatkokehitysajatuksia</w:t>
-      </w:r>
-    </w:p>
-    <w:p/>
-    <w:p>
-      <w:r>
-        <w:t>Tässä osiossa kuvaillaan mahdollisia jatkokehitysideoita tai ominaisuuksia, jotka voivat olla osa sovelluksen tulevaisuutta. Nämä voivat perustua käyttäjäpalautteeseen, markkinatrendien muutoksiin tai pitkän aikavälin visioihin. Esimerkkejä jatkokehitysajatuksista:</w:t>
-      </w:r>
-    </w:p>
-    <w:p/>
-    <w:p>
-      <w:pPr>
-        <w:pStyle w:val="Otsikko3"/>
-      </w:pPr>
-      <w:r>
-        <w:t>Monialustaisuuden laajentaminen:</w:t>
-      </w:r>
-    </w:p>
-    <w:p>
-      <w:r>
-        <w:t>Jatkossa harkitaan sovelluksen saatavuutta useammille alustoille, jotta se tavoittaa laajemman käyttäjäkunnan.</w:t>
-      </w:r>
-    </w:p>
-    <w:p/>
-    <w:p>
-      <w:pPr>
-        <w:pStyle w:val="Otsikko3"/>
-      </w:pPr>
-      <w:r>
-        <w:t>Lisää lokalisaatioita:</w:t>
-      </w:r>
-    </w:p>
-    <w:p>
-      <w:r>
-        <w:t>Suunnitellaan sovelluksen lokalisoimista useille eri kielille, jotta se voi palvella globaalia yleisöä paremmin.</w:t>
-      </w:r>
-    </w:p>
-    <w:p/>
-    <w:p>
-      <w:pPr>
-        <w:pStyle w:val="Otsikko3"/>
-      </w:pPr>
-      <w:r>
         <w:t>Laajempi käyttöliittymän muokattavuus:</w:t>
       </w:r>
     </w:p>
@@ -3603,6 +3317,7 @@
     </w:p>
     <w:p>
       <w:r>
+        <w:lastRenderedPageBreak/>
         <w:t>Lisätään uusia toiminnallisuuksia, kuten käyttäjäystävällinen tila, teemavaihtoehdot tai sosiaalisen median integraatio.</w:t>
       </w:r>
     </w:p>
@@ -3648,8 +3363,8 @@
     </w:p>
     <w:p/>
     <w:sectPr>
-      <w:headerReference w:type="default" r:id="rId8"/>
-      <w:headerReference w:type="first" r:id="rId9"/>
+      <w:headerReference w:type="default" r:id="rId9"/>
+      <w:headerReference w:type="first" r:id="rId10"/>
       <w:pgSz w:w="11906" w:h="16838"/>
       <w:pgMar w:top="1417" w:right="1134" w:bottom="1417" w:left="1134" w:header="708" w:footer="708" w:gutter="0"/>
       <w:cols w:space="708"/>
@@ -4005,6 +3720,155 @@
     </w:lvl>
   </w:abstractNum>
   <w:abstractNum w:abstractNumId="2" w15:restartNumberingAfterBreak="0">
+    <w:nsid w:val="1AD64A88"/>
+    <w:multiLevelType w:val="multilevel"/>
+    <w:tmpl w:val="2E443102"/>
+    <w:lvl w:ilvl="0">
+      <w:start w:val="1"/>
+      <w:numFmt w:val="bullet"/>
+      <w:lvlText w:val=""/>
+      <w:lvlJc w:val="left"/>
+      <w:pPr>
+        <w:tabs>
+          <w:tab w:val="num" w:pos="720"/>
+        </w:tabs>
+        <w:ind w:left="720" w:hanging="360"/>
+      </w:pPr>
+      <w:rPr>
+        <w:rFonts w:ascii="Symbol" w:hAnsi="Symbol" w:hint="default"/>
+        <w:sz w:val="20"/>
+      </w:rPr>
+    </w:lvl>
+    <w:lvl w:ilvl="1" w:tentative="1">
+      <w:start w:val="1"/>
+      <w:numFmt w:val="bullet"/>
+      <w:lvlText w:val=""/>
+      <w:lvlJc w:val="left"/>
+      <w:pPr>
+        <w:tabs>
+          <w:tab w:val="num" w:pos="1440"/>
+        </w:tabs>
+        <w:ind w:left="1440" w:hanging="360"/>
+      </w:pPr>
+      <w:rPr>
+        <w:rFonts w:ascii="Symbol" w:hAnsi="Symbol" w:hint="default"/>
+        <w:sz w:val="20"/>
+      </w:rPr>
+    </w:lvl>
+    <w:lvl w:ilvl="2" w:tentative="1">
+      <w:start w:val="1"/>
+      <w:numFmt w:val="bullet"/>
+      <w:lvlText w:val=""/>
+      <w:lvlJc w:val="left"/>
+      <w:pPr>
+        <w:tabs>
+          <w:tab w:val="num" w:pos="2160"/>
+        </w:tabs>
+        <w:ind w:left="2160" w:hanging="360"/>
+      </w:pPr>
+      <w:rPr>
+        <w:rFonts w:ascii="Symbol" w:hAnsi="Symbol" w:hint="default"/>
+        <w:sz w:val="20"/>
+      </w:rPr>
+    </w:lvl>
+    <w:lvl w:ilvl="3" w:tentative="1">
+      <w:start w:val="1"/>
+      <w:numFmt w:val="bullet"/>
+      <w:lvlText w:val=""/>
+      <w:lvlJc w:val="left"/>
+      <w:pPr>
+        <w:tabs>
+          <w:tab w:val="num" w:pos="2880"/>
+        </w:tabs>
+        <w:ind w:left="2880" w:hanging="360"/>
+      </w:pPr>
+      <w:rPr>
+        <w:rFonts w:ascii="Symbol" w:hAnsi="Symbol" w:hint="default"/>
+        <w:sz w:val="20"/>
+      </w:rPr>
+    </w:lvl>
+    <w:lvl w:ilvl="4" w:tentative="1">
+      <w:start w:val="1"/>
+      <w:numFmt w:val="bullet"/>
+      <w:lvlText w:val=""/>
+      <w:lvlJc w:val="left"/>
+      <w:pPr>
+        <w:tabs>
+          <w:tab w:val="num" w:pos="3600"/>
+        </w:tabs>
+        <w:ind w:left="3600" w:hanging="360"/>
+      </w:pPr>
+      <w:rPr>
+        <w:rFonts w:ascii="Symbol" w:hAnsi="Symbol" w:hint="default"/>
+        <w:sz w:val="20"/>
+      </w:rPr>
+    </w:lvl>
+    <w:lvl w:ilvl="5" w:tentative="1">
+      <w:start w:val="1"/>
+      <w:numFmt w:val="bullet"/>
+      <w:lvlText w:val=""/>
+      <w:lvlJc w:val="left"/>
+      <w:pPr>
+        <w:tabs>
+          <w:tab w:val="num" w:pos="4320"/>
+        </w:tabs>
+        <w:ind w:left="4320" w:hanging="360"/>
+      </w:pPr>
+      <w:rPr>
+        <w:rFonts w:ascii="Symbol" w:hAnsi="Symbol" w:hint="default"/>
+        <w:sz w:val="20"/>
+      </w:rPr>
+    </w:lvl>
+    <w:lvl w:ilvl="6" w:tentative="1">
+      <w:start w:val="1"/>
+      <w:numFmt w:val="bullet"/>
+      <w:lvlText w:val=""/>
+      <w:lvlJc w:val="left"/>
+      <w:pPr>
+        <w:tabs>
+          <w:tab w:val="num" w:pos="5040"/>
+        </w:tabs>
+        <w:ind w:left="5040" w:hanging="360"/>
+      </w:pPr>
+      <w:rPr>
+        <w:rFonts w:ascii="Symbol" w:hAnsi="Symbol" w:hint="default"/>
+        <w:sz w:val="20"/>
+      </w:rPr>
+    </w:lvl>
+    <w:lvl w:ilvl="7" w:tentative="1">
+      <w:start w:val="1"/>
+      <w:numFmt w:val="bullet"/>
+      <w:lvlText w:val=""/>
+      <w:lvlJc w:val="left"/>
+      <w:pPr>
+        <w:tabs>
+          <w:tab w:val="num" w:pos="5760"/>
+        </w:tabs>
+        <w:ind w:left="5760" w:hanging="360"/>
+      </w:pPr>
+      <w:rPr>
+        <w:rFonts w:ascii="Symbol" w:hAnsi="Symbol" w:hint="default"/>
+        <w:sz w:val="20"/>
+      </w:rPr>
+    </w:lvl>
+    <w:lvl w:ilvl="8" w:tentative="1">
+      <w:start w:val="1"/>
+      <w:numFmt w:val="bullet"/>
+      <w:lvlText w:val=""/>
+      <w:lvlJc w:val="left"/>
+      <w:pPr>
+        <w:tabs>
+          <w:tab w:val="num" w:pos="6480"/>
+        </w:tabs>
+        <w:ind w:left="6480" w:hanging="360"/>
+      </w:pPr>
+      <w:rPr>
+        <w:rFonts w:ascii="Symbol" w:hAnsi="Symbol" w:hint="default"/>
+        <w:sz w:val="20"/>
+      </w:rPr>
+    </w:lvl>
+  </w:abstractNum>
+  <w:abstractNum w:abstractNumId="3" w15:restartNumberingAfterBreak="0">
     <w:nsid w:val="34100338"/>
     <w:multiLevelType w:val="multilevel"/>
     <w:tmpl w:val="73F4F1A4"/>
@@ -4153,7 +4017,7 @@
       </w:rPr>
     </w:lvl>
   </w:abstractNum>
-  <w:abstractNum w:abstractNumId="3" w15:restartNumberingAfterBreak="0">
+  <w:abstractNum w:abstractNumId="4" w15:restartNumberingAfterBreak="0">
     <w:nsid w:val="341C41EC"/>
     <w:multiLevelType w:val="hybridMultilevel"/>
     <w:tmpl w:val="0B4EEF2E"/>
@@ -4266,7 +4130,7 @@
       </w:rPr>
     </w:lvl>
   </w:abstractNum>
-  <w:abstractNum w:abstractNumId="4" w15:restartNumberingAfterBreak="0">
+  <w:abstractNum w:abstractNumId="5" w15:restartNumberingAfterBreak="0">
     <w:nsid w:val="35860D1D"/>
     <w:multiLevelType w:val="multilevel"/>
     <w:tmpl w:val="844CB8BA"/>
@@ -4415,7 +4279,7 @@
       </w:rPr>
     </w:lvl>
   </w:abstractNum>
-  <w:abstractNum w:abstractNumId="5" w15:restartNumberingAfterBreak="0">
+  <w:abstractNum w:abstractNumId="6" w15:restartNumberingAfterBreak="0">
     <w:nsid w:val="54E772E1"/>
     <w:multiLevelType w:val="multilevel"/>
     <w:tmpl w:val="D6B451BA"/>
@@ -4564,7 +4428,7 @@
       </w:rPr>
     </w:lvl>
   </w:abstractNum>
-  <w:abstractNum w:abstractNumId="6" w15:restartNumberingAfterBreak="0">
+  <w:abstractNum w:abstractNumId="7" w15:restartNumberingAfterBreak="0">
     <w:nsid w:val="5593431B"/>
     <w:multiLevelType w:val="multilevel"/>
     <w:tmpl w:val="448AE568"/>
@@ -4713,7 +4577,7 @@
       </w:rPr>
     </w:lvl>
   </w:abstractNum>
-  <w:abstractNum w:abstractNumId="7" w15:restartNumberingAfterBreak="0">
+  <w:abstractNum w:abstractNumId="8" w15:restartNumberingAfterBreak="0">
     <w:nsid w:val="561B018E"/>
     <w:multiLevelType w:val="multilevel"/>
     <w:tmpl w:val="B052D74A"/>
@@ -4862,7 +4726,7 @@
       </w:rPr>
     </w:lvl>
   </w:abstractNum>
-  <w:abstractNum w:abstractNumId="8" w15:restartNumberingAfterBreak="0">
+  <w:abstractNum w:abstractNumId="9" w15:restartNumberingAfterBreak="0">
     <w:nsid w:val="5BE77AAC"/>
     <w:multiLevelType w:val="multilevel"/>
     <w:tmpl w:val="B986F9A8"/>
@@ -5011,7 +4875,96 @@
       </w:rPr>
     </w:lvl>
   </w:abstractNum>
-  <w:abstractNum w:abstractNumId="9" w15:restartNumberingAfterBreak="0">
+  <w:abstractNum w:abstractNumId="10" w15:restartNumberingAfterBreak="0">
+    <w:nsid w:val="5CB6008C"/>
+    <w:multiLevelType w:val="hybridMultilevel"/>
+    <w:tmpl w:val="011CFAF2"/>
+    <w:lvl w:ilvl="0" w:tplc="040B000F">
+      <w:start w:val="1"/>
+      <w:numFmt w:val="decimal"/>
+      <w:lvlText w:val="%1."/>
+      <w:lvlJc w:val="left"/>
+      <w:pPr>
+        <w:ind w:left="720" w:hanging="360"/>
+      </w:pPr>
+      <w:rPr>
+        <w:rFonts w:hint="default"/>
+      </w:rPr>
+    </w:lvl>
+    <w:lvl w:ilvl="1" w:tplc="040B0019" w:tentative="1">
+      <w:start w:val="1"/>
+      <w:numFmt w:val="lowerLetter"/>
+      <w:lvlText w:val="%2."/>
+      <w:lvlJc w:val="left"/>
+      <w:pPr>
+        <w:ind w:left="1440" w:hanging="360"/>
+      </w:pPr>
+    </w:lvl>
+    <w:lvl w:ilvl="2" w:tplc="040B001B" w:tentative="1">
+      <w:start w:val="1"/>
+      <w:numFmt w:val="lowerRoman"/>
+      <w:lvlText w:val="%3."/>
+      <w:lvlJc w:val="right"/>
+      <w:pPr>
+        <w:ind w:left="2160" w:hanging="180"/>
+      </w:pPr>
+    </w:lvl>
+    <w:lvl w:ilvl="3" w:tplc="040B000F" w:tentative="1">
+      <w:start w:val="1"/>
+      <w:numFmt w:val="decimal"/>
+      <w:lvlText w:val="%4."/>
+      <w:lvlJc w:val="left"/>
+      <w:pPr>
+        <w:ind w:left="2880" w:hanging="360"/>
+      </w:pPr>
+    </w:lvl>
+    <w:lvl w:ilvl="4" w:tplc="040B0019" w:tentative="1">
+      <w:start w:val="1"/>
+      <w:numFmt w:val="lowerLetter"/>
+      <w:lvlText w:val="%5."/>
+      <w:lvlJc w:val="left"/>
+      <w:pPr>
+        <w:ind w:left="3600" w:hanging="360"/>
+      </w:pPr>
+    </w:lvl>
+    <w:lvl w:ilvl="5" w:tplc="040B001B" w:tentative="1">
+      <w:start w:val="1"/>
+      <w:numFmt w:val="lowerRoman"/>
+      <w:lvlText w:val="%6."/>
+      <w:lvlJc w:val="right"/>
+      <w:pPr>
+        <w:ind w:left="4320" w:hanging="180"/>
+      </w:pPr>
+    </w:lvl>
+    <w:lvl w:ilvl="6" w:tplc="040B000F" w:tentative="1">
+      <w:start w:val="1"/>
+      <w:numFmt w:val="decimal"/>
+      <w:lvlText w:val="%7."/>
+      <w:lvlJc w:val="left"/>
+      <w:pPr>
+        <w:ind w:left="5040" w:hanging="360"/>
+      </w:pPr>
+    </w:lvl>
+    <w:lvl w:ilvl="7" w:tplc="040B0019" w:tentative="1">
+      <w:start w:val="1"/>
+      <w:numFmt w:val="lowerLetter"/>
+      <w:lvlText w:val="%8."/>
+      <w:lvlJc w:val="left"/>
+      <w:pPr>
+        <w:ind w:left="5760" w:hanging="360"/>
+      </w:pPr>
+    </w:lvl>
+    <w:lvl w:ilvl="8" w:tplc="040B001B" w:tentative="1">
+      <w:start w:val="1"/>
+      <w:numFmt w:val="lowerRoman"/>
+      <w:lvlText w:val="%9."/>
+      <w:lvlJc w:val="right"/>
+      <w:pPr>
+        <w:ind w:left="6480" w:hanging="180"/>
+      </w:pPr>
+    </w:lvl>
+  </w:abstractNum>
+  <w:abstractNum w:abstractNumId="11" w15:restartNumberingAfterBreak="0">
     <w:nsid w:val="612F032A"/>
     <w:multiLevelType w:val="multilevel"/>
     <w:tmpl w:val="33CEAC42"/>
@@ -5160,7 +5113,7 @@
       </w:rPr>
     </w:lvl>
   </w:abstractNum>
-  <w:abstractNum w:abstractNumId="10" w15:restartNumberingAfterBreak="0">
+  <w:abstractNum w:abstractNumId="12" w15:restartNumberingAfterBreak="0">
     <w:nsid w:val="734E4D57"/>
     <w:multiLevelType w:val="multilevel"/>
     <w:tmpl w:val="994A4D9E"/>
@@ -5309,7 +5262,7 @@
       </w:rPr>
     </w:lvl>
   </w:abstractNum>
-  <w:abstractNum w:abstractNumId="11" w15:restartNumberingAfterBreak="0">
+  <w:abstractNum w:abstractNumId="13" w15:restartNumberingAfterBreak="0">
     <w:nsid w:val="73781819"/>
     <w:multiLevelType w:val="multilevel"/>
     <w:tmpl w:val="32D6AAB8"/>
@@ -5458,7 +5411,7 @@
       </w:rPr>
     </w:lvl>
   </w:abstractNum>
-  <w:abstractNum w:abstractNumId="12" w15:restartNumberingAfterBreak="0">
+  <w:abstractNum w:abstractNumId="14" w15:restartNumberingAfterBreak="0">
     <w:nsid w:val="77500D30"/>
     <w:multiLevelType w:val="multilevel"/>
     <w:tmpl w:val="185C093A"/>
@@ -5607,7 +5560,7 @@
       </w:rPr>
     </w:lvl>
   </w:abstractNum>
-  <w:abstractNum w:abstractNumId="13" w15:restartNumberingAfterBreak="0">
+  <w:abstractNum w:abstractNumId="15" w15:restartNumberingAfterBreak="0">
     <w:nsid w:val="7B0A7C14"/>
     <w:multiLevelType w:val="hybridMultilevel"/>
     <w:tmpl w:val="B752386A"/>
@@ -5697,46 +5650,52 @@
     </w:lvl>
   </w:abstractNum>
   <w:num w:numId="1" w16cid:durableId="491525136">
-    <w:abstractNumId w:val="13"/>
+    <w:abstractNumId w:val="15"/>
   </w:num>
   <w:num w:numId="2" w16cid:durableId="1957133911">
-    <w:abstractNumId w:val="9"/>
+    <w:abstractNumId w:val="11"/>
   </w:num>
   <w:num w:numId="3" w16cid:durableId="1588685657">
-    <w:abstractNumId w:val="7"/>
+    <w:abstractNumId w:val="8"/>
   </w:num>
   <w:num w:numId="4" w16cid:durableId="1949241850">
-    <w:abstractNumId w:val="2"/>
+    <w:abstractNumId w:val="3"/>
   </w:num>
   <w:num w:numId="5" w16cid:durableId="148790012">
-    <w:abstractNumId w:val="10"/>
+    <w:abstractNumId w:val="12"/>
   </w:num>
   <w:num w:numId="6" w16cid:durableId="1668628682">
-    <w:abstractNumId w:val="3"/>
+    <w:abstractNumId w:val="4"/>
   </w:num>
   <w:num w:numId="7" w16cid:durableId="1548370341">
     <w:abstractNumId w:val="0"/>
   </w:num>
   <w:num w:numId="8" w16cid:durableId="1874734504">
-    <w:abstractNumId w:val="11"/>
+    <w:abstractNumId w:val="13"/>
   </w:num>
   <w:num w:numId="9" w16cid:durableId="463812677">
-    <w:abstractNumId w:val="12"/>
+    <w:abstractNumId w:val="14"/>
   </w:num>
   <w:num w:numId="10" w16cid:durableId="345640344">
-    <w:abstractNumId w:val="4"/>
+    <w:abstractNumId w:val="5"/>
   </w:num>
   <w:num w:numId="11" w16cid:durableId="590746018">
     <w:abstractNumId w:val="1"/>
   </w:num>
   <w:num w:numId="12" w16cid:durableId="689834997">
-    <w:abstractNumId w:val="8"/>
+    <w:abstractNumId w:val="9"/>
   </w:num>
   <w:num w:numId="13" w16cid:durableId="1333490844">
-    <w:abstractNumId w:val="5"/>
+    <w:abstractNumId w:val="6"/>
   </w:num>
   <w:num w:numId="14" w16cid:durableId="697437645">
-    <w:abstractNumId w:val="6"/>
+    <w:abstractNumId w:val="7"/>
+  </w:num>
+  <w:num w:numId="15" w16cid:durableId="833689975">
+    <w:abstractNumId w:val="2"/>
+  </w:num>
+  <w:num w:numId="16" w16cid:durableId="77213335">
+    <w:abstractNumId w:val="10"/>
   </w:num>
 </w:numbering>
 </file>
@@ -6656,6 +6615,29 @@
       <w14:ligatures w14:val="none"/>
     </w:rPr>
   </w:style>
+  <w:style w:type="character" w:styleId="Hyperlinkki">
+    <w:name w:val="Hyperlink"/>
+    <w:basedOn w:val="Kappaleenoletusfontti"/>
+    <w:uiPriority w:val="99"/>
+    <w:unhideWhenUsed/>
+    <w:rsid w:val="001806AE"/>
+    <w:rPr>
+      <w:color w:val="0563C1" w:themeColor="hyperlink"/>
+      <w:u w:val="single"/>
+    </w:rPr>
+  </w:style>
+  <w:style w:type="character" w:styleId="Ratkaisematonmaininta">
+    <w:name w:val="Unresolved Mention"/>
+    <w:basedOn w:val="Kappaleenoletusfontti"/>
+    <w:uiPriority w:val="99"/>
+    <w:semiHidden/>
+    <w:unhideWhenUsed/>
+    <w:rsid w:val="001806AE"/>
+    <w:rPr>
+      <w:color w:val="605E5C"/>
+      <w:shd w:val="clear" w:color="auto" w:fill="E1DFDD"/>
+    </w:rPr>
+  </w:style>
 </w:styles>
 </file>
 

</xml_diff>

<commit_message>
Vaatimusmäärittelyä ja tuntikirjaus -ET
</commit_message>
<xml_diff>
--- a/Vaatimusmaarittely_Ampumispvkirja.docx
+++ b/Vaatimusmaarittely_Ampumispvkirja.docx
@@ -552,7 +552,7 @@
           <w:lang w:eastAsia="fi-FI"/>
           <w14:ligatures w14:val="none"/>
         </w:rPr>
-        <w:t xml:space="preserve"> tallennetaan ampujien nimet, kierrokset, laukausten määrä, pisteet</w:t>
+        <w:t xml:space="preserve"> tallennetaan ampujien nimet, kierrokset, laukausten määrä</w:t>
       </w:r>
       <w:r>
         <w:rPr>
@@ -563,7 +563,7 @@
           <w:lang w:eastAsia="fi-FI"/>
           <w14:ligatures w14:val="none"/>
         </w:rPr>
-        <w:t>. (Aseen numero poistettu)</w:t>
+        <w:t xml:space="preserve"> ja </w:t>
       </w:r>
       <w:r>
         <w:rPr>
@@ -574,7 +574,51 @@
           <w:lang w:eastAsia="fi-FI"/>
           <w14:ligatures w14:val="none"/>
         </w:rPr>
-        <w:t xml:space="preserve"> Ohjelmaan myös tallennetaan tiedot ampumaradasta ja etäisyydestä. Ohjelmistoa on tarkoitus käyttää tietokoneella, jolla yksi, tai useampi henkilö tallentaa tiedot järjestelmään.</w:t>
+        <w:t>pisteet</w:t>
+      </w:r>
+      <w:r>
+        <w:rPr>
+          <w:rFonts w:cstheme="minorHAnsi"/>
+          <w:color w:val="1E1F21"/>
+          <w:spacing w:val="2"/>
+          <w:kern w:val="0"/>
+          <w:lang w:eastAsia="fi-FI"/>
+          <w14:ligatures w14:val="none"/>
+        </w:rPr>
+        <w:t>.</w:t>
+      </w:r>
+      <w:r>
+        <w:rPr>
+          <w:rFonts w:cstheme="minorHAnsi"/>
+          <w:color w:val="1E1F21"/>
+          <w:spacing w:val="2"/>
+          <w:kern w:val="0"/>
+          <w:lang w:eastAsia="fi-FI"/>
+          <w14:ligatures w14:val="none"/>
+        </w:rPr>
+        <w:t xml:space="preserve"> Ohjelmaan myös tallennetaan tiedot ampumaradasta ja </w:t>
+      </w:r>
+      <w:r>
+        <w:rPr>
+          <w:rFonts w:cstheme="minorHAnsi"/>
+          <w:color w:val="1E1F21"/>
+          <w:spacing w:val="2"/>
+          <w:kern w:val="0"/>
+          <w:lang w:eastAsia="fi-FI"/>
+          <w14:ligatures w14:val="none"/>
+        </w:rPr>
+        <w:t>ampumis</w:t>
+      </w:r>
+      <w:r>
+        <w:rPr>
+          <w:rFonts w:cstheme="minorHAnsi"/>
+          <w:color w:val="1E1F21"/>
+          <w:spacing w:val="2"/>
+          <w:kern w:val="0"/>
+          <w:lang w:eastAsia="fi-FI"/>
+          <w14:ligatures w14:val="none"/>
+        </w:rPr>
+        <w:t>etäisyydestä. Ohjelmistoa on tarkoitus käyttää tietokoneella, jolla yksi, tai useampi henkilö tallentaa tiedot järjestelmään.</w:t>
       </w:r>
       <w:r>
         <w:rPr>
@@ -679,19 +723,6 @@
       </w:pPr>
     </w:p>
     <w:p>
-      <w:pPr>
-        <w:rPr>
-          <w:color w:val="FF0000"/>
-        </w:rPr>
-      </w:pPr>
-      <w:r>
-        <w:rPr>
-          <w:color w:val="FF0000"/>
-        </w:rPr>
-        <w:t>Tässä kohdassa luetellaan kaikki dokumentin ulkopuoliset resurssit, kuten standardit, tekniset ohjeet tai muut viitteet, joita vaatimusmäärittely käyttää tai joihin se viittaa.</w:t>
-      </w:r>
-    </w:p>
-    <w:p>
       <w:r>
         <w:t xml:space="preserve">Ohjelmisto on paikallinen sovellus, joten tietoturva on asiakkaan vastuulla. Koneen ja verkon tietoturva on asiakkaan vastuulla, joten ohjelmiston tekijä ei ota kantaa niiden tietoturvaan. </w:t>
       </w:r>
@@ -730,26 +761,186 @@
       <w:pPr>
         <w:rPr>
           <w:rFonts w:cstheme="minorHAnsi"/>
-          <w:color w:val="FF0000"/>
         </w:rPr>
       </w:pPr>
       <w:r>
         <w:rPr>
           <w:rFonts w:cstheme="minorHAnsi"/>
-          <w:color w:val="FF0000"/>
-        </w:rPr>
-        <w:t>Lyhyt yhteenveto vaatimusmäärittelyn rakenteesta ja sisällöstä. Tämä auttaa lukijaa hahmottamaan nopeasti, mitä kukin osa-alue sisältää ja miten dokumentti on organisoitu.</w:t>
+        </w:rPr>
+        <w:t xml:space="preserve">Dokumentissa esitellään Ampumapäiväkirja-nimisen ohjelmiston käyttötarkoitusta, käyttäjiä ja yleisiä vaatimuksia. </w:t>
       </w:r>
       <w:r>
         <w:rPr>
           <w:rFonts w:cstheme="minorHAnsi"/>
-          <w:color w:val="FF0000"/>
-        </w:rPr>
-        <w:t xml:space="preserve"> Esimerkki: "Dokumentti jakautuu käyttäjätarpeisiin, toiminnallisuuksiin, ei-toiminnallisiin vaatimuksiin ja teknisiin vaatimuksiin."</w:t>
-      </w:r>
-    </w:p>
-    <w:p>
-      <w:pPr>
+        </w:rPr>
+        <w:t>Tässä</w:t>
+      </w:r>
+      <w:r>
+        <w:rPr>
+          <w:rFonts w:cstheme="minorHAnsi"/>
+        </w:rPr>
+        <w:t xml:space="preserve"> tarkastellaan ohjelmiston </w:t>
+      </w:r>
+      <w:r>
+        <w:rPr>
+          <w:rFonts w:cstheme="minorHAnsi"/>
+        </w:rPr>
+        <w:t>luomista</w:t>
+      </w:r>
+      <w:r>
+        <w:rPr>
+          <w:rFonts w:cstheme="minorHAnsi"/>
+        </w:rPr>
+        <w:t xml:space="preserve"> ja mahdollisesti suunniteltuja kehityskohteita. Käsittelemme myös ohjelmiston käyttäjiä, heidän tarpeitaan ja odotuksiaan sekä mahdollisia käyttötapauksia.</w:t>
+      </w:r>
+    </w:p>
+    <w:p>
+      <w:pPr>
+        <w:rPr>
+          <w:rFonts w:cstheme="minorHAnsi"/>
+        </w:rPr>
+      </w:pPr>
+      <w:r>
+        <w:rPr>
+          <w:rFonts w:cstheme="minorHAnsi"/>
+        </w:rPr>
+        <w:t>Lisäksi dokumentti sisältää projektin tavoitte</w:t>
+      </w:r>
+      <w:r>
+        <w:rPr>
+          <w:rFonts w:cstheme="minorHAnsi"/>
+        </w:rPr>
+        <w:t>et</w:t>
+      </w:r>
+      <w:r>
+        <w:rPr>
+          <w:rFonts w:cstheme="minorHAnsi"/>
+        </w:rPr>
+        <w:t xml:space="preserve">, jotka voivat kattaa esimerkiksi käyttäjäkokemuksen parantamisen, uusien ominaisuuksien lisäämisen tai suorituskyvyn optimoinnin. Projektin </w:t>
+      </w:r>
+      <w:r>
+        <w:rPr>
+          <w:rFonts w:cstheme="minorHAnsi"/>
+        </w:rPr>
+        <w:t>taustaosio</w:t>
+      </w:r>
+      <w:r>
+        <w:rPr>
+          <w:rFonts w:cstheme="minorHAnsi"/>
+        </w:rPr>
+        <w:t xml:space="preserve"> selvittää, miksi tämä ohjelmisto on tarpeellinen ja miten se vastaa käyttäjien tarpeisiin tai markkinoiden vaatimuksiin.</w:t>
+      </w:r>
+    </w:p>
+    <w:p>
+      <w:pPr>
+        <w:rPr>
+          <w:rFonts w:cstheme="minorHAnsi"/>
+        </w:rPr>
+      </w:pPr>
+      <w:r>
+        <w:rPr>
+          <w:rFonts w:cstheme="minorHAnsi"/>
+        </w:rPr>
+        <w:t>L</w:t>
+      </w:r>
+      <w:r>
+        <w:rPr>
+          <w:rFonts w:cstheme="minorHAnsi"/>
+        </w:rPr>
+        <w:t xml:space="preserve">isäksi dokumentissa käsitellään jo suunniteltuja kehityskohteita, jotka voivat sisältää </w:t>
+      </w:r>
+      <w:r>
+        <w:rPr>
+          <w:rFonts w:cstheme="minorHAnsi"/>
+        </w:rPr>
+        <w:t xml:space="preserve">käyttäjiltä kerättyjä </w:t>
+      </w:r>
+      <w:r>
+        <w:rPr>
+          <w:rFonts w:cstheme="minorHAnsi"/>
+        </w:rPr>
+        <w:t>korjaus</w:t>
+      </w:r>
+      <w:r>
+        <w:rPr>
+          <w:rFonts w:cstheme="minorHAnsi"/>
+        </w:rPr>
+        <w:t>ehdotuksia</w:t>
+      </w:r>
+      <w:r>
+        <w:rPr>
+          <w:rFonts w:cstheme="minorHAnsi"/>
+        </w:rPr>
+        <w:t xml:space="preserve">, </w:t>
+      </w:r>
+      <w:r>
+        <w:rPr>
+          <w:rFonts w:cstheme="minorHAnsi"/>
+        </w:rPr>
+        <w:t>tieto</w:t>
+      </w:r>
+      <w:r>
+        <w:rPr>
+          <w:rFonts w:cstheme="minorHAnsi"/>
+        </w:rPr>
+        <w:t>turvaparannuksia tai muita teknisiä parannuksia. Projektin aikataulutus tarjoaa yleiskuvan siitä, miten projektin eri vaiheet ajoittuvat ja mitä resursseja tarvitaan. Tarkastellaan myös mahdollisia riippuvuuksia muihin projekteihin ja riskejä, jotka voivat vaikuttaa aikatauluun.</w:t>
+      </w:r>
+    </w:p>
+    <w:p>
+      <w:pPr>
+        <w:rPr>
+          <w:rFonts w:cstheme="minorHAnsi"/>
+        </w:rPr>
+      </w:pPr>
+      <w:r>
+        <w:rPr>
+          <w:rFonts w:cstheme="minorHAnsi"/>
+        </w:rPr>
+        <w:t>Yhteenvetona dokumentti pyrkii antamaan kattavan käsityksen Ampumapäiväkirja-ohjelmiston nykytilasta, suunnitelluista kehityskohteista, tavoitteista, taustasta ja aikataulutuksesta.</w:t>
+      </w:r>
+    </w:p>
+    <w:p>
+      <w:pPr>
+        <w:rPr>
+          <w:rFonts w:ascii="Noto Sans" w:eastAsia="Times New Roman" w:hAnsi="Noto Sans" w:cs="Noto Sans"/>
+          <w:spacing w:val="2"/>
+          <w:kern w:val="0"/>
+          <w:sz w:val="24"/>
+          <w:szCs w:val="24"/>
+          <w:lang w:eastAsia="fi-FI"/>
+          <w14:ligatures w14:val="none"/>
+        </w:rPr>
+      </w:pPr>
+    </w:p>
+    <w:p>
+      <w:pPr>
+        <w:shd w:val="clear" w:color="auto" w:fill="FFFFFF"/>
+        <w:spacing w:after="100" w:afterAutospacing="1" w:line="240" w:lineRule="auto"/>
+        <w:outlineLvl w:val="4"/>
+        <w:rPr>
+          <w:rStyle w:val="Otsikko2Char"/>
+          <w:lang w:eastAsia="fi-FI"/>
+        </w:rPr>
+      </w:pPr>
+      <w:r>
+        <w:rPr>
+          <w:rStyle w:val="Otsikko2Char"/>
+          <w:lang w:eastAsia="fi-FI"/>
+        </w:rPr>
+        <w:t>2. Yleiskuvaus</w:t>
+      </w:r>
+    </w:p>
+    <w:p>
+      <w:pPr>
+        <w:shd w:val="clear" w:color="auto" w:fill="FFFFFF"/>
+        <w:spacing w:after="100" w:afterAutospacing="1" w:line="240" w:lineRule="auto"/>
+        <w:outlineLvl w:val="4"/>
+        <w:rPr>
+          <w:rStyle w:val="Otsikko3Char"/>
+          <w:lang w:eastAsia="fi-FI"/>
+        </w:rPr>
+      </w:pPr>
+      <w:r>
         <w:rPr>
           <w:rFonts w:ascii="Noto Sans" w:eastAsia="Times New Roman" w:hAnsi="Noto Sans" w:cs="Noto Sans"/>
           <w:color w:val="1E1F21"/>
@@ -760,47 +951,6 @@
           <w:lang w:eastAsia="fi-FI"/>
           <w14:ligatures w14:val="none"/>
         </w:rPr>
-      </w:pPr>
-    </w:p>
-    <w:p>
-      <w:pPr>
-        <w:shd w:val="clear" w:color="auto" w:fill="FFFFFF"/>
-        <w:spacing w:after="100" w:afterAutospacing="1" w:line="240" w:lineRule="auto"/>
-        <w:outlineLvl w:val="4"/>
-        <w:rPr>
-          <w:rStyle w:val="Otsikko2Char"/>
-          <w:lang w:eastAsia="fi-FI"/>
-        </w:rPr>
-      </w:pPr>
-      <w:r>
-        <w:rPr>
-          <w:rStyle w:val="Otsikko2Char"/>
-          <w:lang w:eastAsia="fi-FI"/>
-        </w:rPr>
-        <w:t>2. Yleiskuvaus</w:t>
-      </w:r>
-    </w:p>
-    <w:p>
-      <w:pPr>
-        <w:shd w:val="clear" w:color="auto" w:fill="FFFFFF"/>
-        <w:spacing w:after="100" w:afterAutospacing="1" w:line="240" w:lineRule="auto"/>
-        <w:outlineLvl w:val="4"/>
-        <w:rPr>
-          <w:rStyle w:val="Otsikko3Char"/>
-          <w:lang w:eastAsia="fi-FI"/>
-        </w:rPr>
-      </w:pPr>
-      <w:r>
-        <w:rPr>
-          <w:rFonts w:ascii="Noto Sans" w:eastAsia="Times New Roman" w:hAnsi="Noto Sans" w:cs="Noto Sans"/>
-          <w:color w:val="1E1F21"/>
-          <w:spacing w:val="2"/>
-          <w:kern w:val="0"/>
-          <w:sz w:val="24"/>
-          <w:szCs w:val="24"/>
-          <w:lang w:eastAsia="fi-FI"/>
-          <w14:ligatures w14:val="none"/>
-        </w:rPr>
         <w:br/>
       </w:r>
       <w:r>
@@ -962,9 +1112,11 @@
           <w:lang w:eastAsia="fi-FI"/>
           <w14:ligatures w14:val="none"/>
         </w:rPr>
-        <w:t>M</w:t>
-      </w:r>
-      <w:r>
+        <w:t xml:space="preserve">Mitä laitteistoja käyttäjien laitteissa tulisi olla </w:t>
+      </w:r>
+    </w:p>
+    <w:p>
+      <w:pPr>
         <w:rPr>
           <w:rFonts w:eastAsia="Times New Roman" w:cstheme="minorHAnsi"/>
           <w:color w:val="0D0D0D"/>
@@ -972,11 +1124,8 @@
           <w:lang w:eastAsia="fi-FI"/>
           <w14:ligatures w14:val="none"/>
         </w:rPr>
-        <w:t xml:space="preserve">itä laitteistoja käyttäjien laitteissa tulisi olla </w:t>
-      </w:r>
-    </w:p>
-    <w:p>
-      <w:pPr>
+      </w:pPr>
+      <w:r>
         <w:rPr>
           <w:rFonts w:eastAsia="Times New Roman" w:cstheme="minorHAnsi"/>
           <w:color w:val="0D0D0D"/>
@@ -984,7 +1133,8 @@
           <w:lang w:eastAsia="fi-FI"/>
           <w14:ligatures w14:val="none"/>
         </w:rPr>
-      </w:pPr>
+        <w:t>E</w:t>
+      </w:r>
       <w:r>
         <w:rPr>
           <w:rFonts w:eastAsia="Times New Roman" w:cstheme="minorHAnsi"/>
@@ -993,7 +1143,7 @@
           <w:lang w:eastAsia="fi-FI"/>
           <w14:ligatures w14:val="none"/>
         </w:rPr>
-        <w:t>E</w:t>
+        <w:t>sim</w:t>
       </w:r>
       <w:r>
         <w:rPr>
@@ -1003,9 +1153,11 @@
           <w:lang w:eastAsia="fi-FI"/>
           <w14:ligatures w14:val="none"/>
         </w:rPr>
-        <w:t>sim</w:t>
-      </w:r>
-      <w:r>
+        <w:t xml:space="preserve">erkiksi: </w:t>
+      </w:r>
+    </w:p>
+    <w:p>
+      <w:pPr>
         <w:rPr>
           <w:rFonts w:eastAsia="Times New Roman" w:cstheme="minorHAnsi"/>
           <w:color w:val="0D0D0D"/>
@@ -1013,11 +1165,8 @@
           <w:lang w:eastAsia="fi-FI"/>
           <w14:ligatures w14:val="none"/>
         </w:rPr>
-        <w:t xml:space="preserve">erkiksi: </w:t>
-      </w:r>
-    </w:p>
-    <w:p>
-      <w:pPr>
+      </w:pPr>
+      <w:r>
         <w:rPr>
           <w:rFonts w:eastAsia="Times New Roman" w:cstheme="minorHAnsi"/>
           <w:color w:val="0D0D0D"/>
@@ -1025,8 +1174,11 @@
           <w:lang w:eastAsia="fi-FI"/>
           <w14:ligatures w14:val="none"/>
         </w:rPr>
-      </w:pPr>
-      <w:r>
+        <w:t>prosessorityyppi</w:t>
+      </w:r>
+    </w:p>
+    <w:p>
+      <w:pPr>
         <w:rPr>
           <w:rFonts w:eastAsia="Times New Roman" w:cstheme="minorHAnsi"/>
           <w:color w:val="0D0D0D"/>
@@ -1034,11 +1186,8 @@
           <w:lang w:eastAsia="fi-FI"/>
           <w14:ligatures w14:val="none"/>
         </w:rPr>
-        <w:t>prosessorityyppi</w:t>
-      </w:r>
-    </w:p>
-    <w:p>
-      <w:pPr>
+      </w:pPr>
+      <w:r>
         <w:rPr>
           <w:rFonts w:eastAsia="Times New Roman" w:cstheme="minorHAnsi"/>
           <w:color w:val="0D0D0D"/>
@@ -1046,8 +1195,11 @@
           <w:lang w:eastAsia="fi-FI"/>
           <w14:ligatures w14:val="none"/>
         </w:rPr>
-      </w:pPr>
-      <w:r>
+        <w:t>muistimäärä</w:t>
+      </w:r>
+    </w:p>
+    <w:p>
+      <w:pPr>
         <w:rPr>
           <w:rFonts w:eastAsia="Times New Roman" w:cstheme="minorHAnsi"/>
           <w:color w:val="0D0D0D"/>
@@ -1055,11 +1207,8 @@
           <w:lang w:eastAsia="fi-FI"/>
           <w14:ligatures w14:val="none"/>
         </w:rPr>
-        <w:t>muistimäärä</w:t>
-      </w:r>
-    </w:p>
-    <w:p>
-      <w:pPr>
+      </w:pPr>
+      <w:r>
         <w:rPr>
           <w:rFonts w:eastAsia="Times New Roman" w:cstheme="minorHAnsi"/>
           <w:color w:val="0D0D0D"/>
@@ -1067,7 +1216,8 @@
           <w:lang w:eastAsia="fi-FI"/>
           <w14:ligatures w14:val="none"/>
         </w:rPr>
-      </w:pPr>
+        <w:t>näytönohja</w:t>
+      </w:r>
       <w:r>
         <w:rPr>
           <w:rFonts w:eastAsia="Times New Roman" w:cstheme="minorHAnsi"/>
@@ -1076,8 +1226,7 @@
           <w:lang w:eastAsia="fi-FI"/>
           <w14:ligatures w14:val="none"/>
         </w:rPr>
-        <w:lastRenderedPageBreak/>
-        <w:t>näytönohja</w:t>
+        <w:t>u</w:t>
       </w:r>
       <w:r>
         <w:rPr>
@@ -1087,9 +1236,11 @@
           <w:lang w:eastAsia="fi-FI"/>
           <w14:ligatures w14:val="none"/>
         </w:rPr>
-        <w:t>u</w:t>
-      </w:r>
-      <w:r>
+        <w:t>s</w:t>
+      </w:r>
+    </w:p>
+    <w:p>
+      <w:pPr>
         <w:rPr>
           <w:rFonts w:eastAsia="Times New Roman" w:cstheme="minorHAnsi"/>
           <w:color w:val="0D0D0D"/>
@@ -1097,11 +1248,8 @@
           <w:lang w:eastAsia="fi-FI"/>
           <w14:ligatures w14:val="none"/>
         </w:rPr>
-        <w:t>s</w:t>
-      </w:r>
-    </w:p>
-    <w:p>
-      <w:pPr>
+      </w:pPr>
+      <w:r>
         <w:rPr>
           <w:rFonts w:eastAsia="Times New Roman" w:cstheme="minorHAnsi"/>
           <w:color w:val="0D0D0D"/>
@@ -1109,7 +1257,8 @@
           <w:lang w:eastAsia="fi-FI"/>
           <w14:ligatures w14:val="none"/>
         </w:rPr>
-      </w:pPr>
+        <w:t>onko jotain</w:t>
+      </w:r>
       <w:r>
         <w:rPr>
           <w:rFonts w:eastAsia="Times New Roman" w:cstheme="minorHAnsi"/>
@@ -1118,9 +1267,11 @@
           <w:lang w:eastAsia="fi-FI"/>
           <w14:ligatures w14:val="none"/>
         </w:rPr>
-        <w:t>onko jotain</w:t>
-      </w:r>
-      <w:r>
+        <w:t xml:space="preserve"> tietyn suorituskyvyn omaava tietokone, </w:t>
+      </w:r>
+    </w:p>
+    <w:p>
+      <w:pPr>
         <w:rPr>
           <w:rFonts w:eastAsia="Times New Roman" w:cstheme="minorHAnsi"/>
           <w:color w:val="0D0D0D"/>
@@ -1128,11 +1279,8 @@
           <w:lang w:eastAsia="fi-FI"/>
           <w14:ligatures w14:val="none"/>
         </w:rPr>
-        <w:t xml:space="preserve"> tietyn suorituskyvyn omaava tietokone, </w:t>
-      </w:r>
-    </w:p>
-    <w:p>
-      <w:pPr>
+      </w:pPr>
+      <w:r>
         <w:rPr>
           <w:rFonts w:eastAsia="Times New Roman" w:cstheme="minorHAnsi"/>
           <w:color w:val="0D0D0D"/>
@@ -1140,8 +1288,11 @@
           <w:lang w:eastAsia="fi-FI"/>
           <w14:ligatures w14:val="none"/>
         </w:rPr>
-      </w:pPr>
-      <w:r>
+        <w:t>tietyn resoluution näyttö</w:t>
+      </w:r>
+    </w:p>
+    <w:p>
+      <w:pPr>
         <w:rPr>
           <w:rFonts w:eastAsia="Times New Roman" w:cstheme="minorHAnsi"/>
           <w:color w:val="0D0D0D"/>
@@ -1149,11 +1300,8 @@
           <w:lang w:eastAsia="fi-FI"/>
           <w14:ligatures w14:val="none"/>
         </w:rPr>
-        <w:t>tietyn resoluution näyttö</w:t>
-      </w:r>
-    </w:p>
-    <w:p>
-      <w:pPr>
+      </w:pPr>
+      <w:r>
         <w:rPr>
           <w:rFonts w:eastAsia="Times New Roman" w:cstheme="minorHAnsi"/>
           <w:color w:val="0D0D0D"/>
@@ -1161,8 +1309,11 @@
           <w:lang w:eastAsia="fi-FI"/>
           <w14:ligatures w14:val="none"/>
         </w:rPr>
-      </w:pPr>
-      <w:r>
+        <w:t>Tarkenna mahdolliset rajoitukset liittyen laitteiston suorituskykyyn, jotta käyttäjät voivat valita sopivat laitteen ohjelmiston käyttöä varten.</w:t>
+      </w:r>
+    </w:p>
+    <w:p>
+      <w:pPr>
         <w:rPr>
           <w:rFonts w:eastAsia="Times New Roman" w:cstheme="minorHAnsi"/>
           <w:color w:val="0D0D0D"/>
@@ -1170,11 +1321,8 @@
           <w:lang w:eastAsia="fi-FI"/>
           <w14:ligatures w14:val="none"/>
         </w:rPr>
-        <w:t>Tarkenna mahdolliset rajoitukset liittyen laitteiston suorituskykyyn, jotta käyttäjät voivat valita sopivat laitteen ohjelmiston käyttöä varten.</w:t>
-      </w:r>
-    </w:p>
-    <w:p>
-      <w:pPr>
+      </w:pPr>
+      <w:r>
         <w:rPr>
           <w:rFonts w:eastAsia="Times New Roman" w:cstheme="minorHAnsi"/>
           <w:color w:val="0D0D0D"/>
@@ -1182,7 +1330,8 @@
           <w:lang w:eastAsia="fi-FI"/>
           <w14:ligatures w14:val="none"/>
         </w:rPr>
-      </w:pPr>
+        <w:t>Eikö tä</w:t>
+      </w:r>
       <w:r>
         <w:rPr>
           <w:rFonts w:eastAsia="Times New Roman" w:cstheme="minorHAnsi"/>
@@ -1191,7 +1340,7 @@
           <w:lang w:eastAsia="fi-FI"/>
           <w14:ligatures w14:val="none"/>
         </w:rPr>
-        <w:t>Eikö tä</w:t>
+        <w:t>m</w:t>
       </w:r>
       <w:r>
         <w:rPr>
@@ -1201,7 +1350,7 @@
           <w:lang w:eastAsia="fi-FI"/>
           <w14:ligatures w14:val="none"/>
         </w:rPr>
-        <w:t>m</w:t>
+        <w:t>ä ole karvalakkiversio, joka pyörii ihan kaikissa masiinoissa? Miten muotoillaan, et kaikki käy?</w:t>
       </w:r>
       <w:r>
         <w:rPr>
@@ -1211,7 +1360,169 @@
           <w:lang w:eastAsia="fi-FI"/>
           <w14:ligatures w14:val="none"/>
         </w:rPr>
-        <w:t>ä ole karvalakkiversio, joka pyörii ihan kaikissa masiinoissa? Miten muotoillaan, et kaikki käy?</w:t>
+        <w:t xml:space="preserve"> </w:t>
+      </w:r>
+      <w:r>
+        <w:rPr>
+          <w:rFonts w:eastAsia="Times New Roman" w:cstheme="minorHAnsi"/>
+          <w:color w:val="FF0000"/>
+          <w:kern w:val="0"/>
+          <w:lang w:eastAsia="fi-FI"/>
+          <w14:ligatures w14:val="none"/>
+        </w:rPr>
+        <w:sym w:font="Wingdings" w:char="F0E0"/>
+      </w:r>
+      <w:r>
+        <w:rPr>
+          <w:rFonts w:eastAsia="Times New Roman" w:cstheme="minorHAnsi"/>
+          <w:color w:val="FF0000"/>
+          <w:kern w:val="0"/>
+          <w:lang w:eastAsia="fi-FI"/>
+          <w14:ligatures w14:val="none"/>
+        </w:rPr>
+        <w:t>Käykö jotenkin näin?</w:t>
+      </w:r>
+    </w:p>
+    <w:p>
+      <w:pPr>
+        <w:rPr>
+          <w:rFonts w:eastAsia="Times New Roman" w:cstheme="minorHAnsi"/>
+          <w:color w:val="0D0D0D"/>
+          <w:kern w:val="0"/>
+          <w:lang w:eastAsia="fi-FI"/>
+          <w14:ligatures w14:val="none"/>
+        </w:rPr>
+      </w:pPr>
+      <w:r>
+        <w:rPr>
+          <w:rFonts w:eastAsia="Times New Roman" w:cstheme="minorHAnsi"/>
+          <w:color w:val="0D0D0D"/>
+          <w:kern w:val="0"/>
+          <w:lang w:eastAsia="fi-FI"/>
+          <w14:ligatures w14:val="none"/>
+        </w:rPr>
+        <w:t>Ampumapäiväkirja on suunniteltu erityisen kevyeksi ja resurssitehokkaaksi ohjelmistoksi, mikä tarkoittaa</w:t>
+      </w:r>
+      <w:r>
+        <w:rPr>
+          <w:rFonts w:eastAsia="Times New Roman" w:cstheme="minorHAnsi"/>
+          <w:color w:val="0D0D0D"/>
+          <w:kern w:val="0"/>
+          <w:lang w:eastAsia="fi-FI"/>
+          <w14:ligatures w14:val="none"/>
+        </w:rPr>
+        <w:t xml:space="preserve"> sitä</w:t>
+      </w:r>
+      <w:r>
+        <w:rPr>
+          <w:rFonts w:eastAsia="Times New Roman" w:cstheme="minorHAnsi"/>
+          <w:color w:val="0D0D0D"/>
+          <w:kern w:val="0"/>
+          <w:lang w:eastAsia="fi-FI"/>
+          <w14:ligatures w14:val="none"/>
+        </w:rPr>
+        <w:t>, että se voi toimia sujuvasti käytännössä millä tahansa tietokoneella. Ohjelmisto on optimoitu siten, että se ei vaadi korkeatehoista prosessoria, suurta määrää RAM-muistia tai tehokasta näytönohjainta.</w:t>
+      </w:r>
+    </w:p>
+    <w:p>
+      <w:pPr>
+        <w:rPr>
+          <w:rFonts w:eastAsia="Times New Roman" w:cstheme="minorHAnsi"/>
+          <w:color w:val="0D0D0D"/>
+          <w:kern w:val="0"/>
+          <w:lang w:eastAsia="fi-FI"/>
+          <w14:ligatures w14:val="none"/>
+        </w:rPr>
+      </w:pPr>
+      <w:r>
+        <w:rPr>
+          <w:rFonts w:eastAsia="Times New Roman" w:cstheme="minorHAnsi"/>
+          <w:color w:val="0D0D0D"/>
+          <w:kern w:val="0"/>
+          <w:lang w:eastAsia="fi-FI"/>
+          <w14:ligatures w14:val="none"/>
+        </w:rPr>
+        <w:t xml:space="preserve">Tämä mahdollistaa sen, että käyttäjät voivat </w:t>
+      </w:r>
+      <w:r>
+        <w:rPr>
+          <w:rFonts w:eastAsia="Times New Roman" w:cstheme="minorHAnsi"/>
+          <w:color w:val="0D0D0D"/>
+          <w:kern w:val="0"/>
+          <w:lang w:eastAsia="fi-FI"/>
+          <w14:ligatures w14:val="none"/>
+        </w:rPr>
+        <w:t>käyttää ohjelmistoa r</w:t>
+      </w:r>
+      <w:r>
+        <w:rPr>
+          <w:rFonts w:eastAsia="Times New Roman" w:cstheme="minorHAnsi"/>
+          <w:color w:val="0D0D0D"/>
+          <w:kern w:val="0"/>
+          <w:lang w:eastAsia="fi-FI"/>
+          <w14:ligatures w14:val="none"/>
+        </w:rPr>
+        <w:t>iippumatta siitä, onko käytössä vanhempi tietokone tai uusin huippumalli</w:t>
+      </w:r>
+      <w:r>
+        <w:rPr>
+          <w:rFonts w:eastAsia="Times New Roman" w:cstheme="minorHAnsi"/>
+          <w:color w:val="0D0D0D"/>
+          <w:kern w:val="0"/>
+          <w:lang w:eastAsia="fi-FI"/>
+          <w14:ligatures w14:val="none"/>
+        </w:rPr>
+        <w:t>.</w:t>
+      </w:r>
+      <w:r>
+        <w:rPr>
+          <w:rFonts w:eastAsia="Times New Roman" w:cstheme="minorHAnsi"/>
+          <w:color w:val="0D0D0D"/>
+          <w:kern w:val="0"/>
+          <w:lang w:eastAsia="fi-FI"/>
+          <w14:ligatures w14:val="none"/>
+        </w:rPr>
+        <w:t xml:space="preserve"> </w:t>
+      </w:r>
+      <w:r>
+        <w:rPr>
+          <w:rFonts w:eastAsia="Times New Roman" w:cstheme="minorHAnsi"/>
+          <w:color w:val="0D0D0D"/>
+          <w:kern w:val="0"/>
+          <w:lang w:eastAsia="fi-FI"/>
+          <w14:ligatures w14:val="none"/>
+        </w:rPr>
+        <w:t>V</w:t>
+      </w:r>
+      <w:r>
+        <w:rPr>
+          <w:rFonts w:eastAsia="Times New Roman" w:cstheme="minorHAnsi"/>
+          <w:color w:val="0D0D0D"/>
+          <w:kern w:val="0"/>
+          <w:lang w:eastAsia="fi-FI"/>
+          <w14:ligatures w14:val="none"/>
+        </w:rPr>
+        <w:t>oi</w:t>
+      </w:r>
+      <w:r>
+        <w:rPr>
+          <w:rFonts w:eastAsia="Times New Roman" w:cstheme="minorHAnsi"/>
+          <w:color w:val="0D0D0D"/>
+          <w:kern w:val="0"/>
+          <w:lang w:eastAsia="fi-FI"/>
+          <w14:ligatures w14:val="none"/>
+        </w:rPr>
+        <w:t>daan</w:t>
+      </w:r>
+      <w:r>
+        <w:rPr>
+          <w:rFonts w:eastAsia="Times New Roman" w:cstheme="minorHAnsi"/>
+          <w:color w:val="0D0D0D"/>
+          <w:kern w:val="0"/>
+          <w:lang w:eastAsia="fi-FI"/>
+          <w14:ligatures w14:val="none"/>
+        </w:rPr>
+        <w:t xml:space="preserve"> luottaa siihen, että Ampumapäiväkirja toimii saumattomasti ja tarjoaa suorituskykyä ilman ylimääräisiä vaatimuksia. </w:t>
       </w:r>
     </w:p>
     <w:p>
@@ -1236,7 +1547,16 @@
         <w:t>Ohjelmisto on suunniteltu käytettäväksi kaikissa ammuntaratatilanteissa sisällä ja ulkona</w:t>
       </w:r>
       <w:r>
-        <w:t xml:space="preserve"> harjoituksissa ja kilpailuissa yksilöille, joukkueille tai ryhmälle</w:t>
+        <w:t>,</w:t>
+      </w:r>
+      <w:r>
+        <w:t xml:space="preserve"> harjoituksissa ja kilpailuissa</w:t>
+      </w:r>
+      <w:r>
+        <w:t>, ja</w:t>
+      </w:r>
+      <w:r>
+        <w:t xml:space="preserve"> yksilöille, joukkueille tai ryhmälle</w:t>
       </w:r>
       <w:r>
         <w:t xml:space="preserve">. </w:t>
@@ -1251,9 +1571,20 @@
       </w:r>
     </w:p>
     <w:p>
+      <w:pPr>
+        <w:rPr>
+          <w:color w:val="FF0000"/>
+        </w:rPr>
+      </w:pPr>
       <w:r>
         <w:t xml:space="preserve">Onko jotain ympäristöjä tai tiettyjä olosuhteita, jotka vaikuttavat tietojen tarkkuuteen tai ohjelman suorituskykyyn. </w:t>
       </w:r>
+      <w:r>
+        <w:rPr>
+          <w:color w:val="FF0000"/>
+        </w:rPr>
+        <w:t>Kannettavan tietokoneen akunkesto? Pystyykö metsäolosuhteissa pitämään masiinan virroissa?</w:t>
+      </w:r>
     </w:p>
     <w:p>
       <w:r>
@@ -1289,6 +1620,7 @@
         <w:rPr>
           <w:rFonts w:ascii="Segoe UI" w:hAnsi="Segoe UI" w:cs="Segoe UI"/>
         </w:rPr>
+        <w:lastRenderedPageBreak/>
         <w:t xml:space="preserve">Lupaako </w:t>
       </w:r>
       <w:proofErr w:type="spellStart"/>
@@ -1412,6 +1744,21 @@
           <w:color w:val="FF0000"/>
         </w:rPr>
         <w:t>Millaiset liitännät tarvitaan, jos integroidaan. Pitäisi esittää selvät liitännät, jos integroidaan.</w:t>
+      </w:r>
+    </w:p>
+    <w:p>
+      <w:pPr>
+        <w:rPr>
+          <w:rFonts w:ascii="Segoe UI" w:hAnsi="Segoe UI" w:cs="Segoe UI"/>
+          <w:color w:val="FF0000"/>
+        </w:rPr>
+      </w:pPr>
+      <w:r>
+        <w:rPr>
+          <w:rFonts w:ascii="Segoe UI" w:hAnsi="Segoe UI" w:cs="Segoe UI"/>
+          <w:color w:val="FF0000"/>
+        </w:rPr>
+        <w:t>Halutaanko, että tuloksia voisi jakaa sosiaalisessa mediassa? Halutaanko säätiedot tulevan järjestelmään?</w:t>
       </w:r>
     </w:p>
     <w:p>
@@ -1496,7 +1843,6 @@
           <w:rFonts w:eastAsia="Times New Roman"/>
           <w:lang w:eastAsia="fi-FI"/>
         </w:rPr>
-        <w:lastRenderedPageBreak/>
         <w:br/>
         <w:t>2.2 Toiminta</w:t>
       </w:r>
@@ -1663,6 +2009,7 @@
         </w:numPr>
       </w:pPr>
       <w:r>
+        <w:lastRenderedPageBreak/>
         <w:t xml:space="preserve">Tietojen syöttömahdollisuus omasta suorituksesta, johon voi liittää tietoa ampumaradan pituudesta, laukausten ja kierrosten määrästä sekä lisätä vapaata kommentointia tarpeen mukaan. </w:t>
       </w:r>
     </w:p>
@@ -1840,7 +2187,6 @@
         </w:numPr>
       </w:pPr>
       <w:r>
-        <w:lastRenderedPageBreak/>
         <w:t>Ylläpitää tarkkoja joukkueen tietoja ja varmistaa, että joukkueen suoritustiedot tallennetaan oikein.</w:t>
       </w:r>
     </w:p>
@@ -1945,11 +2291,9 @@
       <w:r>
         <w:t xml:space="preserve">Henkilötietojen turvallinen ja asianmukainen käsittely tietosuojaan </w:t>
       </w:r>
-      <w:proofErr w:type="spellStart"/>
-      <w:r>
-        <w:t>liittyevien</w:t>
-      </w:r>
-      <w:proofErr w:type="spellEnd"/>
+      <w:r>
+        <w:t>liittyvien</w:t>
+      </w:r>
       <w:r>
         <w:t xml:space="preserve"> määräyksien mukaisesti.</w:t>
       </w:r>
@@ -2031,11 +2375,9 @@
       <w:r>
         <w:t xml:space="preserve">Henkilötietojen turvallinen ja asianmukainen käsittely tietosuojaan </w:t>
       </w:r>
-      <w:proofErr w:type="spellStart"/>
-      <w:r>
-        <w:t>liittyevien</w:t>
-      </w:r>
-      <w:proofErr w:type="spellEnd"/>
+      <w:r>
+        <w:t>liittyvien</w:t>
+      </w:r>
       <w:r>
         <w:t xml:space="preserve"> määräyksien mukaisesti.</w:t>
       </w:r>
@@ -2059,6 +2401,7 @@
           <w:rFonts w:eastAsia="Times New Roman"/>
           <w:lang w:eastAsia="fi-FI"/>
         </w:rPr>
+        <w:lastRenderedPageBreak/>
         <w:br/>
         <w:t>2.4 Yleiset rajoitteet</w:t>
       </w:r>
@@ -2215,7 +2558,6 @@
         <w:rPr>
           <w:lang w:eastAsia="fi-FI"/>
         </w:rPr>
-        <w:lastRenderedPageBreak/>
         <w:t xml:space="preserve">Oletus: Ohjelmisto perustuu oletukseen, että käyttäjät käyttävät tuettuja käyttöjärjestelmiä, kuten Windows, </w:t>
       </w:r>
       <w:proofErr w:type="spellStart"/>
@@ -2230,13 +2572,7 @@
         <w:rPr>
           <w:lang w:eastAsia="fi-FI"/>
         </w:rPr>
-        <w:t xml:space="preserve"> tai Linux.</w:t>
-      </w:r>
-      <w:r>
-        <w:rPr>
-          <w:lang w:eastAsia="fi-FI"/>
-        </w:rPr>
-        <w:t xml:space="preserve"> </w:t>
+        <w:t xml:space="preserve"> tai Linux. </w:t>
       </w:r>
     </w:p>
     <w:p>
@@ -2446,6 +2782,7 @@
         <w:rPr>
           <w:lang w:eastAsia="fi-FI"/>
         </w:rPr>
+        <w:lastRenderedPageBreak/>
         <w:t>Teknologian Yhteensopivuus:</w:t>
       </w:r>
     </w:p>
@@ -2552,21 +2889,240 @@
         <w:rPr>
           <w:lang w:eastAsia="fi-FI"/>
         </w:rPr>
-        <w:t>Oletus: Ohjelmiston oletetaan toimivan yhteistyössä viranomaisten kanssa, ja sen tietojen oletetaan olevan riittäviä aselupien arviointiin tai uusimiseen liittyvissä tilanteissa.</w:t>
-      </w:r>
-      <w:r>
-        <w:rPr>
-          <w:lang w:eastAsia="fi-FI"/>
-        </w:rPr>
+        <w:t xml:space="preserve">Oletus: Ohjelmiston oletetaan toimivan yhteistyössä viranomaisten kanssa, ja sen tietojen oletetaan olevan riittäviä aselupien arviointiin tai uusimiseen liittyvissä tilanteissa. </w:t>
+      </w:r>
+    </w:p>
+    <w:p>
+      <w:pPr>
+        <w:rPr>
+          <w:color w:val="FF0000"/>
+        </w:rPr>
+      </w:pPr>
+    </w:p>
+    <w:p>
+      <w:pPr>
+        <w:pStyle w:val="Otsikko2"/>
+      </w:pPr>
+      <w:r>
+        <w:t>3. Tiedot ja tietokanta</w:t>
+      </w:r>
+    </w:p>
+    <w:p/>
+    <w:p>
+      <w:r>
+        <w:t>Kuvaa ohjelmiston käyttämät tiedot, niiden rakenteen, sisällön, käsitteet, käyttöintensiteetin, kapasiteettivaatimukset ja tiedostot.</w:t>
+      </w:r>
+      <w:r>
+        <w:t xml:space="preserve"> Tiedoilla voi olla eri rakenne </w:t>
+      </w:r>
+      <w:r>
+        <w:t>ohjelman eri osissa</w:t>
+      </w:r>
+      <w:r>
+        <w:t xml:space="preserve">, esimerkiksi </w:t>
+      </w:r>
+      <w:r>
+        <w:t>tietokan</w:t>
+      </w:r>
+      <w:r>
+        <w:t>nassa</w:t>
+      </w:r>
+      <w:r>
+        <w:t xml:space="preserve"> ja </w:t>
+      </w:r>
+      <w:r>
+        <w:t xml:space="preserve">varsinaisessa </w:t>
+      </w:r>
+      <w:r>
+        <w:t>ohjelmassa.</w:t>
+      </w:r>
+    </w:p>
+    <w:p>
+      <w:pPr>
+        <w:pStyle w:val="Otsikko3"/>
+      </w:pPr>
+      <w:r>
+        <w:t>3.1 Tietosisältö</w:t>
+      </w:r>
+    </w:p>
+    <w:p>
+      <w:r>
+        <w:t>T</w:t>
+      </w:r>
+      <w:r>
+        <w:t xml:space="preserve">ässä kohdassa pitäisi esittää ohjelmiston käyttämien tietojen looginen malli, joka kuvaa tietojen väliset suhteet ja rajoitteet. Tietosisältö voidaan esittää esimerkiksi tietokantakaaviona, luokkakaaviona tai XML-kaaviona. </w:t>
+      </w:r>
+    </w:p>
+    <w:p>
+      <w:pPr>
+        <w:pStyle w:val="Otsikko3"/>
+      </w:pPr>
+      <w:r>
+        <w:t>3.1 Käsitteet omiin alakohtiinsa</w:t>
+      </w:r>
+    </w:p>
+    <w:p>
+      <w:r>
+        <w:t>Käsitteet omiin alakohtiinsa: tässä kohdassa pitäisi määritellä ohjelmiston käyttämät keskeiset käsitteet ja termit, jotka liittyvät tietosisältöön. Käsitteet pitäisi selittää selkeästi ja yksiselitteisesti</w:t>
+      </w:r>
+      <w:r>
+        <w:t xml:space="preserve">. Käsitteiden avulla voidaan viestiä </w:t>
+      </w:r>
+      <w:r>
+        <w:t>ohjelman käyttäjien ja tekijöiden välillä samoilla termeillä.</w:t>
+      </w:r>
+    </w:p>
+    <w:p>
+      <w:pPr>
+        <w:pStyle w:val="Otsikko3"/>
+      </w:pPr>
+      <w:r>
+        <w:t>3.2 Käyttöintensiteetti</w:t>
+      </w:r>
+    </w:p>
+    <w:p>
+      <w:r>
+        <w:t>T</w:t>
+      </w:r>
+      <w:r>
+        <w:t>ässä kohdassa pitäisi arvioida kuinka usein ja paljon tietoja luetaan, kirjoitetaan, muokataan tai poistetaan. Käyttöintensiteetti vaikuttaa ohjelmiston suorituskykyyn</w:t>
+      </w:r>
+      <w:r>
+        <w:t xml:space="preserve"> ja sitä kautta vaadittavan laitteiston</w:t>
+      </w:r>
+      <w:r>
+        <w:t>, tietoturva</w:t>
+      </w:r>
+      <w:r>
+        <w:t>n</w:t>
+      </w:r>
+      <w:r>
+        <w:t xml:space="preserve"> ja tietokan</w:t>
+      </w:r>
+      <w:r>
+        <w:t>tojen</w:t>
+      </w:r>
+      <w:r>
+        <w:t xml:space="preserve"> hallin</w:t>
+      </w:r>
+      <w:r>
+        <w:t>nan</w:t>
+      </w:r>
+      <w:r>
+        <w:t xml:space="preserve"> suorituskykyvaatimuksiin</w:t>
+      </w:r>
+      <w:r>
+        <w:t>. Käyttöintensiteetti voidaan esittää esimerkiksi taulukkona, kaaviona tai kuvaajana.</w:t>
+      </w:r>
+      <w:r>
         <w:t xml:space="preserve"> </w:t>
       </w:r>
     </w:p>
     <w:p>
       <w:pPr>
-        <w:rPr>
-          <w:lang w:eastAsia="fi-FI"/>
-        </w:rPr>
-      </w:pPr>
+        <w:pStyle w:val="Otsikko4"/>
+      </w:pPr>
+      <w:r>
+        <w:t>Esimerkki</w:t>
+      </w:r>
+    </w:p>
+    <w:p>
+      <w:r>
+        <w:t xml:space="preserve">Kuinka usein </w:t>
+      </w:r>
+      <w:r>
+        <w:t>laserkeilaustieto</w:t>
+      </w:r>
+      <w:r>
+        <w:t xml:space="preserve"> välitetään </w:t>
+      </w:r>
+      <w:r>
+        <w:t xml:space="preserve">kulkijan ohjausjärjestelmään ja </w:t>
+      </w:r>
+      <w:proofErr w:type="spellStart"/>
+      <w:r>
+        <w:t>lokitustiedostoihin</w:t>
+      </w:r>
+      <w:proofErr w:type="spellEnd"/>
+      <w:r>
+        <w:t>.</w:t>
+      </w:r>
+    </w:p>
+    <w:p>
+      <w:pPr>
+        <w:pStyle w:val="Otsikko3"/>
+      </w:pPr>
+      <w:r>
+        <w:t>3.3 Kapasiteettivaatimukset</w:t>
+      </w:r>
+    </w:p>
+    <w:p>
+      <w:r>
+        <w:t>T</w:t>
+      </w:r>
+      <w:r>
+        <w:t>ässä kohdassa pitäisi arvioida ohjelmiston tietojen kapasiteettivaatimuksia, eli sitä, kuinka paljon tietoa ohjelmisto tarvitsee tallentaakseen ja käsitelläkseen. Kapasiteettivaatimukset vaikuttavat ohjelmiston tilantarpeeseen, muistinkäyttöön ja tietokannan koonhallintaan. Kapasiteettivaatimukset voidaan esittää esimerkiksi taulukkona, kaaviona tai kuvaajana.</w:t>
+      </w:r>
+    </w:p>
+    <w:p>
+      <w:pPr>
+        <w:pStyle w:val="Otsikko4"/>
+      </w:pPr>
+      <w:r>
+        <w:lastRenderedPageBreak/>
+        <w:t xml:space="preserve">Esimerkki </w:t>
+      </w:r>
+    </w:p>
+    <w:p>
+      <w:r>
+        <w:t>Jokainen t</w:t>
+      </w:r>
+      <w:r>
+        <w:t xml:space="preserve">uotantolinjan tuotteiden tarkastuskuva </w:t>
+      </w:r>
+      <w:r>
+        <w:t>säilytetään reklamaatioiden varalta vuoden ajan.</w:t>
+      </w:r>
+    </w:p>
+    <w:p>
+      <w:pPr>
+        <w:pStyle w:val="Otsikko3"/>
+      </w:pPr>
+      <w:r>
+        <w:t>3.4 Tiedostot ja asetustiedostot</w:t>
+      </w:r>
+    </w:p>
+    <w:p>
+      <w:r>
+        <w:t>T</w:t>
+      </w:r>
+      <w:r>
+        <w:t xml:space="preserve">ässä kohdassa pitäisi kuvata ohjelmiston käyttämät tiedostot ja asetustiedostot, niiden sijainnit, nimet, formaatit, sisällöt ja käyttötarkoitukset. Tiedostot ja asetustiedostot ovat osa ohjelmiston </w:t>
+      </w:r>
+      <w:r>
+        <w:t xml:space="preserve">välttämätöntä </w:t>
+      </w:r>
+      <w:r>
+        <w:t>tietosisältöä</w:t>
+      </w:r>
+      <w:r>
+        <w:t xml:space="preserve">. Tietoja voidaan </w:t>
+      </w:r>
+      <w:r>
+        <w:t xml:space="preserve">esimerkiksi </w:t>
+      </w:r>
+      <w:r>
+        <w:t>tarvita, jotta ohjelma voidaan asentaa ja käynnistää ensimmäistä kertaa.</w:t>
+      </w:r>
+      <w:r>
+        <w:t xml:space="preserve"> </w:t>
+      </w:r>
+      <w:r>
+        <w:t>Asetustiedot</w:t>
+      </w:r>
+      <w:r>
+        <w:t xml:space="preserve"> eivät välttämättä ole osa tietokantaa. Tiedostot ja asetustiedostot voidaan esittää esimerkiksi listana, taulukkona tai kaaviona.</w:t>
+      </w:r>
     </w:p>
     <w:p>
       <w:pPr>
@@ -2578,231 +3134,351 @@
         <w:rPr>
           <w:color w:val="FF0000"/>
         </w:rPr>
-        <w:t>Riippuvuuksina kuvaillaan ne ulkoiset tekijät, joihin ohjelmisto on riippuvainen. Tämä voi sisältää riippuvuudet muiden järjestelmien, laitteistojen tai kolmansien osapuolien kanssa</w:t>
-      </w:r>
-      <w:r>
-        <w:rPr>
-          <w:color w:val="FF0000"/>
-        </w:rPr>
-        <w:t xml:space="preserve"> tai muihin projekteihin. </w:t>
-      </w:r>
-    </w:p>
-    <w:p>
-      <w:pPr>
-        <w:rPr>
-          <w:color w:val="FF0000"/>
-        </w:rPr>
-      </w:pPr>
-      <w:r>
-        <w:rPr>
-          <w:color w:val="FF0000"/>
-        </w:rPr>
-        <w:t>Jos ohjelmisto vaatii tiettyjä resursseja tai palveluita toimiakseen, nämä tulisi mainita.</w:t>
-      </w:r>
-    </w:p>
-    <w:p>
-      <w:pPr>
-        <w:rPr>
-          <w:color w:val="FF0000"/>
-        </w:rPr>
-      </w:pPr>
-      <w:r>
-        <w:rPr>
-          <w:color w:val="FF0000"/>
-        </w:rPr>
+        <w:t>Tässä kohdassa luetellaan kaikki dokumentin ulkopuoliset resurssit, kuten standardit, tekniset ohjeet tai muut viitteet, joita vaatimusmäärittely käyttää tai joihin se viittaa.</w:t>
+      </w:r>
+    </w:p>
+    <w:p>
+      <w:pPr>
+        <w:pStyle w:val="Otsikko2"/>
+      </w:pPr>
+      <w:r>
+        <w:t>5 Ulkoiset liittymät</w:t>
+      </w:r>
+    </w:p>
+    <w:p>
+      <w:pPr>
+        <w:pStyle w:val="Otsikko3"/>
+      </w:pPr>
+    </w:p>
+    <w:p>
+      <w:pPr>
+        <w:pStyle w:val="Otsikko3"/>
+      </w:pPr>
+      <w:r>
+        <w:t>5.1 Laitteistoliittymät</w:t>
+      </w:r>
+    </w:p>
+    <w:p/>
+    <w:p>
+      <w:r>
+        <w:t xml:space="preserve">Tämä osa kuvaa, mitä laitteistoja tai laitteita sovellus käyttää tai </w:t>
+      </w:r>
+      <w:proofErr w:type="spellStart"/>
+      <w:r>
+        <w:t>vuorovaikuttaa</w:t>
+      </w:r>
+      <w:proofErr w:type="spellEnd"/>
+      <w:r>
+        <w:t>. Se voi sisältää esimerkiksi:</w:t>
+      </w:r>
+    </w:p>
+    <w:p>
+      <w:r>
+        <w:t>Minkälaisia fyysisiä laitteita sovellus käyttää, kuten kameraa, mikrofonia, GPS-paikannusta tai muita antureita.</w:t>
+      </w:r>
+    </w:p>
+    <w:p>
+      <w:r>
+        <w:t>Laitteiston vaatimukset, kuten käyttöjärjestelmäversion, laitteiston tuen ja resurssien (muisti, suoritin) vaatimukset.</w:t>
+      </w:r>
+    </w:p>
+    <w:p>
+      <w:pPr>
+        <w:pStyle w:val="Otsikko3"/>
+      </w:pPr>
+      <w:r>
+        <w:t>5.2 Ohjelmistoliittymät</w:t>
+      </w:r>
+    </w:p>
+    <w:p>
+      <w:r>
+        <w:t>Järjestelmän käyttöönoton aikana ei ole integraatiota muihin järjestelmiin.</w:t>
+      </w:r>
+    </w:p>
+    <w:p>
+      <w:r>
+        <w:t>Kolmannen osapuolen kirjastojen ja komponenttien käytön, jos sovellus käyttää niitä.</w:t>
+      </w:r>
+    </w:p>
+    <w:p>
+      <w:pPr>
+        <w:pStyle w:val="Otsikko3"/>
+      </w:pPr>
+      <w:r>
+        <w:t>5</w:t>
+      </w:r>
+      <w:r>
+        <w:t>.3 Tietoliikenneliittymät</w:t>
+      </w:r>
+    </w:p>
+    <w:p/>
+    <w:p>
+      <w:r>
+        <w:t>Tämä osa kuvaa, miten sovellus kommunikoi tietoverkon kanssa. Se voi sisältää esimerkiksi:</w:t>
+      </w:r>
+    </w:p>
+    <w:p>
+      <w:r>
+        <w:t xml:space="preserve">Kuinka sovellus käyttää verkkoyhteyksiä, kuten </w:t>
+      </w:r>
+      <w:proofErr w:type="spellStart"/>
+      <w:r>
+        <w:t>WLANia</w:t>
+      </w:r>
+      <w:proofErr w:type="spellEnd"/>
+      <w:r>
+        <w:t>, mobiilidataa tai Bluetoothia.</w:t>
+      </w:r>
+    </w:p>
+    <w:p>
+      <w:r>
+        <w:t>Tietoliikenneprotokollat ja -standardit, joita sovellus käyttää tiedonsiirtoon ja vuorovaikutukseen muiden verkkopalveluiden kanssa.</w:t>
+      </w:r>
+    </w:p>
+    <w:p>
+      <w:r>
+        <w:t>Tietoturvaan ja salaukseen liittyvät vaatimukset, jotka liittyvät tietoliikenteeseen.</w:t>
+      </w:r>
+    </w:p>
+    <w:p/>
+    <w:p>
+      <w:pPr>
+        <w:pStyle w:val="Otsikko2"/>
+      </w:pPr>
+      <w:r>
+        <w:t>6 Muut ominaisuudet</w:t>
+      </w:r>
+    </w:p>
+    <w:p/>
+    <w:p>
+      <w:pPr>
+        <w:pStyle w:val="Otsikko3"/>
+      </w:pPr>
+      <w:r>
+        <w:t>6.1 Suorituskyky ja vasteajat</w:t>
+      </w:r>
+    </w:p>
+    <w:p>
+      <w:r>
+        <w:t>Suorituskyky: Miten tehokkaasti ohjelmisto suorittaa tehtäviään, esimerkiksi resurssien käytön optimointi.</w:t>
+      </w:r>
+    </w:p>
+    <w:p>
+      <w:r>
+        <w:t>Vasteajat: Kuinka nopeasti ohjelmisto reagoi käyttäjän syötteisiin.</w:t>
+      </w:r>
+    </w:p>
+    <w:p>
+      <w:pPr>
+        <w:pStyle w:val="Otsikko3"/>
+      </w:pPr>
+      <w:r>
         <w:lastRenderedPageBreak/>
-        <w:t>Näiden osioiden avulla voi luoda kattavan kuvauksen ohjelmiston ympäristöstä, toiminnasta käyttäjistä sekä siihen liittyvistä rajoituksista, ja riippuvuuksista. Tämä auttaa varmistamaan, että ohjelmiston suunnittelu ja toteutus otetaan huomioon kaikilla keskeisillä alueilla.</w:t>
-      </w:r>
-    </w:p>
-    <w:p>
-      <w:pPr>
-        <w:rPr>
-          <w:color w:val="FF0000"/>
-        </w:rPr>
-      </w:pPr>
-    </w:p>
+        <w:t xml:space="preserve">6.2 Saavutettavuus </w:t>
+      </w:r>
+    </w:p>
+    <w:p>
+      <w:r>
+        <w:t>Saavutettavuus: Ohjelmiston jatkuva saatavuus käyttäjille.</w:t>
+      </w:r>
+    </w:p>
+    <w:p>
+      <w:r>
+        <w:t>Toipuminen: Kyky palautua mahdollisista häiriöistä tai vioista.</w:t>
+      </w:r>
+    </w:p>
+    <w:p>
+      <w:r>
+        <w:t>Turvallisuus: Ohjelmiston suojaaminen haitallisilta toiminnoilta ja tietoturvariskeiltä.</w:t>
+      </w:r>
+    </w:p>
+    <w:p>
+      <w:r>
+        <w:t>Suojaukset: Käytetyt menetelmät ohjelmiston turvaamiseksi.</w:t>
+      </w:r>
+    </w:p>
+    <w:p>
+      <w:pPr>
+        <w:pStyle w:val="Otsikko3"/>
+      </w:pPr>
+      <w:r>
+        <w:t>6.3 Ylläpidettävyys</w:t>
+      </w:r>
+    </w:p>
+    <w:p/>
+    <w:p>
+      <w:r>
+        <w:t>Kuinka helppoa on ylläpitää ja päivittää ohjelmistoa, mukaan lukien koodin selkeys, dokumentaatio ja virheiden jäljitysmekanismit.</w:t>
+      </w:r>
+    </w:p>
+    <w:p>
+      <w:pPr>
+        <w:pStyle w:val="Otsikko3"/>
+      </w:pPr>
+      <w:r>
+        <w:t>6.4 Siirrettävyys ja yhteensopivuus</w:t>
+      </w:r>
+    </w:p>
+    <w:p/>
+    <w:p>
+      <w:r>
+        <w:t>Ohjelman kyky toimia eri ympäristöissä ja laitteilla, sekä sen mahdollisuus integroitua muihin järjestelmiin.</w:t>
+      </w:r>
+    </w:p>
+    <w:p>
+      <w:pPr>
+        <w:pStyle w:val="Otsikko3"/>
+      </w:pPr>
+      <w:r>
+        <w:t>6.5 Operointi</w:t>
+      </w:r>
+    </w:p>
+    <w:p/>
+    <w:p>
+      <w:r>
+        <w:t>Kuinka helposti ohjelmaa voidaan käyttää, käynnistää ja hallita.</w:t>
+      </w:r>
+    </w:p>
+    <w:p>
+      <w:pPr>
+        <w:pStyle w:val="Otsikko3"/>
+      </w:pPr>
+      <w:r>
+        <w:t xml:space="preserve">6.6 Käytettävyys </w:t>
+      </w:r>
+    </w:p>
+    <w:p/>
+    <w:p>
+      <w:r>
+        <w:t>Käytettävyys: Kuinka helppoa ohjelmaa on käyttää.</w:t>
+      </w:r>
+    </w:p>
+    <w:p>
+      <w:r>
+        <w:t>Käytön tehokkuus: Kuinka nopeasti käyttäjät voivat suorittaa tarvittavat tehtävät.</w:t>
+      </w:r>
+    </w:p>
+    <w:p>
+      <w:r>
+        <w:t>Käyttäjien tyytyväisyys: Käyttäjien kokemus ohjelmiston käytöstä.</w:t>
+      </w:r>
+    </w:p>
+    <w:p/>
     <w:p>
       <w:pPr>
         <w:pStyle w:val="Otsikko2"/>
       </w:pPr>
       <w:r>
-        <w:t>3. Tiedot ja tietokanta</w:t>
+        <w:t>7 Suunnittelurajoitteet</w:t>
+      </w:r>
+    </w:p>
+    <w:p>
+      <w:pPr>
+        <w:pStyle w:val="Otsikko3"/>
+      </w:pPr>
+    </w:p>
+    <w:p>
+      <w:pPr>
+        <w:pStyle w:val="Otsikko3"/>
+      </w:pPr>
+      <w:r>
+        <w:t>7.1 Standardit</w:t>
+      </w:r>
+    </w:p>
+    <w:p>
+      <w:pPr>
+        <w:pStyle w:val="Otsikko3"/>
+        <w:rPr>
+          <w:rFonts w:asciiTheme="minorHAnsi" w:eastAsiaTheme="minorHAnsi" w:hAnsiTheme="minorHAnsi" w:cstheme="minorBidi"/>
+          <w:color w:val="auto"/>
+          <w:sz w:val="22"/>
+          <w:szCs w:val="22"/>
+        </w:rPr>
+      </w:pPr>
+      <w:r>
+        <w:rPr>
+          <w:rFonts w:asciiTheme="minorHAnsi" w:eastAsiaTheme="minorHAnsi" w:hAnsiTheme="minorHAnsi" w:cstheme="minorBidi"/>
+          <w:color w:val="auto"/>
+          <w:sz w:val="22"/>
+          <w:szCs w:val="22"/>
+        </w:rPr>
+        <w:t>Ampuma-aseiden käyttöön liittyy tiukkoja lakeja ja sääntöjä. Sovelluksen tulee noudattaa näitä määräyksiä ja varmistaa, että se ei edistä laittomien toimien toteuttamista.</w:t>
+      </w:r>
+    </w:p>
+    <w:p>
+      <w:pPr>
+        <w:pStyle w:val="Otsikko3"/>
+        <w:rPr>
+          <w:rFonts w:asciiTheme="minorHAnsi" w:eastAsiaTheme="minorHAnsi" w:hAnsiTheme="minorHAnsi" w:cstheme="minorBidi"/>
+          <w:color w:val="auto"/>
+          <w:sz w:val="22"/>
+          <w:szCs w:val="22"/>
+        </w:rPr>
+      </w:pPr>
+    </w:p>
+    <w:p>
+      <w:pPr>
+        <w:pStyle w:val="Otsikko3"/>
+      </w:pPr>
+      <w:r>
+        <w:t>7.2 Laitteistorajoitteet</w:t>
       </w:r>
     </w:p>
     <w:p/>
     <w:p>
       <w:r>
-        <w:t>Kuvaa ohjelmiston käyttämät tiedot, niiden rakenteen, sisällön, käsitteet, käyttöintensiteetin, kapasiteettivaatimukset ja tiedostot.</w:t>
-      </w:r>
-      <w:r>
-        <w:t xml:space="preserve"> Tiedoilla voi olla eri rakenne </w:t>
-      </w:r>
-      <w:r>
-        <w:t>ohjelman eri osissa</w:t>
-      </w:r>
-      <w:r>
-        <w:t xml:space="preserve">, esimerkiksi </w:t>
-      </w:r>
-      <w:r>
-        <w:t>tietokan</w:t>
-      </w:r>
-      <w:r>
-        <w:t>nassa</w:t>
-      </w:r>
-      <w:r>
-        <w:t xml:space="preserve"> ja </w:t>
-      </w:r>
-      <w:r>
-        <w:t xml:space="preserve">varsinaisessa </w:t>
-      </w:r>
-      <w:r>
-        <w:t>ohjelmassa.</w:t>
+        <w:t xml:space="preserve">Rajoitukset, jotka liittyvät käytettävissä olevaan laitteistoon, kuten tietokoneiden tehoon tai käytettävissä oleviin </w:t>
+      </w:r>
+      <w:r>
+        <w:t>liitäntöihin</w:t>
+      </w:r>
+      <w:r>
+        <w:t>.</w:t>
       </w:r>
     </w:p>
     <w:p>
       <w:pPr>
         <w:pStyle w:val="Otsikko3"/>
       </w:pPr>
-      <w:r>
-        <w:t>3.1 Tietosisältö</w:t>
-      </w:r>
-    </w:p>
-    <w:p>
-      <w:r>
-        <w:t>T</w:t>
-      </w:r>
-      <w:r>
-        <w:t xml:space="preserve">ässä kohdassa pitäisi esittää ohjelmiston käyttämien tietojen looginen malli, joka kuvaa tietojen väliset suhteet ja rajoitteet. Tietosisältö voidaan esittää esimerkiksi tietokantakaaviona, luokkakaaviona tai XML-kaaviona. </w:t>
-      </w:r>
     </w:p>
     <w:p>
       <w:pPr>
         <w:pStyle w:val="Otsikko3"/>
       </w:pPr>
       <w:r>
-        <w:t>3.1 Käsitteet omiin alakohtiinsa</w:t>
-      </w:r>
-    </w:p>
-    <w:p>
-      <w:r>
-        <w:t>Käsitteet omiin alakohtiinsa: tässä kohdassa pitäisi määritellä ohjelmiston käyttämät keskeiset käsitteet ja termit, jotka liittyvät tietosisältöön. Käsitteet pitäisi selittää selkeästi ja yksiselitteisesti</w:t>
-      </w:r>
-      <w:r>
-        <w:t xml:space="preserve">. Käsitteiden avulla voidaan viestiä </w:t>
-      </w:r>
-      <w:r>
-        <w:t>ohjelman käyttäjien ja tekijöiden välillä samoilla termeillä.</w:t>
+        <w:t>7.3 ohjelmistorajoitteet</w:t>
+      </w:r>
+    </w:p>
+    <w:p>
+      <w:r>
+        <w:t>Järjestelmästä ei ole integraatiota muihin järjestelmiin.</w:t>
       </w:r>
     </w:p>
     <w:p>
       <w:pPr>
         <w:pStyle w:val="Otsikko3"/>
       </w:pPr>
-      <w:r>
-        <w:t>3.2 Käyttöintensiteetti</w:t>
-      </w:r>
-    </w:p>
-    <w:p>
-      <w:r>
-        <w:t>T</w:t>
-      </w:r>
-      <w:r>
-        <w:t>ässä kohdassa pitäisi arvioida kuinka usein ja paljon tietoja luetaan, kirjoitetaan, muokataan tai poistetaan. Käyttöintensiteetti vaikuttaa ohjelmiston suorituskykyyn</w:t>
-      </w:r>
-      <w:r>
-        <w:t xml:space="preserve"> ja sitä kautta vaadittavan laitteiston</w:t>
-      </w:r>
-      <w:r>
-        <w:t>, tietoturva</w:t>
-      </w:r>
-      <w:r>
-        <w:t>n</w:t>
-      </w:r>
-      <w:r>
-        <w:t xml:space="preserve"> ja tietokan</w:t>
-      </w:r>
-      <w:r>
-        <w:t>tojen</w:t>
-      </w:r>
-      <w:r>
-        <w:t xml:space="preserve"> hallin</w:t>
-      </w:r>
-      <w:r>
-        <w:t>nan</w:t>
-      </w:r>
-      <w:r>
-        <w:t xml:space="preserve"> suorituskykyvaatimuksiin</w:t>
-      </w:r>
-      <w:r>
-        <w:t>. Käyttöintensiteetti voidaan esittää esimerkiksi taulukkona, kaaviona tai kuvaajana.</w:t>
-      </w:r>
-      <w:r>
-        <w:t xml:space="preserve"> </w:t>
-      </w:r>
-    </w:p>
-    <w:p>
-      <w:pPr>
-        <w:pStyle w:val="Otsikko4"/>
-      </w:pPr>
-      <w:r>
-        <w:t>Esimerkki</w:t>
-      </w:r>
-    </w:p>
-    <w:p>
-      <w:r>
-        <w:t xml:space="preserve">Kuinka usein </w:t>
-      </w:r>
-      <w:r>
-        <w:t>laserkeilaustieto</w:t>
-      </w:r>
-      <w:r>
-        <w:t xml:space="preserve"> välitetään </w:t>
-      </w:r>
-      <w:r>
-        <w:t xml:space="preserve">kulkijan ohjausjärjestelmään ja </w:t>
-      </w:r>
-      <w:proofErr w:type="spellStart"/>
-      <w:r>
-        <w:t>lokitustiedostoihin</w:t>
-      </w:r>
-      <w:proofErr w:type="spellEnd"/>
-      <w:r>
-        <w:t>.</w:t>
-      </w:r>
     </w:p>
     <w:p>
       <w:pPr>
         <w:pStyle w:val="Otsikko3"/>
       </w:pPr>
       <w:r>
-        <w:t>3.3 Kapasiteettivaatimukset</w:t>
-      </w:r>
-    </w:p>
-    <w:p>
-      <w:r>
-        <w:t>T</w:t>
-      </w:r>
-      <w:r>
-        <w:t>ässä kohdassa pitäisi arvioida ohjelmiston tietojen kapasiteettivaatimuksia, eli sitä, kuinka paljon tietoa ohjelmisto tarvitsee tallentaakseen ja käsitelläkseen. Kapasiteettivaatimukset vaikuttavat ohjelmiston tilantarpeeseen, muistinkäyttöön ja tietokannan koonhallintaan. Kapasiteettivaatimukset voidaan esittää esimerkiksi taulukkona, kaaviona tai kuvaajana.</w:t>
-      </w:r>
-    </w:p>
-    <w:p>
-      <w:pPr>
-        <w:pStyle w:val="Otsikko4"/>
-      </w:pPr>
-      <w:r>
-        <w:t xml:space="preserve">Esimerkki </w:t>
-      </w:r>
-    </w:p>
-    <w:p>
-      <w:r>
-        <w:t>Jokainen t</w:t>
-      </w:r>
-      <w:r>
-        <w:t xml:space="preserve">uotantolinjan tuotteiden tarkastuskuva </w:t>
-      </w:r>
-      <w:r>
-        <w:t>säilytetään reklamaatioiden varalta vuoden ajan.</w:t>
+        <w:t>7.4 Muut rajoitteet</w:t>
+      </w:r>
+    </w:p>
+    <w:p>
+      <w:r>
+        <w:t>Projektin aikataulu on tiukka. Annetussa aikarajassa tehdään sovelluksesta toimintavalmis. Jatkokehitystä tullaan tekemään myös käyttäjiä kuunnellen.</w:t>
+      </w:r>
+    </w:p>
+    <w:p/>
+    <w:p>
+      <w:r>
+        <w:rPr>
+          <w:rStyle w:val="Otsikko2Char"/>
+        </w:rPr>
+        <w:t>8 Hylätyt ratkaisuvaihtoehdot</w:t>
       </w:r>
     </w:p>
     <w:p>
@@ -2810,541 +3486,112 @@
         <w:pStyle w:val="Otsikko3"/>
       </w:pPr>
       <w:r>
-        <w:t>3.4 Tiedostot ja asetustiedostot</w:t>
-      </w:r>
-    </w:p>
-    <w:p>
-      <w:r>
-        <w:t>T</w:t>
-      </w:r>
-      <w:r>
-        <w:t xml:space="preserve">ässä kohdassa pitäisi kuvata ohjelmiston käyttämät tiedostot ja asetustiedostot, niiden sijainnit, nimet, formaatit, sisällöt ja käyttötarkoitukset. Tiedostot ja asetustiedostot ovat osa ohjelmiston </w:t>
-      </w:r>
-      <w:r>
-        <w:t xml:space="preserve">välttämätöntä </w:t>
-      </w:r>
-      <w:r>
-        <w:t>tietosisältöä</w:t>
-      </w:r>
-      <w:r>
-        <w:t xml:space="preserve">. Tietoja voidaan </w:t>
-      </w:r>
-      <w:r>
-        <w:t xml:space="preserve">esimerkiksi </w:t>
-      </w:r>
-      <w:r>
-        <w:t>tarvita, jotta ohjelma voidaan asentaa ja käynnistää ensimmäistä kertaa.</w:t>
-      </w:r>
-      <w:r>
-        <w:t xml:space="preserve"> </w:t>
-      </w:r>
-      <w:r>
-        <w:t>Asetustiedot</w:t>
-      </w:r>
-      <w:r>
-        <w:t xml:space="preserve"> eivät välttämättä ole osa tietokantaa. Tiedostot ja asetustiedostot voidaan esittää esimerkiksi listana, taulukkona tai kaaviona.</w:t>
-      </w:r>
-    </w:p>
-    <w:p>
-      <w:pPr>
-        <w:rPr>
-          <w:color w:val="FF0000"/>
-        </w:rPr>
-      </w:pPr>
-      <w:r>
-        <w:rPr>
-          <w:color w:val="FF0000"/>
-        </w:rPr>
-        <w:t>Tässä kohdassa luetellaan kaikki dokumentin ulkopuoliset resurssit, kuten standardit, tekniset ohjeet tai muut viitteet, joita vaatimusmäärittely käyttää tai joihin se viittaa.</w:t>
-      </w:r>
-    </w:p>
+        <w:t>Monialu</w:t>
+      </w:r>
+      <w:r>
+        <w:t>s</w:t>
+      </w:r>
+      <w:r>
+        <w:t>taisuus</w:t>
+      </w:r>
+    </w:p>
+    <w:p/>
+    <w:p>
+      <w:r>
+        <w:t>Harkittiin sovelluksen kehittämistä useille eri alustoille, kuten iOS, Android ja web, mutta resurssien ja aikataulun rajoitteiden vuoksi päätettiin keskittyä aluksi yhteen alustaan.</w:t>
+      </w:r>
+    </w:p>
+    <w:p/>
+    <w:p>
+      <w:pPr>
+        <w:pStyle w:val="Otsikko3"/>
+      </w:pPr>
+      <w:r>
+        <w:t>Lokalisaatio</w:t>
+      </w:r>
+    </w:p>
+    <w:p/>
+    <w:p>
+      <w:r>
+        <w:t>Alun perin harkittiin sovelluksen lokalisoimista useille eri kielille, mutta päätettiin aloittaa yhdellä pääkielellä ja laajentaa lokalisaatiota myöhemmin.</w:t>
+      </w:r>
+    </w:p>
+    <w:p/>
+    <w:p>
+      <w:pPr>
+        <w:pStyle w:val="Otsikko3"/>
+      </w:pPr>
+      <w:r>
+        <w:t>Monimutkainen käyttöliittymä</w:t>
+      </w:r>
+    </w:p>
+    <w:p/>
+    <w:p>
+      <w:r>
+        <w:t xml:space="preserve">Harkittiin monimutkaisen käyttöliittymän luomista runsaalla animaatiolla ja visuaalisilla tehokeinoilla, mutta päätettiin pitäytyä yksinkertaisemmassa käyttöliittymässä käyttäjäkokemuksen parantamiseksi. </w:t>
+      </w:r>
+    </w:p>
+    <w:p/>
     <w:p>
       <w:pPr>
         <w:pStyle w:val="Otsikko2"/>
       </w:pPr>
       <w:r>
+        <w:t>9 Jatkokehitysajatuksia</w:t>
+      </w:r>
+    </w:p>
+    <w:p/>
+    <w:p>
+      <w:pPr>
+        <w:pStyle w:val="Otsikko3"/>
+      </w:pPr>
+      <w:r>
+        <w:t>Monialustaisuuden laajentaminen:</w:t>
+      </w:r>
+    </w:p>
+    <w:p>
+      <w:r>
+        <w:t>Sovellusta on tarkoitus jatkokehittää mobiili- ja tablettikäyttöön, jotta se olisi vielä nopeampi, ja helppokäyttöisempi.</w:t>
+      </w:r>
+    </w:p>
+    <w:p/>
+    <w:p>
+      <w:pPr>
+        <w:pStyle w:val="Otsikko3"/>
+      </w:pPr>
+      <w:r>
+        <w:t>Laajempi käyttöliittymän muokattavuus:</w:t>
+      </w:r>
+    </w:p>
+    <w:p>
+      <w:r>
+        <w:t>Sovelluksen teemaan on mahdollista itse vaikuttaa.</w:t>
+      </w:r>
+    </w:p>
+    <w:p/>
+    <w:p>
+      <w:pPr>
+        <w:pStyle w:val="Otsikko3"/>
+      </w:pPr>
+      <w:r>
+        <w:t>Tietoturva ja yksityisyysparannukset:</w:t>
+      </w:r>
+    </w:p>
+    <w:p>
+      <w:r>
+        <w:t>Päivitetään sovellusta vastaamaan uusimpia tietoturva- ja yksityisyysstandardeja.</w:t>
+      </w:r>
+    </w:p>
+    <w:p/>
+    <w:p>
+      <w:pPr>
+        <w:pStyle w:val="Otsikko3"/>
+      </w:pPr>
+      <w:r>
         <w:lastRenderedPageBreak/>
-        <w:t>5 Ulkoiset liittymät</w:t>
-      </w:r>
-    </w:p>
-    <w:p>
-      <w:pPr>
-        <w:pStyle w:val="Otsikko3"/>
-      </w:pPr>
-    </w:p>
-    <w:p>
-      <w:pPr>
-        <w:pStyle w:val="Otsikko3"/>
-      </w:pPr>
-      <w:r>
-        <w:t>5.1 Laitteistoliittymät</w:t>
-      </w:r>
-    </w:p>
-    <w:p/>
-    <w:p>
-      <w:r>
-        <w:t xml:space="preserve">Tämä osa kuvaa, mitä laitteistoja tai laitteita sovellus käyttää tai </w:t>
-      </w:r>
-      <w:proofErr w:type="spellStart"/>
-      <w:r>
-        <w:t>vuorovaikuttaa</w:t>
-      </w:r>
-      <w:proofErr w:type="spellEnd"/>
-      <w:r>
-        <w:t>. Se voi sisältää esimerkiksi:</w:t>
-      </w:r>
-    </w:p>
-    <w:p>
-      <w:r>
-        <w:t>Minkälaisia fyysisiä laitteita sovellus käyttää, kuten kameraa, mikrofonia, GPS-paikannusta tai muita antureita.</w:t>
-      </w:r>
-    </w:p>
-    <w:p>
-      <w:r>
-        <w:t>Laitteiston vaatimukset, kuten käyttöjärjestelmäversion, laitteiston tuen ja resurssien (muisti, suoritin) vaatimukset.</w:t>
-      </w:r>
-    </w:p>
-    <w:p>
-      <w:pPr>
-        <w:pStyle w:val="Otsikko3"/>
-      </w:pPr>
-      <w:r>
-        <w:t>5.2 Ohjelmistoliittymät</w:t>
-      </w:r>
-    </w:p>
-    <w:p/>
-    <w:p>
-      <w:r>
-        <w:t>Tämä osa kuvaa, miten sovellus integroituu muihin ohjelmistoihin tai palveluihin. Se voi sisältää esimerkiksi:</w:t>
-      </w:r>
-    </w:p>
-    <w:p>
-      <w:r>
-        <w:t xml:space="preserve">API (Application Programming </w:t>
-      </w:r>
-      <w:proofErr w:type="spellStart"/>
-      <w:r>
-        <w:t>Interface</w:t>
-      </w:r>
-      <w:proofErr w:type="spellEnd"/>
-      <w:r>
-        <w:t>) -rajapintojen kuvaamisen, joiden kautta sovellus voi kommunikoida muiden ohjelmistojen tai palveluiden kanssa.</w:t>
-      </w:r>
-    </w:p>
-    <w:p>
-      <w:r>
-        <w:t>Kolmannen osapuolen kirjastojen ja komponenttien käytön, jos sovellus käyttää niitä.</w:t>
-      </w:r>
-    </w:p>
-    <w:p>
-      <w:pPr>
-        <w:pStyle w:val="Otsikko3"/>
-      </w:pPr>
-      <w:r>
-        <w:t>5</w:t>
-      </w:r>
-      <w:r>
-        <w:t>.3 Tietoliikenneliittymät</w:t>
-      </w:r>
-    </w:p>
-    <w:p/>
-    <w:p>
-      <w:r>
-        <w:t>Tämä osa kuvaa, miten sovellus kommunikoi tietoverkon kanssa. Se voi sisältää esimerkiksi:</w:t>
-      </w:r>
-    </w:p>
-    <w:p>
-      <w:r>
-        <w:t xml:space="preserve">Kuinka sovellus käyttää verkkoyhteyksiä, kuten </w:t>
-      </w:r>
-      <w:proofErr w:type="spellStart"/>
-      <w:r>
-        <w:t>WLANia</w:t>
-      </w:r>
-      <w:proofErr w:type="spellEnd"/>
-      <w:r>
-        <w:t>, mobiilidataa tai Bluetoothia.</w:t>
-      </w:r>
-    </w:p>
-    <w:p>
-      <w:r>
-        <w:t>Tietoliikenneprotokollat ja -standardit, joita sovellus käyttää tiedonsiirtoon ja vuorovaikutukseen muiden verkkopalveluiden kanssa.</w:t>
-      </w:r>
-    </w:p>
-    <w:p>
-      <w:r>
-        <w:t>Tietoturvaan ja salaukseen liittyvät vaatimukset, jotka liittyvät tietoliikenteeseen.</w:t>
-      </w:r>
-    </w:p>
-    <w:p/>
-    <w:p/>
-    <w:p>
-      <w:pPr>
-        <w:pStyle w:val="Otsikko2"/>
-      </w:pPr>
-      <w:r>
-        <w:t>6 Muut ominaisuudet</w:t>
-      </w:r>
-    </w:p>
-    <w:p/>
-    <w:p>
-      <w:pPr>
-        <w:pStyle w:val="Otsikko3"/>
-      </w:pPr>
-      <w:r>
-        <w:t>6.1 Suorituskyky ja vasteajat</w:t>
-      </w:r>
-    </w:p>
-    <w:p>
-      <w:r>
-        <w:t>Suorituskyky: Miten tehokkaasti ohjelmisto suorittaa tehtäviään, esimerkiksi resurssien käytön optimointi.</w:t>
-      </w:r>
-    </w:p>
-    <w:p>
-      <w:r>
-        <w:t>Vasteajat: Kuinka nopeasti ohjelmisto reagoi käyttäjän syötteisiin.</w:t>
-      </w:r>
-    </w:p>
-    <w:p>
-      <w:pPr>
-        <w:pStyle w:val="Otsikko3"/>
-      </w:pPr>
-      <w:r>
-        <w:t xml:space="preserve">6.2 Saavutettavuus </w:t>
-      </w:r>
-    </w:p>
-    <w:p>
-      <w:r>
-        <w:t>Saavutettavuus: Ohjelmiston jatkuva saatavuus käyttäjille.</w:t>
-      </w:r>
-    </w:p>
-    <w:p>
-      <w:r>
-        <w:t>Toipuminen: Kyky palautua mahdollisista häiriöistä tai vioista.</w:t>
-      </w:r>
-    </w:p>
-    <w:p>
-      <w:r>
-        <w:t>Turvallisuus: Ohjelmiston suojaaminen haitallisilta toiminnoilta ja tietoturvariskeiltä.</w:t>
-      </w:r>
-    </w:p>
-    <w:p>
-      <w:r>
-        <w:t>Suojaukset: Käytetyt menetelmät ohjelmiston turvaamiseksi.</w:t>
-      </w:r>
-    </w:p>
-    <w:p>
-      <w:pPr>
-        <w:pStyle w:val="Otsikko3"/>
-      </w:pPr>
-      <w:r>
-        <w:lastRenderedPageBreak/>
-        <w:t>6.3 Ylläpidettävyys</w:t>
-      </w:r>
-    </w:p>
-    <w:p/>
-    <w:p>
-      <w:r>
-        <w:t>Kuinka helppoa on ylläpitää ja päivittää ohjelmistoa, mukaan lukien koodin selkeys, dokumentaatio ja virheiden jäljitysmekanismit.</w:t>
-      </w:r>
-    </w:p>
-    <w:p>
-      <w:pPr>
-        <w:pStyle w:val="Otsikko3"/>
-      </w:pPr>
-      <w:r>
-        <w:t>6.4 Siirrettävyys ja yhteensopivuus</w:t>
-      </w:r>
-    </w:p>
-    <w:p/>
-    <w:p>
-      <w:r>
-        <w:t>Ohjelman kyky toimia eri ympäristöissä ja laitteilla, sekä sen mahdollisuus integroitua muihin järjestelmiin.</w:t>
-      </w:r>
-    </w:p>
-    <w:p>
-      <w:pPr>
-        <w:pStyle w:val="Otsikko3"/>
-      </w:pPr>
-      <w:r>
-        <w:t>6.5 Operointi</w:t>
-      </w:r>
-    </w:p>
-    <w:p/>
-    <w:p>
-      <w:r>
-        <w:t>Kuinka helposti ohjelmaa voidaan käyttää, käynnistää ja hallita.</w:t>
-      </w:r>
-    </w:p>
-    <w:p>
-      <w:pPr>
-        <w:pStyle w:val="Otsikko3"/>
-      </w:pPr>
-      <w:r>
-        <w:t xml:space="preserve">6.6 Käytettävyys </w:t>
-      </w:r>
-    </w:p>
-    <w:p/>
-    <w:p>
-      <w:r>
-        <w:t>Käytettävyys: Kuinka helppoa ohjelmaa on käyttää.</w:t>
-      </w:r>
-    </w:p>
-    <w:p>
-      <w:r>
-        <w:t>Käytön tehokkuus: Kuinka nopeasti käyttäjät voivat suorittaa tarvittavat tehtävät.</w:t>
-      </w:r>
-    </w:p>
-    <w:p>
-      <w:r>
-        <w:t>Käyttäjien tyytyväisyys: Käyttäjien kokemus ohjelmiston käytöstä.</w:t>
-      </w:r>
-    </w:p>
-    <w:p/>
-    <w:p>
-      <w:pPr>
-        <w:pStyle w:val="Otsikko2"/>
-      </w:pPr>
-      <w:r>
-        <w:t>7 Suunnittelurajoitteet</w:t>
-      </w:r>
-    </w:p>
-    <w:p>
-      <w:pPr>
-        <w:pStyle w:val="Otsikko3"/>
-      </w:pPr>
-    </w:p>
-    <w:p>
-      <w:pPr>
-        <w:pStyle w:val="Otsikko3"/>
-      </w:pPr>
-      <w:r>
-        <w:t>7.1 Standardit</w:t>
-      </w:r>
-    </w:p>
-    <w:p/>
-    <w:p>
-      <w:r>
-        <w:t>Noudattaminen tietyille standardeille tai normeille.</w:t>
-      </w:r>
-    </w:p>
-    <w:p>
-      <w:pPr>
-        <w:pStyle w:val="Otsikko3"/>
-      </w:pPr>
-      <w:r>
-        <w:t>7.2 Laitteistorajoitteet</w:t>
-      </w:r>
-    </w:p>
-    <w:p/>
-    <w:p>
-      <w:r>
-        <w:t xml:space="preserve">Rajoitukset, jotka liittyvät käytettävissä olevaan laitteistoon, kuten tietokoneiden tehoon tai käytettävissä oleviin </w:t>
-      </w:r>
-      <w:proofErr w:type="spellStart"/>
-      <w:r>
-        <w:t>liitännöihin</w:t>
-      </w:r>
-      <w:proofErr w:type="spellEnd"/>
-      <w:r>
-        <w:t>.</w:t>
-      </w:r>
-    </w:p>
-    <w:p>
-      <w:pPr>
-        <w:pStyle w:val="Otsikko3"/>
-      </w:pPr>
-    </w:p>
-    <w:p>
-      <w:pPr>
-        <w:pStyle w:val="Otsikko3"/>
-      </w:pPr>
-      <w:r>
-        <w:t>7.3 ohjelmistorajoitteet</w:t>
-      </w:r>
-    </w:p>
-    <w:p/>
-    <w:p>
-      <w:r>
-        <w:t>Rajoitukset, jotka liittyvät ohjelmistoon, esimerkiksi tiettyjen ohjelmistojen käytettävyys.</w:t>
-      </w:r>
-    </w:p>
-    <w:p>
-      <w:pPr>
-        <w:pStyle w:val="Otsikko3"/>
-      </w:pPr>
-    </w:p>
-    <w:p>
-      <w:pPr>
-        <w:pStyle w:val="Otsikko3"/>
-      </w:pPr>
-      <w:r>
-        <w:t>7.4 Muut rajoitteet</w:t>
-      </w:r>
-    </w:p>
-    <w:p/>
-    <w:p>
-      <w:r>
-        <w:t>Muut suunnittelua rajoittavat tekijät, joita ei ole mainittu edellä, kuten aikarajoitukset tai budjettirajoitteet.</w:t>
-      </w:r>
-    </w:p>
-    <w:p>
-      <w:r>
-        <w:rPr>
-          <w:rStyle w:val="Otsikko2Char"/>
-        </w:rPr>
-        <w:t>8 Hylätyt ratkaisuvaihtoehdot</w:t>
-      </w:r>
-    </w:p>
-    <w:p>
-      <w:r>
-        <w:lastRenderedPageBreak/>
-        <w:t>Tässä osiossa kuvaillaan niitä ratkaisuvaihtoehtoja, jotka harkittiin mutta päätettiin hylätä sovelluksen kehittämisessä. Näihin voi sisältyä teknisiä, toiminnallisia tai taloudellisia syitä. Esimerkkejä hylätyistä ratkaisuvaihtoehdoista:</w:t>
-      </w:r>
-    </w:p>
-    <w:p/>
-    <w:p>
-      <w:pPr>
-        <w:pStyle w:val="Otsikko3"/>
-      </w:pPr>
-      <w:r>
-        <w:t>Monialu</w:t>
-      </w:r>
-      <w:r>
-        <w:t>s</w:t>
-      </w:r>
-      <w:r>
-        <w:t>taisuus</w:t>
-      </w:r>
-    </w:p>
-    <w:p/>
-    <w:p>
-      <w:r>
-        <w:t>Harkittiin sovelluksen kehittämistä useille eri alustoille, kuten iOS, Android ja web, mutta resurssien ja aikataulun rajoitteiden vuoksi päätettiin keskittyä aluksi yhteen alustaan.</w:t>
-      </w:r>
-    </w:p>
-    <w:p/>
-    <w:p>
-      <w:pPr>
-        <w:pStyle w:val="Otsikko3"/>
-      </w:pPr>
-      <w:r>
-        <w:t>Lokalisaatio</w:t>
-      </w:r>
-    </w:p>
-    <w:p/>
-    <w:p>
-      <w:r>
-        <w:t>Alun perin harkittiin sovelluksen lokalisoimista useille eri kielille, mutta päätettiin aloittaa yhdellä pääkielellä ja laajentaa lokalisaatiota myöhemmin.</w:t>
-      </w:r>
-    </w:p>
-    <w:p/>
-    <w:p>
-      <w:pPr>
-        <w:pStyle w:val="Otsikko3"/>
-      </w:pPr>
-      <w:r>
-        <w:t>Monimutkainen käyttöliittymä</w:t>
-      </w:r>
-    </w:p>
-    <w:p/>
-    <w:p>
-      <w:r>
-        <w:t xml:space="preserve">Harkittiin monimutkaisen käyttöliittymän luomista runsaalla animaatiolla ja visuaalisilla tehokeinoilla, mutta päätettiin pitäytyä yksinkertaisemmassa käyttöliittymässä käyttäjäkokemuksen parantamiseksi. </w:t>
-      </w:r>
-    </w:p>
-    <w:p/>
-    <w:p>
-      <w:pPr>
-        <w:pStyle w:val="Otsikko2"/>
-      </w:pPr>
-      <w:r>
-        <w:t>9 Jatkokehitysajatuksia</w:t>
-      </w:r>
-    </w:p>
-    <w:p/>
-    <w:p>
-      <w:r>
-        <w:t>Tässä osiossa kuvaillaan mahdollisia jatkokehitysideoita tai ominaisuuksia, jotka voivat olla osa sovelluksen tulevaisuutta. Nämä voivat perustua käyttäjäpalautteeseen, markkinatrendien muutoksiin tai pitkän aikavälin visioihin. Esimerkkejä jatkokehitysajatuksista:</w:t>
-      </w:r>
-    </w:p>
-    <w:p/>
-    <w:p>
-      <w:pPr>
-        <w:pStyle w:val="Otsikko3"/>
-      </w:pPr>
-      <w:r>
-        <w:t>Monialustaisuuden laajentaminen:</w:t>
-      </w:r>
-    </w:p>
-    <w:p>
-      <w:r>
-        <w:t>Jatkossa harkitaan sovelluksen saatavuutta useammille alustoille, jotta se tavoittaa laajemman käyttäjäkunnan.</w:t>
-      </w:r>
-    </w:p>
-    <w:p/>
-    <w:p>
-      <w:pPr>
-        <w:pStyle w:val="Otsikko3"/>
-      </w:pPr>
-      <w:r>
-        <w:t>Lisää lokalisaatioita:</w:t>
-      </w:r>
-    </w:p>
-    <w:p>
-      <w:r>
-        <w:t>Suunnitellaan sovelluksen lokalisoimista useille eri kielille, jotta se voi palvella globaalia yleisöä paremmin.</w:t>
-      </w:r>
-    </w:p>
-    <w:p/>
-    <w:p>
-      <w:pPr>
-        <w:pStyle w:val="Otsikko3"/>
-      </w:pPr>
-      <w:r>
-        <w:t>Laajempi käyttöliittymän muokattavuus:</w:t>
-      </w:r>
-    </w:p>
-    <w:p>
-      <w:r>
-        <w:t>Tutkitaan käyttäjien mahdollisuutta muokata sovelluksen käyttöliittymää enemmän omien mieltymystensä mukaiseksi.</w:t>
-      </w:r>
-    </w:p>
-    <w:p>
-      <w:r>
-        <w:t>Lisäominaisuudet:</w:t>
-      </w:r>
-    </w:p>
-    <w:p>
-      <w:r>
-        <w:lastRenderedPageBreak/>
-        <w:t>Lisätään uusia toiminnallisuuksia, kuten käyttäjäystävällinen tila, teemavaihtoehdot tai sosiaalisen median integraatio.</w:t>
-      </w:r>
-    </w:p>
-    <w:p/>
-    <w:p>
-      <w:pPr>
-        <w:pStyle w:val="Otsikko3"/>
-      </w:pPr>
-      <w:r>
-        <w:t>Tietoturva ja yksityisyysparannukset:</w:t>
-      </w:r>
-    </w:p>
-    <w:p>
-      <w:r>
-        <w:t>Päivitetään sovellusta vastaamaan uusimpia tietoturva- ja yksityisyysstandardeja.</w:t>
-      </w:r>
-    </w:p>
-    <w:p/>
-    <w:p>
-      <w:pPr>
-        <w:pStyle w:val="Otsikko3"/>
-      </w:pPr>
-      <w:r>
         <w:t>Analytiikka ja seuranta:</w:t>
       </w:r>
     </w:p>
-    <w:p/>
     <w:p>
       <w:r>
         <w:t>Parannetaan käyttäjädatan analysointia ja seurantaa, jotta sovelluksen suorituskykyä voidaan parantaa jatkuvasti.</w:t>

</xml_diff>

<commit_message>
Vaatimusmäärityksen, muistiinpanojen ja tuntipäiväkirjan päivittäminen -KV
</commit_message>
<xml_diff>
--- a/Vaatimusmaarittely_Ampumispvkirja.docx
+++ b/Vaatimusmaarittely_Ampumispvkirja.docx
@@ -729,7 +729,13 @@
     </w:p>
     <w:p>
       <w:r>
-        <w:t>Laajemmassa levityksessä ohjelmiston tekijä tekee GDPR-tietosuojaselosteen.</w:t>
+        <w:t xml:space="preserve">Laajemmassa levityksessä </w:t>
+      </w:r>
+      <w:r>
+        <w:t>tulee tehdä</w:t>
+      </w:r>
+      <w:r>
+        <w:t xml:space="preserve"> GDPR-tietosuojaseloste.</w:t>
       </w:r>
     </w:p>
     <w:p>
@@ -816,19 +822,7 @@
         <w:rPr>
           <w:rFonts w:cstheme="minorHAnsi"/>
         </w:rPr>
-        <w:t xml:space="preserve">, jotka voivat kattaa esimerkiksi käyttäjäkokemuksen parantamisen, uusien ominaisuuksien lisäämisen tai suorituskyvyn optimoinnin. Projektin </w:t>
-      </w:r>
-      <w:r>
-        <w:rPr>
-          <w:rFonts w:cstheme="minorHAnsi"/>
-        </w:rPr>
-        <w:t>taustaosio</w:t>
-      </w:r>
-      <w:r>
-        <w:rPr>
-          <w:rFonts w:cstheme="minorHAnsi"/>
-        </w:rPr>
-        <w:t xml:space="preserve"> selvittää, miksi tämä ohjelmisto on tarpeellinen ja miten se vastaa käyttäjien tarpeisiin tai markkinoiden vaatimuksiin.</w:t>
+        <w:t>, jotka voivat kattaa esimerkiksi käyttäjäkokemuksen parantamisen, uusien ominaisuuksien lisäämisen tai suorituskyvyn optimoinnin. Projektin taustaosio selvittää, miksi tämä ohjelmisto on tarpeellinen ja miten se vastaa käyttäjien tarpeisiin tai markkinoiden vaatimuksiin.</w:t>
       </w:r>
     </w:p>
     <w:p>
@@ -1112,11 +1106,9 @@
           <w:lang w:eastAsia="fi-FI"/>
           <w14:ligatures w14:val="none"/>
         </w:rPr>
-        <w:t xml:space="preserve">Mitä laitteistoja käyttäjien laitteissa tulisi olla </w:t>
-      </w:r>
-    </w:p>
-    <w:p>
-      <w:pPr>
+        <w:t>Ampumapäiväkirja on suunniteltu erityisen kevyeksi ja resurssitehokkaaksi ohjelmistoksi, mikä tarkoittaa</w:t>
+      </w:r>
+      <w:r>
         <w:rPr>
           <w:rFonts w:eastAsia="Times New Roman" w:cstheme="minorHAnsi"/>
           <w:color w:val="0D0D0D"/>
@@ -1124,7 +1116,8 @@
           <w:lang w:eastAsia="fi-FI"/>
           <w14:ligatures w14:val="none"/>
         </w:rPr>
-      </w:pPr>
+        <w:t xml:space="preserve"> sitä</w:t>
+      </w:r>
       <w:r>
         <w:rPr>
           <w:rFonts w:eastAsia="Times New Roman" w:cstheme="minorHAnsi"/>
@@ -1133,9 +1126,11 @@
           <w:lang w:eastAsia="fi-FI"/>
           <w14:ligatures w14:val="none"/>
         </w:rPr>
-        <w:t>E</w:t>
-      </w:r>
-      <w:r>
+        <w:t>, että se voi toimia sujuvasti käytännössä millä tahansa tietokoneella. Ohjelmisto on optimoitu siten, että se ei vaadi korkeatehoista prosessoria, suurta määrää RAM-muistia tai tehokasta näytönohjainta.</w:t>
+      </w:r>
+    </w:p>
+    <w:p>
+      <w:pPr>
         <w:rPr>
           <w:rFonts w:eastAsia="Times New Roman" w:cstheme="minorHAnsi"/>
           <w:color w:val="0D0D0D"/>
@@ -1143,8 +1138,7 @@
           <w:lang w:eastAsia="fi-FI"/>
           <w14:ligatures w14:val="none"/>
         </w:rPr>
-        <w:t>sim</w:t>
-      </w:r>
+      </w:pPr>
       <w:r>
         <w:rPr>
           <w:rFonts w:eastAsia="Times New Roman" w:cstheme="minorHAnsi"/>
@@ -1153,11 +1147,9 @@
           <w:lang w:eastAsia="fi-FI"/>
           <w14:ligatures w14:val="none"/>
         </w:rPr>
-        <w:t xml:space="preserve">erkiksi: </w:t>
-      </w:r>
-    </w:p>
-    <w:p>
-      <w:pPr>
+        <w:t xml:space="preserve">Tämä mahdollistaa sen, että käyttäjät voivat </w:t>
+      </w:r>
+      <w:r>
         <w:rPr>
           <w:rFonts w:eastAsia="Times New Roman" w:cstheme="minorHAnsi"/>
           <w:color w:val="0D0D0D"/>
@@ -1165,7 +1157,8 @@
           <w:lang w:eastAsia="fi-FI"/>
           <w14:ligatures w14:val="none"/>
         </w:rPr>
-      </w:pPr>
+        <w:t>käyttää ohjelmistoa r</w:t>
+      </w:r>
       <w:r>
         <w:rPr>
           <w:rFonts w:eastAsia="Times New Roman" w:cstheme="minorHAnsi"/>
@@ -1174,11 +1167,9 @@
           <w:lang w:eastAsia="fi-FI"/>
           <w14:ligatures w14:val="none"/>
         </w:rPr>
-        <w:t>prosessorityyppi</w:t>
-      </w:r>
-    </w:p>
-    <w:p>
-      <w:pPr>
+        <w:t>iippumatta siitä, onko käytössä vanhempi tietokone tai uusin huippumalli</w:t>
+      </w:r>
+      <w:r>
         <w:rPr>
           <w:rFonts w:eastAsia="Times New Roman" w:cstheme="minorHAnsi"/>
           <w:color w:val="0D0D0D"/>
@@ -1186,7 +1177,8 @@
           <w:lang w:eastAsia="fi-FI"/>
           <w14:ligatures w14:val="none"/>
         </w:rPr>
-      </w:pPr>
+        <w:t>.</w:t>
+      </w:r>
       <w:r>
         <w:rPr>
           <w:rFonts w:eastAsia="Times New Roman" w:cstheme="minorHAnsi"/>
@@ -1195,11 +1187,9 @@
           <w:lang w:eastAsia="fi-FI"/>
           <w14:ligatures w14:val="none"/>
         </w:rPr>
-        <w:t>muistimäärä</w:t>
-      </w:r>
-    </w:p>
-    <w:p>
-      <w:pPr>
+        <w:t xml:space="preserve"> </w:t>
+      </w:r>
+      <w:r>
         <w:rPr>
           <w:rFonts w:eastAsia="Times New Roman" w:cstheme="minorHAnsi"/>
           <w:color w:val="0D0D0D"/>
@@ -1207,7 +1197,8 @@
           <w:lang w:eastAsia="fi-FI"/>
           <w14:ligatures w14:val="none"/>
         </w:rPr>
-      </w:pPr>
+        <w:t>V</w:t>
+      </w:r>
       <w:r>
         <w:rPr>
           <w:rFonts w:eastAsia="Times New Roman" w:cstheme="minorHAnsi"/>
@@ -1216,7 +1207,7 @@
           <w:lang w:eastAsia="fi-FI"/>
           <w14:ligatures w14:val="none"/>
         </w:rPr>
-        <w:t>näytönohja</w:t>
+        <w:t>oi</w:t>
       </w:r>
       <w:r>
         <w:rPr>
@@ -1226,7 +1217,7 @@
           <w:lang w:eastAsia="fi-FI"/>
           <w14:ligatures w14:val="none"/>
         </w:rPr>
-        <w:t>u</w:t>
+        <w:t>daan</w:t>
       </w:r>
       <w:r>
         <w:rPr>
@@ -1236,589 +1227,276 @@
           <w:lang w:eastAsia="fi-FI"/>
           <w14:ligatures w14:val="none"/>
         </w:rPr>
-        <w:t>s</w:t>
-      </w:r>
-    </w:p>
-    <w:p>
-      <w:pPr>
-        <w:rPr>
-          <w:rFonts w:eastAsia="Times New Roman" w:cstheme="minorHAnsi"/>
-          <w:color w:val="0D0D0D"/>
-          <w:kern w:val="0"/>
-          <w:lang w:eastAsia="fi-FI"/>
-          <w14:ligatures w14:val="none"/>
-        </w:rPr>
-      </w:pPr>
-      <w:r>
-        <w:rPr>
-          <w:rFonts w:eastAsia="Times New Roman" w:cstheme="minorHAnsi"/>
-          <w:color w:val="0D0D0D"/>
-          <w:kern w:val="0"/>
-          <w:lang w:eastAsia="fi-FI"/>
-          <w14:ligatures w14:val="none"/>
-        </w:rPr>
-        <w:t>onko jotain</w:t>
-      </w:r>
-      <w:r>
-        <w:rPr>
-          <w:rFonts w:eastAsia="Times New Roman" w:cstheme="minorHAnsi"/>
-          <w:color w:val="0D0D0D"/>
-          <w:kern w:val="0"/>
-          <w:lang w:eastAsia="fi-FI"/>
-          <w14:ligatures w14:val="none"/>
-        </w:rPr>
-        <w:t xml:space="preserve"> tietyn suorituskyvyn omaava tietokone, </w:t>
-      </w:r>
-    </w:p>
-    <w:p>
-      <w:pPr>
-        <w:rPr>
-          <w:rFonts w:eastAsia="Times New Roman" w:cstheme="minorHAnsi"/>
-          <w:color w:val="0D0D0D"/>
-          <w:kern w:val="0"/>
-          <w:lang w:eastAsia="fi-FI"/>
-          <w14:ligatures w14:val="none"/>
-        </w:rPr>
-      </w:pPr>
-      <w:r>
-        <w:rPr>
-          <w:rFonts w:eastAsia="Times New Roman" w:cstheme="minorHAnsi"/>
-          <w:color w:val="0D0D0D"/>
-          <w:kern w:val="0"/>
-          <w:lang w:eastAsia="fi-FI"/>
-          <w14:ligatures w14:val="none"/>
-        </w:rPr>
-        <w:t>tietyn resoluution näyttö</w:t>
-      </w:r>
-    </w:p>
-    <w:p>
-      <w:pPr>
-        <w:rPr>
-          <w:rFonts w:eastAsia="Times New Roman" w:cstheme="minorHAnsi"/>
-          <w:color w:val="0D0D0D"/>
-          <w:kern w:val="0"/>
-          <w:lang w:eastAsia="fi-FI"/>
-          <w14:ligatures w14:val="none"/>
-        </w:rPr>
-      </w:pPr>
-      <w:r>
-        <w:rPr>
-          <w:rFonts w:eastAsia="Times New Roman" w:cstheme="minorHAnsi"/>
-          <w:color w:val="0D0D0D"/>
-          <w:kern w:val="0"/>
-          <w:lang w:eastAsia="fi-FI"/>
-          <w14:ligatures w14:val="none"/>
-        </w:rPr>
-        <w:t>Tarkenna mahdolliset rajoitukset liittyen laitteiston suorituskykyyn, jotta käyttäjät voivat valita sopivat laitteen ohjelmiston käyttöä varten.</w:t>
-      </w:r>
-    </w:p>
-    <w:p>
-      <w:pPr>
-        <w:rPr>
-          <w:rFonts w:eastAsia="Times New Roman" w:cstheme="minorHAnsi"/>
-          <w:color w:val="0D0D0D"/>
-          <w:kern w:val="0"/>
-          <w:lang w:eastAsia="fi-FI"/>
-          <w14:ligatures w14:val="none"/>
-        </w:rPr>
-      </w:pPr>
-      <w:r>
-        <w:rPr>
-          <w:rFonts w:eastAsia="Times New Roman" w:cstheme="minorHAnsi"/>
-          <w:color w:val="0D0D0D"/>
-          <w:kern w:val="0"/>
-          <w:lang w:eastAsia="fi-FI"/>
-          <w14:ligatures w14:val="none"/>
-        </w:rPr>
-        <w:t>Eikö tä</w:t>
-      </w:r>
-      <w:r>
-        <w:rPr>
-          <w:rFonts w:eastAsia="Times New Roman" w:cstheme="minorHAnsi"/>
-          <w:color w:val="0D0D0D"/>
-          <w:kern w:val="0"/>
-          <w:lang w:eastAsia="fi-FI"/>
-          <w14:ligatures w14:val="none"/>
-        </w:rPr>
-        <w:t>m</w:t>
-      </w:r>
-      <w:r>
-        <w:rPr>
-          <w:rFonts w:eastAsia="Times New Roman" w:cstheme="minorHAnsi"/>
-          <w:color w:val="0D0D0D"/>
-          <w:kern w:val="0"/>
-          <w:lang w:eastAsia="fi-FI"/>
-          <w14:ligatures w14:val="none"/>
-        </w:rPr>
-        <w:t>ä ole karvalakkiversio, joka pyörii ihan kaikissa masiinoissa? Miten muotoillaan, et kaikki käy?</w:t>
-      </w:r>
-      <w:r>
-        <w:rPr>
-          <w:rFonts w:eastAsia="Times New Roman" w:cstheme="minorHAnsi"/>
-          <w:color w:val="0D0D0D"/>
-          <w:kern w:val="0"/>
-          <w:lang w:eastAsia="fi-FI"/>
-          <w14:ligatures w14:val="none"/>
-        </w:rPr>
+        <w:t xml:space="preserve"> luottaa siihen, että Ampumapäiväkirja toimii saumattomasti ja tarjoaa suorituskykyä ilman ylimääräisiä vaatimuksia. </w:t>
+      </w:r>
+    </w:p>
+    <w:p>
+      <w:pPr>
+        <w:rPr>
+          <w:rFonts w:cstheme="minorHAnsi"/>
+          <w:color w:val="FF0000"/>
+        </w:rPr>
+      </w:pPr>
+    </w:p>
+    <w:p>
+      <w:pPr>
+        <w:pStyle w:val="Otsikko4"/>
+      </w:pPr>
+      <w:r>
+        <w:t>2.1.3 Käyttötilanteet</w:t>
+      </w:r>
+    </w:p>
+    <w:p/>
+    <w:p>
+      <w:r>
+        <w:t>Ohjelmisto on suunniteltu käytettäväksi kaikissa ammuntaratatilanteissa sisällä ja ulkona</w:t>
+      </w:r>
+      <w:r>
+        <w:t>,</w:t>
+      </w:r>
+      <w:r>
+        <w:t xml:space="preserve"> harjoituksissa ja kilpailuissa</w:t>
+      </w:r>
+      <w:r>
+        <w:t>, ja</w:t>
+      </w:r>
+      <w:r>
+        <w:t xml:space="preserve"> yksilöille, joukkueille tai ryhmälle</w:t>
+      </w:r>
+      <w:r>
+        <w:t xml:space="preserve">. </w:t>
+      </w:r>
+      <w:r>
+        <w:t>Ohjelmisto kykenee toimimaan kaikissa sääolosuhteissa, jolloin käyttäjän käyttämä laitteisto asettaa käytölle rajoitukset</w:t>
+      </w:r>
+      <w:r>
         <w:t xml:space="preserve"> </w:t>
       </w:r>
       <w:r>
         <w:rPr>
-          <w:rFonts w:eastAsia="Times New Roman" w:cstheme="minorHAnsi"/>
-          <w:color w:val="FF0000"/>
-          <w:kern w:val="0"/>
-          <w:lang w:eastAsia="fi-FI"/>
-          <w14:ligatures w14:val="none"/>
-        </w:rPr>
-        <w:sym w:font="Wingdings" w:char="F0E0"/>
-      </w:r>
-      <w:r>
-        <w:rPr>
-          <w:rFonts w:eastAsia="Times New Roman" w:cstheme="minorHAnsi"/>
-          <w:color w:val="FF0000"/>
-          <w:kern w:val="0"/>
-          <w:lang w:eastAsia="fi-FI"/>
-          <w14:ligatures w14:val="none"/>
-        </w:rPr>
-        <w:t>Käykö jotenkin näin?</w:t>
-      </w:r>
-    </w:p>
-    <w:p>
-      <w:pPr>
-        <w:rPr>
-          <w:rFonts w:eastAsia="Times New Roman" w:cstheme="minorHAnsi"/>
-          <w:color w:val="0D0D0D"/>
-          <w:kern w:val="0"/>
-          <w:lang w:eastAsia="fi-FI"/>
-          <w14:ligatures w14:val="none"/>
-        </w:rPr>
-      </w:pPr>
-      <w:r>
-        <w:rPr>
-          <w:rFonts w:eastAsia="Times New Roman" w:cstheme="minorHAnsi"/>
-          <w:color w:val="0D0D0D"/>
-          <w:kern w:val="0"/>
-          <w:lang w:eastAsia="fi-FI"/>
-          <w14:ligatures w14:val="none"/>
-        </w:rPr>
-        <w:t>Ampumapäiväkirja on suunniteltu erityisen kevyeksi ja resurssitehokkaaksi ohjelmistoksi, mikä tarkoittaa</w:t>
-      </w:r>
-      <w:r>
-        <w:rPr>
-          <w:rFonts w:eastAsia="Times New Roman" w:cstheme="minorHAnsi"/>
-          <w:color w:val="0D0D0D"/>
-          <w:kern w:val="0"/>
-          <w:lang w:eastAsia="fi-FI"/>
-          <w14:ligatures w14:val="none"/>
-        </w:rPr>
-        <w:t xml:space="preserve"> sitä</w:t>
-      </w:r>
-      <w:r>
-        <w:rPr>
-          <w:rFonts w:eastAsia="Times New Roman" w:cstheme="minorHAnsi"/>
-          <w:color w:val="0D0D0D"/>
-          <w:kern w:val="0"/>
-          <w:lang w:eastAsia="fi-FI"/>
-          <w14:ligatures w14:val="none"/>
-        </w:rPr>
-        <w:t>, että se voi toimia sujuvasti käytännössä millä tahansa tietokoneella. Ohjelmisto on optimoitu siten, että se ei vaadi korkeatehoista prosessoria, suurta määrää RAM-muistia tai tehokasta näytönohjainta.</w:t>
-      </w:r>
-    </w:p>
-    <w:p>
-      <w:pPr>
-        <w:rPr>
-          <w:rFonts w:eastAsia="Times New Roman" w:cstheme="minorHAnsi"/>
-          <w:color w:val="0D0D0D"/>
-          <w:kern w:val="0"/>
-          <w:lang w:eastAsia="fi-FI"/>
-          <w14:ligatures w14:val="none"/>
-        </w:rPr>
-      </w:pPr>
-      <w:r>
-        <w:rPr>
-          <w:rFonts w:eastAsia="Times New Roman" w:cstheme="minorHAnsi"/>
-          <w:color w:val="0D0D0D"/>
-          <w:kern w:val="0"/>
-          <w:lang w:eastAsia="fi-FI"/>
-          <w14:ligatures w14:val="none"/>
-        </w:rPr>
-        <w:t xml:space="preserve">Tämä mahdollistaa sen, että käyttäjät voivat </w:t>
-      </w:r>
-      <w:r>
-        <w:rPr>
-          <w:rFonts w:eastAsia="Times New Roman" w:cstheme="minorHAnsi"/>
-          <w:color w:val="0D0D0D"/>
-          <w:kern w:val="0"/>
-          <w:lang w:eastAsia="fi-FI"/>
-          <w14:ligatures w14:val="none"/>
-        </w:rPr>
-        <w:t>käyttää ohjelmistoa r</w:t>
-      </w:r>
-      <w:r>
-        <w:rPr>
-          <w:rFonts w:eastAsia="Times New Roman" w:cstheme="minorHAnsi"/>
-          <w:color w:val="0D0D0D"/>
-          <w:kern w:val="0"/>
-          <w:lang w:eastAsia="fi-FI"/>
-          <w14:ligatures w14:val="none"/>
-        </w:rPr>
-        <w:t>iippumatta siitä, onko käytössä vanhempi tietokone tai uusin huippumalli</w:t>
-      </w:r>
-      <w:r>
-        <w:rPr>
-          <w:rFonts w:eastAsia="Times New Roman" w:cstheme="minorHAnsi"/>
-          <w:color w:val="0D0D0D"/>
-          <w:kern w:val="0"/>
-          <w:lang w:eastAsia="fi-FI"/>
-          <w14:ligatures w14:val="none"/>
-        </w:rPr>
-        <w:t>.</w:t>
-      </w:r>
-      <w:r>
-        <w:rPr>
-          <w:rFonts w:eastAsia="Times New Roman" w:cstheme="minorHAnsi"/>
-          <w:color w:val="0D0D0D"/>
-          <w:kern w:val="0"/>
-          <w:lang w:eastAsia="fi-FI"/>
-          <w14:ligatures w14:val="none"/>
+          <w:color w:val="FF0000"/>
+        </w:rPr>
+        <w:t>esimerkiksi kannettavan tietokoneen akunkesto</w:t>
+      </w:r>
+      <w:r>
+        <w:rPr>
+          <w:color w:val="FF0000"/>
+        </w:rPr>
+        <w:t xml:space="preserve">. </w:t>
+      </w:r>
+      <w:r>
+        <w:t xml:space="preserve">Ohjelmistoa voidaan käyttää vain sääolosuhteissa, jotka käyttäjän laitteet kestävät. </w:t>
+      </w:r>
+    </w:p>
+    <w:p>
+      <w:r>
+        <w:t>Käyttäjän tulee huomioida, että koska ohjelmistosta ei ole saatavissa mobiiliversiota aiheuttaa tämä omat vaatimukset ohjelmiston käytölle. MITEN TÄÄ PITÄISI MUOTOILLA TOISIN</w:t>
+      </w:r>
+    </w:p>
+    <w:p>
+      <w:pPr>
+        <w:rPr>
+          <w:color w:val="FF0000"/>
+        </w:rPr>
+      </w:pPr>
+      <w:r>
+        <w:t xml:space="preserve">Onko jotain ympäristöjä tai tiettyjä olosuhteita, jotka vaikuttavat tietojen tarkkuuteen tai ohjelman suorituskykyyn. </w:t>
+      </w:r>
+      <w:r>
+        <w:rPr>
+          <w:color w:val="FF0000"/>
+        </w:rPr>
+        <w:t>Kannettavan tietokoneen akunkesto? Pystyykö metsäolosuhteissa pitämään masiinan virroissa?</w:t>
+      </w:r>
+      <w:r>
+        <w:rPr>
+          <w:color w:val="FF0000"/>
+        </w:rPr>
+        <w:t xml:space="preserve"> Tuossa ylhäällä siirsin ongelman ohjelmiston käyttäjälle, onko ok?</w:t>
+      </w:r>
+    </w:p>
+    <w:p>
+      <w:r>
+        <w:t>Ladataanko ohjelmisto koneelle, jossa sitä käytetään vai vaatiko netin? Jos tarvitsee millaiset verkkoympäristöt ovat tuettuja? Toimiiko ohjelmisto luotettavasti myös heikossa verkkoympäristössä?</w:t>
+      </w:r>
+    </w:p>
+    <w:p/>
+    <w:p>
+      <w:pPr>
+        <w:pStyle w:val="Otsikko4"/>
+      </w:pPr>
+      <w:r>
+        <w:t xml:space="preserve">2.1.4 </w:t>
+      </w:r>
+      <w:r>
+        <w:t>Päivitys- ja ylläpitomahdollisuudet</w:t>
+      </w:r>
+    </w:p>
+    <w:p>
+      <w:pPr>
+        <w:rPr>
+          <w:rFonts w:ascii="Segoe UI" w:hAnsi="Segoe UI" w:cs="Segoe UI"/>
+        </w:rPr>
+      </w:pPr>
+    </w:p>
+    <w:p>
+      <w:pPr>
+        <w:rPr>
+          <w:rFonts w:ascii="Segoe UI" w:hAnsi="Segoe UI" w:cs="Segoe UI"/>
+        </w:rPr>
+      </w:pPr>
+      <w:r>
+        <w:rPr>
+          <w:rFonts w:ascii="Segoe UI" w:hAnsi="Segoe UI" w:cs="Segoe UI"/>
+        </w:rPr>
+        <w:t xml:space="preserve">Lupaako </w:t>
+      </w:r>
+      <w:proofErr w:type="spellStart"/>
+      <w:r>
+        <w:rPr>
+          <w:rFonts w:ascii="Segoe UI" w:hAnsi="Segoe UI" w:cs="Segoe UI"/>
+        </w:rPr>
+        <w:t>H</w:t>
+      </w:r>
+      <w:r>
+        <w:rPr>
+          <w:rFonts w:ascii="Segoe UI" w:hAnsi="Segoe UI" w:cs="Segoe UI"/>
+        </w:rPr>
+        <w:t>it</w:t>
+      </w:r>
+      <w:proofErr w:type="spellEnd"/>
+      <w:r>
+        <w:rPr>
+          <w:rFonts w:ascii="Segoe UI" w:hAnsi="Segoe UI" w:cs="Segoe UI"/>
         </w:rPr>
         <w:t xml:space="preserve"> </w:t>
       </w:r>
       <w:r>
         <w:rPr>
-          <w:rFonts w:eastAsia="Times New Roman" w:cstheme="minorHAnsi"/>
-          <w:color w:val="0D0D0D"/>
-          <w:kern w:val="0"/>
-          <w:lang w:eastAsia="fi-FI"/>
-          <w14:ligatures w14:val="none"/>
-        </w:rPr>
-        <w:t>V</w:t>
-      </w:r>
-      <w:r>
-        <w:rPr>
-          <w:rFonts w:eastAsia="Times New Roman" w:cstheme="minorHAnsi"/>
-          <w:color w:val="0D0D0D"/>
-          <w:kern w:val="0"/>
-          <w:lang w:eastAsia="fi-FI"/>
-          <w14:ligatures w14:val="none"/>
-        </w:rPr>
-        <w:t>oi</w:t>
-      </w:r>
-      <w:r>
-        <w:rPr>
-          <w:rFonts w:eastAsia="Times New Roman" w:cstheme="minorHAnsi"/>
-          <w:color w:val="0D0D0D"/>
-          <w:kern w:val="0"/>
-          <w:lang w:eastAsia="fi-FI"/>
-          <w14:ligatures w14:val="none"/>
-        </w:rPr>
-        <w:t>daan</w:t>
-      </w:r>
-      <w:r>
-        <w:rPr>
-          <w:rFonts w:eastAsia="Times New Roman" w:cstheme="minorHAnsi"/>
-          <w:color w:val="0D0D0D"/>
-          <w:kern w:val="0"/>
-          <w:lang w:eastAsia="fi-FI"/>
-          <w14:ligatures w14:val="none"/>
-        </w:rPr>
-        <w:t xml:space="preserve"> luottaa siihen, että Ampumapäiväkirja toimii saumattomasti ja tarjoaa suorituskykyä ilman ylimääräisiä vaatimuksia. </w:t>
-      </w:r>
-    </w:p>
-    <w:p>
-      <w:pPr>
-        <w:rPr>
-          <w:rFonts w:cstheme="minorHAnsi"/>
-          <w:color w:val="FF0000"/>
-        </w:rPr>
-      </w:pPr>
-    </w:p>
-    <w:p>
-      <w:pPr>
-        <w:pStyle w:val="Otsikko4"/>
-      </w:pPr>
-      <w:r>
-        <w:t>2.1.3 Käyttötilanteet</w:t>
-      </w:r>
-    </w:p>
-    <w:p/>
-    <w:p>
-      <w:r>
-        <w:t>Ohjelmisto on suunniteltu käytettäväksi kaikissa ammuntaratatilanteissa sisällä ja ulkona</w:t>
-      </w:r>
-      <w:r>
-        <w:t>,</w:t>
-      </w:r>
-      <w:r>
-        <w:t xml:space="preserve"> harjoituksissa ja kilpailuissa</w:t>
-      </w:r>
-      <w:r>
-        <w:t>, ja</w:t>
-      </w:r>
-      <w:r>
-        <w:t xml:space="preserve"> yksilöille, joukkueille tai ryhmälle</w:t>
-      </w:r>
-      <w:r>
-        <w:t xml:space="preserve">. </w:t>
-      </w:r>
-      <w:r>
-        <w:t xml:space="preserve">Ohjelmisto kykenee toimimaan kaikissa sääolosuhteissa, jolloin käyttäjän käyttämä laitteisto asettaa käytölle rajoitukset. Ohjelmistoa voidaan käyttää vain sääolosuhteissa, jotka käyttäjän laitteet kestävät. </w:t>
-      </w:r>
-    </w:p>
-    <w:p>
-      <w:r>
-        <w:t>Käyttäjän tulee huomioida, että koska ohjelmistosta ei ole saatavissa mobiiliversiota aiheuttaa tämä omat vaatimukset ohjelmiston käytölle. MITEN TÄÄ PITÄISI MUOTOILLA TOISIN</w:t>
-      </w:r>
-    </w:p>
-    <w:p>
-      <w:pPr>
-        <w:rPr>
-          <w:color w:val="FF0000"/>
-        </w:rPr>
-      </w:pPr>
-      <w:r>
-        <w:t xml:space="preserve">Onko jotain ympäristöjä tai tiettyjä olosuhteita, jotka vaikuttavat tietojen tarkkuuteen tai ohjelman suorituskykyyn. </w:t>
-      </w:r>
-      <w:r>
-        <w:rPr>
-          <w:color w:val="FF0000"/>
-        </w:rPr>
-        <w:t>Kannettavan tietokoneen akunkesto? Pystyykö metsäolosuhteissa pitämään masiinan virroissa?</w:t>
-      </w:r>
-    </w:p>
-    <w:p>
-      <w:r>
-        <w:t>Ladataanko ohjelmisto koneelle, jossa sitä käytetään vai vaatiko netin? Jos tarvitsee millaiset verkkoympäristöt ovat tuettuja? Toimiiko ohjelmisto luotettavasti myös heikossa verkkoympäristössä?</w:t>
-      </w:r>
-    </w:p>
-    <w:p/>
-    <w:p>
-      <w:pPr>
-        <w:pStyle w:val="Otsikko4"/>
-      </w:pPr>
-      <w:r>
-        <w:t xml:space="preserve">2.1.4 </w:t>
-      </w:r>
-      <w:r>
-        <w:t>Päivitys- ja ylläpitomahdollisuudet</w:t>
-      </w:r>
-    </w:p>
-    <w:p>
-      <w:pPr>
-        <w:rPr>
           <w:rFonts w:ascii="Segoe UI" w:hAnsi="Segoe UI" w:cs="Segoe UI"/>
         </w:rPr>
-      </w:pPr>
-    </w:p>
-    <w:p>
-      <w:pPr>
+        <w:t>&amp;</w:t>
+      </w:r>
+      <w:r>
         <w:rPr>
           <w:rFonts w:ascii="Segoe UI" w:hAnsi="Segoe UI" w:cs="Segoe UI"/>
         </w:rPr>
-      </w:pPr>
+        <w:t xml:space="preserve"> </w:t>
+      </w:r>
       <w:r>
         <w:rPr>
           <w:rFonts w:ascii="Segoe UI" w:hAnsi="Segoe UI" w:cs="Segoe UI"/>
         </w:rPr>
+        <w:t>H</w:t>
+      </w:r>
+      <w:r>
+        <w:rPr>
+          <w:rFonts w:ascii="Segoe UI" w:hAnsi="Segoe UI" w:cs="Segoe UI"/>
+        </w:rPr>
+        <w:t>uti Oy jotain?</w:t>
+      </w:r>
+    </w:p>
+    <w:p>
+      <w:pPr>
+        <w:rPr>
+          <w:rFonts w:ascii="Segoe UI" w:hAnsi="Segoe UI" w:cs="Segoe UI"/>
+          <w:color w:val="FF0000"/>
+        </w:rPr>
+      </w:pPr>
+      <w:r>
+        <w:rPr>
+          <w:rFonts w:ascii="Segoe UI" w:hAnsi="Segoe UI" w:cs="Segoe UI"/>
+          <w:color w:val="FF0000"/>
+        </w:rPr>
+        <w:t>Kuvaa, miten ohjelmiston päivitykset ja ylläpito suoritetaan. Tämä varmistaa, että ohjelmisto pysyy ajan tasalla ja turvallisena.</w:t>
+      </w:r>
+    </w:p>
+    <w:p>
+      <w:pPr>
+        <w:rPr>
+          <w:rFonts w:ascii="Segoe UI" w:hAnsi="Segoe UI" w:cs="Segoe UI"/>
+        </w:rPr>
+      </w:pPr>
+      <w:r>
+        <w:rPr>
+          <w:rFonts w:ascii="Segoe UI" w:hAnsi="Segoe UI" w:cs="Segoe UI"/>
+        </w:rPr>
+        <w:t>Tietoturva</w:t>
+      </w:r>
+    </w:p>
+    <w:p>
+      <w:r>
+        <w:t xml:space="preserve">Ohjelmisto on paikallinen sovellus, joten tietoturva on asiakkaan vastuulla. Koneen ja verkon tietoturva on asiakkaan vastuulla, joten ohjelmiston tekijä ei ota kantaa niiden tietoturvaan. </w:t>
+      </w:r>
+    </w:p>
+    <w:p>
+      <w:r>
+        <w:t>Laajemmassa levityksessä tulee tehdä GDPR-tietosuojaseloste.</w:t>
+      </w:r>
+    </w:p>
+    <w:p>
+      <w:pPr>
+        <w:rPr>
+          <w:rFonts w:ascii="Segoe UI" w:hAnsi="Segoe UI" w:cs="Segoe UI"/>
+        </w:rPr>
+      </w:pPr>
+      <w:r>
+        <w:rPr>
+          <w:rFonts w:ascii="Segoe UI" w:hAnsi="Segoe UI" w:cs="Segoe UI"/>
+        </w:rPr>
+        <w:t>Käyttäjätuki</w:t>
+      </w:r>
+    </w:p>
+    <w:p>
+      <w:pPr>
+        <w:rPr>
+          <w:rFonts w:ascii="Segoe UI" w:hAnsi="Segoe UI" w:cs="Segoe UI"/>
+          <w:color w:val="FF0000"/>
+        </w:rPr>
+      </w:pPr>
+      <w:r>
+        <w:rPr>
+          <w:rFonts w:ascii="Segoe UI" w:hAnsi="Segoe UI" w:cs="Segoe UI"/>
+          <w:color w:val="FF0000"/>
+        </w:rPr>
+        <w:t xml:space="preserve">Määrittele, millainen käyttäjätukimalli on saatavilla, kuten asiakaspalvelu tai ohjeistus, jotta käyttäjät voivat ratkaista mahdolliset ongelmat tai kysymykset. </w:t>
+      </w:r>
+    </w:p>
+    <w:p>
+      <w:pPr>
+        <w:rPr>
+          <w:rFonts w:ascii="Segoe UI" w:hAnsi="Segoe UI" w:cs="Segoe UI"/>
+          <w:color w:val="FF0000"/>
+        </w:rPr>
+      </w:pPr>
+      <w:r>
+        <w:rPr>
+          <w:rFonts w:ascii="Segoe UI" w:hAnsi="Segoe UI" w:cs="Segoe UI"/>
+          <w:color w:val="FF0000"/>
+        </w:rPr>
         <w:lastRenderedPageBreak/>
-        <w:t xml:space="preserve">Lupaako </w:t>
-      </w:r>
-      <w:proofErr w:type="spellStart"/>
+        <w:t>Meillä on mielikuvitus firma, onko meillä jok</w:t>
+      </w:r>
       <w:r>
         <w:rPr>
           <w:rFonts w:ascii="Segoe UI" w:hAnsi="Segoe UI" w:cs="Segoe UI"/>
-        </w:rPr>
-        <w:t>H</w:t>
+          <w:color w:val="FF0000"/>
+        </w:rPr>
+        <w:t>u</w:t>
       </w:r>
       <w:r>
         <w:rPr>
           <w:rFonts w:ascii="Segoe UI" w:hAnsi="Segoe UI" w:cs="Segoe UI"/>
-        </w:rPr>
-        <w:t>it</w:t>
-      </w:r>
-      <w:proofErr w:type="spellEnd"/>
-      <w:r>
-        <w:rPr>
-          <w:rFonts w:ascii="Segoe UI" w:hAnsi="Segoe UI" w:cs="Segoe UI"/>
-        </w:rPr>
-        <w:t xml:space="preserve"> </w:t>
-      </w:r>
-      <w:r>
-        <w:rPr>
-          <w:rFonts w:ascii="Segoe UI" w:hAnsi="Segoe UI" w:cs="Segoe UI"/>
-        </w:rPr>
-        <w:t>&amp;</w:t>
-      </w:r>
-      <w:r>
-        <w:rPr>
-          <w:rFonts w:ascii="Segoe UI" w:hAnsi="Segoe UI" w:cs="Segoe UI"/>
-        </w:rPr>
-        <w:t xml:space="preserve"> </w:t>
-      </w:r>
-      <w:r>
-        <w:rPr>
-          <w:rFonts w:ascii="Segoe UI" w:hAnsi="Segoe UI" w:cs="Segoe UI"/>
-        </w:rPr>
-        <w:t>H</w:t>
-      </w:r>
-      <w:r>
-        <w:rPr>
-          <w:rFonts w:ascii="Segoe UI" w:hAnsi="Segoe UI" w:cs="Segoe UI"/>
-        </w:rPr>
-        <w:t>uti Oy jotain?</w:t>
-      </w:r>
-    </w:p>
-    <w:p>
-      <w:pPr>
-        <w:rPr>
-          <w:rFonts w:ascii="Segoe UI" w:hAnsi="Segoe UI" w:cs="Segoe UI"/>
-          <w:color w:val="FF0000"/>
-        </w:rPr>
-      </w:pPr>
-      <w:r>
-        <w:rPr>
-          <w:rFonts w:ascii="Segoe UI" w:hAnsi="Segoe UI" w:cs="Segoe UI"/>
-          <w:color w:val="FF0000"/>
-        </w:rPr>
-        <w:t>Kuvaa, miten ohjelmiston päivitykset ja ylläpito suoritetaan. Tämä varmistaa, että ohjelmisto pysyy ajan tasalla ja turvallisena.</w:t>
-      </w:r>
-    </w:p>
-    <w:p>
-      <w:pPr>
-        <w:rPr>
-          <w:rFonts w:ascii="Segoe UI" w:hAnsi="Segoe UI" w:cs="Segoe UI"/>
-        </w:rPr>
-      </w:pPr>
-      <w:r>
-        <w:rPr>
-          <w:rFonts w:ascii="Segoe UI" w:hAnsi="Segoe UI" w:cs="Segoe UI"/>
-        </w:rPr>
-        <w:t>Integroitavuus</w:t>
-      </w:r>
-    </w:p>
-    <w:p>
-      <w:pPr>
-        <w:rPr>
-          <w:rFonts w:ascii="Segoe UI" w:hAnsi="Segoe UI" w:cs="Segoe UI"/>
-          <w:color w:val="FF0000"/>
-        </w:rPr>
-      </w:pPr>
-      <w:r>
-        <w:rPr>
-          <w:rFonts w:ascii="Segoe UI" w:hAnsi="Segoe UI" w:cs="Segoe UI"/>
-          <w:color w:val="FF0000"/>
-        </w:rPr>
-        <w:t>V</w:t>
-      </w:r>
-      <w:r>
-        <w:rPr>
-          <w:rFonts w:ascii="Segoe UI" w:hAnsi="Segoe UI" w:cs="Segoe UI"/>
-          <w:color w:val="FF0000"/>
-        </w:rPr>
-        <w:t>oitaisiinko tä</w:t>
-      </w:r>
-      <w:r>
-        <w:rPr>
-          <w:rFonts w:ascii="Segoe UI" w:hAnsi="Segoe UI" w:cs="Segoe UI"/>
-          <w:color w:val="FF0000"/>
-        </w:rPr>
-        <w:t>m</w:t>
-      </w:r>
-      <w:r>
-        <w:rPr>
-          <w:rFonts w:ascii="Segoe UI" w:hAnsi="Segoe UI" w:cs="Segoe UI"/>
-          <w:color w:val="FF0000"/>
-        </w:rPr>
-        <w:t>ä integroida johonkin järjestelmään</w:t>
-      </w:r>
-      <w:r>
-        <w:rPr>
-          <w:rFonts w:ascii="Segoe UI" w:hAnsi="Segoe UI" w:cs="Segoe UI"/>
-          <w:color w:val="FF0000"/>
-        </w:rPr>
-        <w:t xml:space="preserve">? </w:t>
-      </w:r>
-      <w:r>
-        <w:rPr>
-          <w:rFonts w:ascii="Segoe UI" w:hAnsi="Segoe UI" w:cs="Segoe UI"/>
-          <w:color w:val="FF0000"/>
-        </w:rPr>
-        <w:t>Millaiset liitännät tarvitaan, jos integroidaan. Pitäisi esittää selvät liitännät, jos integroidaan.</w:t>
-      </w:r>
-    </w:p>
-    <w:p>
-      <w:pPr>
-        <w:rPr>
-          <w:rFonts w:ascii="Segoe UI" w:hAnsi="Segoe UI" w:cs="Segoe UI"/>
-          <w:color w:val="FF0000"/>
-        </w:rPr>
-      </w:pPr>
-      <w:r>
-        <w:rPr>
-          <w:rFonts w:ascii="Segoe UI" w:hAnsi="Segoe UI" w:cs="Segoe UI"/>
-          <w:color w:val="FF0000"/>
-        </w:rPr>
-        <w:t>Halutaanko, että tuloksia voisi jakaa sosiaalisessa mediassa? Halutaanko säätiedot tulevan järjestelmään?</w:t>
-      </w:r>
-    </w:p>
-    <w:p>
-      <w:pPr>
-        <w:rPr>
-          <w:rFonts w:ascii="Segoe UI" w:hAnsi="Segoe UI" w:cs="Segoe UI"/>
-        </w:rPr>
-      </w:pPr>
-      <w:r>
-        <w:rPr>
-          <w:rFonts w:ascii="Segoe UI" w:hAnsi="Segoe UI" w:cs="Segoe UI"/>
-        </w:rPr>
-        <w:t>Tietoturva</w:t>
-      </w:r>
-    </w:p>
-    <w:p>
-      <w:pPr>
-        <w:rPr>
-          <w:rFonts w:ascii="Segoe UI" w:hAnsi="Segoe UI" w:cs="Segoe UI"/>
-          <w:color w:val="FF0000"/>
-        </w:rPr>
-      </w:pPr>
-      <w:r>
-        <w:rPr>
-          <w:rFonts w:ascii="Segoe UI" w:hAnsi="Segoe UI" w:cs="Segoe UI"/>
-          <w:color w:val="FF0000"/>
-        </w:rPr>
-        <w:t>Ohjelmiston tulee noudattaa tietoturvastandardeja. Suojaustoimenpiteet ja mahdollinen käyttäjätunnusten hallinta on tärkeää, erityisesti kun käsitellään henkilötietoja.</w:t>
-      </w:r>
-    </w:p>
-    <w:p>
-      <w:pPr>
-        <w:rPr>
-          <w:rFonts w:ascii="Segoe UI" w:hAnsi="Segoe UI" w:cs="Segoe UI"/>
-        </w:rPr>
-      </w:pPr>
-      <w:r>
-        <w:rPr>
-          <w:rFonts w:ascii="Segoe UI" w:hAnsi="Segoe UI" w:cs="Segoe UI"/>
-        </w:rPr>
-        <w:t>Käyttäjätuki</w:t>
-      </w:r>
-    </w:p>
-    <w:p>
-      <w:pPr>
-        <w:rPr>
-          <w:rFonts w:ascii="Segoe UI" w:hAnsi="Segoe UI" w:cs="Segoe UI"/>
-        </w:rPr>
-      </w:pPr>
-      <w:r>
-        <w:rPr>
-          <w:rFonts w:ascii="Segoe UI" w:hAnsi="Segoe UI" w:cs="Segoe UI"/>
-        </w:rPr>
-        <w:t xml:space="preserve">Määrittele, millainen käyttäjätukimalli on saatavilla, kuten asiakaspalvelu tai ohjeistus, jotta käyttäjät voivat ratkaista mahdolliset ongelmat tai kysymykset. Meillä on mielikuvitus firma, onko meillä joka Chat tai e-mail </w:t>
+          <w:color w:val="FF0000"/>
+        </w:rPr>
+        <w:t xml:space="preserve"> Chat tai e-mail </w:t>
       </w:r>
       <w:hyperlink r:id="rId8" w:history="1">
         <w:r>
           <w:rPr>
             <w:rStyle w:val="Hyperlinkki"/>
             <w:rFonts w:ascii="Segoe UI" w:hAnsi="Segoe UI" w:cs="Segoe UI"/>
+            <w:color w:val="FF0000"/>
           </w:rPr>
           <w:t>asiakaspalvelu@hithuti.com</w:t>
         </w:r>
@@ -1826,6 +1504,7 @@
       <w:r>
         <w:rPr>
           <w:rFonts w:ascii="Segoe UI" w:hAnsi="Segoe UI" w:cs="Segoe UI"/>
+          <w:color w:val="FF0000"/>
         </w:rPr>
         <w:t>, joka auttaa?</w:t>
       </w:r>
@@ -2009,7 +1688,6 @@
         </w:numPr>
       </w:pPr>
       <w:r>
-        <w:lastRenderedPageBreak/>
         <w:t xml:space="preserve">Tietojen syöttömahdollisuus omasta suorituksesta, johon voi liittää tietoa ampumaradan pituudesta, laukausten ja kierrosten määrästä sekä lisätä vapaata kommentointia tarpeen mukaan. </w:t>
       </w:r>
     </w:p>
@@ -2145,6 +1823,7 @@
         </w:numPr>
       </w:pPr>
       <w:r>
+        <w:lastRenderedPageBreak/>
         <w:t>Omien ja joukkueen</w:t>
       </w:r>
       <w:r>
@@ -2401,7 +2080,6 @@
           <w:rFonts w:eastAsia="Times New Roman"/>
           <w:lang w:eastAsia="fi-FI"/>
         </w:rPr>
-        <w:lastRenderedPageBreak/>
         <w:br/>
         <w:t>2.4 Yleiset rajoitteet</w:t>
       </w:r>
@@ -2416,11 +2094,13 @@
     <w:p>
       <w:pPr>
         <w:rPr>
-          <w:lang w:eastAsia="fi-FI"/>
-        </w:rPr>
-      </w:pPr>
-      <w:r>
-        <w:rPr>
+          <w:color w:val="FF0000"/>
+          <w:lang w:eastAsia="fi-FI"/>
+        </w:rPr>
+      </w:pPr>
+      <w:r>
+        <w:rPr>
+          <w:color w:val="FF0000"/>
           <w:lang w:eastAsia="fi-FI"/>
         </w:rPr>
         <w:t>Mainitaan kaikki, jotka vaikuttavat suunnitteluun ja käyttöön</w:t>
@@ -2437,46 +2117,24 @@
     <w:p>
       <w:pPr>
         <w:rPr>
-          <w:rFonts w:cstheme="minorHAnsi"/>
-        </w:rPr>
-      </w:pPr>
-    </w:p>
-    <w:p>
-      <w:pPr>
-        <w:rPr>
-          <w:rFonts w:eastAsia="Times New Roman" w:cstheme="minorHAnsi"/>
-          <w:color w:val="0D0D0D"/>
-          <w:kern w:val="0"/>
-          <w:lang w:eastAsia="fi-FI"/>
-          <w14:ligatures w14:val="none"/>
-        </w:rPr>
-      </w:pPr>
-      <w:r>
-        <w:rPr>
-          <w:rFonts w:eastAsia="Times New Roman" w:cstheme="minorHAnsi"/>
-          <w:color w:val="0D0D0D"/>
-          <w:kern w:val="0"/>
-          <w:lang w:eastAsia="fi-FI"/>
-          <w14:ligatures w14:val="none"/>
-        </w:rPr>
-        <w:t>resurssirajoitukset tai suorituskykyvaatimukset</w:t>
-      </w:r>
-    </w:p>
-    <w:p>
-      <w:pPr>
-        <w:rPr>
-          <w:rFonts w:cstheme="minorHAnsi"/>
-        </w:rPr>
-      </w:pPr>
-      <w:r>
-        <w:rPr>
-          <w:rFonts w:eastAsia="Times New Roman" w:cstheme="minorHAnsi"/>
-          <w:color w:val="0D0D0D"/>
-          <w:kern w:val="0"/>
-          <w:lang w:eastAsia="fi-FI"/>
-          <w14:ligatures w14:val="none"/>
-        </w:rPr>
-        <w:t>Jos ohjelmistolla on tietoturvaan tai tietosuojaan liittyviä rajoituksia, ne tulisi myös dokumentoida.</w:t>
+          <w:rFonts w:ascii="Segoe UI" w:hAnsi="Segoe UI" w:cs="Segoe UI"/>
+        </w:rPr>
+      </w:pPr>
+      <w:r>
+        <w:rPr>
+          <w:rFonts w:ascii="Segoe UI" w:hAnsi="Segoe UI" w:cs="Segoe UI"/>
+        </w:rPr>
+        <w:t>Tietoturva</w:t>
+      </w:r>
+    </w:p>
+    <w:p>
+      <w:r>
+        <w:t xml:space="preserve">Ohjelmisto on paikallinen sovellus, joten tietoturva on asiakkaan vastuulla. Koneen ja verkon tietoturva on asiakkaan vastuulla, joten ohjelmiston tekijä ei ota kantaa niiden tietoturvaan. </w:t>
+      </w:r>
+    </w:p>
+    <w:p>
+      <w:r>
+        <w:t>Laajemmassa levityksessä tulee tehdä GDPR-tietosuojaseloste.</w:t>
       </w:r>
     </w:p>
     <w:p/>
@@ -2514,6 +2172,7 @@
         <w:rPr>
           <w:lang w:eastAsia="fi-FI"/>
         </w:rPr>
+        <w:lastRenderedPageBreak/>
         <w:t xml:space="preserve">Seuraavassa on käyty läpi oletukset, joita ohjelmiston kehittäjänä on pitänyt tärkeänä </w:t>
       </w:r>
       <w:r>
@@ -2640,7 +2299,13 @@
         <w:rPr>
           <w:lang w:eastAsia="fi-FI"/>
         </w:rPr>
-        <w:t>Oletus: Ohjelmisto olettaa, että käyttäjien laitteisto täyttää määritellyt vaatimukset, kuten tarvittavan prosessorin suorituskyvyn, muistimäärän ja näytönohjaimen.</w:t>
+        <w:t>Oletus: Ohjelmisto olettaa, että käyttäjien laitteisto täyttää määritellyt vaatimukset</w:t>
+      </w:r>
+      <w:r>
+        <w:rPr>
+          <w:lang w:eastAsia="fi-FI"/>
+        </w:rPr>
+        <w:t>.</w:t>
       </w:r>
     </w:p>
     <w:p>
@@ -2782,7 +2447,6 @@
         <w:rPr>
           <w:lang w:eastAsia="fi-FI"/>
         </w:rPr>
-        <w:lastRenderedPageBreak/>
         <w:t>Teknologian Yhteensopivuus:</w:t>
       </w:r>
     </w:p>
@@ -2904,36 +2568,69 @@
         <w:pStyle w:val="Otsikko2"/>
       </w:pPr>
       <w:r>
+        <w:lastRenderedPageBreak/>
         <w:t>3. Tiedot ja tietokanta</w:t>
       </w:r>
     </w:p>
     <w:p/>
     <w:p>
-      <w:r>
+      <w:pPr>
+        <w:rPr>
+          <w:color w:val="FF0000"/>
+        </w:rPr>
+      </w:pPr>
+      <w:r>
+        <w:rPr>
+          <w:color w:val="FF0000"/>
+        </w:rPr>
         <w:t>Kuvaa ohjelmiston käyttämät tiedot, niiden rakenteen, sisällön, käsitteet, käyttöintensiteetin, kapasiteettivaatimukset ja tiedostot.</w:t>
       </w:r>
       <w:r>
+        <w:rPr>
+          <w:color w:val="FF0000"/>
+        </w:rPr>
         <w:t xml:space="preserve"> Tiedoilla voi olla eri rakenne </w:t>
       </w:r>
       <w:r>
+        <w:rPr>
+          <w:color w:val="FF0000"/>
+        </w:rPr>
         <w:t>ohjelman eri osissa</w:t>
       </w:r>
       <w:r>
+        <w:rPr>
+          <w:color w:val="FF0000"/>
+        </w:rPr>
         <w:t xml:space="preserve">, esimerkiksi </w:t>
       </w:r>
       <w:r>
+        <w:rPr>
+          <w:color w:val="FF0000"/>
+        </w:rPr>
         <w:t>tietokan</w:t>
       </w:r>
       <w:r>
+        <w:rPr>
+          <w:color w:val="FF0000"/>
+        </w:rPr>
         <w:t>nassa</w:t>
       </w:r>
       <w:r>
+        <w:rPr>
+          <w:color w:val="FF0000"/>
+        </w:rPr>
         <w:t xml:space="preserve"> ja </w:t>
       </w:r>
       <w:r>
+        <w:rPr>
+          <w:color w:val="FF0000"/>
+        </w:rPr>
         <w:t xml:space="preserve">varsinaisessa </w:t>
       </w:r>
       <w:r>
+        <w:rPr>
+          <w:color w:val="FF0000"/>
+        </w:rPr>
         <w:t>ohjelmassa.</w:t>
       </w:r>
     </w:p>
@@ -2946,142 +2643,656 @@
       </w:r>
     </w:p>
     <w:p>
-      <w:r>
+      <w:pPr>
+        <w:rPr>
+          <w:color w:val="FF0000"/>
+        </w:rPr>
+      </w:pPr>
+      <w:r>
+        <w:rPr>
+          <w:color w:val="FF0000"/>
+        </w:rPr>
+        <w:t xml:space="preserve">Tässä kohdassa pitäisi esittää ohjelmiston käyttämien tietojen looginen malli, joka kuvaa tietojen väliset suhteet ja rajoitteet. Tietosisältö voidaan esittää esimerkiksi tietokantakaaviona, luokkakaaviona tai XML-kaaviona. </w:t>
+      </w:r>
+    </w:p>
+    <w:p>
+      <w:pPr>
+        <w:pStyle w:val="Otsikko3"/>
+      </w:pPr>
+      <w:r>
+        <w:t>3.1 Käsitteet omiin alakohtiinsa</w:t>
+      </w:r>
+    </w:p>
+    <w:p>
+      <w:r>
+        <w:rPr>
+          <w:color w:val="FF0000"/>
+        </w:rPr>
+        <w:t>Käsitteet omiin alakohtiinsa: tässä kohdassa pitäisi määritellä ohjelmiston käyttämät keskeiset käsitteet ja termit, jotka liittyvät tietosisältöön. Käsitteet pitäisi selittää selkeästi ja yksiselitteisesti</w:t>
+      </w:r>
+      <w:r>
+        <w:rPr>
+          <w:color w:val="FF0000"/>
+        </w:rPr>
+        <w:t xml:space="preserve">. Käsitteiden avulla voidaan viestiä </w:t>
+      </w:r>
+      <w:r>
+        <w:rPr>
+          <w:color w:val="FF0000"/>
+        </w:rPr>
+        <w:t>ohjelman käyttäjien ja tekijöiden välillä samoilla termeillä</w:t>
+      </w:r>
+      <w:r>
+        <w:t>.</w:t>
+      </w:r>
+    </w:p>
+    <w:p>
+      <w:pPr>
+        <w:pStyle w:val="Otsikko3"/>
+      </w:pPr>
+      <w:r>
+        <w:t>3.2 Käyttöintensiteetti</w:t>
+      </w:r>
+    </w:p>
+    <w:p>
+      <w:pPr>
+        <w:rPr>
+          <w:color w:val="FF0000"/>
+        </w:rPr>
+      </w:pPr>
+      <w:r>
+        <w:rPr>
+          <w:color w:val="FF0000"/>
+        </w:rPr>
+        <w:t>Tässä kohdassa pitäisi arvioida kuinka usein ja paljon tietoja luetaan, kirjoitetaan, muokataan tai poistetaan. Käyttöintensiteetti vaikuttaa ohjelmiston suorituskykyyn</w:t>
+      </w:r>
+      <w:r>
+        <w:rPr>
+          <w:color w:val="FF0000"/>
+        </w:rPr>
+        <w:t xml:space="preserve"> ja sitä kautta vaadittavan laitteiston</w:t>
+      </w:r>
+      <w:r>
+        <w:rPr>
+          <w:color w:val="FF0000"/>
+        </w:rPr>
+        <w:t>, tietoturva</w:t>
+      </w:r>
+      <w:r>
+        <w:rPr>
+          <w:color w:val="FF0000"/>
+        </w:rPr>
+        <w:t>n</w:t>
+      </w:r>
+      <w:r>
+        <w:rPr>
+          <w:color w:val="FF0000"/>
+        </w:rPr>
+        <w:t xml:space="preserve"> ja tietokantojen hallinnan</w:t>
+      </w:r>
+      <w:r>
+        <w:rPr>
+          <w:color w:val="FF0000"/>
+        </w:rPr>
+        <w:t xml:space="preserve"> suorituskykyvaatimuksiin</w:t>
+      </w:r>
+      <w:r>
+        <w:rPr>
+          <w:color w:val="FF0000"/>
+        </w:rPr>
+        <w:t>. Käyttöintensiteetti voidaan esittää esimerkiksi taulukkona, kaaviona tai kuvaajana.</w:t>
+      </w:r>
+      <w:r>
+        <w:rPr>
+          <w:color w:val="FF0000"/>
+        </w:rPr>
+        <w:t xml:space="preserve"> </w:t>
+      </w:r>
+    </w:p>
+    <w:p>
+      <w:pPr>
+        <w:pStyle w:val="Otsikko4"/>
+      </w:pPr>
+      <w:r>
+        <w:t>Esimerkki</w:t>
+      </w:r>
+    </w:p>
+    <w:p>
+      <w:pPr>
+        <w:rPr>
+          <w:color w:val="FF0000"/>
+        </w:rPr>
+      </w:pPr>
+      <w:r>
+        <w:rPr>
+          <w:color w:val="FF0000"/>
+        </w:rPr>
+        <w:t xml:space="preserve">Kuinka usein </w:t>
+      </w:r>
+      <w:r>
+        <w:rPr>
+          <w:color w:val="FF0000"/>
+        </w:rPr>
+        <w:t>laserkeilaustieto</w:t>
+      </w:r>
+      <w:r>
+        <w:rPr>
+          <w:color w:val="FF0000"/>
+        </w:rPr>
+        <w:t xml:space="preserve"> välitetään </w:t>
+      </w:r>
+      <w:r>
+        <w:rPr>
+          <w:color w:val="FF0000"/>
+        </w:rPr>
+        <w:t xml:space="preserve">kulkijan ohjausjärjestelmään ja </w:t>
+      </w:r>
+      <w:proofErr w:type="spellStart"/>
+      <w:r>
+        <w:rPr>
+          <w:color w:val="FF0000"/>
+        </w:rPr>
+        <w:t>lokitustiedostoihin</w:t>
+      </w:r>
+      <w:proofErr w:type="spellEnd"/>
+      <w:r>
+        <w:rPr>
+          <w:color w:val="FF0000"/>
+        </w:rPr>
+        <w:t>.</w:t>
+      </w:r>
+    </w:p>
+    <w:p>
+      <w:pPr>
+        <w:pStyle w:val="Otsikko3"/>
+      </w:pPr>
+      <w:r>
+        <w:t>3.3 Kapasiteettivaatimukset</w:t>
+      </w:r>
+    </w:p>
+    <w:p>
+      <w:pPr>
+        <w:rPr>
+          <w:color w:val="FF0000"/>
+        </w:rPr>
+      </w:pPr>
+      <w:r>
+        <w:rPr>
+          <w:color w:val="FF0000"/>
+        </w:rPr>
+        <w:t>Tässä kohdassa pitäisi arvioida ohjelmiston tietojen kapasiteettivaatimuksia, eli sitä, kuinka paljon tietoa ohjelmisto tarvitsee tallentaakseen ja käsitelläkseen. Kapasiteettivaatimukset vaikuttavat ohjelmiston tilantarpeeseen, muistinkäyttöön ja tietokannan koonhallintaan. Kapasiteettivaatimukset voidaan esittää esimerkiksi taulukkona, kaaviona tai kuvaajana.</w:t>
+      </w:r>
+    </w:p>
+    <w:p>
+      <w:pPr>
+        <w:pStyle w:val="Otsikko4"/>
+      </w:pPr>
+      <w:r>
+        <w:t xml:space="preserve">Esimerkki </w:t>
+      </w:r>
+    </w:p>
+    <w:p>
+      <w:pPr>
+        <w:rPr>
+          <w:color w:val="FF0000"/>
+        </w:rPr>
+      </w:pPr>
+      <w:r>
+        <w:rPr>
+          <w:color w:val="FF0000"/>
+        </w:rPr>
+        <w:t>Jokainen t</w:t>
+      </w:r>
+      <w:r>
+        <w:rPr>
+          <w:color w:val="FF0000"/>
+        </w:rPr>
+        <w:t xml:space="preserve">uotantolinjan tuotteiden tarkastuskuva </w:t>
+      </w:r>
+      <w:r>
+        <w:rPr>
+          <w:color w:val="FF0000"/>
+        </w:rPr>
+        <w:t>säilytetään reklamaatioiden varalta vuoden ajan.</w:t>
+      </w:r>
+    </w:p>
+    <w:p>
+      <w:pPr>
+        <w:pStyle w:val="Otsikko3"/>
+      </w:pPr>
+      <w:r>
+        <w:t>3.4 Tiedostot ja asetustiedostot</w:t>
+      </w:r>
+    </w:p>
+    <w:p>
+      <w:pPr>
+        <w:rPr>
+          <w:color w:val="FF0000"/>
+        </w:rPr>
+      </w:pPr>
+      <w:r>
+        <w:rPr>
+          <w:color w:val="FF0000"/>
+        </w:rPr>
         <w:t>T</w:t>
       </w:r>
       <w:r>
-        <w:t xml:space="preserve">ässä kohdassa pitäisi esittää ohjelmiston käyttämien tietojen looginen malli, joka kuvaa tietojen väliset suhteet ja rajoitteet. Tietosisältö voidaan esittää esimerkiksi tietokantakaaviona, luokkakaaviona tai XML-kaaviona. </w:t>
+        <w:rPr>
+          <w:color w:val="FF0000"/>
+        </w:rPr>
+        <w:t xml:space="preserve">ässä kohdassa pitäisi kuvata ohjelmiston käyttämät tiedostot ja asetustiedostot, niiden sijainnit, nimet, formaatit, sisällöt ja käyttötarkoitukset. Tiedostot ja asetustiedostot ovat osa ohjelmiston </w:t>
+      </w:r>
+      <w:r>
+        <w:rPr>
+          <w:color w:val="FF0000"/>
+        </w:rPr>
+        <w:t xml:space="preserve">välttämätöntä </w:t>
+      </w:r>
+      <w:r>
+        <w:rPr>
+          <w:color w:val="FF0000"/>
+        </w:rPr>
+        <w:t>tietosisältöä</w:t>
+      </w:r>
+      <w:r>
+        <w:rPr>
+          <w:color w:val="FF0000"/>
+        </w:rPr>
+        <w:t xml:space="preserve">. Tietoja voidaan </w:t>
+      </w:r>
+      <w:r>
+        <w:rPr>
+          <w:color w:val="FF0000"/>
+        </w:rPr>
+        <w:t xml:space="preserve">esimerkiksi </w:t>
+      </w:r>
+      <w:r>
+        <w:rPr>
+          <w:color w:val="FF0000"/>
+        </w:rPr>
+        <w:t>tarvita, jotta ohjelma voidaan asentaa ja käynnistää ensimmäistä kertaa.</w:t>
+      </w:r>
+      <w:r>
+        <w:rPr>
+          <w:color w:val="FF0000"/>
+        </w:rPr>
+        <w:t xml:space="preserve"> </w:t>
+      </w:r>
+      <w:r>
+        <w:rPr>
+          <w:color w:val="FF0000"/>
+        </w:rPr>
+        <w:t>Asetustiedot</w:t>
+      </w:r>
+      <w:r>
+        <w:rPr>
+          <w:color w:val="FF0000"/>
+        </w:rPr>
+        <w:t xml:space="preserve"> eivät välttämättä ole osa tietokantaa. Tiedostot ja asetustiedostot voidaan esittää esimerkiksi listana, taulukkona tai kaaviona.</w:t>
+      </w:r>
+    </w:p>
+    <w:p>
+      <w:pPr>
+        <w:rPr>
+          <w:color w:val="FF0000"/>
+        </w:rPr>
+      </w:pPr>
+      <w:r>
+        <w:rPr>
+          <w:color w:val="FF0000"/>
+        </w:rPr>
+        <w:t>Tässä kohdassa luetellaan kaikki dokumentin ulkopuoliset resurssit, kuten standardit, tekniset ohjeet tai muut viitteet, joita vaatimusmäärittely käyttää tai joihin se viittaa.</w:t>
+      </w:r>
+    </w:p>
+    <w:p>
+      <w:pPr>
+        <w:pStyle w:val="Otsikko2"/>
+      </w:pPr>
+      <w:r>
+        <w:t>5 Ulkoiset liittymät</w:t>
       </w:r>
     </w:p>
     <w:p>
       <w:pPr>
         <w:pStyle w:val="Otsikko3"/>
       </w:pPr>
-      <w:r>
-        <w:t>3.1 Käsitteet omiin alakohtiinsa</w:t>
-      </w:r>
-    </w:p>
-    <w:p>
-      <w:r>
-        <w:t>Käsitteet omiin alakohtiinsa: tässä kohdassa pitäisi määritellä ohjelmiston käyttämät keskeiset käsitteet ja termit, jotka liittyvät tietosisältöön. Käsitteet pitäisi selittää selkeästi ja yksiselitteisesti</w:t>
-      </w:r>
-      <w:r>
-        <w:t xml:space="preserve">. Käsitteiden avulla voidaan viestiä </w:t>
-      </w:r>
-      <w:r>
-        <w:t>ohjelman käyttäjien ja tekijöiden välillä samoilla termeillä.</w:t>
-      </w:r>
     </w:p>
     <w:p>
       <w:pPr>
         <w:pStyle w:val="Otsikko3"/>
       </w:pPr>
       <w:r>
-        <w:t>3.2 Käyttöintensiteetti</w:t>
-      </w:r>
-    </w:p>
-    <w:p>
-      <w:r>
-        <w:t>T</w:t>
-      </w:r>
-      <w:r>
-        <w:t>ässä kohdassa pitäisi arvioida kuinka usein ja paljon tietoja luetaan, kirjoitetaan, muokataan tai poistetaan. Käyttöintensiteetti vaikuttaa ohjelmiston suorituskykyyn</w:t>
-      </w:r>
-      <w:r>
-        <w:t xml:space="preserve"> ja sitä kautta vaadittavan laitteiston</w:t>
-      </w:r>
-      <w:r>
-        <w:t>, tietoturva</w:t>
-      </w:r>
-      <w:r>
-        <w:t>n</w:t>
-      </w:r>
-      <w:r>
-        <w:t xml:space="preserve"> ja tietokan</w:t>
-      </w:r>
-      <w:r>
-        <w:t>tojen</w:t>
-      </w:r>
-      <w:r>
-        <w:t xml:space="preserve"> hallin</w:t>
-      </w:r>
-      <w:r>
-        <w:t>nan</w:t>
-      </w:r>
-      <w:r>
-        <w:t xml:space="preserve"> suorituskykyvaatimuksiin</w:t>
-      </w:r>
-      <w:r>
-        <w:t>. Käyttöintensiteetti voidaan esittää esimerkiksi taulukkona, kaaviona tai kuvaajana.</w:t>
-      </w:r>
-      <w:r>
-        <w:t xml:space="preserve"> </w:t>
-      </w:r>
-    </w:p>
-    <w:p>
-      <w:pPr>
-        <w:pStyle w:val="Otsikko4"/>
-      </w:pPr>
-      <w:r>
-        <w:t>Esimerkki</w:t>
-      </w:r>
-    </w:p>
-    <w:p>
-      <w:r>
-        <w:t xml:space="preserve">Kuinka usein </w:t>
-      </w:r>
-      <w:r>
-        <w:t>laserkeilaustieto</w:t>
-      </w:r>
-      <w:r>
-        <w:t xml:space="preserve"> välitetään </w:t>
-      </w:r>
-      <w:r>
-        <w:t xml:space="preserve">kulkijan ohjausjärjestelmään ja </w:t>
+        <w:t>5.1 Laitteistoliittymät</w:t>
+      </w:r>
+    </w:p>
+    <w:p/>
+    <w:p>
+      <w:pPr>
+        <w:rPr>
+          <w:color w:val="FF0000"/>
+        </w:rPr>
+      </w:pPr>
+      <w:r>
+        <w:rPr>
+          <w:color w:val="FF0000"/>
+        </w:rPr>
+        <w:lastRenderedPageBreak/>
+        <w:t xml:space="preserve"> Tämä on kuvattu kohdassa </w:t>
+      </w:r>
+      <w:r>
+        <w:rPr>
+          <w:color w:val="FF0000"/>
+        </w:rPr>
+        <w:t>2.1.2 Laitteistovaatimukset</w:t>
+      </w:r>
+      <w:r>
+        <w:rPr>
+          <w:color w:val="FF0000"/>
+        </w:rPr>
+        <w:t xml:space="preserve">, joten käykö se tähän kohtaan, kun </w:t>
+      </w:r>
+      <w:r>
+        <w:rPr>
+          <w:color w:val="FF0000"/>
+        </w:rPr>
+        <w:t xml:space="preserve">Tämä osa kuvaa, mitä laitteistoja tai laitteita sovellus käyttää tai </w:t>
       </w:r>
       <w:proofErr w:type="spellStart"/>
       <w:r>
-        <w:t>lokitustiedostoihin</w:t>
+        <w:rPr>
+          <w:color w:val="FF0000"/>
+        </w:rPr>
+        <w:t>vuorovaikuttaa</w:t>
       </w:r>
       <w:proofErr w:type="spellEnd"/>
       <w:r>
-        <w:t>.</w:t>
-      </w:r>
-    </w:p>
+        <w:rPr>
+          <w:color w:val="FF0000"/>
+        </w:rPr>
+        <w:t>. Se voi sisältää esimerkiksi:</w:t>
+      </w:r>
+    </w:p>
+    <w:p>
+      <w:pPr>
+        <w:rPr>
+          <w:color w:val="FF0000"/>
+        </w:rPr>
+      </w:pPr>
+      <w:r>
+        <w:rPr>
+          <w:color w:val="FF0000"/>
+        </w:rPr>
+        <w:t>Minkälaisia fyysisiä laitteita sovellus käyttää, kuten kameraa, mikrofonia, GPS-paikannusta tai muita antureita.</w:t>
+      </w:r>
+    </w:p>
+    <w:p>
+      <w:pPr>
+        <w:rPr>
+          <w:color w:val="FF0000"/>
+        </w:rPr>
+      </w:pPr>
+      <w:r>
+        <w:rPr>
+          <w:color w:val="FF0000"/>
+        </w:rPr>
+        <w:t>Laitteiston vaatimukset, kuten käyttöjärjestelmäversion, laitteiston tuen ja resurssien (muisti, suoritin) vaatimukset.</w:t>
+      </w:r>
+    </w:p>
+    <w:p>
+      <w:pPr>
+        <w:rPr>
+          <w:color w:val="FF0000"/>
+        </w:rPr>
+      </w:pPr>
+    </w:p>
+    <w:p>
+      <w:pPr>
+        <w:rPr>
+          <w:rFonts w:eastAsia="Times New Roman" w:cstheme="minorHAnsi"/>
+          <w:kern w:val="0"/>
+          <w:lang w:eastAsia="fi-FI"/>
+          <w14:ligatures w14:val="none"/>
+        </w:rPr>
+      </w:pPr>
+      <w:r>
+        <w:rPr>
+          <w:rFonts w:eastAsia="Times New Roman" w:cstheme="minorHAnsi"/>
+          <w:kern w:val="0"/>
+          <w:lang w:eastAsia="fi-FI"/>
+          <w14:ligatures w14:val="none"/>
+        </w:rPr>
+        <w:t>Ampumapäiväkirja on suunniteltu erityisen kevyeksi ja resurssitehokkaaksi ohjelmistoksi, mikä tarkoittaa sitä, että se voi toimia sujuvasti käytännössä millä tahansa tietokoneella. Ohjelmisto on optimoitu siten, että se ei vaadi korkeatehoista prosessoria, suurta määrää RAM-muistia tai tehokasta näytönohjainta.</w:t>
+      </w:r>
+    </w:p>
+    <w:p>
+      <w:pPr>
+        <w:rPr>
+          <w:rFonts w:eastAsia="Times New Roman" w:cstheme="minorHAnsi"/>
+          <w:kern w:val="0"/>
+          <w:lang w:eastAsia="fi-FI"/>
+          <w14:ligatures w14:val="none"/>
+        </w:rPr>
+      </w:pPr>
+      <w:r>
+        <w:rPr>
+          <w:rFonts w:eastAsia="Times New Roman" w:cstheme="minorHAnsi"/>
+          <w:kern w:val="0"/>
+          <w:lang w:eastAsia="fi-FI"/>
+          <w14:ligatures w14:val="none"/>
+        </w:rPr>
+        <w:t xml:space="preserve">Tämä mahdollistaa sen, että käyttäjät voivat käyttää ohjelmistoa riippumatta siitä, onko käytössä vanhempi tietokone tai uusin huippumalli. Voidaan luottaa siihen, että Ampumapäiväkirja toimii saumattomasti ja tarjoaa suorituskykyä ilman ylimääräisiä vaatimuksia. </w:t>
+      </w:r>
+    </w:p>
+    <w:p/>
     <w:p>
       <w:pPr>
         <w:pStyle w:val="Otsikko3"/>
       </w:pPr>
       <w:r>
-        <w:t>3.3 Kapasiteettivaatimukset</w:t>
-      </w:r>
-    </w:p>
-    <w:p>
-      <w:r>
-        <w:t>T</w:t>
-      </w:r>
-      <w:r>
-        <w:t>ässä kohdassa pitäisi arvioida ohjelmiston tietojen kapasiteettivaatimuksia, eli sitä, kuinka paljon tietoa ohjelmisto tarvitsee tallentaakseen ja käsitelläkseen. Kapasiteettivaatimukset vaikuttavat ohjelmiston tilantarpeeseen, muistinkäyttöön ja tietokannan koonhallintaan. Kapasiteettivaatimukset voidaan esittää esimerkiksi taulukkona, kaaviona tai kuvaajana.</w:t>
-      </w:r>
-    </w:p>
-    <w:p>
-      <w:pPr>
-        <w:pStyle w:val="Otsikko4"/>
-      </w:pPr>
-      <w:r>
+        <w:t>5.2 Ohjelmistoliittymät</w:t>
+      </w:r>
+    </w:p>
+    <w:p/>
+    <w:p>
+      <w:r>
+        <w:t>Järjestelmän käyttöönoton aikana ei ole integraatiota muihin järjestelmiin.</w:t>
+      </w:r>
+    </w:p>
+    <w:p>
+      <w:pPr>
+        <w:rPr>
+          <w:color w:val="FF0000"/>
+        </w:rPr>
+      </w:pPr>
+      <w:r>
+        <w:rPr>
+          <w:color w:val="FF0000"/>
+        </w:rPr>
+        <w:t>Kolmannen osapuolen kirjastojen ja komponenttien käytön, jos sovellus käyttää niitä.</w:t>
+      </w:r>
+    </w:p>
+    <w:p/>
+    <w:p>
+      <w:pPr>
+        <w:pStyle w:val="Otsikko3"/>
+      </w:pPr>
+      <w:r>
+        <w:t>5</w:t>
+      </w:r>
+      <w:r>
+        <w:t>.3 Tietoliikenneliittymät</w:t>
+      </w:r>
+    </w:p>
+    <w:p/>
+    <w:p>
+      <w:pPr>
+        <w:rPr>
+          <w:color w:val="FF0000"/>
+        </w:rPr>
+      </w:pPr>
+      <w:r>
+        <w:rPr>
+          <w:color w:val="FF0000"/>
+        </w:rPr>
+        <w:t>Tämä osa kuvaa, miten sovellus kommunikoi tietoverkon kanssa. Se voi sisältää esimerkiksi:</w:t>
+      </w:r>
+    </w:p>
+    <w:p>
+      <w:pPr>
+        <w:rPr>
+          <w:color w:val="FF0000"/>
+        </w:rPr>
+      </w:pPr>
+      <w:r>
+        <w:rPr>
+          <w:color w:val="FF0000"/>
+        </w:rPr>
+        <w:t xml:space="preserve">Kuinka sovellus käyttää verkkoyhteyksiä, kuten </w:t>
+      </w:r>
+      <w:proofErr w:type="spellStart"/>
+      <w:r>
+        <w:rPr>
+          <w:color w:val="FF0000"/>
+        </w:rPr>
+        <w:t>WLANia</w:t>
+      </w:r>
+      <w:proofErr w:type="spellEnd"/>
+      <w:r>
+        <w:rPr>
+          <w:color w:val="FF0000"/>
+        </w:rPr>
+        <w:t>, mobiilidataa tai Bluetoothia.</w:t>
+      </w:r>
+    </w:p>
+    <w:p>
+      <w:pPr>
+        <w:rPr>
+          <w:color w:val="FF0000"/>
+        </w:rPr>
+      </w:pPr>
+      <w:r>
+        <w:rPr>
+          <w:color w:val="FF0000"/>
+        </w:rPr>
+        <w:t>Tietoliikenneprotokollat ja -standardit, joita sovellus käyttää tiedonsiirtoon ja vuorovaikutukseen muiden verkkopalveluiden kanssa.</w:t>
+      </w:r>
+    </w:p>
+    <w:p>
+      <w:pPr>
+        <w:rPr>
+          <w:color w:val="FF0000"/>
+        </w:rPr>
+      </w:pPr>
+      <w:r>
+        <w:rPr>
+          <w:color w:val="FF0000"/>
+        </w:rPr>
+        <w:t>Tietoturvaan ja salaukseen liittyvät vaatimukset, jotka liittyvät tietoliikenteeseen.</w:t>
+      </w:r>
+    </w:p>
+    <w:p/>
+    <w:p>
+      <w:pPr>
+        <w:pStyle w:val="Otsikko2"/>
+      </w:pPr>
+      <w:r>
+        <w:t>6 Muut ominaisuudet</w:t>
+      </w:r>
+    </w:p>
+    <w:p/>
+    <w:p>
+      <w:pPr>
+        <w:pStyle w:val="Otsikko3"/>
+      </w:pPr>
+      <w:r>
+        <w:t>6.1 Suorituskyky ja vasteajat</w:t>
+      </w:r>
+    </w:p>
+    <w:p>
+      <w:pPr>
+        <w:rPr>
+          <w:color w:val="FF0000"/>
+        </w:rPr>
+      </w:pPr>
+      <w:r>
+        <w:rPr>
+          <w:color w:val="FF0000"/>
+        </w:rPr>
+        <w:t>Suorituskyky: Miten tehokkaasti ohjelmisto suorittaa tehtäviään, esimerkiksi resurssien käytön optimointi.</w:t>
+      </w:r>
+    </w:p>
+    <w:p>
+      <w:pPr>
+        <w:rPr>
+          <w:color w:val="FF0000"/>
+        </w:rPr>
+      </w:pPr>
+      <w:r>
+        <w:rPr>
+          <w:color w:val="FF0000"/>
+        </w:rPr>
+        <w:t>Vasteajat: Kuinka nopeasti ohjelmisto reagoi käyttäjän syötteisiin.</w:t>
+      </w:r>
+    </w:p>
+    <w:p>
+      <w:pPr>
+        <w:pStyle w:val="Otsikko3"/>
+      </w:pPr>
+      <w:r>
+        <w:t xml:space="preserve">6.2 Saavutettavuus </w:t>
+      </w:r>
+    </w:p>
+    <w:p>
+      <w:pPr>
+        <w:rPr>
+          <w:color w:val="FF0000"/>
+        </w:rPr>
+      </w:pPr>
+      <w:r>
+        <w:rPr>
+          <w:color w:val="FF0000"/>
+        </w:rPr>
+        <w:t>Saavutettavuus: Ohjelmiston jatkuva saatavuus käyttäjille.</w:t>
+      </w:r>
+    </w:p>
+    <w:p>
+      <w:pPr>
+        <w:rPr>
+          <w:color w:val="FF0000"/>
+        </w:rPr>
+      </w:pPr>
+      <w:r>
+        <w:rPr>
+          <w:color w:val="FF0000"/>
+        </w:rPr>
+        <w:t>Toipuminen: Kyky palautua mahdollisista häiriöistä tai vioista.</w:t>
+      </w:r>
+    </w:p>
+    <w:p>
+      <w:pPr>
+        <w:rPr>
+          <w:color w:val="FF0000"/>
+        </w:rPr>
+      </w:pPr>
+      <w:r>
+        <w:rPr>
+          <w:color w:val="FF0000"/>
+        </w:rPr>
         <w:lastRenderedPageBreak/>
-        <w:t xml:space="preserve">Esimerkki </w:t>
-      </w:r>
-    </w:p>
-    <w:p>
-      <w:r>
-        <w:t>Jokainen t</w:t>
-      </w:r>
-      <w:r>
-        <w:t xml:space="preserve">uotantolinjan tuotteiden tarkastuskuva </w:t>
-      </w:r>
-      <w:r>
-        <w:t>säilytetään reklamaatioiden varalta vuoden ajan.</w:t>
+        <w:t>Turvallisuus: Ohjelmiston suojaaminen haitallisilta toiminnoilta ja tietoturvariskeiltä.</w:t>
+      </w:r>
+    </w:p>
+    <w:p>
+      <w:pPr>
+        <w:rPr>
+          <w:color w:val="FF0000"/>
+        </w:rPr>
+      </w:pPr>
+      <w:r>
+        <w:rPr>
+          <w:color w:val="FF0000"/>
+        </w:rPr>
+        <w:t>Suojaukset: Käytetyt menetelmät ohjelmiston turvaamiseksi.</w:t>
       </w:r>
     </w:p>
     <w:p>
@@ -3089,97 +3300,65 @@
         <w:pStyle w:val="Otsikko3"/>
       </w:pPr>
       <w:r>
-        <w:t>3.4 Tiedostot ja asetustiedostot</w:t>
-      </w:r>
-    </w:p>
-    <w:p>
-      <w:r>
-        <w:t>T</w:t>
-      </w:r>
-      <w:r>
-        <w:t xml:space="preserve">ässä kohdassa pitäisi kuvata ohjelmiston käyttämät tiedostot ja asetustiedostot, niiden sijainnit, nimet, formaatit, sisällöt ja käyttötarkoitukset. Tiedostot ja asetustiedostot ovat osa ohjelmiston </w:t>
-      </w:r>
-      <w:r>
-        <w:t xml:space="preserve">välttämätöntä </w:t>
-      </w:r>
-      <w:r>
-        <w:t>tietosisältöä</w:t>
-      </w:r>
-      <w:r>
-        <w:t xml:space="preserve">. Tietoja voidaan </w:t>
-      </w:r>
-      <w:r>
-        <w:t xml:space="preserve">esimerkiksi </w:t>
-      </w:r>
-      <w:r>
-        <w:t>tarvita, jotta ohjelma voidaan asentaa ja käynnistää ensimmäistä kertaa.</w:t>
-      </w:r>
-      <w:r>
-        <w:t xml:space="preserve"> </w:t>
-      </w:r>
-      <w:r>
-        <w:t>Asetustiedot</w:t>
-      </w:r>
-      <w:r>
-        <w:t xml:space="preserve"> eivät välttämättä ole osa tietokantaa. Tiedostot ja asetustiedostot voidaan esittää esimerkiksi listana, taulukkona tai kaaviona.</w:t>
-      </w:r>
-    </w:p>
-    <w:p>
-      <w:pPr>
-        <w:rPr>
-          <w:color w:val="FF0000"/>
-        </w:rPr>
-      </w:pPr>
-      <w:r>
-        <w:rPr>
-          <w:color w:val="FF0000"/>
-        </w:rPr>
-        <w:t>Tässä kohdassa luetellaan kaikki dokumentin ulkopuoliset resurssit, kuten standardit, tekniset ohjeet tai muut viitteet, joita vaatimusmäärittely käyttää tai joihin se viittaa.</w:t>
-      </w:r>
-    </w:p>
-    <w:p>
-      <w:pPr>
-        <w:pStyle w:val="Otsikko2"/>
-      </w:pPr>
-      <w:r>
-        <w:t>5 Ulkoiset liittymät</w:t>
+        <w:t>6.3 Ylläpidettävyys</w:t>
+      </w:r>
+    </w:p>
+    <w:p/>
+    <w:p>
+      <w:pPr>
+        <w:rPr>
+          <w:color w:val="FF0000"/>
+        </w:rPr>
+      </w:pPr>
+      <w:r>
+        <w:rPr>
+          <w:color w:val="FF0000"/>
+        </w:rPr>
+        <w:t>Kuinka helppoa on ylläpitää ja päivittää ohjelmistoa, mukaan lukien koodin selkeys, dokumentaatio ja virheiden jäljitysmekanismit.</w:t>
       </w:r>
     </w:p>
     <w:p>
       <w:pPr>
         <w:pStyle w:val="Otsikko3"/>
       </w:pPr>
+      <w:r>
+        <w:t>6.4 Siirrettävyys ja yhteensopivuus</w:t>
+      </w:r>
+    </w:p>
+    <w:p/>
+    <w:p>
+      <w:pPr>
+        <w:rPr>
+          <w:color w:val="FF0000"/>
+        </w:rPr>
+      </w:pPr>
+      <w:r>
+        <w:rPr>
+          <w:color w:val="FF0000"/>
+        </w:rPr>
+        <w:t>Ohjelman kyky toimia eri ympäristöissä ja laitteilla, sekä sen mahdollisuus integroitua muihin järjestelmiin.</w:t>
+      </w:r>
     </w:p>
     <w:p>
       <w:pPr>
         <w:pStyle w:val="Otsikko3"/>
       </w:pPr>
       <w:r>
-        <w:t>5.1 Laitteistoliittymät</w:t>
+        <w:t>6.5 Operointi</w:t>
       </w:r>
     </w:p>
     <w:p/>
     <w:p>
-      <w:r>
-        <w:t xml:space="preserve">Tämä osa kuvaa, mitä laitteistoja tai laitteita sovellus käyttää tai </w:t>
-      </w:r>
-      <w:proofErr w:type="spellStart"/>
-      <w:r>
-        <w:t>vuorovaikuttaa</w:t>
-      </w:r>
-      <w:proofErr w:type="spellEnd"/>
-      <w:r>
-        <w:t>. Se voi sisältää esimerkiksi:</w:t>
-      </w:r>
-    </w:p>
-    <w:p>
-      <w:r>
-        <w:t>Minkälaisia fyysisiä laitteita sovellus käyttää, kuten kameraa, mikrofonia, GPS-paikannusta tai muita antureita.</w:t>
-      </w:r>
-    </w:p>
-    <w:p>
-      <w:r>
-        <w:t>Laitteiston vaatimukset, kuten käyttöjärjestelmäversion, laitteiston tuen ja resurssien (muisti, suoritin) vaatimukset.</w:t>
+      <w:pPr>
+        <w:rPr>
+          <w:color w:val="FF0000"/>
+        </w:rPr>
+      </w:pPr>
+      <w:r>
+        <w:rPr>
+          <w:color w:val="FF0000"/>
+        </w:rPr>
+        <w:t>Kuinka helposti ohjelmaa voidaan käyttää, käynnistää ja hallita.</w:t>
       </w:r>
     </w:p>
     <w:p>
@@ -3187,179 +3366,46 @@
         <w:pStyle w:val="Otsikko3"/>
       </w:pPr>
       <w:r>
-        <w:t>5.2 Ohjelmistoliittymät</w:t>
-      </w:r>
-    </w:p>
-    <w:p>
-      <w:r>
-        <w:t>Järjestelmän käyttöönoton aikana ei ole integraatiota muihin järjestelmiin.</w:t>
-      </w:r>
-    </w:p>
-    <w:p>
-      <w:r>
-        <w:t>Kolmannen osapuolen kirjastojen ja komponenttien käytön, jos sovellus käyttää niitä.</w:t>
-      </w:r>
-    </w:p>
-    <w:p>
-      <w:pPr>
-        <w:pStyle w:val="Otsikko3"/>
-      </w:pPr>
-      <w:r>
-        <w:t>5</w:t>
-      </w:r>
-      <w:r>
-        <w:t>.3 Tietoliikenneliittymät</w:t>
+        <w:t xml:space="preserve">6.6 Käytettävyys </w:t>
       </w:r>
     </w:p>
     <w:p/>
     <w:p>
-      <w:r>
-        <w:t>Tämä osa kuvaa, miten sovellus kommunikoi tietoverkon kanssa. Se voi sisältää esimerkiksi:</w:t>
-      </w:r>
-    </w:p>
-    <w:p>
-      <w:r>
-        <w:t xml:space="preserve">Kuinka sovellus käyttää verkkoyhteyksiä, kuten </w:t>
-      </w:r>
-      <w:proofErr w:type="spellStart"/>
-      <w:r>
-        <w:t>WLANia</w:t>
-      </w:r>
-      <w:proofErr w:type="spellEnd"/>
-      <w:r>
-        <w:t>, mobiilidataa tai Bluetoothia.</w:t>
-      </w:r>
-    </w:p>
-    <w:p>
-      <w:r>
-        <w:t>Tietoliikenneprotokollat ja -standardit, joita sovellus käyttää tiedonsiirtoon ja vuorovaikutukseen muiden verkkopalveluiden kanssa.</w:t>
-      </w:r>
-    </w:p>
-    <w:p>
-      <w:r>
-        <w:t>Tietoturvaan ja salaukseen liittyvät vaatimukset, jotka liittyvät tietoliikenteeseen.</w:t>
-      </w:r>
-    </w:p>
-    <w:p/>
-    <w:p>
-      <w:pPr>
-        <w:pStyle w:val="Otsikko2"/>
-      </w:pPr>
-      <w:r>
-        <w:t>6 Muut ominaisuudet</w:t>
-      </w:r>
-    </w:p>
-    <w:p/>
-    <w:p>
-      <w:pPr>
-        <w:pStyle w:val="Otsikko3"/>
-      </w:pPr>
-      <w:r>
-        <w:t>6.1 Suorituskyky ja vasteajat</w:t>
-      </w:r>
-    </w:p>
-    <w:p>
-      <w:r>
-        <w:t>Suorituskyky: Miten tehokkaasti ohjelmisto suorittaa tehtäviään, esimerkiksi resurssien käytön optimointi.</w:t>
-      </w:r>
-    </w:p>
-    <w:p>
-      <w:r>
-        <w:t>Vasteajat: Kuinka nopeasti ohjelmisto reagoi käyttäjän syötteisiin.</w:t>
-      </w:r>
-    </w:p>
-    <w:p>
-      <w:pPr>
-        <w:pStyle w:val="Otsikko3"/>
-      </w:pPr>
-      <w:r>
-        <w:lastRenderedPageBreak/>
-        <w:t xml:space="preserve">6.2 Saavutettavuus </w:t>
-      </w:r>
-    </w:p>
-    <w:p>
-      <w:r>
-        <w:t>Saavutettavuus: Ohjelmiston jatkuva saatavuus käyttäjille.</w:t>
-      </w:r>
-    </w:p>
-    <w:p>
-      <w:r>
-        <w:t>Toipuminen: Kyky palautua mahdollisista häiriöistä tai vioista.</w:t>
-      </w:r>
-    </w:p>
-    <w:p>
-      <w:r>
-        <w:t>Turvallisuus: Ohjelmiston suojaaminen haitallisilta toiminnoilta ja tietoturvariskeiltä.</w:t>
-      </w:r>
-    </w:p>
-    <w:p>
-      <w:r>
-        <w:t>Suojaukset: Käytetyt menetelmät ohjelmiston turvaamiseksi.</w:t>
-      </w:r>
-    </w:p>
-    <w:p>
-      <w:pPr>
-        <w:pStyle w:val="Otsikko3"/>
-      </w:pPr>
-      <w:r>
-        <w:t>6.3 Ylläpidettävyys</w:t>
-      </w:r>
-    </w:p>
-    <w:p/>
-    <w:p>
-      <w:r>
-        <w:t>Kuinka helppoa on ylläpitää ja päivittää ohjelmistoa, mukaan lukien koodin selkeys, dokumentaatio ja virheiden jäljitysmekanismit.</w:t>
-      </w:r>
-    </w:p>
-    <w:p>
-      <w:pPr>
-        <w:pStyle w:val="Otsikko3"/>
-      </w:pPr>
-      <w:r>
-        <w:t>6.4 Siirrettävyys ja yhteensopivuus</w:t>
-      </w:r>
-    </w:p>
-    <w:p/>
-    <w:p>
-      <w:r>
-        <w:t>Ohjelman kyky toimia eri ympäristöissä ja laitteilla, sekä sen mahdollisuus integroitua muihin järjestelmiin.</w:t>
-      </w:r>
-    </w:p>
-    <w:p>
-      <w:pPr>
-        <w:pStyle w:val="Otsikko3"/>
-      </w:pPr>
-      <w:r>
-        <w:t>6.5 Operointi</w:t>
-      </w:r>
-    </w:p>
-    <w:p/>
-    <w:p>
-      <w:r>
-        <w:t>Kuinka helposti ohjelmaa voidaan käyttää, käynnistää ja hallita.</w:t>
-      </w:r>
-    </w:p>
-    <w:p>
-      <w:pPr>
-        <w:pStyle w:val="Otsikko3"/>
-      </w:pPr>
-      <w:r>
-        <w:t xml:space="preserve">6.6 Käytettävyys </w:t>
-      </w:r>
-    </w:p>
-    <w:p/>
-    <w:p>
-      <w:r>
+      <w:pPr>
+        <w:rPr>
+          <w:color w:val="FF0000"/>
+        </w:rPr>
+      </w:pPr>
+      <w:r>
+        <w:rPr>
+          <w:color w:val="FF0000"/>
+        </w:rPr>
         <w:t>Käytettävyys: Kuinka helppoa ohjelmaa on käyttää.</w:t>
       </w:r>
     </w:p>
     <w:p>
-      <w:r>
+      <w:pPr>
+        <w:rPr>
+          <w:color w:val="FF0000"/>
+        </w:rPr>
+      </w:pPr>
+      <w:r>
+        <w:rPr>
+          <w:color w:val="FF0000"/>
+        </w:rPr>
         <w:t>Käytön tehokkuus: Kuinka nopeasti käyttäjät voivat suorittaa tarvittavat tehtävät.</w:t>
       </w:r>
     </w:p>
     <w:p>
-      <w:r>
+      <w:pPr>
+        <w:rPr>
+          <w:color w:val="FF0000"/>
+        </w:rPr>
+      </w:pPr>
+      <w:r>
+        <w:rPr>
+          <w:color w:val="FF0000"/>
+        </w:rPr>
         <w:t>Käyttäjien tyytyväisyys: Käyttäjien kokemus ohjelmiston käytöstä.</w:t>
       </w:r>
     </w:p>
@@ -3395,30 +3441,41 @@
           <w:szCs w:val="22"/>
         </w:rPr>
       </w:pPr>
-      <w:r>
+    </w:p>
+    <w:p>
+      <w:pPr>
+        <w:pStyle w:val="Otsikko3"/>
         <w:rPr>
           <w:rFonts w:asciiTheme="minorHAnsi" w:eastAsiaTheme="minorHAnsi" w:hAnsiTheme="minorHAnsi" w:cstheme="minorBidi"/>
           <w:color w:val="auto"/>
           <w:sz w:val="22"/>
           <w:szCs w:val="22"/>
         </w:rPr>
-        <w:t>Ampuma-aseiden käyttöön liittyy tiukkoja lakeja ja sääntöjä. Sovelluksen tulee noudattaa näitä määräyksiä ja varmistaa, että se ei edistä laittomien toimien toteuttamista.</w:t>
-      </w:r>
-    </w:p>
-    <w:p>
-      <w:pPr>
-        <w:pStyle w:val="Otsikko3"/>
+      </w:pPr>
+      <w:r>
         <w:rPr>
           <w:rFonts w:asciiTheme="minorHAnsi" w:eastAsiaTheme="minorHAnsi" w:hAnsiTheme="minorHAnsi" w:cstheme="minorBidi"/>
           <w:color w:val="auto"/>
           <w:sz w:val="22"/>
           <w:szCs w:val="22"/>
         </w:rPr>
-      </w:pPr>
+        <w:t>Ampuma-aseiden käyttöön liittyy tiukkoja lakeja ja sääntöjä. Sovelluksen tulee noudattaa näitä määräyksiä ja varmistaa, että se ei edistä laittomien toimien toteuttamista.</w:t>
+      </w:r>
     </w:p>
     <w:p>
       <w:pPr>
         <w:pStyle w:val="Otsikko3"/>
+        <w:rPr>
+          <w:rFonts w:asciiTheme="minorHAnsi" w:eastAsiaTheme="minorHAnsi" w:hAnsiTheme="minorHAnsi" w:cstheme="minorBidi"/>
+          <w:color w:val="auto"/>
+          <w:sz w:val="22"/>
+          <w:szCs w:val="22"/>
+        </w:rPr>
+      </w:pPr>
+    </w:p>
+    <w:p>
+      <w:pPr>
+        <w:pStyle w:val="Otsikko3"/>
       </w:pPr>
       <w:r>
         <w:t>7.2 Laitteistorajoitteet</w:t>
@@ -3446,9 +3503,16 @@
         <w:pStyle w:val="Otsikko3"/>
       </w:pPr>
       <w:r>
-        <w:t>7.3 ohjelmistorajoitteet</w:t>
-      </w:r>
-    </w:p>
+        <w:t xml:space="preserve">7.3 </w:t>
+      </w:r>
+      <w:r>
+        <w:t>O</w:t>
+      </w:r>
+      <w:r>
+        <w:t>hjelmistorajoitteet</w:t>
+      </w:r>
+    </w:p>
+    <w:p/>
     <w:p>
       <w:r>
         <w:t>Järjestelmästä ei ole integraatiota muihin järjestelmiin.</w:t>
@@ -3467,6 +3531,7 @@
         <w:t>7.4 Muut rajoitteet</w:t>
       </w:r>
     </w:p>
+    <w:p/>
     <w:p>
       <w:r>
         <w:t>Projektin aikataulu on tiukka. Annetussa aikarajassa tehdään sovelluksesta toimintavalmis. Jatkokehitystä tullaan tekemään myös käyttäjiä kuunnellen.</w:t>
@@ -3516,6 +3581,11 @@
         <w:t>Alun perin harkittiin sovelluksen lokalisoimista useille eri kielille, mutta päätettiin aloittaa yhdellä pääkielellä ja laajentaa lokalisaatiota myöhemmin.</w:t>
       </w:r>
     </w:p>
+    <w:p>
+      <w:r>
+        <w:t>Myös päivämäärän muokkaaminen paikan mukaan siirtyy myöhäisempään versioon.</w:t>
+      </w:r>
+    </w:p>
     <w:p/>
     <w:p>
       <w:pPr>
@@ -3549,17 +3619,58 @@
         <w:t>Monialustaisuuden laajentaminen:</w:t>
       </w:r>
     </w:p>
+    <w:p/>
     <w:p>
       <w:r>
         <w:t>Sovellusta on tarkoitus jatkokehittää mobiili- ja tablettikäyttöön, jotta se olisi vielä nopeampi, ja helppokäyttöisempi.</w:t>
       </w:r>
     </w:p>
+    <w:p>
+      <w:r>
+        <w:rPr>
+          <w:rFonts w:ascii="Segoe UI" w:hAnsi="Segoe UI" w:cs="Segoe UI"/>
+        </w:rPr>
+        <w:t>Lisäksi ohjelmistoon liitetään tiedot sen hetkisistä sääolosuhteista, kun ohjelmistoa käytetään ulkona.</w:t>
+      </w:r>
+    </w:p>
+    <w:p>
+      <w:pPr>
+        <w:rPr>
+          <w:rFonts w:ascii="Segoe UI" w:hAnsi="Segoe UI" w:cs="Segoe UI"/>
+        </w:rPr>
+      </w:pPr>
+      <w:r>
+        <w:rPr>
+          <w:rFonts w:ascii="Segoe UI" w:hAnsi="Segoe UI" w:cs="Segoe UI"/>
+        </w:rPr>
+        <w:t>Ohjelmistoon tuodaan mahdollisuus</w:t>
+      </w:r>
+      <w:r>
+        <w:rPr>
+          <w:rFonts w:ascii="Segoe UI" w:hAnsi="Segoe UI" w:cs="Segoe UI"/>
+        </w:rPr>
+        <w:t xml:space="preserve"> jakaa sosiaalisessa mediassa</w:t>
+      </w:r>
+      <w:r>
+        <w:rPr>
+          <w:rFonts w:ascii="Segoe UI" w:hAnsi="Segoe UI" w:cs="Segoe UI"/>
+        </w:rPr>
+        <w:t>.</w:t>
+      </w:r>
+      <w:r>
+        <w:rPr>
+          <w:rFonts w:ascii="Segoe UI" w:hAnsi="Segoe UI" w:cs="Segoe UI"/>
+        </w:rPr>
+        <w:t xml:space="preserve"> </w:t>
+      </w:r>
+    </w:p>
     <w:p/>
     <w:p>
       <w:pPr>
         <w:pStyle w:val="Otsikko3"/>
       </w:pPr>
       <w:r>
+        <w:lastRenderedPageBreak/>
         <w:t>Laajempi käyttöliittymän muokattavuus:</w:t>
       </w:r>
     </w:p>
@@ -3588,7 +3699,6 @@
         <w:pStyle w:val="Otsikko3"/>
       </w:pPr>
       <w:r>
-        <w:lastRenderedPageBreak/>
         <w:t>Analytiikka ja seuranta:</w:t>
       </w:r>
     </w:p>

</xml_diff>

<commit_message>
Täytettiin vaatimusmäärittelyä sekä lisättiin tulost-optio tulosten tarkasteluun -JL
</commit_message>
<xml_diff>
--- a/Vaatimusmaarittely_Ampumispvkirja.docx
+++ b/Vaatimusmaarittely_Ampumispvkirja.docx
@@ -60,7 +60,7 @@
     </w:p>
     <w:p>
       <w:pPr>
-        <w:pStyle w:val="Otsikko"/>
+        <w:pStyle w:val="Title"/>
       </w:pPr>
       <w:r>
         <w:t>Ampumapäiväkirja</w:t>
@@ -68,7 +68,7 @@
     </w:p>
     <w:p>
       <w:pPr>
-        <w:pStyle w:val="Alaotsikko"/>
+        <w:pStyle w:val="Subtitle"/>
       </w:pPr>
       <w:r>
         <w:t>Ampumistulosten kirjaussovellus</w:t>
@@ -76,7 +76,7 @@
     </w:p>
     <w:p>
       <w:pPr>
-        <w:pStyle w:val="Alaotsikko"/>
+        <w:pStyle w:val="Subtitle"/>
       </w:pPr>
       <w:proofErr w:type="spellStart"/>
       <w:r>
@@ -154,12 +154,12 @@
     <w:p>
       <w:pPr>
         <w:rPr>
-          <w:rStyle w:val="Hienovarainenkorostus"/>
-        </w:rPr>
-      </w:pPr>
-      <w:r>
-        <w:rPr>
-          <w:rStyle w:val="Hienovarainenkorostus"/>
+          <w:rStyle w:val="SubtleEmphasis"/>
+        </w:rPr>
+      </w:pPr>
+      <w:r>
+        <w:rPr>
+          <w:rStyle w:val="SubtleEmphasis"/>
         </w:rPr>
         <w:t>INTIM23A6</w:t>
       </w:r>
@@ -174,51 +174,43 @@
       </w:pPr>
       <w:r>
         <w:rPr>
-          <w:rStyle w:val="Hienovarainenkorostus"/>
+          <w:rStyle w:val="SubtleEmphasis"/>
         </w:rPr>
         <w:t>Inka Kaalikoski</w:t>
       </w:r>
       <w:r>
         <w:rPr>
-          <w:rStyle w:val="Hienovarainenkorostus"/>
+          <w:rStyle w:val="SubtleEmphasis"/>
         </w:rPr>
         <w:br/>
       </w:r>
-      <w:proofErr w:type="spellStart"/>
-      <w:r>
-        <w:rPr>
-          <w:rStyle w:val="Hienovarainenkorostus"/>
-        </w:rPr>
-        <w:t>Jiska</w:t>
-      </w:r>
-      <w:proofErr w:type="spellEnd"/>
-      <w:r>
-        <w:rPr>
-          <w:rStyle w:val="Hienovarainenkorostus"/>
-        </w:rPr>
-        <w:t xml:space="preserve"> Laaksovirta</w:t>
-      </w:r>
-      <w:r>
-        <w:rPr>
-          <w:rStyle w:val="Hienovarainenkorostus"/>
+      <w:r>
+        <w:rPr>
+          <w:rStyle w:val="SubtleEmphasis"/>
+        </w:rPr>
+        <w:t>Jiska Laaksovirta</w:t>
+      </w:r>
+      <w:r>
+        <w:rPr>
+          <w:rStyle w:val="SubtleEmphasis"/>
         </w:rPr>
         <w:br/>
       </w:r>
       <w:r>
         <w:rPr>
-          <w:rStyle w:val="Hienovarainenkorostus"/>
+          <w:rStyle w:val="SubtleEmphasis"/>
         </w:rPr>
         <w:t>Eveliina Tuomioja</w:t>
       </w:r>
       <w:r>
         <w:rPr>
-          <w:rStyle w:val="Hienovarainenkorostus"/>
+          <w:rStyle w:val="SubtleEmphasis"/>
         </w:rPr>
         <w:br/>
       </w:r>
       <w:r>
         <w:rPr>
-          <w:rStyle w:val="Hienovarainenkorostus"/>
+          <w:rStyle w:val="SubtleEmphasis"/>
         </w:rPr>
         <w:t>Katja Venäläinen</w:t>
       </w:r>
@@ -232,7 +224,7 @@
     </w:p>
     <w:p>
       <w:pPr>
-        <w:pStyle w:val="Otsikko1"/>
+        <w:pStyle w:val="Heading1"/>
       </w:pPr>
       <w:r>
         <w:rPr>
@@ -255,7 +247,7 @@
     <w:p/>
     <w:p>
       <w:pPr>
-        <w:pStyle w:val="Otsikko2"/>
+        <w:pStyle w:val="Heading2"/>
         <w:rPr>
           <w:rFonts w:eastAsia="Times New Roman"/>
           <w:lang w:eastAsia="fi-FI"/>
@@ -278,7 +270,7 @@
     </w:p>
     <w:p>
       <w:pPr>
-        <w:pStyle w:val="Otsikko3"/>
+        <w:pStyle w:val="Heading3"/>
         <w:rPr>
           <w:rFonts w:asciiTheme="minorHAnsi" w:eastAsia="Times New Roman" w:hAnsiTheme="minorHAnsi" w:cstheme="minorHAnsi"/>
           <w:color w:val="auto"/>
@@ -290,7 +282,7 @@
     </w:p>
     <w:p>
       <w:pPr>
-        <w:pStyle w:val="Otsikko3"/>
+        <w:pStyle w:val="Heading3"/>
         <w:rPr>
           <w:rFonts w:asciiTheme="minorHAnsi" w:eastAsia="Times New Roman" w:hAnsiTheme="minorHAnsi" w:cstheme="minorHAnsi"/>
           <w:color w:val="auto"/>
@@ -342,7 +334,7 @@
     </w:p>
     <w:p>
       <w:pPr>
-        <w:pStyle w:val="Otsikko3"/>
+        <w:pStyle w:val="Heading3"/>
         <w:rPr>
           <w:rFonts w:eastAsia="Times New Roman"/>
           <w:lang w:eastAsia="fi-FI"/>
@@ -486,7 +478,7 @@
     </w:p>
     <w:p>
       <w:pPr>
-        <w:pStyle w:val="Otsikko3"/>
+        <w:pStyle w:val="Heading3"/>
         <w:rPr>
           <w:rFonts w:eastAsia="Times New Roman"/>
           <w:lang w:eastAsia="fi-FI"/>
@@ -647,7 +639,7 @@
     </w:p>
     <w:p>
       <w:pPr>
-        <w:pStyle w:val="Otsikko3"/>
+        <w:pStyle w:val="Heading3"/>
         <w:rPr>
           <w:rFonts w:eastAsia="Times New Roman"/>
           <w:lang w:eastAsia="fi-FI"/>
@@ -700,7 +692,7 @@
     </w:p>
     <w:p>
       <w:pPr>
-        <w:pStyle w:val="Otsikko3"/>
+        <w:pStyle w:val="Heading3"/>
         <w:rPr>
           <w:rFonts w:eastAsia="Times New Roman"/>
           <w:lang w:eastAsia="fi-FI"/>
@@ -740,7 +732,7 @@
     </w:p>
     <w:p>
       <w:pPr>
-        <w:pStyle w:val="Otsikko3"/>
+        <w:pStyle w:val="Heading3"/>
         <w:rPr>
           <w:rFonts w:eastAsia="Times New Roman"/>
           <w:lang w:eastAsia="fi-FI"/>
@@ -912,13 +904,13 @@
         <w:spacing w:after="100" w:afterAutospacing="1" w:line="240" w:lineRule="auto"/>
         <w:outlineLvl w:val="4"/>
         <w:rPr>
-          <w:rStyle w:val="Otsikko2Char"/>
-          <w:lang w:eastAsia="fi-FI"/>
-        </w:rPr>
-      </w:pPr>
-      <w:r>
-        <w:rPr>
-          <w:rStyle w:val="Otsikko2Char"/>
+          <w:rStyle w:val="Heading2Char"/>
+          <w:lang w:eastAsia="fi-FI"/>
+        </w:rPr>
+      </w:pPr>
+      <w:r>
+        <w:rPr>
+          <w:rStyle w:val="Heading2Char"/>
           <w:lang w:eastAsia="fi-FI"/>
         </w:rPr>
         <w:t>2. Yleiskuvaus</w:t>
@@ -930,7 +922,7 @@
         <w:spacing w:after="100" w:afterAutospacing="1" w:line="240" w:lineRule="auto"/>
         <w:outlineLvl w:val="4"/>
         <w:rPr>
-          <w:rStyle w:val="Otsikko3Char"/>
+          <w:rStyle w:val="Heading3Char"/>
           <w:lang w:eastAsia="fi-FI"/>
         </w:rPr>
       </w:pPr>
@@ -949,7 +941,7 @@
       </w:r>
       <w:r>
         <w:rPr>
-          <w:rStyle w:val="Otsikko3Char"/>
+          <w:rStyle w:val="Heading3Char"/>
           <w:lang w:eastAsia="fi-FI"/>
         </w:rPr>
         <w:t>2.1 Ympäristö</w:t>
@@ -970,7 +962,7 @@
       </w:pPr>
       <w:r>
         <w:rPr>
-          <w:rStyle w:val="Otsikko3Char"/>
+          <w:rStyle w:val="Heading3Char"/>
           <w:rFonts w:asciiTheme="minorHAnsi" w:hAnsiTheme="minorHAnsi" w:cstheme="minorHAnsi"/>
           <w:color w:val="auto"/>
           <w:sz w:val="22"/>
@@ -981,7 +973,7 @@
       </w:r>
       <w:r>
         <w:rPr>
-          <w:rStyle w:val="Otsikko3Char"/>
+          <w:rStyle w:val="Heading3Char"/>
           <w:rFonts w:asciiTheme="minorHAnsi" w:hAnsiTheme="minorHAnsi" w:cstheme="minorHAnsi"/>
           <w:color w:val="auto"/>
           <w:sz w:val="22"/>
@@ -992,7 +984,7 @@
       </w:r>
       <w:r>
         <w:rPr>
-          <w:rStyle w:val="Otsikko3Char"/>
+          <w:rStyle w:val="Heading3Char"/>
           <w:rFonts w:asciiTheme="minorHAnsi" w:hAnsiTheme="minorHAnsi" w:cstheme="minorHAnsi"/>
           <w:color w:val="auto"/>
           <w:sz w:val="22"/>
@@ -1004,7 +996,7 @@
     </w:p>
     <w:p>
       <w:pPr>
-        <w:pStyle w:val="Otsikko4"/>
+        <w:pStyle w:val="Heading4"/>
       </w:pPr>
       <w:r>
         <w:t xml:space="preserve">2.1.1 </w:t>
@@ -1053,12 +1045,12 @@
     </w:p>
     <w:p>
       <w:pPr>
-        <w:pStyle w:val="Otsikko4"/>
-      </w:pPr>
-    </w:p>
-    <w:p>
-      <w:pPr>
-        <w:pStyle w:val="Otsikko4"/>
+        <w:pStyle w:val="Heading4"/>
+      </w:pPr>
+    </w:p>
+    <w:p>
+      <w:pPr>
+        <w:pStyle w:val="Heading4"/>
       </w:pPr>
       <w:r>
         <w:t xml:space="preserve">2.1.2 </w:t>
@@ -1250,7 +1242,7 @@
     </w:p>
     <w:p>
       <w:pPr>
-        <w:pStyle w:val="Otsikko4"/>
+        <w:pStyle w:val="Heading4"/>
       </w:pPr>
       <w:r>
         <w:t>2.1.3 Käyttötilanteet</w:t>
@@ -1311,7 +1303,7 @@
     <w:p/>
     <w:p>
       <w:pPr>
-        <w:pStyle w:val="Otsikko4"/>
+        <w:pStyle w:val="Heading4"/>
       </w:pPr>
       <w:r>
         <w:t xml:space="preserve">2.1.4 </w:t>
@@ -1495,7 +1487,7 @@
       <w:hyperlink r:id="rId8" w:history="1">
         <w:r>
           <w:rPr>
-            <w:rStyle w:val="Hyperlinkki"/>
+            <w:rStyle w:val="Hyperlink"/>
             <w:rFonts w:cstheme="minorHAnsi"/>
             <w:color w:val="FF0000"/>
           </w:rPr>
@@ -1533,7 +1525,7 @@
     </w:p>
     <w:p>
       <w:pPr>
-        <w:pStyle w:val="Otsikko3"/>
+        <w:pStyle w:val="Heading3"/>
         <w:rPr>
           <w:rFonts w:eastAsia="Times New Roman"/>
           <w:lang w:eastAsia="fi-FI"/>
@@ -1627,7 +1619,7 @@
     </w:p>
     <w:p>
       <w:pPr>
-        <w:pStyle w:val="Otsikko3"/>
+        <w:pStyle w:val="Heading3"/>
         <w:rPr>
           <w:rFonts w:eastAsia="Times New Roman"/>
           <w:lang w:eastAsia="fi-FI"/>
@@ -1668,7 +1660,7 @@
     </w:p>
     <w:p>
       <w:pPr>
-        <w:pStyle w:val="Luettelokappale"/>
+        <w:pStyle w:val="ListParagraph"/>
         <w:numPr>
           <w:ilvl w:val="0"/>
           <w:numId w:val="6"/>
@@ -1680,7 +1672,7 @@
     </w:p>
     <w:p>
       <w:pPr>
-        <w:pStyle w:val="Luettelokappale"/>
+        <w:pStyle w:val="ListParagraph"/>
         <w:numPr>
           <w:ilvl w:val="1"/>
           <w:numId w:val="6"/>
@@ -1692,7 +1684,7 @@
     </w:p>
     <w:p>
       <w:pPr>
-        <w:pStyle w:val="Luettelokappale"/>
+        <w:pStyle w:val="ListParagraph"/>
         <w:numPr>
           <w:ilvl w:val="2"/>
           <w:numId w:val="6"/>
@@ -1704,7 +1696,7 @@
     </w:p>
     <w:p>
       <w:pPr>
-        <w:pStyle w:val="Luettelokappale"/>
+        <w:pStyle w:val="ListParagraph"/>
         <w:numPr>
           <w:ilvl w:val="2"/>
           <w:numId w:val="6"/>
@@ -1716,7 +1708,7 @@
     </w:p>
     <w:p>
       <w:pPr>
-        <w:pStyle w:val="Luettelokappale"/>
+        <w:pStyle w:val="ListParagraph"/>
         <w:numPr>
           <w:ilvl w:val="2"/>
           <w:numId w:val="6"/>
@@ -1728,7 +1720,7 @@
     </w:p>
     <w:p>
       <w:pPr>
-        <w:pStyle w:val="Luettelokappale"/>
+        <w:pStyle w:val="ListParagraph"/>
         <w:numPr>
           <w:ilvl w:val="1"/>
           <w:numId w:val="6"/>
@@ -1740,7 +1732,7 @@
     </w:p>
     <w:p>
       <w:pPr>
-        <w:pStyle w:val="Luettelokappale"/>
+        <w:pStyle w:val="ListParagraph"/>
         <w:numPr>
           <w:ilvl w:val="2"/>
           <w:numId w:val="6"/>
@@ -1752,7 +1744,7 @@
     </w:p>
     <w:p>
       <w:pPr>
-        <w:pStyle w:val="Luettelokappale"/>
+        <w:pStyle w:val="ListParagraph"/>
         <w:numPr>
           <w:ilvl w:val="2"/>
           <w:numId w:val="6"/>
@@ -1773,7 +1765,7 @@
     </w:p>
     <w:p>
       <w:pPr>
-        <w:pStyle w:val="Luettelokappale"/>
+        <w:pStyle w:val="ListParagraph"/>
         <w:numPr>
           <w:ilvl w:val="2"/>
           <w:numId w:val="6"/>
@@ -1785,13 +1777,13 @@
     </w:p>
     <w:p>
       <w:pPr>
-        <w:pStyle w:val="Luettelokappale"/>
+        <w:pStyle w:val="ListParagraph"/>
         <w:ind w:left="2160"/>
       </w:pPr>
     </w:p>
     <w:p>
       <w:pPr>
-        <w:pStyle w:val="Luettelokappale"/>
+        <w:pStyle w:val="ListParagraph"/>
         <w:numPr>
           <w:ilvl w:val="0"/>
           <w:numId w:val="6"/>
@@ -1803,7 +1795,7 @@
     </w:p>
     <w:p>
       <w:pPr>
-        <w:pStyle w:val="Luettelokappale"/>
+        <w:pStyle w:val="ListParagraph"/>
         <w:numPr>
           <w:ilvl w:val="1"/>
           <w:numId w:val="6"/>
@@ -1815,7 +1807,7 @@
     </w:p>
     <w:p>
       <w:pPr>
-        <w:pStyle w:val="Luettelokappale"/>
+        <w:pStyle w:val="ListParagraph"/>
         <w:numPr>
           <w:ilvl w:val="2"/>
           <w:numId w:val="6"/>
@@ -1827,7 +1819,7 @@
     </w:p>
     <w:p>
       <w:pPr>
-        <w:pStyle w:val="Luettelokappale"/>
+        <w:pStyle w:val="ListParagraph"/>
         <w:numPr>
           <w:ilvl w:val="2"/>
           <w:numId w:val="6"/>
@@ -1842,7 +1834,7 @@
     </w:p>
     <w:p>
       <w:pPr>
-        <w:pStyle w:val="Luettelokappale"/>
+        <w:pStyle w:val="ListParagraph"/>
         <w:numPr>
           <w:ilvl w:val="2"/>
           <w:numId w:val="6"/>
@@ -1857,7 +1849,7 @@
     </w:p>
     <w:p>
       <w:pPr>
-        <w:pStyle w:val="Luettelokappale"/>
+        <w:pStyle w:val="ListParagraph"/>
         <w:numPr>
           <w:ilvl w:val="2"/>
           <w:numId w:val="6"/>
@@ -1872,7 +1864,7 @@
     </w:p>
     <w:p>
       <w:pPr>
-        <w:pStyle w:val="Luettelokappale"/>
+        <w:pStyle w:val="ListParagraph"/>
         <w:numPr>
           <w:ilvl w:val="1"/>
           <w:numId w:val="6"/>
@@ -1884,7 +1876,7 @@
     </w:p>
     <w:p>
       <w:pPr>
-        <w:pStyle w:val="Luettelokappale"/>
+        <w:pStyle w:val="ListParagraph"/>
         <w:numPr>
           <w:ilvl w:val="2"/>
           <w:numId w:val="6"/>
@@ -1909,7 +1901,7 @@
     </w:p>
     <w:p>
       <w:pPr>
-        <w:pStyle w:val="Luettelokappale"/>
+        <w:pStyle w:val="ListParagraph"/>
         <w:numPr>
           <w:ilvl w:val="2"/>
           <w:numId w:val="6"/>
@@ -1921,13 +1913,13 @@
     </w:p>
     <w:p>
       <w:pPr>
-        <w:pStyle w:val="Luettelokappale"/>
+        <w:pStyle w:val="ListParagraph"/>
         <w:ind w:left="2160"/>
       </w:pPr>
     </w:p>
     <w:p>
       <w:pPr>
-        <w:pStyle w:val="Luettelokappale"/>
+        <w:pStyle w:val="ListParagraph"/>
         <w:numPr>
           <w:ilvl w:val="0"/>
           <w:numId w:val="6"/>
@@ -1939,7 +1931,7 @@
     </w:p>
     <w:p>
       <w:pPr>
-        <w:pStyle w:val="Luettelokappale"/>
+        <w:pStyle w:val="ListParagraph"/>
         <w:numPr>
           <w:ilvl w:val="1"/>
           <w:numId w:val="6"/>
@@ -1951,7 +1943,7 @@
     </w:p>
     <w:p>
       <w:pPr>
-        <w:pStyle w:val="Luettelokappale"/>
+        <w:pStyle w:val="ListParagraph"/>
         <w:numPr>
           <w:ilvl w:val="2"/>
           <w:numId w:val="6"/>
@@ -1963,13 +1955,13 @@
     </w:p>
     <w:p>
       <w:pPr>
-        <w:pStyle w:val="Luettelokappale"/>
+        <w:pStyle w:val="ListParagraph"/>
         <w:ind w:left="2160"/>
       </w:pPr>
     </w:p>
     <w:p>
       <w:pPr>
-        <w:pStyle w:val="Luettelokappale"/>
+        <w:pStyle w:val="ListParagraph"/>
         <w:numPr>
           <w:ilvl w:val="0"/>
           <w:numId w:val="6"/>
@@ -1981,7 +1973,7 @@
     </w:p>
     <w:p>
       <w:pPr>
-        <w:pStyle w:val="Luettelokappale"/>
+        <w:pStyle w:val="ListParagraph"/>
         <w:numPr>
           <w:ilvl w:val="1"/>
           <w:numId w:val="6"/>
@@ -1993,7 +1985,7 @@
     </w:p>
     <w:p>
       <w:pPr>
-        <w:pStyle w:val="Luettelokappale"/>
+        <w:pStyle w:val="ListParagraph"/>
         <w:numPr>
           <w:ilvl w:val="2"/>
           <w:numId w:val="6"/>
@@ -2005,7 +1997,7 @@
     </w:p>
     <w:p>
       <w:pPr>
-        <w:pStyle w:val="Luettelokappale"/>
+        <w:pStyle w:val="ListParagraph"/>
         <w:numPr>
           <w:ilvl w:val="2"/>
           <w:numId w:val="6"/>
@@ -2017,7 +2009,7 @@
     </w:p>
     <w:p>
       <w:pPr>
-        <w:pStyle w:val="Luettelokappale"/>
+        <w:pStyle w:val="ListParagraph"/>
         <w:numPr>
           <w:ilvl w:val="1"/>
           <w:numId w:val="6"/>
@@ -2029,7 +2021,7 @@
     </w:p>
     <w:p>
       <w:pPr>
-        <w:pStyle w:val="Luettelokappale"/>
+        <w:pStyle w:val="ListParagraph"/>
         <w:numPr>
           <w:ilvl w:val="2"/>
           <w:numId w:val="6"/>
@@ -2047,13 +2039,13 @@
     </w:p>
     <w:p>
       <w:pPr>
-        <w:pStyle w:val="Luettelokappale"/>
+        <w:pStyle w:val="ListParagraph"/>
         <w:ind w:left="2160"/>
       </w:pPr>
     </w:p>
     <w:p>
       <w:pPr>
-        <w:pStyle w:val="Otsikko3"/>
+        <w:pStyle w:val="Heading3"/>
         <w:rPr>
           <w:rFonts w:eastAsia="Times New Roman"/>
           <w:lang w:eastAsia="fi-FI"/>
@@ -2097,6 +2089,9 @@
       <w:r>
         <w:t>tuottamisen aikataulu on todella tiukka. Sovellus ohjelmoidaan annetussa aikarajassa käyttökuntoon, mutta sen jatkokehitys on tulevaisuudessa tarpeen.</w:t>
       </w:r>
+      <w:r>
+        <w:t xml:space="preserve"> Merkittävänä rajoitteena tulee olemaan mobiilioptimoinnin puute johon työryhmällä ei ole ajallisesti aikaa keskittyä kehityksessä.</w:t>
+      </w:r>
     </w:p>
     <w:p>
       <w:pPr>
@@ -2124,7 +2119,7 @@
     <w:p/>
     <w:p>
       <w:pPr>
-        <w:pStyle w:val="Otsikko3"/>
+        <w:pStyle w:val="Heading3"/>
         <w:rPr>
           <w:rFonts w:eastAsia="Times New Roman"/>
           <w:lang w:eastAsia="fi-FI"/>
@@ -2189,7 +2184,7 @@
     </w:p>
     <w:p>
       <w:pPr>
-        <w:pStyle w:val="Otsikko4"/>
+        <w:pStyle w:val="Heading4"/>
         <w:rPr>
           <w:lang w:eastAsia="fi-FI"/>
         </w:rPr>
@@ -2229,7 +2224,7 @@
     </w:p>
     <w:p>
       <w:pPr>
-        <w:pStyle w:val="Otsikko4"/>
+        <w:pStyle w:val="Heading4"/>
       </w:pPr>
       <w:r>
         <w:lastRenderedPageBreak/>
@@ -2268,7 +2263,7 @@
     </w:p>
     <w:p>
       <w:pPr>
-        <w:pStyle w:val="Otsikko4"/>
+        <w:pStyle w:val="Heading4"/>
         <w:rPr>
           <w:lang w:eastAsia="fi-FI"/>
         </w:rPr>
@@ -2321,7 +2316,7 @@
     </w:p>
     <w:p>
       <w:pPr>
-        <w:pStyle w:val="Otsikko4"/>
+        <w:pStyle w:val="Heading4"/>
         <w:rPr>
           <w:lang w:eastAsia="fi-FI"/>
         </w:rPr>
@@ -2368,7 +2363,7 @@
     </w:p>
     <w:p>
       <w:pPr>
-        <w:pStyle w:val="Otsikko4"/>
+        <w:pStyle w:val="Heading4"/>
         <w:rPr>
           <w:lang w:eastAsia="fi-FI"/>
         </w:rPr>
@@ -2415,7 +2410,7 @@
     </w:p>
     <w:p>
       <w:pPr>
-        <w:pStyle w:val="Otsikko4"/>
+        <w:pStyle w:val="Heading4"/>
         <w:rPr>
           <w:lang w:eastAsia="fi-FI"/>
         </w:rPr>
@@ -2486,7 +2481,7 @@
     </w:p>
     <w:p>
       <w:pPr>
-        <w:pStyle w:val="Otsikko4"/>
+        <w:pStyle w:val="Heading4"/>
         <w:rPr>
           <w:lang w:eastAsia="fi-FI"/>
         </w:rPr>
@@ -2526,15 +2521,15 @@
     </w:p>
     <w:p>
       <w:pPr>
-        <w:pStyle w:val="Otsikko4"/>
-        <w:rPr>
-          <w:lang w:eastAsia="fi-FI"/>
-        </w:rPr>
-      </w:pPr>
-    </w:p>
-    <w:p>
-      <w:pPr>
-        <w:pStyle w:val="Otsikko4"/>
+        <w:pStyle w:val="Heading4"/>
+        <w:rPr>
+          <w:lang w:eastAsia="fi-FI"/>
+        </w:rPr>
+      </w:pPr>
+    </w:p>
+    <w:p>
+      <w:pPr>
+        <w:pStyle w:val="Heading4"/>
         <w:rPr>
           <w:lang w:eastAsia="fi-FI"/>
         </w:rPr>
@@ -2593,7 +2588,7 @@
     </w:p>
     <w:p>
       <w:pPr>
-        <w:pStyle w:val="Otsikko4"/>
+        <w:pStyle w:val="Heading4"/>
         <w:rPr>
           <w:lang w:eastAsia="fi-FI"/>
         </w:rPr>
@@ -2634,15 +2629,15 @@
     </w:p>
     <w:p>
       <w:pPr>
-        <w:pStyle w:val="Otsikko4"/>
-        <w:rPr>
-          <w:lang w:eastAsia="fi-FI"/>
-        </w:rPr>
-      </w:pPr>
-    </w:p>
-    <w:p>
-      <w:pPr>
-        <w:pStyle w:val="Otsikko4"/>
+        <w:pStyle w:val="Heading4"/>
+        <w:rPr>
+          <w:lang w:eastAsia="fi-FI"/>
+        </w:rPr>
+      </w:pPr>
+    </w:p>
+    <w:p>
+      <w:pPr>
+        <w:pStyle w:val="Heading4"/>
         <w:rPr>
           <w:lang w:eastAsia="fi-FI"/>
         </w:rPr>
@@ -2701,7 +2696,7 @@
     </w:p>
     <w:p>
       <w:pPr>
-        <w:pStyle w:val="Otsikko4"/>
+        <w:pStyle w:val="Heading4"/>
         <w:rPr>
           <w:lang w:eastAsia="fi-FI"/>
         </w:rPr>
@@ -2784,7 +2779,7 @@
     </w:p>
     <w:p>
       <w:pPr>
-        <w:pStyle w:val="Otsikko2"/>
+        <w:pStyle w:val="Heading2"/>
       </w:pPr>
       <w:r>
         <w:t>3. Tiedot ja tietokanta</w:t>
@@ -2854,12 +2849,12 @@
     </w:p>
     <w:p>
       <w:pPr>
-        <w:pStyle w:val="Otsikko3"/>
-      </w:pPr>
-    </w:p>
-    <w:p>
-      <w:pPr>
-        <w:pStyle w:val="Otsikko3"/>
+        <w:pStyle w:val="Heading3"/>
+      </w:pPr>
+    </w:p>
+    <w:p>
+      <w:pPr>
+        <w:pStyle w:val="Heading3"/>
       </w:pPr>
       <w:r>
         <w:t>3.1 Tietosisältö</w:t>
@@ -2920,12 +2915,12 @@
     </w:p>
     <w:p>
       <w:pPr>
-        <w:pStyle w:val="Otsikko3"/>
-      </w:pPr>
-    </w:p>
-    <w:p>
-      <w:pPr>
-        <w:pStyle w:val="Otsikko3"/>
+        <w:pStyle w:val="Heading3"/>
+      </w:pPr>
+    </w:p>
+    <w:p>
+      <w:pPr>
+        <w:pStyle w:val="Heading3"/>
       </w:pPr>
       <w:r>
         <w:t>3.1 Käsitteet omiin alakohtiinsa</w:t>
@@ -2963,7 +2958,7 @@
     </w:p>
     <w:p>
       <w:pPr>
-        <w:pStyle w:val="Otsikko3"/>
+        <w:pStyle w:val="Heading3"/>
       </w:pPr>
       <w:r>
         <w:t>3.2 Käyttöintensiteetti</w:t>
@@ -3033,7 +3028,7 @@
     </w:p>
     <w:p>
       <w:pPr>
-        <w:pStyle w:val="Otsikko4"/>
+        <w:pStyle w:val="Heading4"/>
       </w:pPr>
       <w:r>
         <w:t>Esimerkki</w:t>
@@ -3086,10 +3081,21 @@
     </w:p>
     <w:p>
       <w:pPr>
-        <w:pStyle w:val="Otsikko3"/>
-      </w:pPr>
-      <w:r>
-        <w:lastRenderedPageBreak/>
+        <w:rPr>
+          <w:color w:val="FF0000"/>
+        </w:rPr>
+      </w:pPr>
+    </w:p>
+    <w:p>
+      <w:r>
+        <w:t xml:space="preserve">Ohjelmiston käyttöintensiteetti riippuu paljon sovelluksen käyttäjästä eli ampujasta. Sovelluksella on kapasiteetti tallentaa 99 ampujan tulokset maksimissaan yhdeltä ammuntakierrokselta. </w:t>
+      </w:r>
+    </w:p>
+    <w:p>
+      <w:pPr>
+        <w:pStyle w:val="Heading3"/>
+      </w:pPr>
+      <w:r>
         <w:t>3.3 Kapasiteettivaatimukset</w:t>
       </w:r>
     </w:p>
@@ -3115,7 +3121,7 @@
     </w:p>
     <w:p>
       <w:pPr>
-        <w:pStyle w:val="Otsikko4"/>
+        <w:pStyle w:val="Heading4"/>
       </w:pPr>
       <w:r>
         <w:t xml:space="preserve">Esimerkki </w:t>
@@ -3148,12 +3154,29 @@
     </w:p>
     <w:p>
       <w:pPr>
-        <w:pStyle w:val="Otsikko3"/>
-      </w:pPr>
-    </w:p>
-    <w:p>
-      <w:pPr>
-        <w:pStyle w:val="Otsikko3"/>
+        <w:pStyle w:val="Heading3"/>
+      </w:pPr>
+    </w:p>
+    <w:p>
+      <w:r>
+        <w:t xml:space="preserve">Ohjelmisto ei vaadi paljon suorituskykyä tietokoneelta eikä tallennustilaa. Ohjelma on kevyt </w:t>
+      </w:r>
+      <w:r>
+        <w:t xml:space="preserve">ja ohjelman </w:t>
+      </w:r>
+      <w:r>
+        <w:t>tallen</w:t>
+      </w:r>
+      <w:r>
+        <w:t xml:space="preserve">tavat </w:t>
+      </w:r>
+      <w:r>
+        <w:t>tiedot ovat nimiä ja yksittäisiä numeroita.</w:t>
+      </w:r>
+    </w:p>
+    <w:p>
+      <w:pPr>
+        <w:pStyle w:val="Heading3"/>
       </w:pPr>
       <w:r>
         <w:t>3.4 Tiedostot ja asetustiedostot</w:t>
@@ -3248,12 +3271,12 @@
     </w:p>
     <w:p>
       <w:pPr>
-        <w:pStyle w:val="Otsikko2"/>
-      </w:pPr>
-    </w:p>
-    <w:p>
-      <w:pPr>
-        <w:pStyle w:val="Otsikko2"/>
+        <w:pStyle w:val="Heading2"/>
+      </w:pPr>
+    </w:p>
+    <w:p>
+      <w:pPr>
+        <w:pStyle w:val="Heading2"/>
       </w:pPr>
       <w:r>
         <w:t>5 Ulkoiset liittymät</w:t>
@@ -3261,12 +3284,12 @@
     </w:p>
     <w:p>
       <w:pPr>
-        <w:pStyle w:val="Otsikko3"/>
-      </w:pPr>
-    </w:p>
-    <w:p>
-      <w:pPr>
-        <w:pStyle w:val="Otsikko3"/>
+        <w:pStyle w:val="Heading3"/>
+      </w:pPr>
+    </w:p>
+    <w:p>
+      <w:pPr>
+        <w:pStyle w:val="Heading3"/>
       </w:pPr>
       <w:r>
         <w:t>5.1 Laitteistoliittymät</w:t>
@@ -3368,416 +3391,444 @@
           <w:lang w:eastAsia="fi-FI"/>
           <w14:ligatures w14:val="none"/>
         </w:rPr>
+        <w:lastRenderedPageBreak/>
         <w:t xml:space="preserve">Tämä mahdollistaa sen, että käyttäjät voivat käyttää ohjelmistoa riippumatta siitä, onko käytössä vanhempi tietokone tai uusin huippumalli. Voidaan luottaa siihen, että Ampumapäiväkirja toimii saumattomasti ja tarjoaa suorituskykyä ilman ylimääräisiä vaatimuksia. </w:t>
       </w:r>
     </w:p>
     <w:p/>
     <w:p>
       <w:pPr>
-        <w:pStyle w:val="Otsikko3"/>
-      </w:pPr>
-      <w:r>
+        <w:pStyle w:val="Heading3"/>
+      </w:pPr>
+      <w:r>
+        <w:t>5.2 Ohjelmistoliittymät</w:t>
+      </w:r>
+    </w:p>
+    <w:p/>
+    <w:p>
+      <w:r>
+        <w:t>Järjestelmän käyttöönoton aikana ei ole integraatiota muihin järjestelmiin.</w:t>
+      </w:r>
+    </w:p>
+    <w:p>
+      <w:pPr>
+        <w:rPr>
+          <w:color w:val="FF0000"/>
+        </w:rPr>
+      </w:pPr>
+    </w:p>
+    <w:p>
+      <w:pPr>
+        <w:rPr>
+          <w:color w:val="FF0000"/>
+        </w:rPr>
+      </w:pPr>
+      <w:r>
+        <w:rPr>
+          <w:color w:val="FF0000"/>
+        </w:rPr>
+        <w:t>Kolmannen osapuolen kirjastojen ja komponenttien käytön, jos sovellus käyttää niitä.</w:t>
+      </w:r>
+    </w:p>
+    <w:p/>
+    <w:p>
+      <w:pPr>
+        <w:pStyle w:val="Heading3"/>
+      </w:pPr>
+      <w:r>
+        <w:t>5</w:t>
+      </w:r>
+      <w:r>
+        <w:t>.3 Tietoliikenneliittymät</w:t>
+      </w:r>
+    </w:p>
+    <w:p/>
+    <w:p>
+      <w:pPr>
+        <w:rPr>
+          <w:color w:val="FF0000"/>
+        </w:rPr>
+      </w:pPr>
+      <w:r>
+        <w:rPr>
+          <w:color w:val="FF0000"/>
+        </w:rPr>
+        <w:t>Tämä osa kuvaa, miten sovellus kommunikoi tietoverkon kanssa. Se voi sisältää esimerkiksi:</w:t>
+      </w:r>
+    </w:p>
+    <w:p>
+      <w:pPr>
+        <w:rPr>
+          <w:color w:val="FF0000"/>
+        </w:rPr>
+      </w:pPr>
+      <w:r>
+        <w:rPr>
+          <w:color w:val="FF0000"/>
+        </w:rPr>
+        <w:t xml:space="preserve">Kuinka sovellus käyttää verkkoyhteyksiä, kuten </w:t>
+      </w:r>
+      <w:proofErr w:type="spellStart"/>
+      <w:r>
+        <w:rPr>
+          <w:color w:val="FF0000"/>
+        </w:rPr>
+        <w:t>WLANia</w:t>
+      </w:r>
+      <w:proofErr w:type="spellEnd"/>
+      <w:r>
+        <w:rPr>
+          <w:color w:val="FF0000"/>
+        </w:rPr>
+        <w:t>, mobiilidataa tai Bluetoothia.</w:t>
+      </w:r>
+    </w:p>
+    <w:p>
+      <w:pPr>
+        <w:rPr>
+          <w:color w:val="FF0000"/>
+        </w:rPr>
+      </w:pPr>
+      <w:r>
+        <w:rPr>
+          <w:color w:val="FF0000"/>
+        </w:rPr>
+        <w:t>Tietoliikenneprotokollat ja -standardit, joita sovellus käyttää tiedonsiirtoon ja vuorovaikutukseen muiden verkkopalveluiden kanssa.</w:t>
+      </w:r>
+    </w:p>
+    <w:p>
+      <w:pPr>
+        <w:rPr>
+          <w:color w:val="FF0000"/>
+        </w:rPr>
+      </w:pPr>
+      <w:r>
+        <w:rPr>
+          <w:color w:val="FF0000"/>
+        </w:rPr>
+        <w:t>Tietoturvaan ja salaukseen liittyvät vaatimukset, jotka liittyvät tietoliikenteeseen.</w:t>
+      </w:r>
+    </w:p>
+    <w:p/>
+    <w:p>
+      <w:pPr>
+        <w:pStyle w:val="Heading2"/>
+      </w:pPr>
+      <w:r>
+        <w:t>6 Muut ominaisuudet</w:t>
+      </w:r>
+    </w:p>
+    <w:p/>
+    <w:p>
+      <w:pPr>
+        <w:pStyle w:val="Heading3"/>
+      </w:pPr>
+      <w:r>
+        <w:t>6.1 Suorituskyky ja vasteajat</w:t>
+      </w:r>
+    </w:p>
+    <w:p>
+      <w:pPr>
+        <w:rPr>
+          <w:color w:val="FF0000"/>
+        </w:rPr>
+      </w:pPr>
+    </w:p>
+    <w:p>
+      <w:pPr>
+        <w:rPr>
+          <w:color w:val="FF0000"/>
+        </w:rPr>
+      </w:pPr>
+      <w:r>
+        <w:rPr>
+          <w:color w:val="FF0000"/>
+        </w:rPr>
+        <w:t>Suorituskyky: Miten tehokkaasti ohjelmisto suorittaa tehtäviään, esimerkiksi resurssien käytön optimointi.</w:t>
+      </w:r>
+    </w:p>
+    <w:p>
+      <w:pPr>
+        <w:rPr>
+          <w:color w:val="FF0000"/>
+        </w:rPr>
+      </w:pPr>
+      <w:r>
+        <w:rPr>
+          <w:color w:val="FF0000"/>
+        </w:rPr>
+        <w:t>Vasteajat: Kuinka nopeasti ohjelmisto reagoi käyttäjän syötteisiin.</w:t>
+      </w:r>
+    </w:p>
+    <w:p>
+      <w:pPr>
+        <w:pStyle w:val="Heading3"/>
+      </w:pPr>
+    </w:p>
+    <w:p>
+      <w:pPr>
+        <w:pStyle w:val="Heading3"/>
+      </w:pPr>
+      <w:r>
+        <w:t xml:space="preserve">6.2 Saavutettavuus </w:t>
+      </w:r>
+    </w:p>
+    <w:p>
+      <w:pPr>
+        <w:rPr>
+          <w:color w:val="FF0000"/>
+        </w:rPr>
+      </w:pPr>
+    </w:p>
+    <w:p>
+      <w:pPr>
+        <w:rPr>
+          <w:color w:val="FF0000"/>
+        </w:rPr>
+      </w:pPr>
+      <w:r>
+        <w:rPr>
+          <w:color w:val="FF0000"/>
+        </w:rPr>
+        <w:t>Saavutettavuus: Ohjelmiston jatkuva saatavuus käyttäjille.</w:t>
+      </w:r>
+    </w:p>
+    <w:p>
+      <w:pPr>
+        <w:rPr>
+          <w:color w:val="FF0000"/>
+        </w:rPr>
+      </w:pPr>
+      <w:r>
+        <w:rPr>
+          <w:color w:val="FF0000"/>
+        </w:rPr>
+        <w:t>Toipuminen: Kyky palautua mahdollisista häiriöistä tai vioista.</w:t>
+      </w:r>
+    </w:p>
+    <w:p>
+      <w:pPr>
+        <w:rPr>
+          <w:color w:val="FF0000"/>
+        </w:rPr>
+      </w:pPr>
+      <w:r>
+        <w:rPr>
+          <w:color w:val="FF0000"/>
+        </w:rPr>
+        <w:t>Turvallisuus: Ohjelmiston suojaaminen haitallisilta toiminnoilta ja tietoturvariskeiltä.</w:t>
+      </w:r>
+    </w:p>
+    <w:p>
+      <w:pPr>
+        <w:rPr>
+          <w:color w:val="FF0000"/>
+        </w:rPr>
+      </w:pPr>
+      <w:r>
+        <w:rPr>
+          <w:color w:val="FF0000"/>
+        </w:rPr>
+        <w:t>Suojaukset: Käytetyt menetelmät ohjelmiston turvaamiseksi.</w:t>
+      </w:r>
+    </w:p>
+    <w:p>
+      <w:pPr>
+        <w:pStyle w:val="Heading3"/>
+      </w:pPr>
+      <w:r>
+        <w:t>6.3 Ylläpidettävyys</w:t>
+      </w:r>
+    </w:p>
+    <w:p/>
+    <w:p>
+      <w:pPr>
+        <w:rPr>
+          <w:color w:val="FF0000"/>
+        </w:rPr>
+      </w:pPr>
+      <w:r>
+        <w:rPr>
+          <w:color w:val="FF0000"/>
+        </w:rPr>
         <w:lastRenderedPageBreak/>
-        <w:t>5.2 Ohjelmistoliittymät</w:t>
+        <w:t>Kuinka helppoa on ylläpitää ja päivittää ohjelmistoa, mukaan lukien koodin selkeys, dokumentaatio ja virheiden jäljitysmekanismit.</w:t>
+      </w:r>
+    </w:p>
+    <w:p>
+      <w:pPr>
+        <w:pStyle w:val="Heading3"/>
+      </w:pPr>
+    </w:p>
+    <w:p>
+      <w:pPr>
+        <w:pStyle w:val="Heading3"/>
+      </w:pPr>
+      <w:r>
+        <w:t>6.4 Siirrettävyys ja yhteensopivuus</w:t>
       </w:r>
     </w:p>
     <w:p/>
     <w:p>
-      <w:r>
-        <w:t>Järjestelmän käyttöönoton aikana ei ole integraatiota muihin järjestelmiin.</w:t>
-      </w:r>
-    </w:p>
-    <w:p>
-      <w:pPr>
-        <w:rPr>
-          <w:color w:val="FF0000"/>
-        </w:rPr>
-      </w:pPr>
-    </w:p>
-    <w:p>
-      <w:pPr>
-        <w:rPr>
-          <w:color w:val="FF0000"/>
-        </w:rPr>
-      </w:pPr>
-      <w:r>
-        <w:rPr>
-          <w:color w:val="FF0000"/>
-        </w:rPr>
-        <w:t>Kolmannen osapuolen kirjastojen ja komponenttien käytön, jos sovellus käyttää niitä.</w:t>
+      <w:pPr>
+        <w:rPr>
+          <w:color w:val="FF0000"/>
+        </w:rPr>
+      </w:pPr>
+      <w:r>
+        <w:rPr>
+          <w:color w:val="FF0000"/>
+        </w:rPr>
+        <w:t>Ohjelman kyky toimia eri ympäristöissä ja laitteilla, sekä sen mahdollisuus integroitua muihin järjestelmiin.</w:t>
+      </w:r>
+    </w:p>
+    <w:p>
+      <w:r>
+        <w:t xml:space="preserve">Ohjelmisto pystyy toimimaan monessa ympäristössä. Koska se on kevyt päiväkirjasovellus ohjelmiston toiminta eri </w:t>
+      </w:r>
+      <w:r>
+        <w:t>ympäristöissä,</w:t>
+      </w:r>
+      <w:r>
+        <w:t xml:space="preserve"> riippuu paljolti päätelaitteesta, josta ohjelmaa käytetään. Ohjelma on tällä hetkellä suunniteltu toimimaan tietokonepohjaisella </w:t>
+      </w:r>
+      <w:r>
+        <w:t>laitteella,</w:t>
+      </w:r>
+      <w:r>
+        <w:t xml:space="preserve"> joka aiheuttaa tietynlaisen käytön rajoitteen mobiilioptimoinnin puutteen vuoksi. </w:t>
+      </w:r>
+      <w:r>
+        <w:t xml:space="preserve"> Tallennettuja tietoja voi siirtää esimerkiksi siirtämällä ulkoisella tallennusasemalla toisiin päätelaitteisiin ampumapäiväkirjan tuloksia.</w:t>
+      </w:r>
+    </w:p>
+    <w:p>
+      <w:pPr>
+        <w:pStyle w:val="Heading3"/>
+      </w:pPr>
+      <w:r>
+        <w:t>6.5 Operointi</w:t>
       </w:r>
     </w:p>
     <w:p/>
     <w:p>
       <w:pPr>
-        <w:pStyle w:val="Otsikko3"/>
-      </w:pPr>
-      <w:r>
-        <w:t>5</w:t>
-      </w:r>
-      <w:r>
-        <w:t>.3 Tietoliikenneliittymät</w:t>
+        <w:rPr>
+          <w:color w:val="FF0000"/>
+        </w:rPr>
+      </w:pPr>
+      <w:r>
+        <w:rPr>
+          <w:color w:val="FF0000"/>
+        </w:rPr>
+        <w:t>Kuinka helposti ohjelmaa voidaan käyttää, käynnistää ja hallita.</w:t>
+      </w:r>
+    </w:p>
+    <w:p>
+      <w:pPr>
+        <w:rPr>
+          <w:color w:val="FF0000"/>
+        </w:rPr>
+      </w:pPr>
+    </w:p>
+    <w:p>
+      <w:r>
+        <w:t>Ohjelma tulee toimimaan työpöytäsovelluksena. Sitä voidaan operoida nykyisessä muodossaan eri tyyppien tietokone (PC) laitteilla.</w:t>
+      </w:r>
+    </w:p>
+    <w:p>
+      <w:pPr>
+        <w:pStyle w:val="Heading3"/>
+      </w:pPr>
+    </w:p>
+    <w:p>
+      <w:pPr>
+        <w:pStyle w:val="Heading3"/>
+      </w:pPr>
+      <w:r>
+        <w:t xml:space="preserve">6.6 Käytettävyys </w:t>
       </w:r>
     </w:p>
     <w:p/>
     <w:p>
       <w:pPr>
-        <w:rPr>
-          <w:color w:val="FF0000"/>
-        </w:rPr>
-      </w:pPr>
-      <w:r>
-        <w:rPr>
-          <w:color w:val="FF0000"/>
-        </w:rPr>
-        <w:t>Tämä osa kuvaa, miten sovellus kommunikoi tietoverkon kanssa. Se voi sisältää esimerkiksi:</w:t>
-      </w:r>
-    </w:p>
-    <w:p>
-      <w:pPr>
-        <w:rPr>
-          <w:color w:val="FF0000"/>
-        </w:rPr>
-      </w:pPr>
-      <w:r>
-        <w:rPr>
-          <w:color w:val="FF0000"/>
-        </w:rPr>
-        <w:t xml:space="preserve">Kuinka sovellus käyttää verkkoyhteyksiä, kuten </w:t>
-      </w:r>
-      <w:proofErr w:type="spellStart"/>
-      <w:r>
-        <w:rPr>
-          <w:color w:val="FF0000"/>
-        </w:rPr>
-        <w:t>WLANia</w:t>
-      </w:r>
-      <w:proofErr w:type="spellEnd"/>
-      <w:r>
-        <w:rPr>
-          <w:color w:val="FF0000"/>
-        </w:rPr>
-        <w:t>, mobiilidataa tai Bluetoothia.</w:t>
-      </w:r>
-    </w:p>
-    <w:p>
-      <w:pPr>
-        <w:rPr>
-          <w:color w:val="FF0000"/>
-        </w:rPr>
-      </w:pPr>
-      <w:r>
-        <w:rPr>
-          <w:color w:val="FF0000"/>
-        </w:rPr>
-        <w:t>Tietoliikenneprotokollat ja -standardit, joita sovellus käyttää tiedonsiirtoon ja vuorovaikutukseen muiden verkkopalveluiden kanssa.</w:t>
-      </w:r>
-    </w:p>
-    <w:p>
-      <w:pPr>
-        <w:rPr>
-          <w:color w:val="FF0000"/>
-        </w:rPr>
-      </w:pPr>
-      <w:r>
-        <w:rPr>
-          <w:color w:val="FF0000"/>
-        </w:rPr>
-        <w:t>Tietoturvaan ja salaukseen liittyvät vaatimukset, jotka liittyvät tietoliikenteeseen.</w:t>
+        <w:pStyle w:val="Heading4"/>
+      </w:pPr>
+      <w:r>
+        <w:t xml:space="preserve">6.6.1 </w:t>
+      </w:r>
+      <w:r>
+        <w:t>Käytettävyys</w:t>
       </w:r>
     </w:p>
     <w:p/>
     <w:p>
-      <w:pPr>
-        <w:pStyle w:val="Otsikko2"/>
-      </w:pPr>
-      <w:r>
-        <w:t>6 Muut ominaisuudet</w:t>
+      <w:r>
+        <w:t>Käyttäjän avattua ohjelmisto hänelle avautuu aloitusvalikko, jossa on lyhyt käyttöohje. Käyttöohjeen avulla käyttäjän on helppo navigoida ohjelmistossa.</w:t>
+      </w:r>
+    </w:p>
+    <w:p>
+      <w:pPr>
+        <w:pStyle w:val="Heading4"/>
+      </w:pPr>
+    </w:p>
+    <w:p>
+      <w:pPr>
+        <w:pStyle w:val="Heading4"/>
+      </w:pPr>
+      <w:r>
+        <w:t xml:space="preserve">6.6.2 </w:t>
+      </w:r>
+      <w:r>
+        <w:t>Käytön tehokkuus</w:t>
       </w:r>
     </w:p>
     <w:p/>
     <w:p>
-      <w:pPr>
-        <w:pStyle w:val="Otsikko3"/>
-      </w:pPr>
-      <w:r>
-        <w:t>6.1 Suorituskyky ja vasteajat</w:t>
-      </w:r>
-    </w:p>
-    <w:p>
-      <w:pPr>
-        <w:rPr>
-          <w:color w:val="FF0000"/>
-        </w:rPr>
-      </w:pPr>
-    </w:p>
-    <w:p>
-      <w:pPr>
-        <w:rPr>
-          <w:color w:val="FF0000"/>
-        </w:rPr>
-      </w:pPr>
-      <w:r>
-        <w:rPr>
-          <w:color w:val="FF0000"/>
-        </w:rPr>
-        <w:t>Suorituskyky: Miten tehokkaasti ohjelmisto suorittaa tehtäviään, esimerkiksi resurssien käytön optimointi.</w:t>
-      </w:r>
-    </w:p>
-    <w:p>
-      <w:pPr>
-        <w:rPr>
-          <w:color w:val="FF0000"/>
-        </w:rPr>
-      </w:pPr>
-      <w:r>
-        <w:rPr>
-          <w:color w:val="FF0000"/>
-        </w:rPr>
-        <w:t>Vasteajat: Kuinka nopeasti ohjelmisto reagoi käyttäjän syötteisiin.</w:t>
-      </w:r>
-    </w:p>
-    <w:p>
-      <w:pPr>
-        <w:pStyle w:val="Otsikko3"/>
-      </w:pPr>
-    </w:p>
-    <w:p>
-      <w:pPr>
-        <w:pStyle w:val="Otsikko3"/>
-      </w:pPr>
-      <w:r>
-        <w:t xml:space="preserve">6.2 Saavutettavuus </w:t>
-      </w:r>
-    </w:p>
-    <w:p>
-      <w:pPr>
-        <w:rPr>
-          <w:color w:val="FF0000"/>
-        </w:rPr>
-      </w:pPr>
-    </w:p>
-    <w:p>
-      <w:pPr>
-        <w:rPr>
-          <w:color w:val="FF0000"/>
-        </w:rPr>
-      </w:pPr>
-      <w:r>
-        <w:rPr>
-          <w:color w:val="FF0000"/>
-        </w:rPr>
-        <w:t>Saavutettavuus: Ohjelmiston jatkuva saatavuus käyttäjille.</w:t>
-      </w:r>
-    </w:p>
-    <w:p>
-      <w:pPr>
-        <w:rPr>
-          <w:color w:val="FF0000"/>
-        </w:rPr>
-      </w:pPr>
-      <w:r>
-        <w:rPr>
-          <w:color w:val="FF0000"/>
-        </w:rPr>
-        <w:t>Toipuminen: Kyky palautua mahdollisista häiriöistä tai vioista.</w:t>
-      </w:r>
-    </w:p>
-    <w:p>
-      <w:pPr>
-        <w:rPr>
-          <w:color w:val="FF0000"/>
-        </w:rPr>
-      </w:pPr>
-      <w:r>
-        <w:rPr>
-          <w:color w:val="FF0000"/>
-        </w:rPr>
-        <w:t>Turvallisuus: Ohjelmiston suojaaminen haitallisilta toiminnoilta ja tietoturvariskeiltä.</w:t>
-      </w:r>
-    </w:p>
-    <w:p>
-      <w:pPr>
-        <w:rPr>
-          <w:color w:val="FF0000"/>
-        </w:rPr>
-      </w:pPr>
-      <w:r>
-        <w:rPr>
-          <w:color w:val="FF0000"/>
-        </w:rPr>
-        <w:t>Suojaukset: Käytetyt menetelmät ohjelmiston turvaamiseksi.</w:t>
-      </w:r>
-    </w:p>
-    <w:p>
-      <w:pPr>
-        <w:pStyle w:val="Otsikko3"/>
-      </w:pPr>
-      <w:r>
-        <w:t>6.3 Ylläpidettävyys</w:t>
+      <w:r>
+        <w:t>Avaamisen jälkeen ohjelmisto on heti käytettävissä. Tallennustoiminnon käytön jälkeen voi tallennetun tiedon hakea heti osana aikaisempaa tallennettua tiedostoa.</w:t>
+      </w:r>
+    </w:p>
+    <w:p>
+      <w:pPr>
+        <w:pStyle w:val="Heading4"/>
+      </w:pPr>
+    </w:p>
+    <w:p>
+      <w:pPr>
+        <w:pStyle w:val="Heading4"/>
+      </w:pPr>
+      <w:r>
+        <w:t xml:space="preserve">6.6.3 </w:t>
+      </w:r>
+      <w:r>
+        <w:t>Käyttäjäkokemus</w:t>
       </w:r>
     </w:p>
     <w:p/>
     <w:p>
-      <w:pPr>
-        <w:rPr>
-          <w:color w:val="FF0000"/>
-        </w:rPr>
-      </w:pPr>
-      <w:r>
-        <w:rPr>
-          <w:color w:val="FF0000"/>
-        </w:rPr>
-        <w:t>Kuinka helppoa on ylläpitää ja päivittää ohjelmistoa, mukaan lukien koodin selkeys, dokumentaatio ja virheiden jäljitysmekanismit.</w:t>
-      </w:r>
-    </w:p>
-    <w:p>
-      <w:pPr>
-        <w:pStyle w:val="Otsikko3"/>
-      </w:pPr>
-    </w:p>
-    <w:p>
-      <w:pPr>
-        <w:pStyle w:val="Otsikko3"/>
-      </w:pPr>
-      <w:r>
-        <w:t>6.4 Siirrettävyys ja yhteensopivuus</w:t>
+      <w:r>
+        <w:t>Ohjelmisto on kehitysvaiheessa. Tämän vuoksi käyttäjäkokemuksia ei ole vielä kertynyt. Päivitämme tämän heti, kun käyttäjäkokemuksia alkaa kertymään.</w:t>
       </w:r>
     </w:p>
     <w:p/>
     <w:p>
       <w:pPr>
-        <w:rPr>
-          <w:color w:val="FF0000"/>
-        </w:rPr>
-      </w:pPr>
-      <w:r>
-        <w:rPr>
-          <w:color w:val="FF0000"/>
-        </w:rPr>
+        <w:pStyle w:val="Heading2"/>
+      </w:pPr>
+      <w:r>
         <w:lastRenderedPageBreak/>
-        <w:t>Ohjelman kyky toimia eri ympäristöissä ja laitteilla, sekä sen mahdollisuus integroitua muihin järjestelmiin.</w:t>
-      </w:r>
-    </w:p>
-    <w:p>
-      <w:pPr>
-        <w:pStyle w:val="Otsikko3"/>
-      </w:pPr>
-    </w:p>
-    <w:p>
-      <w:pPr>
-        <w:pStyle w:val="Otsikko3"/>
-      </w:pPr>
-      <w:r>
-        <w:t>6.5 Operointi</w:t>
-      </w:r>
-    </w:p>
-    <w:p/>
-    <w:p>
-      <w:pPr>
-        <w:rPr>
-          <w:color w:val="FF0000"/>
-        </w:rPr>
-      </w:pPr>
-      <w:r>
-        <w:rPr>
-          <w:color w:val="FF0000"/>
-        </w:rPr>
-        <w:t>Kuinka helposti ohjelmaa voidaan käyttää, käynnistää ja hallita.</w:t>
-      </w:r>
-    </w:p>
-    <w:p>
-      <w:pPr>
-        <w:pStyle w:val="Otsikko3"/>
-      </w:pPr>
-    </w:p>
-    <w:p>
-      <w:pPr>
-        <w:pStyle w:val="Otsikko3"/>
-      </w:pPr>
-      <w:r>
-        <w:t xml:space="preserve">6.6 Käytettävyys </w:t>
-      </w:r>
-    </w:p>
-    <w:p/>
-    <w:p>
-      <w:pPr>
-        <w:pStyle w:val="Otsikko4"/>
-      </w:pPr>
-      <w:r>
-        <w:t xml:space="preserve">6.6.1 </w:t>
-      </w:r>
-      <w:r>
-        <w:t>Käytettävyys</w:t>
-      </w:r>
-    </w:p>
-    <w:p/>
-    <w:p>
-      <w:r>
-        <w:t>Käyttäjän avattua ohjelmisto hänelle avautuu aloitusvalikko, jossa on lyhyt käyttöohje. Käyttöohjeen avulla käyttäjän on helppo navigoida ohjelmistossa.</w:t>
-      </w:r>
-    </w:p>
-    <w:p>
-      <w:pPr>
-        <w:pStyle w:val="Otsikko4"/>
-      </w:pPr>
-    </w:p>
-    <w:p>
-      <w:pPr>
-        <w:pStyle w:val="Otsikko4"/>
-      </w:pPr>
-      <w:r>
-        <w:t xml:space="preserve">6.6.2 </w:t>
-      </w:r>
-      <w:r>
-        <w:t>Käytön tehokkuus</w:t>
-      </w:r>
-    </w:p>
-    <w:p/>
-    <w:p>
-      <w:r>
-        <w:t>Avaamisen jälkeen ohjelmisto on heti käytettävissä. Tallennustoiminnon käytön jälkeen voi tallennetun tiedon hakea heti osana aikaisempaa tallennettua tiedostoa.</w:t>
-      </w:r>
-    </w:p>
-    <w:p>
-      <w:pPr>
-        <w:pStyle w:val="Otsikko4"/>
-      </w:pPr>
-    </w:p>
-    <w:p>
-      <w:pPr>
-        <w:pStyle w:val="Otsikko4"/>
-      </w:pPr>
-      <w:r>
-        <w:t xml:space="preserve">6.6.3 </w:t>
-      </w:r>
-      <w:r>
-        <w:t>Käyttäjäkokemus</w:t>
-      </w:r>
-    </w:p>
-    <w:p/>
-    <w:p>
-      <w:r>
-        <w:t>Ohjelmisto on kehitysvaiheessa. Tämän vuoksi käyttäjäkokemuksia ei ole vielä kertynyt. Päivitämme tämän heti, kun käyttäjäkokemuksia alkaa kertymään.</w:t>
-      </w:r>
-    </w:p>
-    <w:p/>
-    <w:p>
-      <w:pPr>
-        <w:pStyle w:val="Otsikko2"/>
-      </w:pPr>
-      <w:r>
         <w:t>7 Suunnittelurajoitteet</w:t>
       </w:r>
     </w:p>
     <w:p>
       <w:pPr>
-        <w:pStyle w:val="Otsikko3"/>
-      </w:pPr>
-    </w:p>
-    <w:p>
-      <w:pPr>
-        <w:pStyle w:val="Otsikko3"/>
+        <w:pStyle w:val="Heading3"/>
+      </w:pPr>
+    </w:p>
+    <w:p>
+      <w:pPr>
+        <w:pStyle w:val="Heading3"/>
       </w:pPr>
       <w:r>
         <w:t>7.1 Standardit</w:t>
@@ -3785,7 +3836,7 @@
     </w:p>
     <w:p>
       <w:pPr>
-        <w:pStyle w:val="Otsikko3"/>
+        <w:pStyle w:val="Heading3"/>
         <w:rPr>
           <w:rFonts w:asciiTheme="minorHAnsi" w:eastAsiaTheme="minorHAnsi" w:hAnsiTheme="minorHAnsi" w:cstheme="minorBidi"/>
           <w:color w:val="auto"/>
@@ -3796,7 +3847,7 @@
     </w:p>
     <w:p>
       <w:pPr>
-        <w:pStyle w:val="Otsikko3"/>
+        <w:pStyle w:val="Heading3"/>
         <w:rPr>
           <w:rFonts w:asciiTheme="minorHAnsi" w:eastAsiaTheme="minorHAnsi" w:hAnsiTheme="minorHAnsi" w:cstheme="minorBidi"/>
           <w:color w:val="auto"/>
@@ -3816,7 +3867,7 @@
     </w:p>
     <w:p>
       <w:pPr>
-        <w:pStyle w:val="Otsikko3"/>
+        <w:pStyle w:val="Heading3"/>
         <w:rPr>
           <w:rFonts w:asciiTheme="minorHAnsi" w:eastAsiaTheme="minorHAnsi" w:hAnsiTheme="minorHAnsi" w:cstheme="minorBidi"/>
           <w:color w:val="auto"/>
@@ -3827,7 +3878,7 @@
     </w:p>
     <w:p>
       <w:pPr>
-        <w:pStyle w:val="Otsikko3"/>
+        <w:pStyle w:val="Heading3"/>
       </w:pPr>
       <w:r>
         <w:t>7.2 Laitteistorajoitteet</w:t>
@@ -3847,12 +3898,12 @@
     </w:p>
     <w:p>
       <w:pPr>
-        <w:pStyle w:val="Otsikko3"/>
-      </w:pPr>
-    </w:p>
-    <w:p>
-      <w:pPr>
-        <w:pStyle w:val="Otsikko3"/>
+        <w:pStyle w:val="Heading3"/>
+      </w:pPr>
+    </w:p>
+    <w:p>
+      <w:pPr>
+        <w:pStyle w:val="Heading3"/>
       </w:pPr>
       <w:r>
         <w:t xml:space="preserve">7.3 </w:t>
@@ -3867,245 +3918,244 @@
     <w:p/>
     <w:p>
       <w:r>
+        <w:t>Järjestelmästä ei ole integraatiota muihin järjestelmiin.</w:t>
+      </w:r>
+    </w:p>
+    <w:p>
+      <w:pPr>
+        <w:pStyle w:val="Heading3"/>
+      </w:pPr>
+    </w:p>
+    <w:p>
+      <w:pPr>
+        <w:pStyle w:val="Heading3"/>
+      </w:pPr>
+      <w:r>
+        <w:t>7.4 Muut rajoitteet</w:t>
+      </w:r>
+    </w:p>
+    <w:p/>
+    <w:p>
+      <w:r>
+        <w:t>Projektin aikataulu on tiukka. Annetussa aikarajassa tehdään sovelluksesta toimintavalmis. Jatkokehitystä tullaan tekemään myös käyttäjiä kuunnellen.</w:t>
+      </w:r>
+    </w:p>
+    <w:p/>
+    <w:p>
+      <w:r>
+        <w:rPr>
+          <w:rStyle w:val="Heading2Char"/>
+        </w:rPr>
+        <w:t>8 Hylätyt ratkaisuvaihtoehdot</w:t>
+      </w:r>
+    </w:p>
+    <w:p>
+      <w:pPr>
+        <w:pStyle w:val="Heading3"/>
+      </w:pPr>
+    </w:p>
+    <w:p>
+      <w:pPr>
+        <w:pStyle w:val="Heading3"/>
+      </w:pPr>
+      <w:r>
+        <w:t xml:space="preserve">8.1 </w:t>
+      </w:r>
+      <w:r>
+        <w:t>Monialu</w:t>
+      </w:r>
+      <w:r>
+        <w:t>s</w:t>
+      </w:r>
+      <w:r>
+        <w:t>taisuus</w:t>
+      </w:r>
+    </w:p>
+    <w:p/>
+    <w:p>
+      <w:r>
+        <w:t xml:space="preserve">Harkittiin sovelluksen kehittämistä useille eri alustoille, kuten iOS, Android ja web, mutta resurssien ja aikataulun rajoitteiden vuoksi </w:t>
+      </w:r>
+      <w:r>
+        <w:t>on päätetty</w:t>
+      </w:r>
+      <w:r>
+        <w:t xml:space="preserve"> keskittyä aluksi yhteen alustaan.</w:t>
+      </w:r>
+    </w:p>
+    <w:p/>
+    <w:p>
+      <w:pPr>
+        <w:pStyle w:val="Heading3"/>
+      </w:pPr>
+      <w:r>
+        <w:t xml:space="preserve">8.2. </w:t>
+      </w:r>
+      <w:r>
+        <w:t>Lokalisaatio</w:t>
+      </w:r>
+    </w:p>
+    <w:p/>
+    <w:p>
+      <w:r>
+        <w:t xml:space="preserve">Alun perin harkittiin sovelluksen lokalisoimista useille eri kielille, mutta </w:t>
+      </w:r>
+      <w:r>
+        <w:t>on päätetty</w:t>
+      </w:r>
+      <w:r>
+        <w:t xml:space="preserve"> aloittaa yhdellä pääkielellä ja laajentaa lokalisaatiota myöhemmin.</w:t>
+      </w:r>
+    </w:p>
+    <w:p>
+      <w:r>
+        <w:t>Myös päivämäärän muokkaaminen paikan mukaan siirtyy myöhäisempään versioon.</w:t>
+      </w:r>
+    </w:p>
+    <w:p/>
+    <w:p>
+      <w:pPr>
+        <w:pStyle w:val="Heading3"/>
+      </w:pPr>
+      <w:r>
         <w:lastRenderedPageBreak/>
-        <w:t>Järjestelmästä ei ole integraatiota muihin järjestelmiin.</w:t>
-      </w:r>
-    </w:p>
-    <w:p>
-      <w:pPr>
-        <w:pStyle w:val="Otsikko3"/>
-      </w:pPr>
-    </w:p>
-    <w:p>
-      <w:pPr>
-        <w:pStyle w:val="Otsikko3"/>
-      </w:pPr>
-      <w:r>
-        <w:t>7.4 Muut rajoitteet</w:t>
+        <w:t xml:space="preserve">8.3 </w:t>
+      </w:r>
+      <w:r>
+        <w:t>Monimutkainen käyttöliittymä</w:t>
       </w:r>
     </w:p>
     <w:p/>
     <w:p>
       <w:r>
-        <w:t>Projektin aikataulu on tiukka. Annetussa aikarajassa tehdään sovelluksesta toimintavalmis. Jatkokehitystä tullaan tekemään myös käyttäjiä kuunnellen.</w:t>
+        <w:t xml:space="preserve">Harkittiin monimutkaisen käyttöliittymän luomista runsaalla animaatiolla ja visuaalisilla tehokeinoilla, mutta </w:t>
+      </w:r>
+      <w:r>
+        <w:t>on päätetty</w:t>
+      </w:r>
+      <w:r>
+        <w:t xml:space="preserve"> pitäytyä yksinkertaisemmassa käyttöliittymässä käyttäjäkokemuksen parantamiseksi. </w:t>
       </w:r>
     </w:p>
     <w:p/>
     <w:p>
-      <w:r>
-        <w:rPr>
-          <w:rStyle w:val="Otsikko2Char"/>
-        </w:rPr>
-        <w:t>8 Hylätyt ratkaisuvaihtoehdot</w:t>
-      </w:r>
-    </w:p>
-    <w:p>
-      <w:pPr>
-        <w:pStyle w:val="Otsikko3"/>
-      </w:pPr>
-    </w:p>
-    <w:p>
-      <w:pPr>
-        <w:pStyle w:val="Otsikko3"/>
-      </w:pPr>
-      <w:r>
-        <w:t xml:space="preserve">8.1 </w:t>
-      </w:r>
-      <w:r>
-        <w:t>Monialu</w:t>
-      </w:r>
-      <w:r>
-        <w:t>s</w:t>
-      </w:r>
-      <w:r>
-        <w:t>taisuus</w:t>
+      <w:pPr>
+        <w:pStyle w:val="Heading2"/>
+      </w:pPr>
+      <w:r>
+        <w:t>9 Jatkokehitysajatuksia</w:t>
       </w:r>
     </w:p>
     <w:p/>
     <w:p>
-      <w:r>
-        <w:t xml:space="preserve">Harkittiin sovelluksen kehittämistä useille eri alustoille, kuten iOS, Android ja web, mutta resurssien ja aikataulun rajoitteiden vuoksi </w:t>
-      </w:r>
-      <w:r>
-        <w:t>on päätetty</w:t>
-      </w:r>
-      <w:r>
-        <w:t xml:space="preserve"> keskittyä aluksi yhteen alustaan.</w:t>
+      <w:pPr>
+        <w:pStyle w:val="Heading3"/>
+      </w:pPr>
+      <w:r>
+        <w:t xml:space="preserve">9.1 </w:t>
+      </w:r>
+      <w:r>
+        <w:t>Monialustaisuuden laajentaminen</w:t>
       </w:r>
     </w:p>
     <w:p/>
     <w:p>
       <w:pPr>
-        <w:pStyle w:val="Otsikko3"/>
-      </w:pPr>
-      <w:r>
-        <w:t xml:space="preserve">8.2. </w:t>
-      </w:r>
-      <w:r>
-        <w:t>Lokalisaatio</w:t>
+        <w:rPr>
+          <w:rFonts w:cstheme="minorHAnsi"/>
+        </w:rPr>
+      </w:pPr>
+      <w:r>
+        <w:rPr>
+          <w:rFonts w:cstheme="minorHAnsi"/>
+        </w:rPr>
+        <w:t>Sovellusta on tarkoitus jatkokehittää mobiili- ja tablettikäyttöön, jotta se olisi vielä nopeampi, ja helppokäyttöisempi.</w:t>
+      </w:r>
+    </w:p>
+    <w:p>
+      <w:pPr>
+        <w:rPr>
+          <w:rFonts w:cstheme="minorHAnsi"/>
+        </w:rPr>
+      </w:pPr>
+      <w:r>
+        <w:rPr>
+          <w:rFonts w:cstheme="minorHAnsi"/>
+        </w:rPr>
+        <w:t>Lisäksi ohjelmistoon liitetään tiedot sen hetkisistä sääolosuhteista, kun ohjelmistoa käytetään ulkona.</w:t>
+      </w:r>
+    </w:p>
+    <w:p>
+      <w:pPr>
+        <w:rPr>
+          <w:rFonts w:ascii="Segoe UI" w:hAnsi="Segoe UI" w:cs="Segoe UI"/>
+        </w:rPr>
+      </w:pPr>
+      <w:r>
+        <w:rPr>
+          <w:rFonts w:cstheme="minorHAnsi"/>
+        </w:rPr>
+        <w:t>Ohjelmistoon tuodaan mahdollisuus</w:t>
+      </w:r>
+      <w:r>
+        <w:rPr>
+          <w:rFonts w:cstheme="minorHAnsi"/>
+        </w:rPr>
+        <w:t xml:space="preserve"> jakaa sosiaalisessa mediassa</w:t>
+      </w:r>
+      <w:r>
+        <w:rPr>
+          <w:rFonts w:ascii="Segoe UI" w:hAnsi="Segoe UI" w:cs="Segoe UI"/>
+        </w:rPr>
+        <w:t>.</w:t>
+      </w:r>
+      <w:r>
+        <w:rPr>
+          <w:rFonts w:ascii="Segoe UI" w:hAnsi="Segoe UI" w:cs="Segoe UI"/>
+        </w:rPr>
+        <w:t xml:space="preserve"> </w:t>
       </w:r>
     </w:p>
     <w:p/>
     <w:p>
-      <w:r>
-        <w:t xml:space="preserve">Alun perin harkittiin sovelluksen lokalisoimista useille eri kielille, mutta </w:t>
-      </w:r>
-      <w:r>
-        <w:t>on päätetty</w:t>
-      </w:r>
-      <w:r>
-        <w:t xml:space="preserve"> aloittaa yhdellä pääkielellä ja laajentaa lokalisaatiota myöhemmin.</w:t>
-      </w:r>
-    </w:p>
-    <w:p>
-      <w:r>
-        <w:t>Myös päivämäärän muokkaaminen paikan mukaan siirtyy myöhäisempään versioon.</w:t>
+      <w:pPr>
+        <w:pStyle w:val="Heading3"/>
+      </w:pPr>
+      <w:r>
+        <w:t xml:space="preserve">9.2 </w:t>
+      </w:r>
+      <w:r>
+        <w:t>Laajempi käyttöliittymän muokattavuus</w:t>
       </w:r>
     </w:p>
     <w:p/>
     <w:p>
-      <w:pPr>
-        <w:pStyle w:val="Otsikko3"/>
-      </w:pPr>
-      <w:r>
-        <w:t xml:space="preserve">8.3 </w:t>
-      </w:r>
-      <w:r>
-        <w:t>Monimutkainen käyttöliittymä</w:t>
+      <w:r>
+        <w:t>Sovelluksen teemaan on mahdollista itse vaikuttaa.</w:t>
       </w:r>
     </w:p>
     <w:p/>
     <w:p>
-      <w:r>
-        <w:t xml:space="preserve">Harkittiin monimutkaisen käyttöliittymän luomista runsaalla animaatiolla ja visuaalisilla tehokeinoilla, mutta </w:t>
-      </w:r>
-      <w:r>
-        <w:t>on päätetty</w:t>
-      </w:r>
-      <w:r>
-        <w:t xml:space="preserve"> pitäytyä yksinkertaisemmassa käyttöliittymässä käyttäjäkokemuksen parantamiseksi. </w:t>
+      <w:pPr>
+        <w:pStyle w:val="Heading3"/>
+      </w:pPr>
+      <w:r>
+        <w:t xml:space="preserve">9.3 </w:t>
+      </w:r>
+      <w:r>
+        <w:t>Tietoturva ja yksityisyysparannukset</w:t>
       </w:r>
     </w:p>
     <w:p/>
     <w:p>
-      <w:pPr>
-        <w:pStyle w:val="Otsikko2"/>
-      </w:pPr>
-      <w:r>
-        <w:t>9 Jatkokehitysajatuksia</w:t>
+      <w:r>
+        <w:t>Päivitetään sovellusta vastaamaan uusimpia tietoturva- ja yksityisyysstandardeja.</w:t>
       </w:r>
     </w:p>
     <w:p/>
     <w:p>
       <w:pPr>
-        <w:pStyle w:val="Otsikko3"/>
-      </w:pPr>
-      <w:r>
-        <w:t xml:space="preserve">9.1 </w:t>
-      </w:r>
-      <w:r>
-        <w:t>Monialustaisuuden laajentaminen</w:t>
-      </w:r>
-    </w:p>
-    <w:p/>
-    <w:p>
-      <w:pPr>
-        <w:rPr>
-          <w:rFonts w:cstheme="minorHAnsi"/>
-        </w:rPr>
-      </w:pPr>
-      <w:r>
-        <w:rPr>
-          <w:rFonts w:cstheme="minorHAnsi"/>
-        </w:rPr>
-        <w:t>Sovellusta on tarkoitus jatkokehittää mobiili- ja tablettikäyttöön, jotta se olisi vielä nopeampi, ja helppokäyttöisempi.</w:t>
-      </w:r>
-    </w:p>
-    <w:p>
-      <w:pPr>
-        <w:rPr>
-          <w:rFonts w:cstheme="minorHAnsi"/>
-        </w:rPr>
-      </w:pPr>
-      <w:r>
-        <w:rPr>
-          <w:rFonts w:cstheme="minorHAnsi"/>
-        </w:rPr>
-        <w:t>Lisäksi ohjelmistoon liitetään tiedot sen hetkisistä sääolosuhteista, kun ohjelmistoa käytetään ulkona.</w:t>
-      </w:r>
-    </w:p>
-    <w:p>
-      <w:pPr>
-        <w:rPr>
-          <w:rFonts w:ascii="Segoe UI" w:hAnsi="Segoe UI" w:cs="Segoe UI"/>
-        </w:rPr>
-      </w:pPr>
-      <w:r>
-        <w:rPr>
-          <w:rFonts w:cstheme="minorHAnsi"/>
-        </w:rPr>
-        <w:t>Ohjelmistoon tuodaan mahdollisuus</w:t>
-      </w:r>
-      <w:r>
-        <w:rPr>
-          <w:rFonts w:cstheme="minorHAnsi"/>
-        </w:rPr>
-        <w:t xml:space="preserve"> jakaa sosiaalisessa mediassa</w:t>
-      </w:r>
-      <w:r>
-        <w:rPr>
-          <w:rFonts w:ascii="Segoe UI" w:hAnsi="Segoe UI" w:cs="Segoe UI"/>
-        </w:rPr>
-        <w:t>.</w:t>
-      </w:r>
-      <w:r>
-        <w:rPr>
-          <w:rFonts w:ascii="Segoe UI" w:hAnsi="Segoe UI" w:cs="Segoe UI"/>
-        </w:rPr>
-        <w:t xml:space="preserve"> </w:t>
-      </w:r>
-    </w:p>
-    <w:p/>
-    <w:p>
-      <w:pPr>
-        <w:pStyle w:val="Otsikko3"/>
-      </w:pPr>
-      <w:r>
-        <w:lastRenderedPageBreak/>
-        <w:t xml:space="preserve">9.2 </w:t>
-      </w:r>
-      <w:r>
-        <w:t>Laajempi käyttöliittymän muokattavuus</w:t>
-      </w:r>
-    </w:p>
-    <w:p/>
-    <w:p>
-      <w:r>
-        <w:t>Sovelluksen teemaan on mahdollista itse vaikuttaa.</w:t>
-      </w:r>
-    </w:p>
-    <w:p/>
-    <w:p>
-      <w:pPr>
-        <w:pStyle w:val="Otsikko3"/>
-      </w:pPr>
-      <w:r>
-        <w:t xml:space="preserve">9.3 </w:t>
-      </w:r>
-      <w:r>
-        <w:t>Tietoturva ja yksityisyysparannukset</w:t>
-      </w:r>
-    </w:p>
-    <w:p/>
-    <w:p>
-      <w:r>
-        <w:t>Päivitetään sovellusta vastaamaan uusimpia tietoturva- ja yksityisyysstandardeja.</w:t>
-      </w:r>
-    </w:p>
-    <w:p/>
-    <w:p>
-      <w:pPr>
-        <w:pStyle w:val="Otsikko3"/>
+        <w:pStyle w:val="Heading3"/>
       </w:pPr>
       <w:r>
         <w:t xml:space="preserve">9.4 </w:t>
@@ -4199,7 +4249,7 @@
 <w:hdr xmlns:wpc="http://schemas.microsoft.com/office/word/2010/wordprocessingCanvas" xmlns:cx="http://schemas.microsoft.com/office/drawing/2014/chartex" xmlns:cx1="http://schemas.microsoft.com/office/drawing/2015/9/8/chartex" xmlns:cx2="http://schemas.microsoft.com/office/drawing/2015/10/21/chartex" xmlns:cx3="http://schemas.microsoft.com/office/drawing/2016/5/9/chartex" xmlns:cx4="http://schemas.microsoft.com/office/drawing/2016/5/10/chartex" xmlns:cx5="http://schemas.microsoft.com/office/drawing/2016/5/11/chartex" xmlns:cx6="http://schemas.microsoft.com/office/drawing/2016/5/12/chartex" xmlns:cx7="http://schemas.microsoft.com/office/drawing/2016/5/13/chartex" xmlns:cx8="http://schemas.microsoft.com/office/drawing/2016/5/14/chartex" xmlns:mc="http://schemas.openxmlformats.org/markup-compatibility/2006" xmlns:aink="http://schemas.microsoft.com/office/drawing/2016/ink" xmlns:am3d="http://schemas.microsoft.com/office/drawing/2017/model3d" xmlns:o="urn:schemas-microsoft-com:office:office" xmlns:oel="http://schemas.microsoft.com/office/2019/extlst" xmlns:r="http://schemas.openxmlformats.org/officeDocument/2006/relationships" xmlns:m="http://schemas.openxmlformats.org/officeDocument/2006/math" xmlns:v="urn:schemas-microsoft-com:vml" xmlns:wp14="http://schemas.microsoft.com/office/word/2010/wordprocessingDrawing" xmlns:wp="http://schemas.openxmlformats.org/drawingml/2006/wordprocessingDrawing" xmlns:w10="urn:schemas-microsoft-com:office:word" xmlns:w="http://schemas.openxmlformats.org/wordprocessingml/2006/main" xmlns:w14="http://schemas.microsoft.com/office/word/2010/wordml" xmlns:w15="http://schemas.microsoft.com/office/word/2012/wordml" xmlns:w16cex="http://schemas.microsoft.com/office/word/2018/wordml/cex" xmlns:w16cid="http://schemas.microsoft.com/office/word/2016/wordml/cid" xmlns:w16="http://schemas.microsoft.com/office/word/2018/wordml" xmlns:w16sdtdh="http://schemas.microsoft.com/office/word/2020/wordml/sdtdatahash" xmlns:w16se="http://schemas.microsoft.com/office/word/2015/wordml/symex" xmlns:wpg="http://schemas.microsoft.com/office/word/2010/wordprocessingGroup" xmlns:wpi="http://schemas.microsoft.com/office/word/2010/wordprocessingInk" xmlns:wne="http://schemas.microsoft.com/office/word/2006/wordml" xmlns:wps="http://schemas.microsoft.com/office/word/2010/wordprocessingShape" mc:Ignorable="w14 w15 w16se w16cid w16 w16cex w16sdtdh wp14">
   <w:p>
     <w:pPr>
-      <w:pStyle w:val="Yltunniste"/>
+      <w:pStyle w:val="Header"/>
     </w:pPr>
     <w:r>
       <w:t>Ampumapäiväkirja</w:t>
@@ -4212,7 +4262,7 @@
 <w:hdr xmlns:wpc="http://schemas.microsoft.com/office/word/2010/wordprocessingCanvas" xmlns:cx="http://schemas.microsoft.com/office/drawing/2014/chartex" xmlns:cx1="http://schemas.microsoft.com/office/drawing/2015/9/8/chartex" xmlns:cx2="http://schemas.microsoft.com/office/drawing/2015/10/21/chartex" xmlns:cx3="http://schemas.microsoft.com/office/drawing/2016/5/9/chartex" xmlns:cx4="http://schemas.microsoft.com/office/drawing/2016/5/10/chartex" xmlns:cx5="http://schemas.microsoft.com/office/drawing/2016/5/11/chartex" xmlns:cx6="http://schemas.microsoft.com/office/drawing/2016/5/12/chartex" xmlns:cx7="http://schemas.microsoft.com/office/drawing/2016/5/13/chartex" xmlns:cx8="http://schemas.microsoft.com/office/drawing/2016/5/14/chartex" xmlns:mc="http://schemas.openxmlformats.org/markup-compatibility/2006" xmlns:aink="http://schemas.microsoft.com/office/drawing/2016/ink" xmlns:am3d="http://schemas.microsoft.com/office/drawing/2017/model3d" xmlns:o="urn:schemas-microsoft-com:office:office" xmlns:oel="http://schemas.microsoft.com/office/2019/extlst" xmlns:r="http://schemas.openxmlformats.org/officeDocument/2006/relationships" xmlns:m="http://schemas.openxmlformats.org/officeDocument/2006/math" xmlns:v="urn:schemas-microsoft-com:vml" xmlns:wp14="http://schemas.microsoft.com/office/word/2010/wordprocessingDrawing" xmlns:wp="http://schemas.openxmlformats.org/drawingml/2006/wordprocessingDrawing" xmlns:w10="urn:schemas-microsoft-com:office:word" xmlns:w="http://schemas.openxmlformats.org/wordprocessingml/2006/main" xmlns:w14="http://schemas.microsoft.com/office/word/2010/wordml" xmlns:w15="http://schemas.microsoft.com/office/word/2012/wordml" xmlns:w16cex="http://schemas.microsoft.com/office/word/2018/wordml/cex" xmlns:w16cid="http://schemas.microsoft.com/office/word/2016/wordml/cid" xmlns:w16="http://schemas.microsoft.com/office/word/2018/wordml" xmlns:w16sdtdh="http://schemas.microsoft.com/office/word/2020/wordml/sdtdatahash" xmlns:w16se="http://schemas.microsoft.com/office/word/2015/wordml/symex" xmlns:wpg="http://schemas.microsoft.com/office/word/2010/wordprocessingGroup" xmlns:wpi="http://schemas.microsoft.com/office/word/2010/wordprocessingInk" xmlns:wne="http://schemas.microsoft.com/office/word/2006/wordml" xmlns:wps="http://schemas.microsoft.com/office/word/2010/wordprocessingShape" mc:Ignorable="w14 w15 w16se w16cid w16 w16cex w16sdtdh wp14">
   <w:p>
     <w:pPr>
-      <w:pStyle w:val="Yltunniste"/>
+      <w:pStyle w:val="Header"/>
     </w:pPr>
     <w:r>
       <w:tab/>
@@ -7099,15 +7149,15 @@
     <w:lsdException w:name="Unresolved Mention" w:semiHidden="1" w:unhideWhenUsed="1"/>
     <w:lsdException w:name="Smart Link" w:semiHidden="1" w:unhideWhenUsed="1"/>
   </w:latentStyles>
-  <w:style w:type="paragraph" w:default="1" w:styleId="Normaali">
+  <w:style w:type="paragraph" w:default="1" w:styleId="Normal">
     <w:name w:val="Normal"/>
     <w:qFormat/>
   </w:style>
-  <w:style w:type="paragraph" w:styleId="Otsikko1">
+  <w:style w:type="paragraph" w:styleId="Heading1">
     <w:name w:val="heading 1"/>
-    <w:basedOn w:val="Normaali"/>
-    <w:next w:val="Normaali"/>
-    <w:link w:val="Otsikko1Char"/>
+    <w:basedOn w:val="Normal"/>
+    <w:next w:val="Normal"/>
+    <w:link w:val="Heading1Char"/>
     <w:uiPriority w:val="9"/>
     <w:qFormat/>
     <w:rsid w:val="007D323A"/>
@@ -7125,11 +7175,11 @@
       <w:szCs w:val="32"/>
     </w:rPr>
   </w:style>
-  <w:style w:type="paragraph" w:styleId="Otsikko2">
+  <w:style w:type="paragraph" w:styleId="Heading2">
     <w:name w:val="heading 2"/>
-    <w:basedOn w:val="Normaali"/>
-    <w:next w:val="Normaali"/>
-    <w:link w:val="Otsikko2Char"/>
+    <w:basedOn w:val="Normal"/>
+    <w:next w:val="Normal"/>
+    <w:link w:val="Heading2Char"/>
     <w:uiPriority w:val="9"/>
     <w:unhideWhenUsed/>
     <w:qFormat/>
@@ -7147,11 +7197,11 @@
       <w:szCs w:val="26"/>
     </w:rPr>
   </w:style>
-  <w:style w:type="paragraph" w:styleId="Otsikko3">
+  <w:style w:type="paragraph" w:styleId="Heading3">
     <w:name w:val="heading 3"/>
-    <w:basedOn w:val="Normaali"/>
-    <w:next w:val="Normaali"/>
-    <w:link w:val="Otsikko3Char"/>
+    <w:basedOn w:val="Normal"/>
+    <w:next w:val="Normal"/>
+    <w:link w:val="Heading3Char"/>
     <w:uiPriority w:val="9"/>
     <w:unhideWhenUsed/>
     <w:qFormat/>
@@ -7169,11 +7219,11 @@
       <w:szCs w:val="24"/>
     </w:rPr>
   </w:style>
-  <w:style w:type="paragraph" w:styleId="Otsikko4">
+  <w:style w:type="paragraph" w:styleId="Heading4">
     <w:name w:val="heading 4"/>
-    <w:basedOn w:val="Normaali"/>
-    <w:next w:val="Normaali"/>
-    <w:link w:val="Otsikko4Char"/>
+    <w:basedOn w:val="Normal"/>
+    <w:next w:val="Normal"/>
+    <w:link w:val="Heading4Char"/>
     <w:uiPriority w:val="9"/>
     <w:unhideWhenUsed/>
     <w:qFormat/>
@@ -7191,11 +7241,11 @@
       <w:color w:val="2F5496" w:themeColor="accent1" w:themeShade="BF"/>
     </w:rPr>
   </w:style>
-  <w:style w:type="paragraph" w:styleId="Otsikko5">
+  <w:style w:type="paragraph" w:styleId="Heading5">
     <w:name w:val="heading 5"/>
-    <w:basedOn w:val="Normaali"/>
-    <w:next w:val="Normaali"/>
-    <w:link w:val="Otsikko5Char"/>
+    <w:basedOn w:val="Normal"/>
+    <w:next w:val="Normal"/>
+    <w:link w:val="Heading5Char"/>
     <w:uiPriority w:val="9"/>
     <w:semiHidden/>
     <w:unhideWhenUsed/>
@@ -7212,13 +7262,13 @@
       <w:color w:val="2F5496" w:themeColor="accent1" w:themeShade="BF"/>
     </w:rPr>
   </w:style>
-  <w:style w:type="character" w:default="1" w:styleId="Kappaleenoletusfontti">
+  <w:style w:type="character" w:default="1" w:styleId="DefaultParagraphFont">
     <w:name w:val="Default Paragraph Font"/>
     <w:uiPriority w:val="1"/>
     <w:semiHidden/>
     <w:unhideWhenUsed/>
   </w:style>
-  <w:style w:type="table" w:default="1" w:styleId="Normaalitaulukko">
+  <w:style w:type="table" w:default="1" w:styleId="TableNormal">
     <w:name w:val="Normal Table"/>
     <w:uiPriority w:val="99"/>
     <w:semiHidden/>
@@ -7233,16 +7283,16 @@
       </w:tblCellMar>
     </w:tblPr>
   </w:style>
-  <w:style w:type="numbering" w:default="1" w:styleId="Eiluetteloa">
+  <w:style w:type="numbering" w:default="1" w:styleId="NoList">
     <w:name w:val="No List"/>
     <w:uiPriority w:val="99"/>
     <w:semiHidden/>
     <w:unhideWhenUsed/>
   </w:style>
-  <w:style w:type="character" w:customStyle="1" w:styleId="Otsikko1Char">
-    <w:name w:val="Otsikko 1 Char"/>
-    <w:basedOn w:val="Kappaleenoletusfontti"/>
-    <w:link w:val="Otsikko1"/>
+  <w:style w:type="character" w:customStyle="1" w:styleId="Heading1Char">
+    <w:name w:val="Heading 1 Char"/>
+    <w:basedOn w:val="DefaultParagraphFont"/>
+    <w:link w:val="Heading1"/>
     <w:uiPriority w:val="9"/>
     <w:rsid w:val="007D323A"/>
     <w:rPr>
@@ -7253,10 +7303,10 @@
       <w:szCs w:val="32"/>
     </w:rPr>
   </w:style>
-  <w:style w:type="paragraph" w:styleId="Sisllysluettelonotsikko">
+  <w:style w:type="paragraph" w:styleId="TOCHeading">
     <w:name w:val="TOC Heading"/>
-    <w:basedOn w:val="Otsikko1"/>
-    <w:next w:val="Normaali"/>
+    <w:basedOn w:val="Heading1"/>
+    <w:next w:val="Normal"/>
     <w:uiPriority w:val="39"/>
     <w:unhideWhenUsed/>
     <w:qFormat/>
@@ -7270,10 +7320,10 @@
       <w14:ligatures w14:val="none"/>
     </w:rPr>
   </w:style>
-  <w:style w:type="paragraph" w:styleId="Sisluet2">
+  <w:style w:type="paragraph" w:styleId="TOC2">
     <w:name w:val="toc 2"/>
-    <w:basedOn w:val="Normaali"/>
-    <w:next w:val="Normaali"/>
+    <w:basedOn w:val="Normal"/>
+    <w:next w:val="Normal"/>
     <w:autoRedefine/>
     <w:uiPriority w:val="39"/>
     <w:unhideWhenUsed/>
@@ -7289,10 +7339,10 @@
       <w14:ligatures w14:val="none"/>
     </w:rPr>
   </w:style>
-  <w:style w:type="paragraph" w:styleId="Sisluet1">
+  <w:style w:type="paragraph" w:styleId="TOC1">
     <w:name w:val="toc 1"/>
-    <w:basedOn w:val="Normaali"/>
-    <w:next w:val="Normaali"/>
+    <w:basedOn w:val="Normal"/>
+    <w:next w:val="Normal"/>
     <w:autoRedefine/>
     <w:uiPriority w:val="39"/>
     <w:unhideWhenUsed/>
@@ -7307,10 +7357,10 @@
       <w14:ligatures w14:val="none"/>
     </w:rPr>
   </w:style>
-  <w:style w:type="paragraph" w:styleId="Sisluet3">
+  <w:style w:type="paragraph" w:styleId="TOC3">
     <w:name w:val="toc 3"/>
-    <w:basedOn w:val="Normaali"/>
-    <w:next w:val="Normaali"/>
+    <w:basedOn w:val="Normal"/>
+    <w:next w:val="Normal"/>
     <w:autoRedefine/>
     <w:uiPriority w:val="39"/>
     <w:unhideWhenUsed/>
@@ -7326,9 +7376,9 @@
       <w14:ligatures w14:val="none"/>
     </w:rPr>
   </w:style>
-  <w:style w:type="paragraph" w:styleId="Luettelokappale">
+  <w:style w:type="paragraph" w:styleId="ListParagraph">
     <w:name w:val="List Paragraph"/>
-    <w:basedOn w:val="Normaali"/>
+    <w:basedOn w:val="Normal"/>
     <w:uiPriority w:val="34"/>
     <w:qFormat/>
     <w:rsid w:val="00526D56"/>
@@ -7337,10 +7387,10 @@
       <w:contextualSpacing/>
     </w:pPr>
   </w:style>
-  <w:style w:type="paragraph" w:styleId="Sisennettyleipteksti3">
+  <w:style w:type="paragraph" w:styleId="BodyTextIndent3">
     <w:name w:val="Body Text Indent 3"/>
-    <w:basedOn w:val="Normaali"/>
-    <w:link w:val="Sisennettyleipteksti3Char"/>
+    <w:basedOn w:val="Normal"/>
+    <w:link w:val="BodyTextIndent3Char"/>
     <w:semiHidden/>
     <w:unhideWhenUsed/>
     <w:rsid w:val="00C769D0"/>
@@ -7360,10 +7410,10 @@
       <w14:ligatures w14:val="none"/>
     </w:rPr>
   </w:style>
-  <w:style w:type="character" w:customStyle="1" w:styleId="Sisennettyleipteksti3Char">
-    <w:name w:val="Sisennetty leipäteksti 3 Char"/>
-    <w:basedOn w:val="Kappaleenoletusfontti"/>
-    <w:link w:val="Sisennettyleipteksti3"/>
+  <w:style w:type="character" w:customStyle="1" w:styleId="BodyTextIndent3Char">
+    <w:name w:val="Body Text Indent 3 Char"/>
+    <w:basedOn w:val="DefaultParagraphFont"/>
+    <w:link w:val="BodyTextIndent3"/>
     <w:semiHidden/>
     <w:rsid w:val="00C769D0"/>
     <w:rPr>
@@ -7375,10 +7425,10 @@
       <w14:ligatures w14:val="none"/>
     </w:rPr>
   </w:style>
-  <w:style w:type="paragraph" w:styleId="Leipteksti">
+  <w:style w:type="paragraph" w:styleId="BodyText">
     <w:name w:val="Body Text"/>
-    <w:basedOn w:val="Normaali"/>
-    <w:link w:val="LeiptekstiChar"/>
+    <w:basedOn w:val="Normal"/>
+    <w:link w:val="BodyTextChar"/>
     <w:uiPriority w:val="99"/>
     <w:semiHidden/>
     <w:unhideWhenUsed/>
@@ -7387,17 +7437,17 @@
       <w:spacing w:after="120"/>
     </w:pPr>
   </w:style>
-  <w:style w:type="character" w:customStyle="1" w:styleId="LeiptekstiChar">
-    <w:name w:val="Leipäteksti Char"/>
-    <w:basedOn w:val="Kappaleenoletusfontti"/>
-    <w:link w:val="Leipteksti"/>
+  <w:style w:type="character" w:customStyle="1" w:styleId="BodyTextChar">
+    <w:name w:val="Body Text Char"/>
+    <w:basedOn w:val="DefaultParagraphFont"/>
+    <w:link w:val="BodyText"/>
     <w:uiPriority w:val="99"/>
     <w:semiHidden/>
     <w:rsid w:val="00E30C7D"/>
   </w:style>
-  <w:style w:type="character" w:styleId="Voimakas">
+  <w:style w:type="character" w:styleId="Strong">
     <w:name w:val="Strong"/>
-    <w:basedOn w:val="Kappaleenoletusfontti"/>
+    <w:basedOn w:val="DefaultParagraphFont"/>
     <w:uiPriority w:val="22"/>
     <w:qFormat/>
     <w:rsid w:val="00CE516D"/>
@@ -7406,7 +7456,7 @@
       <w:bCs/>
     </w:rPr>
   </w:style>
-  <w:style w:type="paragraph" w:styleId="Eivli">
+  <w:style w:type="paragraph" w:styleId="NoSpacing">
     <w:name w:val="No Spacing"/>
     <w:uiPriority w:val="1"/>
     <w:qFormat/>
@@ -7415,10 +7465,10 @@
       <w:spacing w:after="0" w:line="240" w:lineRule="auto"/>
     </w:pPr>
   </w:style>
-  <w:style w:type="character" w:customStyle="1" w:styleId="Otsikko2Char">
-    <w:name w:val="Otsikko 2 Char"/>
-    <w:basedOn w:val="Kappaleenoletusfontti"/>
-    <w:link w:val="Otsikko2"/>
+  <w:style w:type="character" w:customStyle="1" w:styleId="Heading2Char">
+    <w:name w:val="Heading 2 Char"/>
+    <w:basedOn w:val="DefaultParagraphFont"/>
+    <w:link w:val="Heading2"/>
     <w:uiPriority w:val="9"/>
     <w:rsid w:val="007D323A"/>
     <w:rPr>
@@ -7428,10 +7478,10 @@
       <w:szCs w:val="26"/>
     </w:rPr>
   </w:style>
-  <w:style w:type="character" w:customStyle="1" w:styleId="Otsikko3Char">
-    <w:name w:val="Otsikko 3 Char"/>
-    <w:basedOn w:val="Kappaleenoletusfontti"/>
-    <w:link w:val="Otsikko3"/>
+  <w:style w:type="character" w:customStyle="1" w:styleId="Heading3Char">
+    <w:name w:val="Heading 3 Char"/>
+    <w:basedOn w:val="DefaultParagraphFont"/>
+    <w:link w:val="Heading3"/>
     <w:uiPriority w:val="9"/>
     <w:rsid w:val="007D323A"/>
     <w:rPr>
@@ -7441,10 +7491,10 @@
       <w:szCs w:val="24"/>
     </w:rPr>
   </w:style>
-  <w:style w:type="character" w:customStyle="1" w:styleId="Otsikko5Char">
-    <w:name w:val="Otsikko 5 Char"/>
-    <w:basedOn w:val="Kappaleenoletusfontti"/>
-    <w:link w:val="Otsikko5"/>
+  <w:style w:type="character" w:customStyle="1" w:styleId="Heading5Char">
+    <w:name w:val="Heading 5 Char"/>
+    <w:basedOn w:val="DefaultParagraphFont"/>
+    <w:link w:val="Heading5"/>
     <w:uiPriority w:val="9"/>
     <w:semiHidden/>
     <w:rsid w:val="002D0CCA"/>
@@ -7453,10 +7503,10 @@
       <w:color w:val="2F5496" w:themeColor="accent1" w:themeShade="BF"/>
     </w:rPr>
   </w:style>
-  <w:style w:type="character" w:customStyle="1" w:styleId="Otsikko4Char">
-    <w:name w:val="Otsikko 4 Char"/>
-    <w:basedOn w:val="Kappaleenoletusfontti"/>
-    <w:link w:val="Otsikko4"/>
+  <w:style w:type="character" w:customStyle="1" w:styleId="Heading4Char">
+    <w:name w:val="Heading 4 Char"/>
+    <w:basedOn w:val="DefaultParagraphFont"/>
+    <w:link w:val="Heading4"/>
     <w:uiPriority w:val="9"/>
     <w:rsid w:val="003B34FC"/>
     <w:rPr>
@@ -7466,11 +7516,11 @@
       <w:color w:val="2F5496" w:themeColor="accent1" w:themeShade="BF"/>
     </w:rPr>
   </w:style>
-  <w:style w:type="paragraph" w:styleId="Otsikko">
+  <w:style w:type="paragraph" w:styleId="Title">
     <w:name w:val="Title"/>
-    <w:basedOn w:val="Normaali"/>
-    <w:next w:val="Normaali"/>
-    <w:link w:val="OtsikkoChar"/>
+    <w:basedOn w:val="Normal"/>
+    <w:next w:val="Normal"/>
+    <w:link w:val="TitleChar"/>
     <w:uiPriority w:val="10"/>
     <w:qFormat/>
     <w:rsid w:val="000F7B72"/>
@@ -7486,10 +7536,10 @@
       <w:szCs w:val="56"/>
     </w:rPr>
   </w:style>
-  <w:style w:type="character" w:customStyle="1" w:styleId="OtsikkoChar">
-    <w:name w:val="Otsikko Char"/>
-    <w:basedOn w:val="Kappaleenoletusfontti"/>
-    <w:link w:val="Otsikko"/>
+  <w:style w:type="character" w:customStyle="1" w:styleId="TitleChar">
+    <w:name w:val="Title Char"/>
+    <w:basedOn w:val="DefaultParagraphFont"/>
+    <w:link w:val="Title"/>
     <w:uiPriority w:val="10"/>
     <w:rsid w:val="000F7B72"/>
     <w:rPr>
@@ -7500,11 +7550,11 @@
       <w:szCs w:val="56"/>
     </w:rPr>
   </w:style>
-  <w:style w:type="paragraph" w:styleId="Alaotsikko">
+  <w:style w:type="paragraph" w:styleId="Subtitle">
     <w:name w:val="Subtitle"/>
-    <w:basedOn w:val="Normaali"/>
-    <w:next w:val="Normaali"/>
-    <w:link w:val="AlaotsikkoChar"/>
+    <w:basedOn w:val="Normal"/>
+    <w:next w:val="Normal"/>
+    <w:link w:val="SubtitleChar"/>
     <w:uiPriority w:val="11"/>
     <w:qFormat/>
     <w:rsid w:val="000F7B72"/>
@@ -7519,10 +7569,10 @@
       <w:spacing w:val="15"/>
     </w:rPr>
   </w:style>
-  <w:style w:type="character" w:customStyle="1" w:styleId="AlaotsikkoChar">
-    <w:name w:val="Alaotsikko Char"/>
-    <w:basedOn w:val="Kappaleenoletusfontti"/>
-    <w:link w:val="Alaotsikko"/>
+  <w:style w:type="character" w:customStyle="1" w:styleId="SubtitleChar">
+    <w:name w:val="Subtitle Char"/>
+    <w:basedOn w:val="DefaultParagraphFont"/>
+    <w:link w:val="Subtitle"/>
     <w:uiPriority w:val="11"/>
     <w:rsid w:val="000F7B72"/>
     <w:rPr>
@@ -7531,9 +7581,9 @@
       <w:spacing w:val="15"/>
     </w:rPr>
   </w:style>
-  <w:style w:type="character" w:styleId="Hienovarainenkorostus">
+  <w:style w:type="character" w:styleId="SubtleEmphasis">
     <w:name w:val="Subtle Emphasis"/>
-    <w:basedOn w:val="Kappaleenoletusfontti"/>
+    <w:basedOn w:val="DefaultParagraphFont"/>
     <w:uiPriority w:val="19"/>
     <w:qFormat/>
     <w:rsid w:val="000F7B72"/>
@@ -7543,10 +7593,10 @@
       <w:color w:val="404040" w:themeColor="text1" w:themeTint="BF"/>
     </w:rPr>
   </w:style>
-  <w:style w:type="paragraph" w:styleId="Yltunniste">
+  <w:style w:type="paragraph" w:styleId="Header">
     <w:name w:val="header"/>
-    <w:basedOn w:val="Normaali"/>
-    <w:link w:val="YltunnisteChar"/>
+    <w:basedOn w:val="Normal"/>
+    <w:link w:val="HeaderChar"/>
     <w:uiPriority w:val="99"/>
     <w:unhideWhenUsed/>
     <w:rsid w:val="000F7B72"/>
@@ -7558,17 +7608,17 @@
       <w:spacing w:after="0" w:line="240" w:lineRule="auto"/>
     </w:pPr>
   </w:style>
-  <w:style w:type="character" w:customStyle="1" w:styleId="YltunnisteChar">
-    <w:name w:val="Ylätunniste Char"/>
-    <w:basedOn w:val="Kappaleenoletusfontti"/>
-    <w:link w:val="Yltunniste"/>
+  <w:style w:type="character" w:customStyle="1" w:styleId="HeaderChar">
+    <w:name w:val="Header Char"/>
+    <w:basedOn w:val="DefaultParagraphFont"/>
+    <w:link w:val="Header"/>
     <w:uiPriority w:val="99"/>
     <w:rsid w:val="000F7B72"/>
   </w:style>
-  <w:style w:type="paragraph" w:styleId="Alatunniste">
+  <w:style w:type="paragraph" w:styleId="Footer">
     <w:name w:val="footer"/>
-    <w:basedOn w:val="Normaali"/>
-    <w:link w:val="AlatunnisteChar"/>
+    <w:basedOn w:val="Normal"/>
+    <w:link w:val="FooterChar"/>
     <w:uiPriority w:val="99"/>
     <w:unhideWhenUsed/>
     <w:rsid w:val="000F7B72"/>
@@ -7580,16 +7630,16 @@
       <w:spacing w:after="0" w:line="240" w:lineRule="auto"/>
     </w:pPr>
   </w:style>
-  <w:style w:type="character" w:customStyle="1" w:styleId="AlatunnisteChar">
-    <w:name w:val="Alatunniste Char"/>
-    <w:basedOn w:val="Kappaleenoletusfontti"/>
-    <w:link w:val="Alatunniste"/>
+  <w:style w:type="character" w:customStyle="1" w:styleId="FooterChar">
+    <w:name w:val="Footer Char"/>
+    <w:basedOn w:val="DefaultParagraphFont"/>
+    <w:link w:val="Footer"/>
     <w:uiPriority w:val="99"/>
     <w:rsid w:val="000F7B72"/>
   </w:style>
-  <w:style w:type="character" w:styleId="Korostus">
+  <w:style w:type="character" w:styleId="Emphasis">
     <w:name w:val="Emphasis"/>
-    <w:basedOn w:val="Kappaleenoletusfontti"/>
+    <w:basedOn w:val="DefaultParagraphFont"/>
     <w:uiPriority w:val="20"/>
     <w:qFormat/>
     <w:rsid w:val="00606C6A"/>
@@ -7598,9 +7648,9 @@
       <w:iCs/>
     </w:rPr>
   </w:style>
-  <w:style w:type="paragraph" w:styleId="NormaaliWWW">
+  <w:style w:type="paragraph" w:styleId="NormalWeb">
     <w:name w:val="Normal (Web)"/>
-    <w:basedOn w:val="Normaali"/>
+    <w:basedOn w:val="Normal"/>
     <w:uiPriority w:val="99"/>
     <w:semiHidden/>
     <w:unhideWhenUsed/>
@@ -7617,9 +7667,9 @@
       <w14:ligatures w14:val="none"/>
     </w:rPr>
   </w:style>
-  <w:style w:type="character" w:styleId="Hyperlinkki">
+  <w:style w:type="character" w:styleId="Hyperlink">
     <w:name w:val="Hyperlink"/>
-    <w:basedOn w:val="Kappaleenoletusfontti"/>
+    <w:basedOn w:val="DefaultParagraphFont"/>
     <w:uiPriority w:val="99"/>
     <w:unhideWhenUsed/>
     <w:rsid w:val="001806AE"/>
@@ -7628,9 +7678,9 @@
       <w:u w:val="single"/>
     </w:rPr>
   </w:style>
-  <w:style w:type="character" w:styleId="Ratkaisematonmaininta">
+  <w:style w:type="character" w:styleId="UnresolvedMention">
     <w:name w:val="Unresolved Mention"/>
-    <w:basedOn w:val="Kappaleenoletusfontti"/>
+    <w:basedOn w:val="DefaultParagraphFont"/>
     <w:uiPriority w:val="99"/>
     <w:semiHidden/>
     <w:unhideWhenUsed/>

</xml_diff>

<commit_message>
Hienosäädettiin koodia ja päivitettiin UML-kuvaaja -JL
</commit_message>
<xml_diff>
--- a/Vaatimusmaarittely_Ampumispvkirja.docx
+++ b/Vaatimusmaarittely_Ampumispvkirja.docx
@@ -60,7 +60,7 @@
     </w:p>
     <w:p>
       <w:pPr>
-        <w:pStyle w:val="Otsikko"/>
+        <w:pStyle w:val="Title"/>
       </w:pPr>
       <w:r>
         <w:t>Ampumapäiväkirja</w:t>
@@ -68,7 +68,7 @@
     </w:p>
     <w:p>
       <w:pPr>
-        <w:pStyle w:val="Alaotsikko"/>
+        <w:pStyle w:val="Subtitle"/>
       </w:pPr>
       <w:r>
         <w:t>Ampumistulosten kirjaussovellus</w:t>
@@ -76,10 +76,15 @@
     </w:p>
     <w:p>
       <w:pPr>
-        <w:pStyle w:val="Alaotsikko"/>
-      </w:pPr>
-      <w:r>
-        <w:t>Hit &amp; Huti Oy</w:t>
+        <w:pStyle w:val="Subtitle"/>
+      </w:pPr>
+      <w:proofErr w:type="spellStart"/>
+      <w:r>
+        <w:t>Hit</w:t>
+      </w:r>
+      <w:proofErr w:type="spellEnd"/>
+      <w:r>
+        <w:t xml:space="preserve"> &amp; Huti Oy</w:t>
       </w:r>
     </w:p>
     <w:p>
@@ -149,12 +154,12 @@
     <w:p>
       <w:pPr>
         <w:rPr>
-          <w:rStyle w:val="Hienovarainenkorostus"/>
-        </w:rPr>
-      </w:pPr>
-      <w:r>
-        <w:rPr>
-          <w:rStyle w:val="Hienovarainenkorostus"/>
+          <w:rStyle w:val="SubtleEmphasis"/>
+        </w:rPr>
+      </w:pPr>
+      <w:r>
+        <w:rPr>
+          <w:rStyle w:val="SubtleEmphasis"/>
         </w:rPr>
         <w:t>INTIM23A6</w:t>
       </w:r>
@@ -169,43 +174,43 @@
       </w:pPr>
       <w:r>
         <w:rPr>
-          <w:rStyle w:val="Hienovarainenkorostus"/>
+          <w:rStyle w:val="SubtleEmphasis"/>
         </w:rPr>
         <w:t>Inka Kaalikoski</w:t>
       </w:r>
       <w:r>
         <w:rPr>
-          <w:rStyle w:val="Hienovarainenkorostus"/>
+          <w:rStyle w:val="SubtleEmphasis"/>
         </w:rPr>
         <w:br/>
       </w:r>
       <w:r>
         <w:rPr>
-          <w:rStyle w:val="Hienovarainenkorostus"/>
+          <w:rStyle w:val="SubtleEmphasis"/>
         </w:rPr>
         <w:t>Jiska Laaksovirta</w:t>
       </w:r>
       <w:r>
         <w:rPr>
-          <w:rStyle w:val="Hienovarainenkorostus"/>
+          <w:rStyle w:val="SubtleEmphasis"/>
         </w:rPr>
         <w:br/>
       </w:r>
       <w:r>
         <w:rPr>
-          <w:rStyle w:val="Hienovarainenkorostus"/>
+          <w:rStyle w:val="SubtleEmphasis"/>
         </w:rPr>
         <w:t>Eveliina Tuomioja</w:t>
       </w:r>
       <w:r>
         <w:rPr>
-          <w:rStyle w:val="Hienovarainenkorostus"/>
+          <w:rStyle w:val="SubtleEmphasis"/>
         </w:rPr>
         <w:br/>
       </w:r>
       <w:r>
         <w:rPr>
-          <w:rStyle w:val="Hienovarainenkorostus"/>
+          <w:rStyle w:val="SubtleEmphasis"/>
         </w:rPr>
         <w:t>Katja Venäläinen</w:t>
       </w:r>
@@ -243,7 +248,7 @@
       <w:sdtContent>
         <w:p>
           <w:pPr>
-            <w:pStyle w:val="Sisllysluettelonotsikko"/>
+            <w:pStyle w:val="TOCHeading"/>
           </w:pPr>
           <w:r>
             <w:t>Sisällys</w:t>
@@ -251,7 +256,7 @@
         </w:p>
         <w:p>
           <w:pPr>
-            <w:pStyle w:val="Sisluet1"/>
+            <w:pStyle w:val="TOC1"/>
             <w:tabs>
               <w:tab w:val="right" w:leader="dot" w:pos="9628"/>
             </w:tabs>
@@ -271,10 +276,10 @@
           <w:r>
             <w:fldChar w:fldCharType="separate"/>
           </w:r>
-          <w:hyperlink w:anchor="_Toc160828458" w:history="1">
-            <w:r>
-              <w:rPr>
-                <w:rStyle w:val="Hyperlinkki"/>
+          <w:hyperlink w:anchor="_Toc160879512" w:history="1">
+            <w:r>
+              <w:rPr>
+                <w:rStyle w:val="Hyperlink"/>
                 <w:noProof/>
               </w:rPr>
               <w:t>Vaatimusmäärittely</w:t>
@@ -298,7 +303,7 @@
                 <w:noProof/>
                 <w:webHidden/>
               </w:rPr>
-              <w:instrText xml:space="preserve"> PAGEREF _Toc160828458 \h </w:instrText>
+              <w:instrText xml:space="preserve"> PAGEREF _Toc160879512 \h </w:instrText>
             </w:r>
             <w:r>
               <w:rPr>
@@ -331,7 +336,7 @@
         </w:p>
         <w:p>
           <w:pPr>
-            <w:pStyle w:val="Sisluet2"/>
+            <w:pStyle w:val="TOC2"/>
             <w:tabs>
               <w:tab w:val="right" w:leader="dot" w:pos="9628"/>
             </w:tabs>
@@ -342,10 +347,10 @@
               <w14:ligatures w14:val="standardContextual"/>
             </w:rPr>
           </w:pPr>
-          <w:hyperlink w:anchor="_Toc160828459" w:history="1">
-            <w:r>
-              <w:rPr>
-                <w:rStyle w:val="Hyperlinkki"/>
+          <w:hyperlink w:anchor="_Toc160879513" w:history="1">
+            <w:r>
+              <w:rPr>
+                <w:rStyle w:val="Hyperlink"/>
                 <w:rFonts w:eastAsia="Times New Roman"/>
                 <w:noProof/>
               </w:rPr>
@@ -370,7 +375,7 @@
                 <w:noProof/>
                 <w:webHidden/>
               </w:rPr>
-              <w:instrText xml:space="preserve"> PAGEREF _Toc160828459 \h </w:instrText>
+              <w:instrText xml:space="preserve"> PAGEREF _Toc160879513 \h </w:instrText>
             </w:r>
             <w:r>
               <w:rPr>
@@ -403,7 +408,7 @@
         </w:p>
         <w:p>
           <w:pPr>
-            <w:pStyle w:val="Sisluet3"/>
+            <w:pStyle w:val="TOC3"/>
             <w:tabs>
               <w:tab w:val="right" w:leader="dot" w:pos="9628"/>
             </w:tabs>
@@ -414,10 +419,10 @@
               <w14:ligatures w14:val="standardContextual"/>
             </w:rPr>
           </w:pPr>
-          <w:hyperlink w:anchor="_Toc160828460" w:history="1">
-            <w:r>
-              <w:rPr>
-                <w:rStyle w:val="Hyperlinkki"/>
+          <w:hyperlink w:anchor="_Toc160879514" w:history="1">
+            <w:r>
+              <w:rPr>
+                <w:rStyle w:val="Hyperlink"/>
                 <w:rFonts w:eastAsia="Times New Roman"/>
                 <w:noProof/>
               </w:rPr>
@@ -442,7 +447,7 @@
                 <w:noProof/>
                 <w:webHidden/>
               </w:rPr>
-              <w:instrText xml:space="preserve"> PAGEREF _Toc160828460 \h </w:instrText>
+              <w:instrText xml:space="preserve"> PAGEREF _Toc160879514 \h </w:instrText>
             </w:r>
             <w:r>
               <w:rPr>
@@ -475,7 +480,7 @@
         </w:p>
         <w:p>
           <w:pPr>
-            <w:pStyle w:val="Sisluet3"/>
+            <w:pStyle w:val="TOC3"/>
             <w:tabs>
               <w:tab w:val="right" w:leader="dot" w:pos="9628"/>
             </w:tabs>
@@ -486,10 +491,10 @@
               <w14:ligatures w14:val="standardContextual"/>
             </w:rPr>
           </w:pPr>
-          <w:hyperlink w:anchor="_Toc160828461" w:history="1">
-            <w:r>
-              <w:rPr>
-                <w:rStyle w:val="Hyperlinkki"/>
+          <w:hyperlink w:anchor="_Toc160879515" w:history="1">
+            <w:r>
+              <w:rPr>
+                <w:rStyle w:val="Hyperlink"/>
                 <w:rFonts w:eastAsia="Times New Roman"/>
                 <w:noProof/>
               </w:rPr>
@@ -514,7 +519,7 @@
                 <w:noProof/>
                 <w:webHidden/>
               </w:rPr>
-              <w:instrText xml:space="preserve"> PAGEREF _Toc160828461 \h </w:instrText>
+              <w:instrText xml:space="preserve"> PAGEREF _Toc160879515 \h </w:instrText>
             </w:r>
             <w:r>
               <w:rPr>
@@ -547,7 +552,7 @@
         </w:p>
         <w:p>
           <w:pPr>
-            <w:pStyle w:val="Sisluet3"/>
+            <w:pStyle w:val="TOC3"/>
             <w:tabs>
               <w:tab w:val="right" w:leader="dot" w:pos="9628"/>
             </w:tabs>
@@ -558,10 +563,10 @@
               <w14:ligatures w14:val="standardContextual"/>
             </w:rPr>
           </w:pPr>
-          <w:hyperlink w:anchor="_Toc160828462" w:history="1">
-            <w:r>
-              <w:rPr>
-                <w:rStyle w:val="Hyperlinkki"/>
+          <w:hyperlink w:anchor="_Toc160879516" w:history="1">
+            <w:r>
+              <w:rPr>
+                <w:rStyle w:val="Hyperlink"/>
                 <w:rFonts w:eastAsia="Times New Roman"/>
                 <w:noProof/>
               </w:rPr>
@@ -586,7 +591,7 @@
                 <w:noProof/>
                 <w:webHidden/>
               </w:rPr>
-              <w:instrText xml:space="preserve"> PAGEREF _Toc160828462 \h </w:instrText>
+              <w:instrText xml:space="preserve"> PAGEREF _Toc160879516 \h </w:instrText>
             </w:r>
             <w:r>
               <w:rPr>
@@ -619,7 +624,7 @@
         </w:p>
         <w:p>
           <w:pPr>
-            <w:pStyle w:val="Sisluet3"/>
+            <w:pStyle w:val="TOC3"/>
             <w:tabs>
               <w:tab w:val="right" w:leader="dot" w:pos="9628"/>
             </w:tabs>
@@ -630,10 +635,10 @@
               <w14:ligatures w14:val="standardContextual"/>
             </w:rPr>
           </w:pPr>
-          <w:hyperlink w:anchor="_Toc160828463" w:history="1">
-            <w:r>
-              <w:rPr>
-                <w:rStyle w:val="Hyperlinkki"/>
+          <w:hyperlink w:anchor="_Toc160879517" w:history="1">
+            <w:r>
+              <w:rPr>
+                <w:rStyle w:val="Hyperlink"/>
                 <w:rFonts w:eastAsia="Times New Roman"/>
                 <w:noProof/>
               </w:rPr>
@@ -658,7 +663,7 @@
                 <w:noProof/>
                 <w:webHidden/>
               </w:rPr>
-              <w:instrText xml:space="preserve"> PAGEREF _Toc160828463 \h </w:instrText>
+              <w:instrText xml:space="preserve"> PAGEREF _Toc160879517 \h </w:instrText>
             </w:r>
             <w:r>
               <w:rPr>
@@ -691,7 +696,7 @@
         </w:p>
         <w:p>
           <w:pPr>
-            <w:pStyle w:val="Sisluet2"/>
+            <w:pStyle w:val="TOC2"/>
             <w:tabs>
               <w:tab w:val="right" w:leader="dot" w:pos="9628"/>
             </w:tabs>
@@ -702,10 +707,10 @@
               <w14:ligatures w14:val="standardContextual"/>
             </w:rPr>
           </w:pPr>
-          <w:hyperlink w:anchor="_Toc160828464" w:history="1">
-            <w:r>
-              <w:rPr>
-                <w:rStyle w:val="Hyperlinkki"/>
+          <w:hyperlink w:anchor="_Toc160879518" w:history="1">
+            <w:r>
+              <w:rPr>
+                <w:rStyle w:val="Hyperlink"/>
                 <w:noProof/>
               </w:rPr>
               <w:t>2. Yleiskuvaus</w:t>
@@ -729,7 +734,7 @@
                 <w:noProof/>
                 <w:webHidden/>
               </w:rPr>
-              <w:instrText xml:space="preserve"> PAGEREF _Toc160828464 \h </w:instrText>
+              <w:instrText xml:space="preserve"> PAGEREF _Toc160879518 \h </w:instrText>
             </w:r>
             <w:r>
               <w:rPr>
@@ -762,7 +767,7 @@
         </w:p>
         <w:p>
           <w:pPr>
-            <w:pStyle w:val="Sisluet3"/>
+            <w:pStyle w:val="TOC3"/>
             <w:tabs>
               <w:tab w:val="right" w:leader="dot" w:pos="9628"/>
             </w:tabs>
@@ -773,10 +778,10 @@
               <w14:ligatures w14:val="standardContextual"/>
             </w:rPr>
           </w:pPr>
-          <w:hyperlink w:anchor="_Toc160828465" w:history="1">
-            <w:r>
-              <w:rPr>
-                <w:rStyle w:val="Hyperlinkki"/>
+          <w:hyperlink w:anchor="_Toc160879519" w:history="1">
+            <w:r>
+              <w:rPr>
+                <w:rStyle w:val="Hyperlink"/>
                 <w:noProof/>
               </w:rPr>
               <w:t>2.1 Ympäristö</w:t>
@@ -800,7 +805,7 @@
                 <w:noProof/>
                 <w:webHidden/>
               </w:rPr>
-              <w:instrText xml:space="preserve"> PAGEREF _Toc160828465 \h </w:instrText>
+              <w:instrText xml:space="preserve"> PAGEREF _Toc160879519 \h </w:instrText>
             </w:r>
             <w:r>
               <w:rPr>
@@ -833,7 +838,7 @@
         </w:p>
         <w:p>
           <w:pPr>
-            <w:pStyle w:val="Sisluet3"/>
+            <w:pStyle w:val="TOC3"/>
             <w:tabs>
               <w:tab w:val="right" w:leader="dot" w:pos="9628"/>
             </w:tabs>
@@ -844,10 +849,10 @@
               <w14:ligatures w14:val="standardContextual"/>
             </w:rPr>
           </w:pPr>
-          <w:hyperlink w:anchor="_Toc160828466" w:history="1">
-            <w:r>
-              <w:rPr>
-                <w:rStyle w:val="Hyperlinkki"/>
+          <w:hyperlink w:anchor="_Toc160879520" w:history="1">
+            <w:r>
+              <w:rPr>
+                <w:rStyle w:val="Hyperlink"/>
                 <w:rFonts w:eastAsia="Times New Roman"/>
                 <w:noProof/>
               </w:rPr>
@@ -872,7 +877,7 @@
                 <w:noProof/>
                 <w:webHidden/>
               </w:rPr>
-              <w:instrText xml:space="preserve"> PAGEREF _Toc160828466 \h </w:instrText>
+              <w:instrText xml:space="preserve"> PAGEREF _Toc160879520 \h </w:instrText>
             </w:r>
             <w:r>
               <w:rPr>
@@ -905,7 +910,7 @@
         </w:p>
         <w:p>
           <w:pPr>
-            <w:pStyle w:val="Sisluet3"/>
+            <w:pStyle w:val="TOC3"/>
             <w:tabs>
               <w:tab w:val="right" w:leader="dot" w:pos="9628"/>
             </w:tabs>
@@ -916,10 +921,10 @@
               <w14:ligatures w14:val="standardContextual"/>
             </w:rPr>
           </w:pPr>
-          <w:hyperlink w:anchor="_Toc160828467" w:history="1">
-            <w:r>
-              <w:rPr>
-                <w:rStyle w:val="Hyperlinkki"/>
+          <w:hyperlink w:anchor="_Toc160879521" w:history="1">
+            <w:r>
+              <w:rPr>
+                <w:rStyle w:val="Hyperlink"/>
                 <w:rFonts w:eastAsia="Times New Roman"/>
                 <w:noProof/>
               </w:rPr>
@@ -944,7 +949,7 @@
                 <w:noProof/>
                 <w:webHidden/>
               </w:rPr>
-              <w:instrText xml:space="preserve"> PAGEREF _Toc160828467 \h </w:instrText>
+              <w:instrText xml:space="preserve"> PAGEREF _Toc160879521 \h </w:instrText>
             </w:r>
             <w:r>
               <w:rPr>
@@ -977,7 +982,7 @@
         </w:p>
         <w:p>
           <w:pPr>
-            <w:pStyle w:val="Sisluet3"/>
+            <w:pStyle w:val="TOC3"/>
             <w:tabs>
               <w:tab w:val="right" w:leader="dot" w:pos="9628"/>
             </w:tabs>
@@ -988,10 +993,10 @@
               <w14:ligatures w14:val="standardContextual"/>
             </w:rPr>
           </w:pPr>
-          <w:hyperlink w:anchor="_Toc160828468" w:history="1">
-            <w:r>
-              <w:rPr>
-                <w:rStyle w:val="Hyperlinkki"/>
+          <w:hyperlink w:anchor="_Toc160879522" w:history="1">
+            <w:r>
+              <w:rPr>
+                <w:rStyle w:val="Hyperlink"/>
                 <w:rFonts w:eastAsia="Times New Roman"/>
                 <w:noProof/>
               </w:rPr>
@@ -1016,7 +1021,7 @@
                 <w:noProof/>
                 <w:webHidden/>
               </w:rPr>
-              <w:instrText xml:space="preserve"> PAGEREF _Toc160828468 \h </w:instrText>
+              <w:instrText xml:space="preserve"> PAGEREF _Toc160879522 \h </w:instrText>
             </w:r>
             <w:r>
               <w:rPr>
@@ -1049,7 +1054,7 @@
         </w:p>
         <w:p>
           <w:pPr>
-            <w:pStyle w:val="Sisluet3"/>
+            <w:pStyle w:val="TOC3"/>
             <w:tabs>
               <w:tab w:val="right" w:leader="dot" w:pos="9628"/>
             </w:tabs>
@@ -1060,10 +1065,10 @@
               <w14:ligatures w14:val="standardContextual"/>
             </w:rPr>
           </w:pPr>
-          <w:hyperlink w:anchor="_Toc160828469" w:history="1">
-            <w:r>
-              <w:rPr>
-                <w:rStyle w:val="Hyperlinkki"/>
+          <w:hyperlink w:anchor="_Toc160879523" w:history="1">
+            <w:r>
+              <w:rPr>
+                <w:rStyle w:val="Hyperlink"/>
                 <w:rFonts w:eastAsia="Times New Roman"/>
                 <w:noProof/>
               </w:rPr>
@@ -1088,7 +1093,7 @@
                 <w:noProof/>
                 <w:webHidden/>
               </w:rPr>
-              <w:instrText xml:space="preserve"> PAGEREF _Toc160828469 \h </w:instrText>
+              <w:instrText xml:space="preserve"> PAGEREF _Toc160879523 \h </w:instrText>
             </w:r>
             <w:r>
               <w:rPr>
@@ -1121,7 +1126,7 @@
         </w:p>
         <w:p>
           <w:pPr>
-            <w:pStyle w:val="Sisluet2"/>
+            <w:pStyle w:val="TOC2"/>
             <w:tabs>
               <w:tab w:val="right" w:leader="dot" w:pos="9628"/>
             </w:tabs>
@@ -1132,10 +1137,10 @@
               <w14:ligatures w14:val="standardContextual"/>
             </w:rPr>
           </w:pPr>
-          <w:hyperlink w:anchor="_Toc160828470" w:history="1">
-            <w:r>
-              <w:rPr>
-                <w:rStyle w:val="Hyperlinkki"/>
+          <w:hyperlink w:anchor="_Toc160879524" w:history="1">
+            <w:r>
+              <w:rPr>
+                <w:rStyle w:val="Hyperlink"/>
                 <w:noProof/>
               </w:rPr>
               <w:t>3. Tiedot ja tietokanta</w:t>
@@ -1159,7 +1164,7 @@
                 <w:noProof/>
                 <w:webHidden/>
               </w:rPr>
-              <w:instrText xml:space="preserve"> PAGEREF _Toc160828470 \h </w:instrText>
+              <w:instrText xml:space="preserve"> PAGEREF _Toc160879524 \h </w:instrText>
             </w:r>
             <w:r>
               <w:rPr>
@@ -1192,7 +1197,7 @@
         </w:p>
         <w:p>
           <w:pPr>
-            <w:pStyle w:val="Sisluet3"/>
+            <w:pStyle w:val="TOC3"/>
             <w:tabs>
               <w:tab w:val="right" w:leader="dot" w:pos="9628"/>
             </w:tabs>
@@ -1203,10 +1208,10 @@
               <w14:ligatures w14:val="standardContextual"/>
             </w:rPr>
           </w:pPr>
-          <w:hyperlink w:anchor="_Toc160828471" w:history="1">
-            <w:r>
-              <w:rPr>
-                <w:rStyle w:val="Hyperlinkki"/>
+          <w:hyperlink w:anchor="_Toc160879525" w:history="1">
+            <w:r>
+              <w:rPr>
+                <w:rStyle w:val="Hyperlink"/>
                 <w:noProof/>
               </w:rPr>
               <w:t>3.1 Tietosisältö</w:t>
@@ -1230,7 +1235,7 @@
                 <w:noProof/>
                 <w:webHidden/>
               </w:rPr>
-              <w:instrText xml:space="preserve"> PAGEREF _Toc160828471 \h </w:instrText>
+              <w:instrText xml:space="preserve"> PAGEREF _Toc160879525 \h </w:instrText>
             </w:r>
             <w:r>
               <w:rPr>
@@ -1263,7 +1268,7 @@
         </w:p>
         <w:p>
           <w:pPr>
-            <w:pStyle w:val="Sisluet3"/>
+            <w:pStyle w:val="TOC3"/>
             <w:tabs>
               <w:tab w:val="right" w:leader="dot" w:pos="9628"/>
             </w:tabs>
@@ -1274,10 +1279,10 @@
               <w14:ligatures w14:val="standardContextual"/>
             </w:rPr>
           </w:pPr>
-          <w:hyperlink w:anchor="_Toc160828472" w:history="1">
-            <w:r>
-              <w:rPr>
-                <w:rStyle w:val="Hyperlinkki"/>
+          <w:hyperlink w:anchor="_Toc160879526" w:history="1">
+            <w:r>
+              <w:rPr>
+                <w:rStyle w:val="Hyperlink"/>
                 <w:noProof/>
               </w:rPr>
               <w:t>3.2 Käyttöintensiteetti</w:t>
@@ -1301,7 +1306,7 @@
                 <w:noProof/>
                 <w:webHidden/>
               </w:rPr>
-              <w:instrText xml:space="preserve"> PAGEREF _Toc160828472 \h </w:instrText>
+              <w:instrText xml:space="preserve"> PAGEREF _Toc160879526 \h </w:instrText>
             </w:r>
             <w:r>
               <w:rPr>
@@ -1334,7 +1339,7 @@
         </w:p>
         <w:p>
           <w:pPr>
-            <w:pStyle w:val="Sisluet3"/>
+            <w:pStyle w:val="TOC3"/>
             <w:tabs>
               <w:tab w:val="right" w:leader="dot" w:pos="9628"/>
             </w:tabs>
@@ -1345,10 +1350,10 @@
               <w14:ligatures w14:val="standardContextual"/>
             </w:rPr>
           </w:pPr>
-          <w:hyperlink w:anchor="_Toc160828473" w:history="1">
-            <w:r>
-              <w:rPr>
-                <w:rStyle w:val="Hyperlinkki"/>
+          <w:hyperlink w:anchor="_Toc160879527" w:history="1">
+            <w:r>
+              <w:rPr>
+                <w:rStyle w:val="Hyperlink"/>
                 <w:noProof/>
               </w:rPr>
               <w:t>3.3 Kapasiteettivaatimukset</w:t>
@@ -1372,7 +1377,7 @@
                 <w:noProof/>
                 <w:webHidden/>
               </w:rPr>
-              <w:instrText xml:space="preserve"> PAGEREF _Toc160828473 \h </w:instrText>
+              <w:instrText xml:space="preserve"> PAGEREF _Toc160879527 \h </w:instrText>
             </w:r>
             <w:r>
               <w:rPr>
@@ -1405,7 +1410,7 @@
         </w:p>
         <w:p>
           <w:pPr>
-            <w:pStyle w:val="Sisluet3"/>
+            <w:pStyle w:val="TOC3"/>
             <w:tabs>
               <w:tab w:val="right" w:leader="dot" w:pos="9628"/>
             </w:tabs>
@@ -1416,10 +1421,10 @@
               <w14:ligatures w14:val="standardContextual"/>
             </w:rPr>
           </w:pPr>
-          <w:hyperlink w:anchor="_Toc160828474" w:history="1">
-            <w:r>
-              <w:rPr>
-                <w:rStyle w:val="Hyperlinkki"/>
+          <w:hyperlink w:anchor="_Toc160879528" w:history="1">
+            <w:r>
+              <w:rPr>
+                <w:rStyle w:val="Hyperlink"/>
                 <w:noProof/>
               </w:rPr>
               <w:t>3.4 Tiedostot ja asetustiedostot</w:t>
@@ -1443,7 +1448,7 @@
                 <w:noProof/>
                 <w:webHidden/>
               </w:rPr>
-              <w:instrText xml:space="preserve"> PAGEREF _Toc160828474 \h </w:instrText>
+              <w:instrText xml:space="preserve"> PAGEREF _Toc160879528 \h </w:instrText>
             </w:r>
             <w:r>
               <w:rPr>
@@ -1463,7 +1468,7 @@
                 <w:noProof/>
                 <w:webHidden/>
               </w:rPr>
-              <w:t>12</w:t>
+              <w:t>13</w:t>
             </w:r>
             <w:r>
               <w:rPr>
@@ -1476,7 +1481,7 @@
         </w:p>
         <w:p>
           <w:pPr>
-            <w:pStyle w:val="Sisluet2"/>
+            <w:pStyle w:val="TOC2"/>
             <w:tabs>
               <w:tab w:val="right" w:leader="dot" w:pos="9628"/>
             </w:tabs>
@@ -1487,10 +1492,10 @@
               <w14:ligatures w14:val="standardContextual"/>
             </w:rPr>
           </w:pPr>
-          <w:hyperlink w:anchor="_Toc160828475" w:history="1">
-            <w:r>
-              <w:rPr>
-                <w:rStyle w:val="Hyperlinkki"/>
+          <w:hyperlink w:anchor="_Toc160879529" w:history="1">
+            <w:r>
+              <w:rPr>
+                <w:rStyle w:val="Hyperlink"/>
                 <w:noProof/>
               </w:rPr>
               <w:t>4 Ulkoiset liittymät</w:t>
@@ -1514,7 +1519,7 @@
                 <w:noProof/>
                 <w:webHidden/>
               </w:rPr>
-              <w:instrText xml:space="preserve"> PAGEREF _Toc160828475 \h </w:instrText>
+              <w:instrText xml:space="preserve"> PAGEREF _Toc160879529 \h </w:instrText>
             </w:r>
             <w:r>
               <w:rPr>
@@ -1547,7 +1552,7 @@
         </w:p>
         <w:p>
           <w:pPr>
-            <w:pStyle w:val="Sisluet3"/>
+            <w:pStyle w:val="TOC3"/>
             <w:tabs>
               <w:tab w:val="right" w:leader="dot" w:pos="9628"/>
             </w:tabs>
@@ -1558,10 +1563,10 @@
               <w14:ligatures w14:val="standardContextual"/>
             </w:rPr>
           </w:pPr>
-          <w:hyperlink w:anchor="_Toc160828476" w:history="1">
-            <w:r>
-              <w:rPr>
-                <w:rStyle w:val="Hyperlinkki"/>
+          <w:hyperlink w:anchor="_Toc160879530" w:history="1">
+            <w:r>
+              <w:rPr>
+                <w:rStyle w:val="Hyperlink"/>
                 <w:noProof/>
               </w:rPr>
               <w:t>4.1 Laitteistoliittymät</w:t>
@@ -1585,7 +1590,7 @@
                 <w:noProof/>
                 <w:webHidden/>
               </w:rPr>
-              <w:instrText xml:space="preserve"> PAGEREF _Toc160828476 \h </w:instrText>
+              <w:instrText xml:space="preserve"> PAGEREF _Toc160879530 \h </w:instrText>
             </w:r>
             <w:r>
               <w:rPr>
@@ -1618,7 +1623,7 @@
         </w:p>
         <w:p>
           <w:pPr>
-            <w:pStyle w:val="Sisluet3"/>
+            <w:pStyle w:val="TOC3"/>
             <w:tabs>
               <w:tab w:val="right" w:leader="dot" w:pos="9628"/>
             </w:tabs>
@@ -1629,10 +1634,10 @@
               <w14:ligatures w14:val="standardContextual"/>
             </w:rPr>
           </w:pPr>
-          <w:hyperlink w:anchor="_Toc160828477" w:history="1">
-            <w:r>
-              <w:rPr>
-                <w:rStyle w:val="Hyperlinkki"/>
+          <w:hyperlink w:anchor="_Toc160879531" w:history="1">
+            <w:r>
+              <w:rPr>
+                <w:rStyle w:val="Hyperlink"/>
                 <w:noProof/>
               </w:rPr>
               <w:t>4.2 Ohjelmistoliittymät</w:t>
@@ -1656,7 +1661,7 @@
                 <w:noProof/>
                 <w:webHidden/>
               </w:rPr>
-              <w:instrText xml:space="preserve"> PAGEREF _Toc160828477 \h </w:instrText>
+              <w:instrText xml:space="preserve"> PAGEREF _Toc160879531 \h </w:instrText>
             </w:r>
             <w:r>
               <w:rPr>
@@ -1689,7 +1694,7 @@
         </w:p>
         <w:p>
           <w:pPr>
-            <w:pStyle w:val="Sisluet3"/>
+            <w:pStyle w:val="TOC3"/>
             <w:tabs>
               <w:tab w:val="right" w:leader="dot" w:pos="9628"/>
             </w:tabs>
@@ -1700,10 +1705,10 @@
               <w14:ligatures w14:val="standardContextual"/>
             </w:rPr>
           </w:pPr>
-          <w:hyperlink w:anchor="_Toc160828478" w:history="1">
-            <w:r>
-              <w:rPr>
-                <w:rStyle w:val="Hyperlinkki"/>
+          <w:hyperlink w:anchor="_Toc160879532" w:history="1">
+            <w:r>
+              <w:rPr>
+                <w:rStyle w:val="Hyperlink"/>
                 <w:noProof/>
               </w:rPr>
               <w:t>4.3 Tietoliikenneliittymät</w:t>
@@ -1727,7 +1732,7 @@
                 <w:noProof/>
                 <w:webHidden/>
               </w:rPr>
-              <w:instrText xml:space="preserve"> PAGEREF _Toc160828478 \h </w:instrText>
+              <w:instrText xml:space="preserve"> PAGEREF _Toc160879532 \h </w:instrText>
             </w:r>
             <w:r>
               <w:rPr>
@@ -1760,7 +1765,7 @@
         </w:p>
         <w:p>
           <w:pPr>
-            <w:pStyle w:val="Sisluet2"/>
+            <w:pStyle w:val="TOC2"/>
             <w:tabs>
               <w:tab w:val="right" w:leader="dot" w:pos="9628"/>
             </w:tabs>
@@ -1771,10 +1776,10 @@
               <w14:ligatures w14:val="standardContextual"/>
             </w:rPr>
           </w:pPr>
-          <w:hyperlink w:anchor="_Toc160828479" w:history="1">
-            <w:r>
-              <w:rPr>
-                <w:rStyle w:val="Hyperlinkki"/>
+          <w:hyperlink w:anchor="_Toc160879533" w:history="1">
+            <w:r>
+              <w:rPr>
+                <w:rStyle w:val="Hyperlink"/>
                 <w:noProof/>
               </w:rPr>
               <w:t>5 Muut ominaisuudet</w:t>
@@ -1798,7 +1803,7 @@
                 <w:noProof/>
                 <w:webHidden/>
               </w:rPr>
-              <w:instrText xml:space="preserve"> PAGEREF _Toc160828479 \h </w:instrText>
+              <w:instrText xml:space="preserve"> PAGEREF _Toc160879533 \h </w:instrText>
             </w:r>
             <w:r>
               <w:rPr>
@@ -1831,7 +1836,7 @@
         </w:p>
         <w:p>
           <w:pPr>
-            <w:pStyle w:val="Sisluet3"/>
+            <w:pStyle w:val="TOC3"/>
             <w:tabs>
               <w:tab w:val="right" w:leader="dot" w:pos="9628"/>
             </w:tabs>
@@ -1842,10 +1847,10 @@
               <w14:ligatures w14:val="standardContextual"/>
             </w:rPr>
           </w:pPr>
-          <w:hyperlink w:anchor="_Toc160828480" w:history="1">
-            <w:r>
-              <w:rPr>
-                <w:rStyle w:val="Hyperlinkki"/>
+          <w:hyperlink w:anchor="_Toc160879534" w:history="1">
+            <w:r>
+              <w:rPr>
+                <w:rStyle w:val="Hyperlink"/>
                 <w:noProof/>
               </w:rPr>
               <w:t>5.1 Suorituskyky ja vasteajat</w:t>
@@ -1869,7 +1874,7 @@
                 <w:noProof/>
                 <w:webHidden/>
               </w:rPr>
-              <w:instrText xml:space="preserve"> PAGEREF _Toc160828480 \h </w:instrText>
+              <w:instrText xml:space="preserve"> PAGEREF _Toc160879534 \h </w:instrText>
             </w:r>
             <w:r>
               <w:rPr>
@@ -1902,7 +1907,7 @@
         </w:p>
         <w:p>
           <w:pPr>
-            <w:pStyle w:val="Sisluet3"/>
+            <w:pStyle w:val="TOC3"/>
             <w:tabs>
               <w:tab w:val="right" w:leader="dot" w:pos="9628"/>
             </w:tabs>
@@ -1913,10 +1918,10 @@
               <w14:ligatures w14:val="standardContextual"/>
             </w:rPr>
           </w:pPr>
-          <w:hyperlink w:anchor="_Toc160828481" w:history="1">
-            <w:r>
-              <w:rPr>
-                <w:rStyle w:val="Hyperlinkki"/>
+          <w:hyperlink w:anchor="_Toc160879535" w:history="1">
+            <w:r>
+              <w:rPr>
+                <w:rStyle w:val="Hyperlink"/>
                 <w:noProof/>
               </w:rPr>
               <w:t>5.2 Saavutettavuus</w:t>
@@ -1940,7 +1945,7 @@
                 <w:noProof/>
                 <w:webHidden/>
               </w:rPr>
-              <w:instrText xml:space="preserve"> PAGEREF _Toc160828481 \h </w:instrText>
+              <w:instrText xml:space="preserve"> PAGEREF _Toc160879535 \h </w:instrText>
             </w:r>
             <w:r>
               <w:rPr>
@@ -1973,7 +1978,7 @@
         </w:p>
         <w:p>
           <w:pPr>
-            <w:pStyle w:val="Sisluet3"/>
+            <w:pStyle w:val="TOC3"/>
             <w:tabs>
               <w:tab w:val="right" w:leader="dot" w:pos="9628"/>
             </w:tabs>
@@ -1984,10 +1989,10 @@
               <w14:ligatures w14:val="standardContextual"/>
             </w:rPr>
           </w:pPr>
-          <w:hyperlink w:anchor="_Toc160828482" w:history="1">
-            <w:r>
-              <w:rPr>
-                <w:rStyle w:val="Hyperlinkki"/>
+          <w:hyperlink w:anchor="_Toc160879536" w:history="1">
+            <w:r>
+              <w:rPr>
+                <w:rStyle w:val="Hyperlink"/>
                 <w:noProof/>
               </w:rPr>
               <w:t>5.3 Ylläpidettävyys</w:t>
@@ -2011,7 +2016,7 @@
                 <w:noProof/>
                 <w:webHidden/>
               </w:rPr>
-              <w:instrText xml:space="preserve"> PAGEREF _Toc160828482 \h </w:instrText>
+              <w:instrText xml:space="preserve"> PAGEREF _Toc160879536 \h </w:instrText>
             </w:r>
             <w:r>
               <w:rPr>
@@ -2044,7 +2049,7 @@
         </w:p>
         <w:p>
           <w:pPr>
-            <w:pStyle w:val="Sisluet3"/>
+            <w:pStyle w:val="TOC3"/>
             <w:tabs>
               <w:tab w:val="right" w:leader="dot" w:pos="9628"/>
             </w:tabs>
@@ -2055,10 +2060,10 @@
               <w14:ligatures w14:val="standardContextual"/>
             </w:rPr>
           </w:pPr>
-          <w:hyperlink w:anchor="_Toc160828483" w:history="1">
-            <w:r>
-              <w:rPr>
-                <w:rStyle w:val="Hyperlinkki"/>
+          <w:hyperlink w:anchor="_Toc160879537" w:history="1">
+            <w:r>
+              <w:rPr>
+                <w:rStyle w:val="Hyperlink"/>
                 <w:noProof/>
               </w:rPr>
               <w:t>5.4 Siirrettävyys ja yhteensopivuus</w:t>
@@ -2082,7 +2087,7 @@
                 <w:noProof/>
                 <w:webHidden/>
               </w:rPr>
-              <w:instrText xml:space="preserve"> PAGEREF _Toc160828483 \h </w:instrText>
+              <w:instrText xml:space="preserve"> PAGEREF _Toc160879537 \h </w:instrText>
             </w:r>
             <w:r>
               <w:rPr>
@@ -2115,7 +2120,7 @@
         </w:p>
         <w:p>
           <w:pPr>
-            <w:pStyle w:val="Sisluet3"/>
+            <w:pStyle w:val="TOC3"/>
             <w:tabs>
               <w:tab w:val="right" w:leader="dot" w:pos="9628"/>
             </w:tabs>
@@ -2126,10 +2131,10 @@
               <w14:ligatures w14:val="standardContextual"/>
             </w:rPr>
           </w:pPr>
-          <w:hyperlink w:anchor="_Toc160828484" w:history="1">
-            <w:r>
-              <w:rPr>
-                <w:rStyle w:val="Hyperlinkki"/>
+          <w:hyperlink w:anchor="_Toc160879538" w:history="1">
+            <w:r>
+              <w:rPr>
+                <w:rStyle w:val="Hyperlink"/>
                 <w:noProof/>
               </w:rPr>
               <w:t>5.5 Operointi</w:t>
@@ -2153,7 +2158,7 @@
                 <w:noProof/>
                 <w:webHidden/>
               </w:rPr>
-              <w:instrText xml:space="preserve"> PAGEREF _Toc160828484 \h </w:instrText>
+              <w:instrText xml:space="preserve"> PAGEREF _Toc160879538 \h </w:instrText>
             </w:r>
             <w:r>
               <w:rPr>
@@ -2186,7 +2191,7 @@
         </w:p>
         <w:p>
           <w:pPr>
-            <w:pStyle w:val="Sisluet3"/>
+            <w:pStyle w:val="TOC3"/>
             <w:tabs>
               <w:tab w:val="right" w:leader="dot" w:pos="9628"/>
             </w:tabs>
@@ -2197,10 +2202,10 @@
               <w14:ligatures w14:val="standardContextual"/>
             </w:rPr>
           </w:pPr>
-          <w:hyperlink w:anchor="_Toc160828485" w:history="1">
-            <w:r>
-              <w:rPr>
-                <w:rStyle w:val="Hyperlinkki"/>
+          <w:hyperlink w:anchor="_Toc160879539" w:history="1">
+            <w:r>
+              <w:rPr>
+                <w:rStyle w:val="Hyperlink"/>
                 <w:noProof/>
               </w:rPr>
               <w:t>5.6 Käytettävyys</w:t>
@@ -2224,7 +2229,7 @@
                 <w:noProof/>
                 <w:webHidden/>
               </w:rPr>
-              <w:instrText xml:space="preserve"> PAGEREF _Toc160828485 \h </w:instrText>
+              <w:instrText xml:space="preserve"> PAGEREF _Toc160879539 \h </w:instrText>
             </w:r>
             <w:r>
               <w:rPr>
@@ -2244,7 +2249,7 @@
                 <w:noProof/>
                 <w:webHidden/>
               </w:rPr>
-              <w:t>14</w:t>
+              <w:t>15</w:t>
             </w:r>
             <w:r>
               <w:rPr>
@@ -2257,7 +2262,7 @@
         </w:p>
         <w:p>
           <w:pPr>
-            <w:pStyle w:val="Sisluet2"/>
+            <w:pStyle w:val="TOC2"/>
             <w:tabs>
               <w:tab w:val="right" w:leader="dot" w:pos="9628"/>
             </w:tabs>
@@ -2268,10 +2273,10 @@
               <w14:ligatures w14:val="standardContextual"/>
             </w:rPr>
           </w:pPr>
-          <w:hyperlink w:anchor="_Toc160828486" w:history="1">
-            <w:r>
-              <w:rPr>
-                <w:rStyle w:val="Hyperlinkki"/>
+          <w:hyperlink w:anchor="_Toc160879540" w:history="1">
+            <w:r>
+              <w:rPr>
+                <w:rStyle w:val="Hyperlink"/>
                 <w:noProof/>
               </w:rPr>
               <w:t>6 Suunnittelurajoitteet</w:t>
@@ -2295,7 +2300,7 @@
                 <w:noProof/>
                 <w:webHidden/>
               </w:rPr>
-              <w:instrText xml:space="preserve"> PAGEREF _Toc160828486 \h </w:instrText>
+              <w:instrText xml:space="preserve"> PAGEREF _Toc160879540 \h </w:instrText>
             </w:r>
             <w:r>
               <w:rPr>
@@ -2315,7 +2320,7 @@
                 <w:noProof/>
                 <w:webHidden/>
               </w:rPr>
-              <w:t>15</w:t>
+              <w:t>16</w:t>
             </w:r>
             <w:r>
               <w:rPr>
@@ -2328,7 +2333,7 @@
         </w:p>
         <w:p>
           <w:pPr>
-            <w:pStyle w:val="Sisluet3"/>
+            <w:pStyle w:val="TOC3"/>
             <w:tabs>
               <w:tab w:val="right" w:leader="dot" w:pos="9628"/>
             </w:tabs>
@@ -2339,10 +2344,10 @@
               <w14:ligatures w14:val="standardContextual"/>
             </w:rPr>
           </w:pPr>
-          <w:hyperlink w:anchor="_Toc160828487" w:history="1">
-            <w:r>
-              <w:rPr>
-                <w:rStyle w:val="Hyperlinkki"/>
+          <w:hyperlink w:anchor="_Toc160879541" w:history="1">
+            <w:r>
+              <w:rPr>
+                <w:rStyle w:val="Hyperlink"/>
                 <w:noProof/>
               </w:rPr>
               <w:t>6.1 Standardit</w:t>
@@ -2366,7 +2371,7 @@
                 <w:noProof/>
                 <w:webHidden/>
               </w:rPr>
-              <w:instrText xml:space="preserve"> PAGEREF _Toc160828487 \h </w:instrText>
+              <w:instrText xml:space="preserve"> PAGEREF _Toc160879541 \h </w:instrText>
             </w:r>
             <w:r>
               <w:rPr>
@@ -2386,7 +2391,7 @@
                 <w:noProof/>
                 <w:webHidden/>
               </w:rPr>
-              <w:t>15</w:t>
+              <w:t>16</w:t>
             </w:r>
             <w:r>
               <w:rPr>
@@ -2399,7 +2404,7 @@
         </w:p>
         <w:p>
           <w:pPr>
-            <w:pStyle w:val="Sisluet3"/>
+            <w:pStyle w:val="TOC3"/>
             <w:tabs>
               <w:tab w:val="right" w:leader="dot" w:pos="9628"/>
             </w:tabs>
@@ -2410,10 +2415,10 @@
               <w14:ligatures w14:val="standardContextual"/>
             </w:rPr>
           </w:pPr>
-          <w:hyperlink w:anchor="_Toc160828488" w:history="1">
-            <w:r>
-              <w:rPr>
-                <w:rStyle w:val="Hyperlinkki"/>
+          <w:hyperlink w:anchor="_Toc160879542" w:history="1">
+            <w:r>
+              <w:rPr>
+                <w:rStyle w:val="Hyperlink"/>
                 <w:noProof/>
               </w:rPr>
               <w:t>6.2 Laitteistorajoitteet</w:t>
@@ -2437,7 +2442,7 @@
                 <w:noProof/>
                 <w:webHidden/>
               </w:rPr>
-              <w:instrText xml:space="preserve"> PAGEREF _Toc160828488 \h </w:instrText>
+              <w:instrText xml:space="preserve"> PAGEREF _Toc160879542 \h </w:instrText>
             </w:r>
             <w:r>
               <w:rPr>
@@ -2457,7 +2462,7 @@
                 <w:noProof/>
                 <w:webHidden/>
               </w:rPr>
-              <w:t>15</w:t>
+              <w:t>16</w:t>
             </w:r>
             <w:r>
               <w:rPr>
@@ -2470,7 +2475,7 @@
         </w:p>
         <w:p>
           <w:pPr>
-            <w:pStyle w:val="Sisluet3"/>
+            <w:pStyle w:val="TOC3"/>
             <w:tabs>
               <w:tab w:val="right" w:leader="dot" w:pos="9628"/>
             </w:tabs>
@@ -2481,10 +2486,10 @@
               <w14:ligatures w14:val="standardContextual"/>
             </w:rPr>
           </w:pPr>
-          <w:hyperlink w:anchor="_Toc160828489" w:history="1">
-            <w:r>
-              <w:rPr>
-                <w:rStyle w:val="Hyperlinkki"/>
+          <w:hyperlink w:anchor="_Toc160879543" w:history="1">
+            <w:r>
+              <w:rPr>
+                <w:rStyle w:val="Hyperlink"/>
                 <w:noProof/>
               </w:rPr>
               <w:t>6.3 Ohjelmistorajoitteet</w:t>
@@ -2508,7 +2513,7 @@
                 <w:noProof/>
                 <w:webHidden/>
               </w:rPr>
-              <w:instrText xml:space="preserve"> PAGEREF _Toc160828489 \h </w:instrText>
+              <w:instrText xml:space="preserve"> PAGEREF _Toc160879543 \h </w:instrText>
             </w:r>
             <w:r>
               <w:rPr>
@@ -2528,7 +2533,7 @@
                 <w:noProof/>
                 <w:webHidden/>
               </w:rPr>
-              <w:t>15</w:t>
+              <w:t>16</w:t>
             </w:r>
             <w:r>
               <w:rPr>
@@ -2541,7 +2546,7 @@
         </w:p>
         <w:p>
           <w:pPr>
-            <w:pStyle w:val="Sisluet3"/>
+            <w:pStyle w:val="TOC3"/>
             <w:tabs>
               <w:tab w:val="right" w:leader="dot" w:pos="9628"/>
             </w:tabs>
@@ -2552,10 +2557,10 @@
               <w14:ligatures w14:val="standardContextual"/>
             </w:rPr>
           </w:pPr>
-          <w:hyperlink w:anchor="_Toc160828490" w:history="1">
-            <w:r>
-              <w:rPr>
-                <w:rStyle w:val="Hyperlinkki"/>
+          <w:hyperlink w:anchor="_Toc160879544" w:history="1">
+            <w:r>
+              <w:rPr>
+                <w:rStyle w:val="Hyperlink"/>
                 <w:noProof/>
               </w:rPr>
               <w:t>6.4 Muut rajoitteet</w:t>
@@ -2579,7 +2584,7 @@
                 <w:noProof/>
                 <w:webHidden/>
               </w:rPr>
-              <w:instrText xml:space="preserve"> PAGEREF _Toc160828490 \h </w:instrText>
+              <w:instrText xml:space="preserve"> PAGEREF _Toc160879544 \h </w:instrText>
             </w:r>
             <w:r>
               <w:rPr>
@@ -2612,7 +2617,7 @@
         </w:p>
         <w:p>
           <w:pPr>
-            <w:pStyle w:val="Sisluet2"/>
+            <w:pStyle w:val="TOC2"/>
             <w:tabs>
               <w:tab w:val="right" w:leader="dot" w:pos="9628"/>
             </w:tabs>
@@ -2623,10 +2628,10 @@
               <w14:ligatures w14:val="standardContextual"/>
             </w:rPr>
           </w:pPr>
-          <w:hyperlink w:anchor="_Toc160828491" w:history="1">
-            <w:r>
-              <w:rPr>
-                <w:rStyle w:val="Hyperlinkki"/>
+          <w:hyperlink w:anchor="_Toc160879545" w:history="1">
+            <w:r>
+              <w:rPr>
+                <w:rStyle w:val="Hyperlink"/>
                 <w:noProof/>
               </w:rPr>
               <w:t>7 Hylätyt ratkaisuvaihtoehdot</w:t>
@@ -2650,7 +2655,7 @@
                 <w:noProof/>
                 <w:webHidden/>
               </w:rPr>
-              <w:instrText xml:space="preserve"> PAGEREF _Toc160828491 \h </w:instrText>
+              <w:instrText xml:space="preserve"> PAGEREF _Toc160879545 \h </w:instrText>
             </w:r>
             <w:r>
               <w:rPr>
@@ -2683,7 +2688,7 @@
         </w:p>
         <w:p>
           <w:pPr>
-            <w:pStyle w:val="Sisluet3"/>
+            <w:pStyle w:val="TOC3"/>
             <w:tabs>
               <w:tab w:val="right" w:leader="dot" w:pos="9628"/>
             </w:tabs>
@@ -2694,10 +2699,10 @@
               <w14:ligatures w14:val="standardContextual"/>
             </w:rPr>
           </w:pPr>
-          <w:hyperlink w:anchor="_Toc160828492" w:history="1">
-            <w:r>
-              <w:rPr>
-                <w:rStyle w:val="Hyperlinkki"/>
+          <w:hyperlink w:anchor="_Toc160879546" w:history="1">
+            <w:r>
+              <w:rPr>
+                <w:rStyle w:val="Hyperlink"/>
                 <w:noProof/>
               </w:rPr>
               <w:t>7.1 Monialustaisuus</w:t>
@@ -2721,7 +2726,7 @@
                 <w:noProof/>
                 <w:webHidden/>
               </w:rPr>
-              <w:instrText xml:space="preserve"> PAGEREF _Toc160828492 \h </w:instrText>
+              <w:instrText xml:space="preserve"> PAGEREF _Toc160879546 \h </w:instrText>
             </w:r>
             <w:r>
               <w:rPr>
@@ -2754,7 +2759,7 @@
         </w:p>
         <w:p>
           <w:pPr>
-            <w:pStyle w:val="Sisluet3"/>
+            <w:pStyle w:val="TOC3"/>
             <w:tabs>
               <w:tab w:val="right" w:leader="dot" w:pos="9628"/>
             </w:tabs>
@@ -2765,10 +2770,10 @@
               <w14:ligatures w14:val="standardContextual"/>
             </w:rPr>
           </w:pPr>
-          <w:hyperlink w:anchor="_Toc160828493" w:history="1">
-            <w:r>
-              <w:rPr>
-                <w:rStyle w:val="Hyperlinkki"/>
+          <w:hyperlink w:anchor="_Toc160879547" w:history="1">
+            <w:r>
+              <w:rPr>
+                <w:rStyle w:val="Hyperlink"/>
                 <w:noProof/>
               </w:rPr>
               <w:t>7.2. Lokalisaatio</w:t>
@@ -2792,7 +2797,7 @@
                 <w:noProof/>
                 <w:webHidden/>
               </w:rPr>
-              <w:instrText xml:space="preserve"> PAGEREF _Toc160828493 \h </w:instrText>
+              <w:instrText xml:space="preserve"> PAGEREF _Toc160879547 \h </w:instrText>
             </w:r>
             <w:r>
               <w:rPr>
@@ -2825,7 +2830,7 @@
         </w:p>
         <w:p>
           <w:pPr>
-            <w:pStyle w:val="Sisluet3"/>
+            <w:pStyle w:val="TOC3"/>
             <w:tabs>
               <w:tab w:val="right" w:leader="dot" w:pos="9628"/>
             </w:tabs>
@@ -2836,10 +2841,10 @@
               <w14:ligatures w14:val="standardContextual"/>
             </w:rPr>
           </w:pPr>
-          <w:hyperlink w:anchor="_Toc160828494" w:history="1">
-            <w:r>
-              <w:rPr>
-                <w:rStyle w:val="Hyperlinkki"/>
+          <w:hyperlink w:anchor="_Toc160879548" w:history="1">
+            <w:r>
+              <w:rPr>
+                <w:rStyle w:val="Hyperlink"/>
                 <w:noProof/>
               </w:rPr>
               <w:t>7.3 Monimutkainen käyttöliittymä</w:t>
@@ -2863,7 +2868,7 @@
                 <w:noProof/>
                 <w:webHidden/>
               </w:rPr>
-              <w:instrText xml:space="preserve"> PAGEREF _Toc160828494 \h </w:instrText>
+              <w:instrText xml:space="preserve"> PAGEREF _Toc160879548 \h </w:instrText>
             </w:r>
             <w:r>
               <w:rPr>
@@ -2883,7 +2888,7 @@
                 <w:noProof/>
                 <w:webHidden/>
               </w:rPr>
-              <w:t>16</w:t>
+              <w:t>17</w:t>
             </w:r>
             <w:r>
               <w:rPr>
@@ -2896,7 +2901,7 @@
         </w:p>
         <w:p>
           <w:pPr>
-            <w:pStyle w:val="Sisluet2"/>
+            <w:pStyle w:val="TOC2"/>
             <w:tabs>
               <w:tab w:val="right" w:leader="dot" w:pos="9628"/>
             </w:tabs>
@@ -2907,10 +2912,10 @@
               <w14:ligatures w14:val="standardContextual"/>
             </w:rPr>
           </w:pPr>
-          <w:hyperlink w:anchor="_Toc160828495" w:history="1">
-            <w:r>
-              <w:rPr>
-                <w:rStyle w:val="Hyperlinkki"/>
+          <w:hyperlink w:anchor="_Toc160879549" w:history="1">
+            <w:r>
+              <w:rPr>
+                <w:rStyle w:val="Hyperlink"/>
                 <w:noProof/>
               </w:rPr>
               <w:t>8 Jatkokehitysajatuksia</w:t>
@@ -2934,7 +2939,7 @@
                 <w:noProof/>
                 <w:webHidden/>
               </w:rPr>
-              <w:instrText xml:space="preserve"> PAGEREF _Toc160828495 \h </w:instrText>
+              <w:instrText xml:space="preserve"> PAGEREF _Toc160879549 \h </w:instrText>
             </w:r>
             <w:r>
               <w:rPr>
@@ -2954,7 +2959,7 @@
                 <w:noProof/>
                 <w:webHidden/>
               </w:rPr>
-              <w:t>16</w:t>
+              <w:t>17</w:t>
             </w:r>
             <w:r>
               <w:rPr>
@@ -2967,7 +2972,7 @@
         </w:p>
         <w:p>
           <w:pPr>
-            <w:pStyle w:val="Sisluet3"/>
+            <w:pStyle w:val="TOC3"/>
             <w:tabs>
               <w:tab w:val="right" w:leader="dot" w:pos="9628"/>
             </w:tabs>
@@ -2978,10 +2983,10 @@
               <w14:ligatures w14:val="standardContextual"/>
             </w:rPr>
           </w:pPr>
-          <w:hyperlink w:anchor="_Toc160828496" w:history="1">
-            <w:r>
-              <w:rPr>
-                <w:rStyle w:val="Hyperlinkki"/>
+          <w:hyperlink w:anchor="_Toc160879550" w:history="1">
+            <w:r>
+              <w:rPr>
+                <w:rStyle w:val="Hyperlink"/>
                 <w:noProof/>
               </w:rPr>
               <w:t>8.1 Monialustaisuuden laajentaminen</w:t>
@@ -3005,7 +3010,7 @@
                 <w:noProof/>
                 <w:webHidden/>
               </w:rPr>
-              <w:instrText xml:space="preserve"> PAGEREF _Toc160828496 \h </w:instrText>
+              <w:instrText xml:space="preserve"> PAGEREF _Toc160879550 \h </w:instrText>
             </w:r>
             <w:r>
               <w:rPr>
@@ -3025,7 +3030,7 @@
                 <w:noProof/>
                 <w:webHidden/>
               </w:rPr>
-              <w:t>16</w:t>
+              <w:t>17</w:t>
             </w:r>
             <w:r>
               <w:rPr>
@@ -3038,7 +3043,7 @@
         </w:p>
         <w:p>
           <w:pPr>
-            <w:pStyle w:val="Sisluet3"/>
+            <w:pStyle w:val="TOC3"/>
             <w:tabs>
               <w:tab w:val="right" w:leader="dot" w:pos="9628"/>
             </w:tabs>
@@ -3049,10 +3054,10 @@
               <w14:ligatures w14:val="standardContextual"/>
             </w:rPr>
           </w:pPr>
-          <w:hyperlink w:anchor="_Toc160828497" w:history="1">
-            <w:r>
-              <w:rPr>
-                <w:rStyle w:val="Hyperlinkki"/>
+          <w:hyperlink w:anchor="_Toc160879551" w:history="1">
+            <w:r>
+              <w:rPr>
+                <w:rStyle w:val="Hyperlink"/>
                 <w:noProof/>
               </w:rPr>
               <w:t>8.2 Laajempi käyttöliittymän muokattavuus</w:t>
@@ -3076,7 +3081,7 @@
                 <w:noProof/>
                 <w:webHidden/>
               </w:rPr>
-              <w:instrText xml:space="preserve"> PAGEREF _Toc160828497 \h </w:instrText>
+              <w:instrText xml:space="preserve"> PAGEREF _Toc160879551 \h </w:instrText>
             </w:r>
             <w:r>
               <w:rPr>
@@ -3096,7 +3101,7 @@
                 <w:noProof/>
                 <w:webHidden/>
               </w:rPr>
-              <w:t>16</w:t>
+              <w:t>17</w:t>
             </w:r>
             <w:r>
               <w:rPr>
@@ -3109,7 +3114,7 @@
         </w:p>
         <w:p>
           <w:pPr>
-            <w:pStyle w:val="Sisluet3"/>
+            <w:pStyle w:val="TOC3"/>
             <w:tabs>
               <w:tab w:val="right" w:leader="dot" w:pos="9628"/>
             </w:tabs>
@@ -3120,10 +3125,10 @@
               <w14:ligatures w14:val="standardContextual"/>
             </w:rPr>
           </w:pPr>
-          <w:hyperlink w:anchor="_Toc160828498" w:history="1">
-            <w:r>
-              <w:rPr>
-                <w:rStyle w:val="Hyperlinkki"/>
+          <w:hyperlink w:anchor="_Toc160879552" w:history="1">
+            <w:r>
+              <w:rPr>
+                <w:rStyle w:val="Hyperlink"/>
                 <w:noProof/>
               </w:rPr>
               <w:t>8.3 Tietoturva ja yksityisyysparannukset</w:t>
@@ -3147,7 +3152,7 @@
                 <w:noProof/>
                 <w:webHidden/>
               </w:rPr>
-              <w:instrText xml:space="preserve"> PAGEREF _Toc160828498 \h </w:instrText>
+              <w:instrText xml:space="preserve"> PAGEREF _Toc160879552 \h </w:instrText>
             </w:r>
             <w:r>
               <w:rPr>
@@ -3180,7 +3185,7 @@
         </w:p>
         <w:p>
           <w:pPr>
-            <w:pStyle w:val="Sisluet3"/>
+            <w:pStyle w:val="TOC3"/>
             <w:tabs>
               <w:tab w:val="right" w:leader="dot" w:pos="9628"/>
             </w:tabs>
@@ -3191,10 +3196,10 @@
               <w14:ligatures w14:val="standardContextual"/>
             </w:rPr>
           </w:pPr>
-          <w:hyperlink w:anchor="_Toc160828499" w:history="1">
-            <w:r>
-              <w:rPr>
-                <w:rStyle w:val="Hyperlinkki"/>
+          <w:hyperlink w:anchor="_Toc160879553" w:history="1">
+            <w:r>
+              <w:rPr>
+                <w:rStyle w:val="Hyperlink"/>
                 <w:noProof/>
               </w:rPr>
               <w:t>8.4 Analytiikka ja seuranta</w:t>
@@ -3218,7 +3223,7 @@
                 <w:noProof/>
                 <w:webHidden/>
               </w:rPr>
-              <w:instrText xml:space="preserve"> PAGEREF _Toc160828499 \h </w:instrText>
+              <w:instrText xml:space="preserve"> PAGEREF _Toc160879553 \h </w:instrText>
             </w:r>
             <w:r>
               <w:rPr>
@@ -3262,7 +3267,7 @@
     </w:sdt>
     <w:p>
       <w:pPr>
-        <w:pStyle w:val="Kuvaotsikkoluettelo"/>
+        <w:pStyle w:val="TableofFigures"/>
         <w:tabs>
           <w:tab w:val="right" w:leader="dot" w:pos="9628"/>
         </w:tabs>
@@ -3281,11 +3286,12 @@
       <w:r>
         <w:fldChar w:fldCharType="separate"/>
       </w:r>
-      <w:hyperlink w:anchor="_Toc160828511" w:history="1">
+      <w:hyperlink w:anchor="_Toc160879554" w:history="1">
         <w:r>
           <w:rPr>
-            <w:rStyle w:val="Hyperlinkki"/>
+            <w:rStyle w:val="Hyperlink"/>
             <w:noProof/>
+            <w:lang w:val="en-US"/>
           </w:rPr>
           <w:t>Kuva 1 Class Diagram</w:t>
         </w:r>
@@ -3308,7 +3314,7 @@
             <w:noProof/>
             <w:webHidden/>
           </w:rPr>
-          <w:instrText xml:space="preserve"> PAGEREF _Toc160828511 \h </w:instrText>
+          <w:instrText xml:space="preserve"> PAGEREF _Toc160879554 \h </w:instrText>
         </w:r>
         <w:r>
           <w:rPr>
@@ -3341,7 +3347,7 @@
     </w:p>
     <w:p>
       <w:pPr>
-        <w:pStyle w:val="Kuvaotsikkoluettelo"/>
+        <w:pStyle w:val="TableofFigures"/>
         <w:tabs>
           <w:tab w:val="right" w:leader="dot" w:pos="9628"/>
         </w:tabs>
@@ -3351,10 +3357,10 @@
           <w:lang w:eastAsia="fi-FI"/>
         </w:rPr>
       </w:pPr>
-      <w:hyperlink w:anchor="_Toc160828512" w:history="1">
+      <w:hyperlink w:anchor="_Toc160879555" w:history="1">
         <w:r>
           <w:rPr>
-            <w:rStyle w:val="Hyperlinkki"/>
+            <w:rStyle w:val="Hyperlink"/>
             <w:noProof/>
           </w:rPr>
           <w:t>Kuva 2 Testauskoneen suorituskyvyn käyttö</w:t>
@@ -3378,7 +3384,7 @@
             <w:noProof/>
             <w:webHidden/>
           </w:rPr>
-          <w:instrText xml:space="preserve"> PAGEREF _Toc160828512 \h </w:instrText>
+          <w:instrText xml:space="preserve"> PAGEREF _Toc160879555 \h </w:instrText>
         </w:r>
         <w:r>
           <w:rPr>
@@ -3411,7 +3417,7 @@
     </w:p>
     <w:p>
       <w:pPr>
-        <w:pStyle w:val="Kuvaotsikkoluettelo"/>
+        <w:pStyle w:val="TableofFigures"/>
         <w:tabs>
           <w:tab w:val="right" w:leader="dot" w:pos="9628"/>
         </w:tabs>
@@ -3421,10 +3427,10 @@
           <w:lang w:eastAsia="fi-FI"/>
         </w:rPr>
       </w:pPr>
-      <w:hyperlink w:anchor="_Toc160828513" w:history="1">
+      <w:hyperlink w:anchor="_Toc160879556" w:history="1">
         <w:r>
           <w:rPr>
-            <w:rStyle w:val="Hyperlinkki"/>
+            <w:rStyle w:val="Hyperlink"/>
             <w:noProof/>
             <w:lang w:val="en-US"/>
           </w:rPr>
@@ -3449,7 +3455,7 @@
             <w:noProof/>
             <w:webHidden/>
           </w:rPr>
-          <w:instrText xml:space="preserve"> PAGEREF _Toc160828513 \h </w:instrText>
+          <w:instrText xml:space="preserve"> PAGEREF _Toc160879556 \h </w:instrText>
         </w:r>
         <w:r>
           <w:rPr>
@@ -3509,9 +3515,9 @@
     <w:p/>
     <w:p>
       <w:pPr>
-        <w:pStyle w:val="Otsikko1"/>
-      </w:pPr>
-      <w:bookmarkStart w:id="0" w:name="_Toc160828458"/>
+        <w:pStyle w:val="Heading1"/>
+      </w:pPr>
+      <w:bookmarkStart w:id="0" w:name="_Toc160879512"/>
       <w:r>
         <w:rPr>
           <w:sz w:val="40"/>
@@ -3533,13 +3539,13 @@
     <w:p/>
     <w:p>
       <w:pPr>
-        <w:pStyle w:val="Otsikko2"/>
+        <w:pStyle w:val="Heading2"/>
         <w:rPr>
           <w:rFonts w:eastAsia="Times New Roman"/>
           <w:lang w:eastAsia="fi-FI"/>
         </w:rPr>
       </w:pPr>
-      <w:bookmarkStart w:id="1" w:name="_Toc160828459"/>
+      <w:bookmarkStart w:id="1" w:name="_Toc160879513"/>
       <w:r>
         <w:rPr>
           <w:rFonts w:eastAsia="Times New Roman"/>
@@ -3558,7 +3564,7 @@
     </w:p>
     <w:p>
       <w:pPr>
-        <w:pStyle w:val="Otsikko3"/>
+        <w:pStyle w:val="Heading3"/>
         <w:rPr>
           <w:rFonts w:asciiTheme="minorHAnsi" w:eastAsia="Times New Roman" w:hAnsiTheme="minorHAnsi" w:cstheme="minorHAnsi"/>
           <w:color w:val="auto"/>
@@ -3601,7 +3607,7 @@
     </w:p>
     <w:p>
       <w:pPr>
-        <w:pStyle w:val="Otsikko3"/>
+        <w:pStyle w:val="Heading3"/>
         <w:rPr>
           <w:rFonts w:eastAsia="Times New Roman"/>
           <w:lang w:eastAsia="fi-FI"/>
@@ -3614,7 +3620,7 @@
         </w:rPr>
         <w:br/>
       </w:r>
-      <w:bookmarkStart w:id="2" w:name="_Toc160828460"/>
+      <w:bookmarkStart w:id="2" w:name="_Toc160879514"/>
       <w:r>
         <w:rPr>
           <w:rFonts w:eastAsia="Times New Roman"/>
@@ -3759,8 +3765,13 @@
       <w:r>
         <w:t xml:space="preserve">Ohjelmisto myös tallentaa paikallisesti tiedot </w:t>
       </w:r>
-      <w:r>
-        <w:t xml:space="preserve">JSONin avulla </w:t>
+      <w:proofErr w:type="spellStart"/>
+      <w:r>
+        <w:t>JSONin</w:t>
+      </w:r>
+      <w:proofErr w:type="spellEnd"/>
+      <w:r>
+        <w:t xml:space="preserve"> avulla </w:t>
       </w:r>
       <w:r>
         <w:t>käyttäjän koneelle ja haluttuja tietoja on mahdollista poistaa ohjelman sisällä. Nämä toiminnot</w:t>
@@ -3807,7 +3818,7 @@
     </w:p>
     <w:p>
       <w:pPr>
-        <w:pStyle w:val="Otsikko3"/>
+        <w:pStyle w:val="Heading3"/>
         <w:rPr>
           <w:rFonts w:eastAsia="Times New Roman"/>
           <w:lang w:eastAsia="fi-FI"/>
@@ -3820,7 +3831,7 @@
         </w:rPr>
         <w:br/>
       </w:r>
-      <w:bookmarkStart w:id="3" w:name="_Toc160828461"/>
+      <w:bookmarkStart w:id="3" w:name="_Toc160879515"/>
       <w:r>
         <w:rPr>
           <w:rFonts w:eastAsia="Times New Roman"/>
@@ -4019,7 +4030,7 @@
     </w:p>
     <w:p>
       <w:pPr>
-        <w:pStyle w:val="Otsikko3"/>
+        <w:pStyle w:val="Heading3"/>
         <w:rPr>
           <w:rFonts w:eastAsia="Times New Roman"/>
           <w:lang w:eastAsia="fi-FI"/>
@@ -4032,7 +4043,7 @@
         </w:rPr>
         <w:br/>
       </w:r>
-      <w:bookmarkStart w:id="4" w:name="_Toc160828462"/>
+      <w:bookmarkStart w:id="4" w:name="_Toc160879516"/>
       <w:r>
         <w:rPr>
           <w:rFonts w:eastAsia="Times New Roman"/>
@@ -4156,7 +4167,15 @@
         <w:t xml:space="preserve"> </w:t>
       </w:r>
       <w:r>
-        <w:t xml:space="preserve">(Executable file) on ohjelmatiedostomuoto tietokoneohjelman tallentamiseen. Käyttöjärjestelmä lataa tiedoston ja suorittaa siinä olevan ohjelmakoodin. Muotoa tukevia </w:t>
+        <w:t>(</w:t>
+      </w:r>
+      <w:proofErr w:type="spellStart"/>
+      <w:r>
+        <w:t>Executable</w:t>
+      </w:r>
+      <w:proofErr w:type="spellEnd"/>
+      <w:r>
+        <w:t xml:space="preserve"> file) on ohjelmatiedostomuoto tietokoneohjelman tallentamiseen. Käyttöjärjestelmä lataa tiedoston ja suorittaa siinä olevan ohjelmakoodin. Muotoa tukevia </w:t>
       </w:r>
       <w:r>
         <w:t>alust</w:t>
@@ -4180,8 +4199,21 @@
         <w:t xml:space="preserve"> (lyhenne sanoista </w:t>
       </w:r>
       <w:r>
-        <w:t>General Data Protection Regulation</w:t>
-      </w:r>
+        <w:t xml:space="preserve">General Data </w:t>
+      </w:r>
+      <w:proofErr w:type="spellStart"/>
+      <w:r>
+        <w:t>Protection</w:t>
+      </w:r>
+      <w:proofErr w:type="spellEnd"/>
+      <w:r>
+        <w:t xml:space="preserve"> </w:t>
+      </w:r>
+      <w:proofErr w:type="spellStart"/>
+      <w:r>
+        <w:t>Regulation</w:t>
+      </w:r>
+      <w:proofErr w:type="spellEnd"/>
       <w:r>
         <w:t>) on</w:t>
       </w:r>
@@ -4201,7 +4233,15 @@
         <w:t xml:space="preserve"> </w:t>
       </w:r>
       <w:r>
-        <w:t>(lyhenne sanoista JavaScript Object Notation) on yksinkertainen ja kevyt avoimen standardin tiedostomuoto tiedonvälitykseen ja tallennukseen. Ihmisten on helppo lukea ja kirjoittaa JSON tiedostoja.</w:t>
+        <w:t xml:space="preserve">(lyhenne sanoista JavaScript Object </w:t>
+      </w:r>
+      <w:proofErr w:type="spellStart"/>
+      <w:r>
+        <w:t>Notation</w:t>
+      </w:r>
+      <w:proofErr w:type="spellEnd"/>
+      <w:r>
+        <w:t>) on yksinkertainen ja kevyt avoimen standardin tiedostomuoto tiedonvälitykseen ja tallennukseen. Ihmisten on helppo lukea ja kirjoittaa JSON tiedostoja.</w:t>
       </w:r>
     </w:p>
     <w:p>
@@ -4237,7 +4277,15 @@
         <w:t xml:space="preserve"> on s</w:t>
       </w:r>
       <w:r>
-        <w:t xml:space="preserve">uoritin eli mikroprosessori (CPU, Central Processing Unit) </w:t>
+        <w:t xml:space="preserve">uoritin eli mikroprosessori (CPU, Central Processing </w:t>
+      </w:r>
+      <w:proofErr w:type="spellStart"/>
+      <w:r>
+        <w:t>Unit</w:t>
+      </w:r>
+      <w:proofErr w:type="spellEnd"/>
+      <w:r>
+        <w:t xml:space="preserve">) </w:t>
       </w:r>
       <w:r>
         <w:t xml:space="preserve">eli </w:t>
@@ -4275,10 +4323,43 @@
         <w:t xml:space="preserve">lyhenne sanoista </w:t>
       </w:r>
       <w:r>
-        <w:t>random-access memory) on tietokoneen muisti, joka tallentaa ohjelman tarvitsemia tietoja sen ollessa käynnissä. Nimi random-access memory eli satunnaisjärjestyksessä käytettävä muisti viittaa siihen, että tallennettua tietoa voidaan käyttää missä tahansa järjestyksessä.</w:t>
-      </w:r>
-    </w:p>
-    <w:p>
+        <w:t>random-</w:t>
+      </w:r>
+      <w:proofErr w:type="spellStart"/>
+      <w:r>
+        <w:t>access</w:t>
+      </w:r>
+      <w:proofErr w:type="spellEnd"/>
+      <w:r>
+        <w:t xml:space="preserve"> </w:t>
+      </w:r>
+      <w:proofErr w:type="spellStart"/>
+      <w:r>
+        <w:t>memory</w:t>
+      </w:r>
+      <w:proofErr w:type="spellEnd"/>
+      <w:r>
+        <w:t>) on tietokoneen muisti, joka tallentaa ohjelman tarvitsemia tietoja sen ollessa käynnissä. Nimi random-</w:t>
+      </w:r>
+      <w:proofErr w:type="spellStart"/>
+      <w:r>
+        <w:t>access</w:t>
+      </w:r>
+      <w:proofErr w:type="spellEnd"/>
+      <w:r>
+        <w:t xml:space="preserve"> </w:t>
+      </w:r>
+      <w:proofErr w:type="spellStart"/>
+      <w:r>
+        <w:t>memory</w:t>
+      </w:r>
+      <w:proofErr w:type="spellEnd"/>
+      <w:r>
+        <w:t xml:space="preserve"> eli satunnaisjärjestyksessä käytettävä muisti viittaa siihen, että tallennettua tietoa voidaan käyttää missä tahansa järjestyksessä.</w:t>
+      </w:r>
+    </w:p>
+    <w:p>
+      <w:proofErr w:type="spellStart"/>
       <w:r>
         <w:rPr>
           <w:i/>
@@ -4286,6 +4367,7 @@
         </w:rPr>
         <w:t>Zip</w:t>
       </w:r>
+      <w:proofErr w:type="spellEnd"/>
       <w:r>
         <w:rPr>
           <w:i/>
@@ -4300,7 +4382,23 @@
         <w:t>,</w:t>
       </w:r>
       <w:r>
-        <w:t xml:space="preserve"> jotka voivat sisältää useita tiedostoja ja kansioita ns. samassa paketissa. Zip –tiedoston sisältämien tiedostojen käyttäminen ja avaaminen vaatii zip-tiedoston purkamista omalle tietokoneelle</w:t>
+        <w:t xml:space="preserve"> jotka voivat sisältää useita tiedostoja ja kansioita ns. samassa paketissa. </w:t>
+      </w:r>
+      <w:proofErr w:type="spellStart"/>
+      <w:r>
+        <w:t>Zip</w:t>
+      </w:r>
+      <w:proofErr w:type="spellEnd"/>
+      <w:r>
+        <w:t xml:space="preserve"> –tiedoston sisältämien tiedostojen käyttäminen ja avaaminen vaatii </w:t>
+      </w:r>
+      <w:proofErr w:type="spellStart"/>
+      <w:r>
+        <w:t>zip</w:t>
+      </w:r>
+      <w:proofErr w:type="spellEnd"/>
+      <w:r>
+        <w:t>-tiedoston purkamista omalle tietokoneelle</w:t>
       </w:r>
       <w:r>
         <w:t>.</w:t>
@@ -4309,13 +4407,13 @@
     <w:p/>
     <w:p>
       <w:pPr>
-        <w:pStyle w:val="Otsikko3"/>
+        <w:pStyle w:val="Heading3"/>
         <w:rPr>
           <w:rFonts w:eastAsia="Times New Roman"/>
           <w:lang w:eastAsia="fi-FI"/>
         </w:rPr>
       </w:pPr>
-      <w:bookmarkStart w:id="5" w:name="_Toc160828463"/>
+      <w:bookmarkStart w:id="5" w:name="_Toc160879517"/>
       <w:r>
         <w:rPr>
           <w:rFonts w:eastAsia="Times New Roman"/>
@@ -4508,7 +4606,7 @@
         <w:spacing w:after="100" w:afterAutospacing="1" w:line="240" w:lineRule="auto"/>
         <w:outlineLvl w:val="4"/>
         <w:rPr>
-          <w:rStyle w:val="Otsikko2Char"/>
+          <w:rStyle w:val="Heading2Char"/>
           <w:lang w:eastAsia="fi-FI"/>
         </w:rPr>
       </w:pPr>
@@ -4519,7 +4617,7 @@
         <w:spacing w:after="100" w:afterAutospacing="1" w:line="240" w:lineRule="auto"/>
         <w:outlineLvl w:val="4"/>
         <w:rPr>
-          <w:rStyle w:val="Otsikko2Char"/>
+          <w:rStyle w:val="Heading2Char"/>
           <w:lang w:eastAsia="fi-FI"/>
         </w:rPr>
       </w:pPr>
@@ -4530,14 +4628,14 @@
         <w:spacing w:after="100" w:afterAutospacing="1" w:line="240" w:lineRule="auto"/>
         <w:outlineLvl w:val="4"/>
         <w:rPr>
-          <w:rStyle w:val="Otsikko2Char"/>
-          <w:lang w:eastAsia="fi-FI"/>
-        </w:rPr>
-      </w:pPr>
-      <w:bookmarkStart w:id="6" w:name="_Toc160828464"/>
-      <w:r>
-        <w:rPr>
-          <w:rStyle w:val="Otsikko2Char"/>
+          <w:rStyle w:val="Heading2Char"/>
+          <w:lang w:eastAsia="fi-FI"/>
+        </w:rPr>
+      </w:pPr>
+      <w:bookmarkStart w:id="6" w:name="_Toc160879518"/>
+      <w:r>
+        <w:rPr>
+          <w:rStyle w:val="Heading2Char"/>
           <w:lang w:eastAsia="fi-FI"/>
         </w:rPr>
         <w:t>2. Yleiskuvaus</w:t>
@@ -4546,23 +4644,23 @@
     </w:p>
     <w:p>
       <w:pPr>
-        <w:pStyle w:val="Otsikko3"/>
-        <w:rPr>
-          <w:rStyle w:val="Otsikko3Char"/>
-        </w:rPr>
-      </w:pPr>
-    </w:p>
-    <w:p>
-      <w:pPr>
-        <w:pStyle w:val="Otsikko3"/>
-        <w:rPr>
-          <w:rStyle w:val="Otsikko3Char"/>
-        </w:rPr>
-      </w:pPr>
-      <w:bookmarkStart w:id="7" w:name="_Toc160828465"/>
-      <w:r>
-        <w:rPr>
-          <w:rStyle w:val="Otsikko3Char"/>
+        <w:pStyle w:val="Heading3"/>
+        <w:rPr>
+          <w:rStyle w:val="Heading3Char"/>
+        </w:rPr>
+      </w:pPr>
+    </w:p>
+    <w:p>
+      <w:pPr>
+        <w:pStyle w:val="Heading3"/>
+        <w:rPr>
+          <w:rStyle w:val="Heading3Char"/>
+        </w:rPr>
+      </w:pPr>
+      <w:bookmarkStart w:id="7" w:name="_Toc160879519"/>
+      <w:r>
+        <w:rPr>
+          <w:rStyle w:val="Heading3Char"/>
         </w:rPr>
         <w:t>2.1 Ympäristö</w:t>
       </w:r>
@@ -4593,7 +4691,7 @@
     </w:p>
     <w:p>
       <w:pPr>
-        <w:pStyle w:val="Otsikko4"/>
+        <w:pStyle w:val="Heading4"/>
       </w:pPr>
       <w:r>
         <w:t xml:space="preserve">2.1.1 </w:t>
@@ -4715,12 +4813,12 @@
     </w:p>
     <w:p>
       <w:pPr>
-        <w:pStyle w:val="Otsikko4"/>
-      </w:pPr>
-    </w:p>
-    <w:p>
-      <w:pPr>
-        <w:pStyle w:val="Otsikko4"/>
+        <w:pStyle w:val="Heading4"/>
+      </w:pPr>
+    </w:p>
+    <w:p>
+      <w:pPr>
+        <w:pStyle w:val="Heading4"/>
       </w:pPr>
       <w:r>
         <w:t xml:space="preserve">2.1.2 </w:t>
@@ -4932,7 +5030,7 @@
     </w:p>
     <w:p>
       <w:pPr>
-        <w:pStyle w:val="Otsikko4"/>
+        <w:pStyle w:val="Heading4"/>
       </w:pPr>
       <w:r>
         <w:t>2.1.3 Käyttötilanteet</w:t>
@@ -5008,7 +5106,7 @@
     <w:p/>
     <w:p>
       <w:pPr>
-        <w:pStyle w:val="Otsikko4"/>
+        <w:pStyle w:val="Heading4"/>
       </w:pPr>
       <w:r>
         <w:lastRenderedPageBreak/>
@@ -5039,7 +5137,35 @@
         <w:rPr>
           <w:rFonts w:cstheme="minorHAnsi"/>
         </w:rPr>
-        <w:t>Ampumapäiväkirjaohjelmisto on asiakkaan koneelle asennettava, joten sen päivityksestä vastaa asiakas itse. Uuden version tullessa toimitamme tilausten pohjalta päivityspaketin zip -tiedostona, jolla korvataan aikaisempi ohjelmiston exe -tiedosto</w:t>
+        <w:t xml:space="preserve">Ampumapäiväkirjaohjelmisto on asiakkaan koneelle asennettava, joten sen päivityksestä vastaa asiakas itse. Uuden version tullessa toimitamme tilausten pohjalta päivityspaketin </w:t>
+      </w:r>
+      <w:proofErr w:type="spellStart"/>
+      <w:r>
+        <w:rPr>
+          <w:rFonts w:cstheme="minorHAnsi"/>
+        </w:rPr>
+        <w:t>zip</w:t>
+      </w:r>
+      <w:proofErr w:type="spellEnd"/>
+      <w:r>
+        <w:rPr>
+          <w:rFonts w:cstheme="minorHAnsi"/>
+        </w:rPr>
+        <w:t xml:space="preserve"> -tiedostona, jolla korvataan aikaisempi ohjelmiston </w:t>
+      </w:r>
+      <w:proofErr w:type="spellStart"/>
+      <w:r>
+        <w:rPr>
+          <w:rFonts w:cstheme="minorHAnsi"/>
+        </w:rPr>
+        <w:t>exe</w:t>
+      </w:r>
+      <w:proofErr w:type="spellEnd"/>
+      <w:r>
+        <w:rPr>
+          <w:rFonts w:cstheme="minorHAnsi"/>
+        </w:rPr>
+        <w:t xml:space="preserve"> -tiedosto</w:t>
       </w:r>
       <w:r>
         <w:rPr>
@@ -5076,7 +5202,21 @@
         <w:rPr>
           <w:rFonts w:cstheme="minorHAnsi"/>
         </w:rPr>
-        <w:t>Ohjelmistoa koskevissa ongelmissa voi olla yhteydessä Hit&amp;Huti Oy:n</w:t>
+        <w:t xml:space="preserve">Ohjelmistoa koskevissa ongelmissa voi olla yhteydessä </w:t>
+      </w:r>
+      <w:proofErr w:type="spellStart"/>
+      <w:r>
+        <w:rPr>
+          <w:rFonts w:cstheme="minorHAnsi"/>
+        </w:rPr>
+        <w:t>Hit&amp;Huti</w:t>
+      </w:r>
+      <w:proofErr w:type="spellEnd"/>
+      <w:r>
+        <w:rPr>
+          <w:rFonts w:cstheme="minorHAnsi"/>
+        </w:rPr>
+        <w:t xml:space="preserve"> Oy:n</w:t>
       </w:r>
       <w:r>
         <w:rPr>
@@ -5117,7 +5257,7 @@
       <w:hyperlink r:id="rId8" w:history="1">
         <w:r>
           <w:rPr>
-            <w:rStyle w:val="Hyperlinkki"/>
+            <w:rStyle w:val="Hyperlink"/>
             <w:rFonts w:cstheme="minorHAnsi"/>
           </w:rPr>
           <w:t>asiakaspalvelu@hit&amp;huti.com</w:t>
@@ -5125,7 +5265,7 @@
       </w:hyperlink>
       <w:r>
         <w:rPr>
-          <w:rStyle w:val="Hyperlinkki"/>
+          <w:rStyle w:val="Hyperlink"/>
           <w:rFonts w:cstheme="minorHAnsi"/>
           <w:color w:val="auto"/>
           <w:u w:val="none"/>
@@ -5134,7 +5274,7 @@
       </w:r>
       <w:r>
         <w:rPr>
-          <w:rStyle w:val="Hyperlinkki"/>
+          <w:rStyle w:val="Hyperlink"/>
           <w:rFonts w:cstheme="minorHAnsi"/>
           <w:color w:val="auto"/>
           <w:u w:val="none"/>
@@ -5143,7 +5283,7 @@
       </w:r>
       <w:r>
         <w:rPr>
-          <w:rStyle w:val="Hyperlinkki"/>
+          <w:rStyle w:val="Hyperlink"/>
           <w:rFonts w:cstheme="minorHAnsi"/>
           <w:color w:val="auto"/>
           <w:u w:val="none"/>
@@ -5152,7 +5292,7 @@
       </w:r>
       <w:r>
         <w:rPr>
-          <w:rStyle w:val="Hyperlinkki"/>
+          <w:rStyle w:val="Hyperlink"/>
           <w:rFonts w:cstheme="minorHAnsi"/>
           <w:color w:val="auto"/>
           <w:u w:val="none"/>
@@ -5162,7 +5302,7 @@
     </w:p>
     <w:p>
       <w:pPr>
-        <w:pStyle w:val="Otsikko3"/>
+        <w:pStyle w:val="Heading3"/>
         <w:rPr>
           <w:rFonts w:eastAsia="Times New Roman"/>
           <w:lang w:eastAsia="fi-FI"/>
@@ -5175,7 +5315,7 @@
         </w:rPr>
         <w:br/>
       </w:r>
-      <w:bookmarkStart w:id="10" w:name="_Toc160828466"/>
+      <w:bookmarkStart w:id="10" w:name="_Toc160879520"/>
       <w:r>
         <w:rPr>
           <w:rFonts w:eastAsia="Times New Roman"/>
@@ -5294,7 +5434,7 @@
     </w:p>
     <w:p>
       <w:pPr>
-        <w:pStyle w:val="Otsikko3"/>
+        <w:pStyle w:val="Heading3"/>
         <w:rPr>
           <w:rFonts w:eastAsia="Times New Roman"/>
           <w:lang w:eastAsia="fi-FI"/>
@@ -5307,7 +5447,7 @@
         </w:rPr>
         <w:br/>
       </w:r>
-      <w:bookmarkStart w:id="11" w:name="_Toc160828467"/>
+      <w:bookmarkStart w:id="11" w:name="_Toc160879521"/>
       <w:r>
         <w:rPr>
           <w:rFonts w:eastAsia="Times New Roman"/>
@@ -5344,7 +5484,7 @@
     <w:p/>
     <w:p>
       <w:pPr>
-        <w:pStyle w:val="Otsikko4"/>
+        <w:pStyle w:val="Heading4"/>
       </w:pPr>
       <w:r>
         <w:t xml:space="preserve">2.3.1 </w:t>
@@ -5355,12 +5495,12 @@
     </w:p>
     <w:p>
       <w:pPr>
-        <w:pStyle w:val="Luettelokappale"/>
-      </w:pPr>
-    </w:p>
-    <w:p>
-      <w:pPr>
-        <w:pStyle w:val="Luettelokappale"/>
+        <w:pStyle w:val="ListParagraph"/>
+      </w:pPr>
+    </w:p>
+    <w:p>
+      <w:pPr>
+        <w:pStyle w:val="ListParagraph"/>
         <w:numPr>
           <w:ilvl w:val="0"/>
           <w:numId w:val="21"/>
@@ -5372,7 +5512,7 @@
     </w:p>
     <w:p>
       <w:pPr>
-        <w:pStyle w:val="Luettelokappale"/>
+        <w:pStyle w:val="ListParagraph"/>
         <w:numPr>
           <w:ilvl w:val="1"/>
           <w:numId w:val="21"/>
@@ -5393,7 +5533,7 @@
     </w:p>
     <w:p>
       <w:pPr>
-        <w:pStyle w:val="Luettelokappale"/>
+        <w:pStyle w:val="ListParagraph"/>
         <w:numPr>
           <w:ilvl w:val="1"/>
           <w:numId w:val="21"/>
@@ -5405,7 +5545,7 @@
     </w:p>
     <w:p>
       <w:pPr>
-        <w:pStyle w:val="Luettelokappale"/>
+        <w:pStyle w:val="ListParagraph"/>
         <w:numPr>
           <w:ilvl w:val="1"/>
           <w:numId w:val="21"/>
@@ -5417,7 +5557,7 @@
     </w:p>
     <w:p>
       <w:pPr>
-        <w:pStyle w:val="Luettelokappale"/>
+        <w:pStyle w:val="ListParagraph"/>
         <w:numPr>
           <w:ilvl w:val="0"/>
           <w:numId w:val="21"/>
@@ -5429,7 +5569,7 @@
     </w:p>
     <w:p>
       <w:pPr>
-        <w:pStyle w:val="Luettelokappale"/>
+        <w:pStyle w:val="ListParagraph"/>
         <w:numPr>
           <w:ilvl w:val="1"/>
           <w:numId w:val="21"/>
@@ -5441,7 +5581,7 @@
     </w:p>
     <w:p>
       <w:pPr>
-        <w:pStyle w:val="Luettelokappale"/>
+        <w:pStyle w:val="ListParagraph"/>
         <w:numPr>
           <w:ilvl w:val="1"/>
           <w:numId w:val="21"/>
@@ -5462,7 +5602,7 @@
     </w:p>
     <w:p>
       <w:pPr>
-        <w:pStyle w:val="Luettelokappale"/>
+        <w:pStyle w:val="ListParagraph"/>
         <w:numPr>
           <w:ilvl w:val="1"/>
           <w:numId w:val="21"/>
@@ -5487,12 +5627,12 @@
     </w:p>
     <w:p>
       <w:pPr>
-        <w:pStyle w:val="Otsikko4"/>
-      </w:pPr>
-    </w:p>
-    <w:p>
-      <w:pPr>
-        <w:pStyle w:val="Otsikko4"/>
+        <w:pStyle w:val="Heading4"/>
+      </w:pPr>
+    </w:p>
+    <w:p>
+      <w:pPr>
+        <w:pStyle w:val="Heading4"/>
       </w:pPr>
       <w:r>
         <w:t xml:space="preserve">2.3.2 </w:t>
@@ -5504,7 +5644,7 @@
     <w:p/>
     <w:p>
       <w:pPr>
-        <w:pStyle w:val="Luettelokappale"/>
+        <w:pStyle w:val="ListParagraph"/>
         <w:numPr>
           <w:ilvl w:val="0"/>
           <w:numId w:val="22"/>
@@ -5516,7 +5656,7 @@
     </w:p>
     <w:p>
       <w:pPr>
-        <w:pStyle w:val="Luettelokappale"/>
+        <w:pStyle w:val="ListParagraph"/>
         <w:numPr>
           <w:ilvl w:val="1"/>
           <w:numId w:val="22"/>
@@ -5540,7 +5680,7 @@
     </w:p>
     <w:p>
       <w:pPr>
-        <w:pStyle w:val="Luettelokappale"/>
+        <w:pStyle w:val="ListParagraph"/>
         <w:numPr>
           <w:ilvl w:val="1"/>
           <w:numId w:val="22"/>
@@ -5555,7 +5695,7 @@
     </w:p>
     <w:p>
       <w:pPr>
-        <w:pStyle w:val="Luettelokappale"/>
+        <w:pStyle w:val="ListParagraph"/>
         <w:numPr>
           <w:ilvl w:val="1"/>
           <w:numId w:val="22"/>
@@ -5570,7 +5710,7 @@
     </w:p>
     <w:p>
       <w:pPr>
-        <w:pStyle w:val="Luettelokappale"/>
+        <w:pStyle w:val="ListParagraph"/>
         <w:numPr>
           <w:ilvl w:val="1"/>
           <w:numId w:val="22"/>
@@ -5585,7 +5725,7 @@
     </w:p>
     <w:p>
       <w:pPr>
-        <w:pStyle w:val="Luettelokappale"/>
+        <w:pStyle w:val="ListParagraph"/>
         <w:numPr>
           <w:ilvl w:val="0"/>
           <w:numId w:val="22"/>
@@ -5597,7 +5737,7 @@
     </w:p>
     <w:p>
       <w:pPr>
-        <w:pStyle w:val="Luettelokappale"/>
+        <w:pStyle w:val="ListParagraph"/>
         <w:numPr>
           <w:ilvl w:val="1"/>
           <w:numId w:val="22"/>
@@ -5621,7 +5761,7 @@
     </w:p>
     <w:p>
       <w:pPr>
-        <w:pStyle w:val="Luettelokappale"/>
+        <w:pStyle w:val="ListParagraph"/>
         <w:numPr>
           <w:ilvl w:val="1"/>
           <w:numId w:val="22"/>
@@ -5633,13 +5773,13 @@
     </w:p>
     <w:p>
       <w:pPr>
-        <w:pStyle w:val="Luettelokappale"/>
+        <w:pStyle w:val="ListParagraph"/>
         <w:ind w:left="2160"/>
       </w:pPr>
     </w:p>
     <w:p>
       <w:pPr>
-        <w:pStyle w:val="Otsikko4"/>
+        <w:pStyle w:val="Heading4"/>
       </w:pPr>
       <w:r>
         <w:t xml:space="preserve">2.3.3 </w:t>
@@ -5651,7 +5791,7 @@
     <w:p/>
     <w:p>
       <w:pPr>
-        <w:pStyle w:val="Luettelokappale"/>
+        <w:pStyle w:val="ListParagraph"/>
         <w:numPr>
           <w:ilvl w:val="0"/>
           <w:numId w:val="23"/>
@@ -5663,7 +5803,7 @@
     </w:p>
     <w:p>
       <w:pPr>
-        <w:pStyle w:val="Luettelokappale"/>
+        <w:pStyle w:val="ListParagraph"/>
         <w:numPr>
           <w:ilvl w:val="1"/>
           <w:numId w:val="23"/>
@@ -5675,13 +5815,13 @@
     </w:p>
     <w:p>
       <w:pPr>
-        <w:pStyle w:val="Luettelokappale"/>
+        <w:pStyle w:val="ListParagraph"/>
         <w:ind w:left="2160"/>
       </w:pPr>
     </w:p>
     <w:p>
       <w:pPr>
-        <w:pStyle w:val="Otsikko4"/>
+        <w:pStyle w:val="Heading4"/>
       </w:pPr>
       <w:r>
         <w:t xml:space="preserve">2.3.4 </w:t>
@@ -5693,7 +5833,7 @@
     <w:p/>
     <w:p>
       <w:pPr>
-        <w:pStyle w:val="Luettelokappale"/>
+        <w:pStyle w:val="ListParagraph"/>
         <w:numPr>
           <w:ilvl w:val="0"/>
           <w:numId w:val="24"/>
@@ -5705,7 +5845,7 @@
     </w:p>
     <w:p>
       <w:pPr>
-        <w:pStyle w:val="Luettelokappale"/>
+        <w:pStyle w:val="ListParagraph"/>
         <w:numPr>
           <w:ilvl w:val="1"/>
           <w:numId w:val="24"/>
@@ -5717,7 +5857,7 @@
     </w:p>
     <w:p>
       <w:pPr>
-        <w:pStyle w:val="Luettelokappale"/>
+        <w:pStyle w:val="ListParagraph"/>
         <w:numPr>
           <w:ilvl w:val="1"/>
           <w:numId w:val="24"/>
@@ -5729,7 +5869,7 @@
     </w:p>
     <w:p>
       <w:pPr>
-        <w:pStyle w:val="Luettelokappale"/>
+        <w:pStyle w:val="ListParagraph"/>
         <w:numPr>
           <w:ilvl w:val="0"/>
           <w:numId w:val="24"/>
@@ -5741,7 +5881,7 @@
     </w:p>
     <w:p>
       <w:pPr>
-        <w:pStyle w:val="Luettelokappale"/>
+        <w:pStyle w:val="ListParagraph"/>
         <w:numPr>
           <w:ilvl w:val="1"/>
           <w:numId w:val="24"/>
@@ -5759,7 +5899,7 @@
     </w:p>
     <w:p>
       <w:pPr>
-        <w:pStyle w:val="Luettelokappale"/>
+        <w:pStyle w:val="ListParagraph"/>
         <w:numPr>
           <w:ilvl w:val="1"/>
           <w:numId w:val="24"/>
@@ -5771,19 +5911,19 @@
     </w:p>
     <w:p>
       <w:pPr>
-        <w:pStyle w:val="Luettelokappale"/>
+        <w:pStyle w:val="ListParagraph"/>
         <w:ind w:left="2160"/>
       </w:pPr>
     </w:p>
     <w:p>
       <w:pPr>
-        <w:pStyle w:val="Otsikko3"/>
+        <w:pStyle w:val="Heading3"/>
         <w:rPr>
           <w:rFonts w:eastAsia="Times New Roman"/>
           <w:lang w:eastAsia="fi-FI"/>
         </w:rPr>
       </w:pPr>
-      <w:bookmarkStart w:id="12" w:name="_Toc160828468"/>
+      <w:bookmarkStart w:id="12" w:name="_Toc160879522"/>
       <w:r>
         <w:rPr>
           <w:rFonts w:eastAsia="Times New Roman"/>
@@ -5858,13 +5998,13 @@
     <w:p/>
     <w:p>
       <w:pPr>
-        <w:pStyle w:val="Otsikko3"/>
+        <w:pStyle w:val="Heading3"/>
         <w:rPr>
           <w:rFonts w:eastAsia="Times New Roman"/>
           <w:lang w:eastAsia="fi-FI"/>
         </w:rPr>
       </w:pPr>
-      <w:bookmarkStart w:id="13" w:name="_Toc160828469"/>
+      <w:bookmarkStart w:id="13" w:name="_Toc160879523"/>
       <w:r>
         <w:rPr>
           <w:rFonts w:eastAsia="Times New Roman"/>
@@ -5900,12 +6040,14 @@
         </w:rPr>
         <w:t xml:space="preserve">ohjelmiston toiminnan kannalta. </w:t>
       </w:r>
+      <w:proofErr w:type="spellStart"/>
       <w:r>
         <w:rPr>
           <w:lang w:eastAsia="fi-FI"/>
         </w:rPr>
         <w:t>Hit&amp;Huti</w:t>
       </w:r>
+      <w:proofErr w:type="spellEnd"/>
       <w:r>
         <w:rPr>
           <w:lang w:eastAsia="fi-FI"/>
@@ -5935,7 +6077,7 @@
     </w:p>
     <w:p>
       <w:pPr>
-        <w:pStyle w:val="Otsikko4"/>
+        <w:pStyle w:val="Heading4"/>
         <w:rPr>
           <w:lang w:eastAsia="fi-FI"/>
         </w:rPr>
@@ -6018,7 +6160,7 @@
     </w:p>
     <w:p>
       <w:pPr>
-        <w:pStyle w:val="Otsikko4"/>
+        <w:pStyle w:val="Heading4"/>
         <w:rPr>
           <w:lang w:eastAsia="fi-FI"/>
         </w:rPr>
@@ -6089,7 +6231,7 @@
     </w:p>
     <w:p>
       <w:pPr>
-        <w:pStyle w:val="Otsikko4"/>
+        <w:pStyle w:val="Heading4"/>
         <w:rPr>
           <w:lang w:eastAsia="fi-FI"/>
         </w:rPr>
@@ -6178,7 +6320,7 @@
     </w:p>
     <w:p>
       <w:pPr>
-        <w:pStyle w:val="Otsikko4"/>
+        <w:pStyle w:val="Heading4"/>
         <w:rPr>
           <w:lang w:eastAsia="fi-FI"/>
         </w:rPr>
@@ -6261,7 +6403,7 @@
     </w:p>
     <w:p>
       <w:pPr>
-        <w:pStyle w:val="Otsikko4"/>
+        <w:pStyle w:val="Heading4"/>
         <w:rPr>
           <w:lang w:eastAsia="fi-FI"/>
         </w:rPr>
@@ -6337,15 +6479,15 @@
     </w:p>
     <w:p>
       <w:pPr>
-        <w:pStyle w:val="Otsikko4"/>
-        <w:rPr>
-          <w:lang w:eastAsia="fi-FI"/>
-        </w:rPr>
-      </w:pPr>
-    </w:p>
-    <w:p>
-      <w:pPr>
-        <w:pStyle w:val="Otsikko4"/>
+        <w:pStyle w:val="Heading4"/>
+        <w:rPr>
+          <w:lang w:eastAsia="fi-FI"/>
+        </w:rPr>
+      </w:pPr>
+    </w:p>
+    <w:p>
+      <w:pPr>
+        <w:pStyle w:val="Heading4"/>
         <w:rPr>
           <w:lang w:eastAsia="fi-FI"/>
         </w:rPr>
@@ -6417,7 +6559,7 @@
     </w:p>
     <w:p>
       <w:pPr>
-        <w:pStyle w:val="Otsikko4"/>
+        <w:pStyle w:val="Heading4"/>
         <w:rPr>
           <w:lang w:eastAsia="fi-FI"/>
         </w:rPr>
@@ -6469,15 +6611,15 @@
     </w:p>
     <w:p>
       <w:pPr>
-        <w:pStyle w:val="Otsikko4"/>
-        <w:rPr>
-          <w:lang w:eastAsia="fi-FI"/>
-        </w:rPr>
-      </w:pPr>
-    </w:p>
-    <w:p>
-      <w:pPr>
-        <w:pStyle w:val="Otsikko4"/>
+        <w:pStyle w:val="Heading4"/>
+        <w:rPr>
+          <w:lang w:eastAsia="fi-FI"/>
+        </w:rPr>
+      </w:pPr>
+    </w:p>
+    <w:p>
+      <w:pPr>
+        <w:pStyle w:val="Heading4"/>
         <w:rPr>
           <w:lang w:eastAsia="fi-FI"/>
         </w:rPr>
@@ -6548,7 +6690,7 @@
     </w:p>
     <w:p>
       <w:pPr>
-        <w:pStyle w:val="Otsikko4"/>
+        <w:pStyle w:val="Heading4"/>
         <w:rPr>
           <w:lang w:eastAsia="fi-FI"/>
         </w:rPr>
@@ -6748,9 +6890,9 @@
     </w:p>
     <w:p>
       <w:pPr>
-        <w:pStyle w:val="Otsikko2"/>
-      </w:pPr>
-      <w:bookmarkStart w:id="14" w:name="_Toc160828470"/>
+        <w:pStyle w:val="Heading2"/>
+      </w:pPr>
+      <w:bookmarkStart w:id="14" w:name="_Toc160879524"/>
       <w:r>
         <w:lastRenderedPageBreak/>
         <w:t>3. Tiedot ja tietokanta</w:t>
@@ -6760,9 +6902,9 @@
     <w:p/>
     <w:p>
       <w:pPr>
-        <w:pStyle w:val="Otsikko3"/>
-      </w:pPr>
-      <w:bookmarkStart w:id="15" w:name="_Toc160828471"/>
+        <w:pStyle w:val="Heading3"/>
+      </w:pPr>
+      <w:bookmarkStart w:id="15" w:name="_Toc160879525"/>
       <w:r>
         <w:t>3.1 Tietosisältö</w:t>
       </w:r>
@@ -6792,10 +6934,10 @@
           <w:noProof/>
         </w:rPr>
         <w:drawing>
-          <wp:inline distT="0" distB="0" distL="0" distR="0" wp14:anchorId="203C9B2C" wp14:editId="1B6189BB">
-            <wp:extent cx="6120130" cy="4743450"/>
+          <wp:inline distT="0" distB="0" distL="0" distR="0" wp14:anchorId="48121F2F" wp14:editId="47808193">
+            <wp:extent cx="6120130" cy="4366260"/>
             <wp:effectExtent l="0" t="0" r="0" b="0"/>
-            <wp:docPr id="1630663528" name="Picture 2" descr="A diagram of a computer&#10;&#10;Description automatically generated with medium confidence"/>
+            <wp:docPr id="1448984285" name="Picture 1" descr="A diagram of a data flow&#10;&#10;Description automatically generated with medium confidence"/>
             <wp:cNvGraphicFramePr>
               <a:graphicFrameLocks xmlns:a="http://schemas.openxmlformats.org/drawingml/2006/main" noChangeAspect="1"/>
             </wp:cNvGraphicFramePr>
@@ -6803,7 +6945,7 @@
               <a:graphicData uri="http://schemas.openxmlformats.org/drawingml/2006/picture">
                 <pic:pic xmlns:pic="http://schemas.openxmlformats.org/drawingml/2006/picture">
                   <pic:nvPicPr>
-                    <pic:cNvPr id="1630663528" name="Picture 2" descr="A diagram of a computer&#10;&#10;Description automatically generated with medium confidence"/>
+                    <pic:cNvPr id="1448984285" name="Picture 1" descr="A diagram of a data flow&#10;&#10;Description automatically generated with medium confidence"/>
                     <pic:cNvPicPr>
                       <a:picLocks noChangeAspect="1" noChangeArrowheads="1"/>
                     </pic:cNvPicPr>
@@ -6824,7 +6966,7 @@
                   <pic:spPr bwMode="auto">
                     <a:xfrm>
                       <a:off x="0" y="0"/>
-                      <a:ext cx="6120130" cy="4743450"/>
+                      <a:ext cx="6120130" cy="4366260"/>
                     </a:xfrm>
                     <a:prstGeom prst="rect">
                       <a:avLst/>
@@ -6843,34 +6985,53 @@
     </w:p>
     <w:p>
       <w:pPr>
-        <w:pStyle w:val="Kuvaotsikko"/>
-      </w:pPr>
-      <w:bookmarkStart w:id="16" w:name="_Toc160828511"/>
-      <w:r>
+        <w:pStyle w:val="Caption"/>
+        <w:rPr>
+          <w:lang w:val="en-US"/>
+        </w:rPr>
+      </w:pPr>
+      <w:bookmarkStart w:id="16" w:name="_Toc160879554"/>
+      <w:r>
+        <w:rPr>
+          <w:lang w:val="en-US"/>
+        </w:rPr>
         <w:t xml:space="preserve">Kuva </w:t>
       </w:r>
-      <w:fldSimple w:instr=" SEQ Kuva \* ARABIC ">
-        <w:r>
-          <w:rPr>
-            <w:noProof/>
-          </w:rPr>
-          <w:t>1</w:t>
-        </w:r>
-      </w:fldSimple>
-      <w:r>
-        <w:t xml:space="preserve"> </w:t>
-      </w:r>
-      <w:r>
-        <w:t>Class Diagram</w:t>
+      <w:r>
+        <w:fldChar w:fldCharType="begin"/>
+      </w:r>
+      <w:r>
+        <w:rPr>
+          <w:lang w:val="en-US"/>
+        </w:rPr>
+        <w:instrText xml:space="preserve"> SEQ Kuva \* ARABIC </w:instrText>
+      </w:r>
+      <w:r>
+        <w:fldChar w:fldCharType="separate"/>
+      </w:r>
+      <w:r>
+        <w:rPr>
+          <w:noProof/>
+          <w:lang w:val="en-US"/>
+        </w:rPr>
+        <w:t>1</w:t>
+      </w:r>
+      <w:r>
+        <w:fldChar w:fldCharType="end"/>
+      </w:r>
+      <w:r>
+        <w:rPr>
+          <w:lang w:val="en-US"/>
+        </w:rPr>
+        <w:t xml:space="preserve"> Class Diagram</w:t>
       </w:r>
       <w:bookmarkEnd w:id="16"/>
     </w:p>
-    <w:p/>
-    <w:p>
-      <w:pPr>
-        <w:pStyle w:val="Otsikko3"/>
-      </w:pPr>
-      <w:bookmarkStart w:id="17" w:name="_Toc160828472"/>
+    <w:p>
+      <w:pPr>
+        <w:pStyle w:val="Heading3"/>
+      </w:pPr>
+      <w:bookmarkStart w:id="17" w:name="_Toc160879526"/>
       <w:r>
         <w:t>3.2 Käyttöintensiteetti</w:t>
       </w:r>
@@ -6890,14 +7051,14 @@
     </w:p>
     <w:p>
       <w:pPr>
-        <w:pStyle w:val="Otsikko3"/>
-      </w:pPr>
-    </w:p>
-    <w:p>
-      <w:pPr>
-        <w:pStyle w:val="Otsikko3"/>
-      </w:pPr>
-      <w:bookmarkStart w:id="18" w:name="_Toc160828473"/>
+        <w:pStyle w:val="Heading3"/>
+      </w:pPr>
+    </w:p>
+    <w:p>
+      <w:pPr>
+        <w:pStyle w:val="Heading3"/>
+      </w:pPr>
+      <w:bookmarkStart w:id="18" w:name="_Toc160879527"/>
       <w:r>
         <w:t>3.3 Kapasiteettivaatimukset</w:t>
       </w:r>
@@ -6991,9 +7152,9 @@
     </w:p>
     <w:p>
       <w:pPr>
-        <w:pStyle w:val="Kuvaotsikko"/>
-      </w:pPr>
-      <w:bookmarkStart w:id="19" w:name="_Toc160828512"/>
+        <w:pStyle w:val="Caption"/>
+      </w:pPr>
+      <w:bookmarkStart w:id="19" w:name="_Toc160879555"/>
       <w:r>
         <w:t xml:space="preserve">Kuva </w:t>
       </w:r>
@@ -7006,7 +7167,10 @@
         </w:r>
       </w:fldSimple>
       <w:r>
-        <w:t xml:space="preserve"> Testauskoneen suorituskyvyn käyttö</w:t>
+        <w:t xml:space="preserve"> </w:t>
+      </w:r>
+      <w:r>
+        <w:t>Testauskoneen suorituskyvyn käyttö</w:t>
       </w:r>
       <w:bookmarkEnd w:id="19"/>
     </w:p>
@@ -7015,6 +7179,9 @@
         <w:keepNext/>
       </w:pPr>
       <w:r>
+        <w:rPr>
+          <w:noProof/>
+        </w:rPr>
         <w:drawing>
           <wp:inline distT="0" distB="0" distL="0" distR="0" wp14:anchorId="328534F0" wp14:editId="3B4CB5F7">
             <wp:extent cx="3762900" cy="3410426"/>
@@ -7054,12 +7221,12 @@
     </w:p>
     <w:p>
       <w:pPr>
-        <w:pStyle w:val="Kuvaotsikko"/>
+        <w:pStyle w:val="Caption"/>
         <w:rPr>
           <w:lang w:val="en-US"/>
         </w:rPr>
       </w:pPr>
-      <w:bookmarkStart w:id="20" w:name="_Toc160828513"/>
+      <w:bookmarkStart w:id="20" w:name="_Toc160879556"/>
       <w:r>
         <w:rPr>
           <w:lang w:val="en-US"/>
@@ -7092,31 +7259,35 @@
         <w:rPr>
           <w:lang w:val="en-US"/>
         </w:rPr>
-        <w:t xml:space="preserve"> </w:t>
-      </w:r>
+        <w:t xml:space="preserve"> Visual </w:t>
+      </w:r>
+      <w:proofErr w:type="spellStart"/>
       <w:r>
         <w:rPr>
           <w:lang w:val="en-US"/>
         </w:rPr>
-        <w:t>Visual Studio</w:t>
-      </w:r>
+        <w:t>Studion</w:t>
+      </w:r>
+      <w:proofErr w:type="spellEnd"/>
       <w:r>
         <w:rPr>
           <w:lang w:val="en-US"/>
         </w:rPr>
-        <w:t>n</w:t>
-      </w:r>
+        <w:t xml:space="preserve"> Diagnostic Tool -</w:t>
+      </w:r>
+      <w:proofErr w:type="spellStart"/>
       <w:r>
         <w:rPr>
           <w:lang w:val="en-US"/>
         </w:rPr>
-        <w:t xml:space="preserve"> Diagnostic Tool -työkalu</w:t>
+        <w:t>työkalu</w:t>
       </w:r>
       <w:bookmarkEnd w:id="20"/>
-    </w:p>
-    <w:p>
-      <w:pPr>
-        <w:pStyle w:val="Otsikko3"/>
+      <w:proofErr w:type="spellEnd"/>
+    </w:p>
+    <w:p>
+      <w:pPr>
+        <w:pStyle w:val="Heading3"/>
         <w:rPr>
           <w:lang w:val="en-US"/>
         </w:rPr>
@@ -7124,9 +7295,25 @@
     </w:p>
     <w:p>
       <w:pPr>
-        <w:pStyle w:val="Otsikko3"/>
-      </w:pPr>
-      <w:bookmarkStart w:id="21" w:name="_Toc160828474"/>
+        <w:pStyle w:val="Heading3"/>
+        <w:rPr>
+          <w:lang w:val="en-US"/>
+        </w:rPr>
+      </w:pPr>
+    </w:p>
+    <w:p>
+      <w:pPr>
+        <w:pStyle w:val="Heading3"/>
+        <w:rPr>
+          <w:lang w:val="en-US"/>
+        </w:rPr>
+      </w:pPr>
+    </w:p>
+    <w:p>
+      <w:pPr>
+        <w:pStyle w:val="Heading3"/>
+      </w:pPr>
+      <w:bookmarkStart w:id="21" w:name="_Toc160879528"/>
       <w:r>
         <w:t>3.4 Tiedostot ja asetustiedostot</w:t>
       </w:r>
@@ -7141,20 +7328,35 @@
     </w:p>
     <w:p>
       <w:r>
-        <w:lastRenderedPageBreak/>
-        <w:t>Ohjelmisto ladataan laitteelle zip-tiedostona. Käyttäjä purkaa zip-tiedoston laitteelleen. Tiedostossa on Ampumapäiväkirja.exe, joka käynnistää sovelluksen.</w:t>
-      </w:r>
-    </w:p>
-    <w:p>
-      <w:pPr>
-        <w:pStyle w:val="Otsikko2"/>
-      </w:pPr>
-    </w:p>
-    <w:p>
-      <w:pPr>
-        <w:pStyle w:val="Otsikko2"/>
-      </w:pPr>
-      <w:bookmarkStart w:id="22" w:name="_Toc160828475"/>
+        <w:t xml:space="preserve">Ohjelmisto ladataan laitteelle </w:t>
+      </w:r>
+      <w:proofErr w:type="spellStart"/>
+      <w:r>
+        <w:t>zip</w:t>
+      </w:r>
+      <w:proofErr w:type="spellEnd"/>
+      <w:r>
+        <w:t xml:space="preserve">-tiedostona. Käyttäjä purkaa </w:t>
+      </w:r>
+      <w:proofErr w:type="spellStart"/>
+      <w:r>
+        <w:t>zip</w:t>
+      </w:r>
+      <w:proofErr w:type="spellEnd"/>
+      <w:r>
+        <w:t>-tiedoston laitteelleen. Tiedostossa on Ampumapäiväkirja.exe, joka käynnistää sovelluksen.</w:t>
+      </w:r>
+    </w:p>
+    <w:p>
+      <w:pPr>
+        <w:pStyle w:val="Heading2"/>
+      </w:pPr>
+    </w:p>
+    <w:p>
+      <w:pPr>
+        <w:pStyle w:val="Heading2"/>
+      </w:pPr>
+      <w:bookmarkStart w:id="22" w:name="_Toc160879529"/>
       <w:r>
         <w:t>4</w:t>
       </w:r>
@@ -7165,14 +7367,14 @@
     </w:p>
     <w:p>
       <w:pPr>
-        <w:pStyle w:val="Otsikko3"/>
-      </w:pPr>
-    </w:p>
-    <w:p>
-      <w:pPr>
-        <w:pStyle w:val="Otsikko3"/>
-      </w:pPr>
-      <w:bookmarkStart w:id="23" w:name="_Toc160828476"/>
+        <w:pStyle w:val="Heading3"/>
+      </w:pPr>
+    </w:p>
+    <w:p>
+      <w:pPr>
+        <w:pStyle w:val="Heading3"/>
+      </w:pPr>
+      <w:bookmarkStart w:id="23" w:name="_Toc160879530"/>
       <w:r>
         <w:t>4</w:t>
       </w:r>
@@ -7232,9 +7434,9 @@
     <w:p/>
     <w:p>
       <w:pPr>
-        <w:pStyle w:val="Otsikko3"/>
-      </w:pPr>
-      <w:bookmarkStart w:id="24" w:name="_Toc160828477"/>
+        <w:pStyle w:val="Heading3"/>
+      </w:pPr>
+      <w:bookmarkStart w:id="24" w:name="_Toc160879531"/>
       <w:r>
         <w:t>4</w:t>
       </w:r>
@@ -7251,14 +7453,14 @@
     </w:p>
     <w:p>
       <w:pPr>
-        <w:pStyle w:val="Otsikko3"/>
-      </w:pPr>
-    </w:p>
-    <w:p>
-      <w:pPr>
-        <w:pStyle w:val="Otsikko3"/>
-      </w:pPr>
-      <w:bookmarkStart w:id="25" w:name="_Toc160828478"/>
+        <w:pStyle w:val="Heading3"/>
+      </w:pPr>
+    </w:p>
+    <w:p>
+      <w:pPr>
+        <w:pStyle w:val="Heading3"/>
+      </w:pPr>
+      <w:bookmarkStart w:id="25" w:name="_Toc160879532"/>
       <w:r>
         <w:t>4</w:t>
       </w:r>
@@ -7286,9 +7488,9 @@
     <w:p/>
     <w:p>
       <w:pPr>
-        <w:pStyle w:val="Otsikko2"/>
-      </w:pPr>
-      <w:bookmarkStart w:id="26" w:name="_Toc160828479"/>
+        <w:pStyle w:val="Heading2"/>
+      </w:pPr>
+      <w:bookmarkStart w:id="26" w:name="_Toc160879533"/>
       <w:r>
         <w:t>5</w:t>
       </w:r>
@@ -7300,9 +7502,9 @@
     <w:p/>
     <w:p>
       <w:pPr>
-        <w:pStyle w:val="Otsikko3"/>
-      </w:pPr>
-      <w:bookmarkStart w:id="27" w:name="_Toc160828480"/>
+        <w:pStyle w:val="Heading3"/>
+      </w:pPr>
+      <w:bookmarkStart w:id="27" w:name="_Toc160879534"/>
       <w:r>
         <w:t>5</w:t>
       </w:r>
@@ -7320,6 +7522,7 @@
     </w:p>
     <w:p>
       <w:r>
+        <w:lastRenderedPageBreak/>
         <w:t xml:space="preserve">Ohjelmisto on suunniteltu kevyeksi ja ketteräksi, jolloin sen suoristuskyky on tehokas ja vasteajat ovat lyhyitä. </w:t>
       </w:r>
       <w:r>
@@ -7343,7 +7546,6 @@
         </w:rPr>
       </w:pPr>
       <w:r>
-        <w:lastRenderedPageBreak/>
         <w:t>Vasteajat on optimoitu niin, että käyttäjät voivat tehokkaasti käyttää ohjelmistoa ilman turhia odotusaikoja. Käyttöliittymä reagoi käyttäjän antamiin komentoihin ja syötteisiin välittömästi. Ohjelmisto tallentaa syötetyt tiedot tallennuspaikkaan heti, josta tiedot ovat myös haettavissa viipymättä. Lisäksi ohjelma suorittaa hakuja ja laskentaa esimerkiksi tulosten yhteenvetoa varten.</w:t>
       </w:r>
     </w:p>
@@ -7361,9 +7563,9 @@
     <w:p/>
     <w:p>
       <w:pPr>
-        <w:pStyle w:val="Otsikko3"/>
-      </w:pPr>
-      <w:bookmarkStart w:id="28" w:name="_Toc160828481"/>
+        <w:pStyle w:val="Heading3"/>
+      </w:pPr>
+      <w:bookmarkStart w:id="28" w:name="_Toc160879535"/>
       <w:r>
         <w:t>5</w:t>
       </w:r>
@@ -7414,14 +7616,14 @@
     </w:p>
     <w:p>
       <w:pPr>
-        <w:pStyle w:val="Otsikko3"/>
-      </w:pPr>
-    </w:p>
-    <w:p>
-      <w:pPr>
-        <w:pStyle w:val="Otsikko3"/>
-      </w:pPr>
-      <w:bookmarkStart w:id="29" w:name="_Toc160828482"/>
+        <w:pStyle w:val="Heading3"/>
+      </w:pPr>
+    </w:p>
+    <w:p>
+      <w:pPr>
+        <w:pStyle w:val="Heading3"/>
+      </w:pPr>
+      <w:bookmarkStart w:id="29" w:name="_Toc160879536"/>
       <w:r>
         <w:t>5</w:t>
       </w:r>
@@ -7441,7 +7643,21 @@
         <w:rPr>
           <w:rFonts w:cstheme="minorHAnsi"/>
         </w:rPr>
-        <w:t xml:space="preserve">Ohjelmistoa koskevissa ongelmissa voi olla yhteydessä Hit&amp;Huti Oy:n asiakaspalveluun arkisin klo 10–12 </w:t>
+        <w:t xml:space="preserve">Ohjelmistoa koskevissa ongelmissa voi olla yhteydessä </w:t>
+      </w:r>
+      <w:proofErr w:type="spellStart"/>
+      <w:r>
+        <w:rPr>
+          <w:rFonts w:cstheme="minorHAnsi"/>
+        </w:rPr>
+        <w:t>Hit&amp;Huti</w:t>
+      </w:r>
+      <w:proofErr w:type="spellEnd"/>
+      <w:r>
+        <w:rPr>
+          <w:rFonts w:cstheme="minorHAnsi"/>
+        </w:rPr>
+        <w:t xml:space="preserve"> Oy:n asiakaspalveluun arkisin klo 10–12 </w:t>
       </w:r>
       <w:r>
         <w:rPr>
@@ -7458,7 +7674,7 @@
       <w:hyperlink r:id="rId12" w:history="1">
         <w:r>
           <w:rPr>
-            <w:rStyle w:val="Hyperlinkki"/>
+            <w:rStyle w:val="Hyperlink"/>
             <w:rFonts w:cstheme="minorHAnsi"/>
             <w:color w:val="auto"/>
             <w:u w:val="none"/>
@@ -7468,7 +7684,7 @@
       </w:hyperlink>
       <w:r>
         <w:rPr>
-          <w:rStyle w:val="Hyperlinkki"/>
+          <w:rStyle w:val="Hyperlink"/>
           <w:rFonts w:cstheme="minorHAnsi"/>
           <w:color w:val="auto"/>
           <w:u w:val="none"/>
@@ -7477,7 +7693,7 @@
       </w:r>
       <w:r>
         <w:rPr>
-          <w:rStyle w:val="Hyperlinkki"/>
+          <w:rStyle w:val="Hyperlink"/>
           <w:rFonts w:cstheme="minorHAnsi"/>
           <w:color w:val="auto"/>
           <w:u w:val="none"/>
@@ -7486,7 +7702,7 @@
       </w:r>
       <w:r>
         <w:rPr>
-          <w:rStyle w:val="Hyperlinkki"/>
+          <w:rStyle w:val="Hyperlink"/>
           <w:rFonts w:cstheme="minorHAnsi"/>
           <w:color w:val="auto"/>
           <w:u w:val="none"/>
@@ -7505,7 +7721,35 @@
         <w:rPr>
           <w:rFonts w:cstheme="minorHAnsi"/>
         </w:rPr>
-        <w:t>Ampumapäiväkirjaohjelmisto on asiakkaan koneelle asennettava, joten sen päivityksestä vastaa asiakas itse. Uuden version tullessa toimitamme tilausten pohjalta päivityspaketin zip -tiedostona, jolla korvataan aikaisempi ohjelmiston exe -tiedosto</w:t>
+        <w:t xml:space="preserve">Ampumapäiväkirjaohjelmisto on asiakkaan koneelle asennettava, joten sen päivityksestä vastaa asiakas itse. Uuden version tullessa toimitamme tilausten pohjalta päivityspaketin </w:t>
+      </w:r>
+      <w:proofErr w:type="spellStart"/>
+      <w:r>
+        <w:rPr>
+          <w:rFonts w:cstheme="minorHAnsi"/>
+        </w:rPr>
+        <w:t>zip</w:t>
+      </w:r>
+      <w:proofErr w:type="spellEnd"/>
+      <w:r>
+        <w:rPr>
+          <w:rFonts w:cstheme="minorHAnsi"/>
+        </w:rPr>
+        <w:t xml:space="preserve"> -tiedostona, jolla korvataan aikaisempi ohjelmiston </w:t>
+      </w:r>
+      <w:proofErr w:type="spellStart"/>
+      <w:r>
+        <w:rPr>
+          <w:rFonts w:cstheme="minorHAnsi"/>
+        </w:rPr>
+        <w:t>exe</w:t>
+      </w:r>
+      <w:proofErr w:type="spellEnd"/>
+      <w:r>
+        <w:rPr>
+          <w:rFonts w:cstheme="minorHAnsi"/>
+        </w:rPr>
+        <w:t xml:space="preserve"> -tiedosto</w:t>
       </w:r>
       <w:r>
         <w:rPr>
@@ -7524,14 +7768,14 @@
     </w:p>
     <w:p>
       <w:pPr>
-        <w:pStyle w:val="Otsikko3"/>
-      </w:pPr>
-    </w:p>
-    <w:p>
-      <w:pPr>
-        <w:pStyle w:val="Otsikko3"/>
-      </w:pPr>
-      <w:bookmarkStart w:id="30" w:name="_Toc160828483"/>
+        <w:pStyle w:val="Heading3"/>
+      </w:pPr>
+    </w:p>
+    <w:p>
+      <w:pPr>
+        <w:pStyle w:val="Heading3"/>
+      </w:pPr>
+      <w:bookmarkStart w:id="30" w:name="_Toc160879537"/>
       <w:r>
         <w:t>5</w:t>
       </w:r>
@@ -7570,9 +7814,9 @@
     <w:p/>
     <w:p>
       <w:pPr>
-        <w:pStyle w:val="Otsikko3"/>
-      </w:pPr>
-      <w:bookmarkStart w:id="31" w:name="_Toc160828484"/>
+        <w:pStyle w:val="Heading3"/>
+      </w:pPr>
+      <w:bookmarkStart w:id="31" w:name="_Toc160879538"/>
       <w:r>
         <w:t>5</w:t>
       </w:r>
@@ -7584,6 +7828,7 @@
     <w:p/>
     <w:p>
       <w:r>
+        <w:lastRenderedPageBreak/>
         <w:t xml:space="preserve">Ohjelma tulee toimimaan työpöytäsovelluksena. Sitä voidaan operoida nykyisessä muodossaan </w:t>
       </w:r>
       <w:r>
@@ -7595,14 +7840,14 @@
     </w:p>
     <w:p>
       <w:pPr>
-        <w:pStyle w:val="Otsikko3"/>
-      </w:pPr>
-    </w:p>
-    <w:p>
-      <w:pPr>
-        <w:pStyle w:val="Otsikko3"/>
-      </w:pPr>
-      <w:bookmarkStart w:id="32" w:name="_Toc160828485"/>
+        <w:pStyle w:val="Heading3"/>
+      </w:pPr>
+    </w:p>
+    <w:p>
+      <w:pPr>
+        <w:pStyle w:val="Heading3"/>
+      </w:pPr>
+      <w:bookmarkStart w:id="32" w:name="_Toc160879539"/>
       <w:r>
         <w:t>5</w:t>
       </w:r>
@@ -7617,121 +7862,118 @@
     <w:p/>
     <w:p>
       <w:pPr>
-        <w:pStyle w:val="Otsikko4"/>
-      </w:pPr>
+        <w:pStyle w:val="Heading4"/>
+      </w:pPr>
+      <w:r>
+        <w:t>5</w:t>
+      </w:r>
+      <w:r>
+        <w:t xml:space="preserve">.6.1 </w:t>
+      </w:r>
+      <w:r>
+        <w:t>Käytettävyys</w:t>
+      </w:r>
+    </w:p>
+    <w:p/>
+    <w:p>
+      <w:r>
+        <w:t>Käyttäjän avattua ohjelmisto hänelle avautuu aloitusvalikko, jossa on lyhyt käyttöohje. Käyttöohjeen avulla käyttäjän on helppo navigoida ohjelmistossa.</w:t>
+      </w:r>
+    </w:p>
+    <w:p>
+      <w:r>
+        <w:t>Ohjelma avautuu pää</w:t>
+      </w:r>
+      <w:r>
+        <w:t>valikkoon</w:t>
+      </w:r>
+      <w:r>
+        <w:t>. Pää</w:t>
+      </w:r>
+      <w:r>
+        <w:t>valiko</w:t>
+      </w:r>
+      <w:r>
+        <w:t>sta voidaan valita haluttu toiminto. Tehdessäsi uutta kirjausta, valitse: ”Tulosten kirjaaminen”. Tulosten tarkasteluun valitse: ”Näytä tulokset”. Sovelluksen teemaa voi valitsemalla hiiren oikealla painikkeella haluamansa teeman.</w:t>
+      </w:r>
+      <w:r>
+        <w:t xml:space="preserve"> ”Sulje ohjelma” -nappi sulkee ohjelman.</w:t>
+      </w:r>
+    </w:p>
+    <w:p>
+      <w:r>
+        <w:t>Tulosten kirjaaminen ikkunassa toiminta aloitetaan syöttämällä ampumaradan pituus, sekä ampujien määrä.</w:t>
+      </w:r>
+      <w:r>
+        <w:t xml:space="preserve"> Ohjenäyttö ohjeistaa, kun valitaan uusi kenttä käsittelyyn. Ampumaradan pituus tallennetaan numeerisena. Ampujien määrä tallennetaan numeerisena, suurin sallittu arvo on 99. Kuvaus ammunnasta on valinnainen kenttä, ja siihen saa tallennettua enintään 300 merkkiä. Kuvaus tallentuu jokaiselle ampujalle. Aloita tulosten kirjaaminen avaa taulukon, jonne syötetään tiedot ammuntakierrokselta. Kun kierros on valmis, painetaan ”Tallenna” tallentaaksesi tulokset. Keskeytä kirjaus tyhjentää kentät ilman tallennusta. Palaa päävalikkoon napista pääset päävalikkoon.</w:t>
+      </w:r>
+    </w:p>
+    <w:p>
+      <w:r>
+        <w:t>Näytä tulokset ikkunasta pääset katsomaan tallennettujen henkilöiden kirjauksia. Ampujan valinta ikkunasta saadaan valittua henkilö, jonka tietoja halutaan tarkastella. Tietoja voidaan poistaa valitsemalla haluttu rivi ja klikkaamalla ”Poista valitut rivit”. Tietoja ei pääse muuten muuttamaan. Ampumatiedot voidaan tulostaa ”Tulosta ampumatiedot” -napista. Palaa päävalikkoon napista pääset päävalikkoon.</w:t>
+      </w:r>
+    </w:p>
+    <w:p>
+      <w:pPr>
+        <w:pStyle w:val="Heading4"/>
+      </w:pPr>
+    </w:p>
+    <w:p>
+      <w:pPr>
+        <w:pStyle w:val="Heading4"/>
+      </w:pPr>
+      <w:r>
+        <w:t>5</w:t>
+      </w:r>
+      <w:r>
+        <w:t xml:space="preserve">.6.2 </w:t>
+      </w:r>
+      <w:r>
+        <w:t>Käytön tehokkuus</w:t>
+      </w:r>
+    </w:p>
+    <w:p/>
+    <w:p>
+      <w:r>
+        <w:t>Avaamisen jälkeen ohjelmisto on heti käytettävissä. Tallennustoiminnon käytön jälkeen voi tallennetun tiedon hakea heti osana aikaisempaa tallennettua tiedostoa.</w:t>
+      </w:r>
+      <w:r>
+        <w:t xml:space="preserve"> Ohjelmiston tehokkuus on riippuvainen käyttäjän käyttämän laitteen nopeudesta ja tehokkuudesta.</w:t>
+      </w:r>
+    </w:p>
+    <w:p>
+      <w:pPr>
+        <w:pStyle w:val="Heading4"/>
+      </w:pPr>
+    </w:p>
+    <w:p>
+      <w:pPr>
+        <w:pStyle w:val="Heading4"/>
+      </w:pPr>
+      <w:r>
+        <w:t>5</w:t>
+      </w:r>
+      <w:r>
+        <w:t xml:space="preserve">.6.3 </w:t>
+      </w:r>
+      <w:r>
+        <w:t>Käyttäjäkokemus</w:t>
+      </w:r>
+    </w:p>
+    <w:p/>
+    <w:p>
+      <w:r>
+        <w:t>Ohjelmisto on kehitysvaiheessa. Tämän vuoksi käyttäjäkokemuksia ei ole vielä kertynyt. Päivitämme tämän, kun käyttäjäkokemuksia alkaa kertymään.</w:t>
+      </w:r>
+    </w:p>
+    <w:p/>
+    <w:p>
+      <w:pPr>
+        <w:pStyle w:val="Heading2"/>
+      </w:pPr>
+      <w:bookmarkStart w:id="33" w:name="_Toc160879540"/>
       <w:r>
         <w:lastRenderedPageBreak/>
-        <w:t>5</w:t>
-      </w:r>
-      <w:r>
-        <w:t xml:space="preserve">.6.1 </w:t>
-      </w:r>
-      <w:r>
-        <w:t>Käytettävyys</w:t>
-      </w:r>
-    </w:p>
-    <w:p/>
-    <w:p>
-      <w:r>
-        <w:t>Käyttäjän avattua ohjelmisto hänelle avautuu aloitusvalikko, jossa on lyhyt käyttöohje. Käyttöohjeen avulla käyttäjän on helppo navigoida ohjelmistossa.</w:t>
-      </w:r>
-    </w:p>
-    <w:p>
-      <w:r>
-        <w:t>Ohjelma avautuu pää</w:t>
-      </w:r>
-      <w:r>
-        <w:t>valikkoon</w:t>
-      </w:r>
-      <w:r>
-        <w:t>. Pää</w:t>
-      </w:r>
-      <w:r>
-        <w:t>valiko</w:t>
-      </w:r>
-      <w:r>
-        <w:t>sta voidaan valita haluttu toiminto. Tehdessäsi uutta kirjausta, valitse: ”Tulosten kirjaaminen”. Tulosten tarkasteluun valitse: ”Näytä tulokset”. Sovelluksen teemaa voi valitsemalla hiiren oikealla painikkeella haluamansa teeman.</w:t>
-      </w:r>
-      <w:r>
-        <w:t xml:space="preserve"> ”Sulje ohjelma” -nappi sulkee ohjelman.</w:t>
-      </w:r>
-    </w:p>
-    <w:p>
-      <w:r>
-        <w:t>Tulosten kirjaaminen ikkunassa toiminta aloitetaan syöttämällä ampumaradan pituus, sekä ampujien määrä.</w:t>
-      </w:r>
-      <w:r>
-        <w:t xml:space="preserve"> Ohjenäyttö ohjeistaa, kun valitaan uusi kenttä käsittelyyn. Ampumaradan pituus tallennetaan numeerisena. Ampujien määrä tallennetaan numeerisena, suurin sallittu arvo on 99. Kuvaus ammunnasta on valinnainen kenttä, ja siihen saa tallennettua enintään 300 merkkiä. Kuvaus tallentuu jokaiselle ampujalle. Aloita tulosten kirjaaminen avaa taulukon, jonne syötetään tiedot ammuntakierrokselta. Kun kierros on valmis, painetaan ”Tallenna” tallentaaksesi tulokset. Keskeytä kirjaus tyhjentää kentät ilman tallennusta. Palaa päävalikkoon napista pääset päävalikkoon.</w:t>
-      </w:r>
-    </w:p>
-    <w:p>
-      <w:r>
-        <w:t xml:space="preserve">Näytä tulokset ikkunasta pääset katsomaan tallennettujen henkilöiden kirjauksia. Ampujan valinta ikkunasta saadaan valittua henkilö, jonka tietoja halutaan tarkastella. Tietoja voidaan poistaa valitsemalla haluttu rivi ja klikkaamalla ”Poista valitut rivit”. Tietoja ei pääse muuten muuttamaan. Ampumatiedot voidaan tulostaa ”Tulosta ampumatiedot” -napista. </w:t>
-      </w:r>
-      <w:r>
-        <w:t>Palaa päävalikkoon napista pääset päävalikkoon.</w:t>
-      </w:r>
-    </w:p>
-    <w:p>
-      <w:pPr>
-        <w:pStyle w:val="Otsikko4"/>
-      </w:pPr>
-    </w:p>
-    <w:p>
-      <w:pPr>
-        <w:pStyle w:val="Otsikko4"/>
-      </w:pPr>
-      <w:r>
-        <w:t>5</w:t>
-      </w:r>
-      <w:r>
-        <w:t xml:space="preserve">.6.2 </w:t>
-      </w:r>
-      <w:r>
-        <w:t>Käytön tehokkuus</w:t>
-      </w:r>
-    </w:p>
-    <w:p/>
-    <w:p>
-      <w:r>
-        <w:t>Avaamisen jälkeen ohjelmisto on heti käytettävissä. Tallennustoiminnon käytön jälkeen voi tallennetun tiedon hakea heti osana aikaisempaa tallennettua tiedostoa.</w:t>
-      </w:r>
-      <w:r>
-        <w:t xml:space="preserve"> Ohjelmiston tehokkuus on riippuvainen käyttäjän käyttämän laitteen nopeudesta ja tehokkuudesta.</w:t>
-      </w:r>
-    </w:p>
-    <w:p>
-      <w:pPr>
-        <w:pStyle w:val="Otsikko4"/>
-      </w:pPr>
-    </w:p>
-    <w:p>
-      <w:pPr>
-        <w:pStyle w:val="Otsikko4"/>
-      </w:pPr>
-      <w:r>
-        <w:t>5</w:t>
-      </w:r>
-      <w:r>
-        <w:t xml:space="preserve">.6.3 </w:t>
-      </w:r>
-      <w:r>
-        <w:t>Käyttäjäkokemus</w:t>
-      </w:r>
-    </w:p>
-    <w:p/>
-    <w:p>
-      <w:r>
-        <w:t>Ohjelmisto on kehitysvaiheessa. Tämän vuoksi käyttäjäkokemuksia ei ole vielä kertynyt. Päivitämme tämän, kun käyttäjäkokemuksia alkaa kertymään.</w:t>
-      </w:r>
-    </w:p>
-    <w:p/>
-    <w:p>
-      <w:pPr>
-        <w:pStyle w:val="Otsikko2"/>
-      </w:pPr>
-      <w:bookmarkStart w:id="33" w:name="_Toc160828486"/>
-      <w:r>
         <w:t>6</w:t>
       </w:r>
       <w:r>
@@ -7741,14 +7983,14 @@
     </w:p>
     <w:p>
       <w:pPr>
-        <w:pStyle w:val="Otsikko3"/>
-      </w:pPr>
-    </w:p>
-    <w:p>
-      <w:pPr>
-        <w:pStyle w:val="Otsikko3"/>
-      </w:pPr>
-      <w:bookmarkStart w:id="34" w:name="_Toc160828487"/>
+        <w:pStyle w:val="Heading3"/>
+      </w:pPr>
+    </w:p>
+    <w:p>
+      <w:pPr>
+        <w:pStyle w:val="Heading3"/>
+      </w:pPr>
+      <w:bookmarkStart w:id="34" w:name="_Toc160879541"/>
       <w:r>
         <w:t>6</w:t>
       </w:r>
@@ -7759,7 +8001,7 @@
     </w:p>
     <w:p>
       <w:pPr>
-        <w:pStyle w:val="Otsikko3"/>
+        <w:pStyle w:val="Heading3"/>
         <w:rPr>
           <w:rFonts w:asciiTheme="minorHAnsi" w:eastAsiaTheme="minorHAnsi" w:hAnsiTheme="minorHAnsi" w:cstheme="minorBidi"/>
           <w:color w:val="auto"/>
@@ -7792,7 +8034,7 @@
       <w:hyperlink r:id="rId13" w:tgtFrame="_blank" w:tooltip="https://www.finlex.fi/fi/laki/ajantasa/1998/19980001" w:history="1">
         <w:r>
           <w:rPr>
-            <w:rStyle w:val="Hyperlinkki"/>
+            <w:rStyle w:val="Hyperlink"/>
           </w:rPr>
           <w:t>https://www.finlex.fi/fi/laki/ajantasa/1998/19980001</w:t>
         </w:r>
@@ -7806,7 +8048,7 @@
     </w:p>
     <w:p>
       <w:pPr>
-        <w:pStyle w:val="Otsikko3"/>
+        <w:pStyle w:val="Heading3"/>
         <w:rPr>
           <w:rFonts w:asciiTheme="minorHAnsi" w:eastAsiaTheme="minorHAnsi" w:hAnsiTheme="minorHAnsi" w:cstheme="minorBidi"/>
           <w:color w:val="auto"/>
@@ -7817,9 +8059,9 @@
     </w:p>
     <w:p>
       <w:pPr>
-        <w:pStyle w:val="Otsikko3"/>
-      </w:pPr>
-      <w:bookmarkStart w:id="35" w:name="_Toc160828488"/>
+        <w:pStyle w:val="Heading3"/>
+      </w:pPr>
+      <w:bookmarkStart w:id="35" w:name="_Toc160879542"/>
       <w:r>
         <w:t>6</w:t>
       </w:r>
@@ -7831,336 +8073,335 @@
     <w:p/>
     <w:p>
       <w:r>
+        <w:t xml:space="preserve">Ohjelmisto on kevyt ja resurssitehokas, minkä ansiosta se toimii sujuvasti käytännössä millä tahansa tietokoneella. Ohjelmisto on suunniteltu toimimaan tehokkaasti rajoitetummilla laitteilla kuten vanhemmilla tietokoneilla. Tämä optimointi mahdollistaa ohjelmiston käytön ilman korkeatehoista prosessoria, suurta määrää RAM-muistia tai tehokasta näytönohjainta, jolloin kehittäjät ovat tiedostaneet mahdolliset haasteet, joita käyttäjät voivat kohdata oman laitteistonsa suhteen. </w:t>
+      </w:r>
+      <w:r>
+        <w:t xml:space="preserve">Tarkoituksena on </w:t>
+      </w:r>
+      <w:r>
+        <w:t>asettaa ja auttaa käyttäjiä valmistautumaan asennukseen ilman yllättäviä ongelmia tai vaatimuksia.</w:t>
+      </w:r>
+    </w:p>
+    <w:p>
+      <w:pPr>
+        <w:pStyle w:val="Heading3"/>
+      </w:pPr>
+    </w:p>
+    <w:p>
+      <w:pPr>
+        <w:pStyle w:val="Heading3"/>
+      </w:pPr>
+      <w:bookmarkStart w:id="36" w:name="_Toc160879543"/>
+      <w:r>
+        <w:t>6</w:t>
+      </w:r>
+      <w:r>
+        <w:t xml:space="preserve">.3 </w:t>
+      </w:r>
+      <w:r>
+        <w:t>O</w:t>
+      </w:r>
+      <w:r>
+        <w:t>hjelmistorajoitteet</w:t>
+      </w:r>
+      <w:bookmarkEnd w:id="36"/>
+    </w:p>
+    <w:p/>
+    <w:p>
+      <w:r>
+        <w:t>Järjestelmästä ei ole integraatiota muihin järjestelmiin.</w:t>
+      </w:r>
+    </w:p>
+    <w:p>
+      <w:pPr>
+        <w:pStyle w:val="Heading3"/>
+      </w:pPr>
+    </w:p>
+    <w:p>
+      <w:pPr>
+        <w:pStyle w:val="Heading3"/>
+      </w:pPr>
+      <w:bookmarkStart w:id="37" w:name="_Toc160879544"/>
+      <w:r>
+        <w:t>6</w:t>
+      </w:r>
+      <w:r>
+        <w:t>.4 Muut rajoitteet</w:t>
+      </w:r>
+      <w:bookmarkEnd w:id="37"/>
+    </w:p>
+    <w:p/>
+    <w:p>
+      <w:r>
+        <w:t xml:space="preserve">Projektin aikataulu on tiukka. Annetussa aikarajassa </w:t>
+      </w:r>
+      <w:r>
+        <w:t>on tehty</w:t>
+      </w:r>
+      <w:r>
+        <w:t xml:space="preserve"> sovelluksesta toimintavalmis. Jatkokehitystä tullaan tekemään käyttäjä</w:t>
+      </w:r>
+      <w:r>
+        <w:t xml:space="preserve">kokemuksia </w:t>
+      </w:r>
+      <w:r>
+        <w:t>kuunnellen.</w:t>
+      </w:r>
+    </w:p>
+    <w:p/>
+    <w:p>
+      <w:bookmarkStart w:id="38" w:name="_Toc160879545"/>
+      <w:r>
+        <w:rPr>
+          <w:rStyle w:val="Heading2Char"/>
+        </w:rPr>
+        <w:t>7</w:t>
+      </w:r>
+      <w:r>
+        <w:rPr>
+          <w:rStyle w:val="Heading2Char"/>
+        </w:rPr>
+        <w:t xml:space="preserve"> Hylätyt ratkaisuvaihtoehdot</w:t>
+      </w:r>
+      <w:bookmarkEnd w:id="38"/>
+    </w:p>
+    <w:p>
+      <w:pPr>
+        <w:pStyle w:val="Heading3"/>
+      </w:pPr>
+    </w:p>
+    <w:p>
+      <w:pPr>
+        <w:pStyle w:val="Heading3"/>
+      </w:pPr>
+      <w:bookmarkStart w:id="39" w:name="_Toc160879546"/>
+      <w:r>
+        <w:t>7</w:t>
+      </w:r>
+      <w:r>
+        <w:t xml:space="preserve">.1 </w:t>
+      </w:r>
+      <w:r>
+        <w:t>Monialu</w:t>
+      </w:r>
+      <w:r>
+        <w:t>s</w:t>
+      </w:r>
+      <w:r>
+        <w:t>taisuus</w:t>
+      </w:r>
+      <w:bookmarkEnd w:id="39"/>
+    </w:p>
+    <w:p/>
+    <w:p>
+      <w:r>
+        <w:t xml:space="preserve">Harkittiin sovelluksen kehittämistä useille eri alustoille, kuten iOS, Android ja web, mutta resurssien ja aikataulun rajoitteiden vuoksi </w:t>
+      </w:r>
+      <w:r>
+        <w:t>on päätetty</w:t>
+      </w:r>
+      <w:r>
+        <w:t xml:space="preserve"> keskittyä aluksi yhteen alustaan.</w:t>
+      </w:r>
+    </w:p>
+    <w:p/>
+    <w:p>
+      <w:pPr>
+        <w:pStyle w:val="Heading3"/>
+      </w:pPr>
+      <w:bookmarkStart w:id="40" w:name="_Toc160879547"/>
+      <w:r>
+        <w:t>7</w:t>
+      </w:r>
+      <w:r>
+        <w:t xml:space="preserve">.2. </w:t>
+      </w:r>
+      <w:r>
+        <w:t>Lokalisaatio</w:t>
+      </w:r>
+      <w:bookmarkEnd w:id="40"/>
+    </w:p>
+    <w:p/>
+    <w:p>
+      <w:r>
+        <w:t xml:space="preserve">Alun perin harkittiin sovelluksen lokalisoimista useille eri kielille, mutta </w:t>
+      </w:r>
+      <w:r>
+        <w:t>on päätetty</w:t>
+      </w:r>
+      <w:r>
+        <w:t xml:space="preserve"> aloittaa yhdellä pääkielellä ja laajentaa lokalisaatiota myöhemmin.</w:t>
+      </w:r>
+    </w:p>
+    <w:p>
+      <w:pPr>
+        <w:pStyle w:val="Heading3"/>
+      </w:pPr>
+      <w:bookmarkStart w:id="41" w:name="_Toc160879548"/>
+      <w:r>
         <w:lastRenderedPageBreak/>
-        <w:t xml:space="preserve">Ohjelmisto on kevyt ja resurssitehokas, minkä ansiosta se toimii sujuvasti käytännössä millä tahansa tietokoneella. Ohjelmisto on suunniteltu toimimaan tehokkaasti rajoitetummilla laitteilla kuten vanhemmilla tietokoneilla. Tämä optimointi mahdollistaa ohjelmiston käytön ilman korkeatehoista prosessoria, suurta määrää RAM-muistia tai tehokasta näytönohjainta, jolloin kehittäjät ovat tiedostaneet mahdolliset haasteet, joita käyttäjät voivat kohdata oman laitteistonsa suhteen. </w:t>
-      </w:r>
-      <w:r>
-        <w:t xml:space="preserve">Tarkoituksena on </w:t>
-      </w:r>
-      <w:r>
-        <w:t>asettaa ja auttaa käyttäjiä valmistautumaan asennukseen ilman yllättäviä ongelmia tai vaatimuksia.</w:t>
-      </w:r>
-    </w:p>
-    <w:p>
-      <w:pPr>
-        <w:pStyle w:val="Otsikko3"/>
-      </w:pPr>
-    </w:p>
-    <w:p>
-      <w:pPr>
-        <w:pStyle w:val="Otsikko3"/>
-      </w:pPr>
-      <w:bookmarkStart w:id="36" w:name="_Toc160828489"/>
-      <w:r>
-        <w:t>6</w:t>
+        <w:t>7</w:t>
       </w:r>
       <w:r>
         <w:t xml:space="preserve">.3 </w:t>
       </w:r>
       <w:r>
-        <w:t>O</w:t>
-      </w:r>
-      <w:r>
-        <w:t>hjelmistorajoitteet</w:t>
-      </w:r>
-      <w:bookmarkEnd w:id="36"/>
+        <w:t>Monimutkainen käyttöliittymä</w:t>
+      </w:r>
+      <w:bookmarkEnd w:id="41"/>
     </w:p>
     <w:p/>
     <w:p>
       <w:r>
-        <w:t>Järjestelmästä ei ole integraatiota muihin järjestelmiin.</w:t>
-      </w:r>
-    </w:p>
-    <w:p>
-      <w:pPr>
-        <w:pStyle w:val="Otsikko3"/>
-      </w:pPr>
-    </w:p>
-    <w:p>
-      <w:pPr>
-        <w:pStyle w:val="Otsikko3"/>
-      </w:pPr>
-      <w:bookmarkStart w:id="37" w:name="_Toc160828490"/>
-      <w:r>
-        <w:t>6</w:t>
-      </w:r>
-      <w:r>
-        <w:t>.4 Muut rajoitteet</w:t>
-      </w:r>
-      <w:bookmarkEnd w:id="37"/>
+        <w:t xml:space="preserve">Harkittiin monimutkaisen käyttöliittymän luomista runsaalla animaatiolla ja visuaalisilla tehokeinoilla, mutta </w:t>
+      </w:r>
+      <w:r>
+        <w:t>on päätetty</w:t>
+      </w:r>
+      <w:r>
+        <w:t xml:space="preserve"> pitäytyä yksinkertaisemmassa käyttöliittymässä käyttäjäkokemuksen parantamiseksi. </w:t>
+      </w:r>
     </w:p>
     <w:p/>
     <w:p>
-      <w:r>
-        <w:t xml:space="preserve">Projektin aikataulu on tiukka. Annetussa aikarajassa </w:t>
-      </w:r>
-      <w:r>
-        <w:t>on tehty</w:t>
-      </w:r>
-      <w:r>
-        <w:t xml:space="preserve"> sovelluksesta toimintavalmis. Jatkokehitystä tullaan tekemään käyttäjä</w:t>
-      </w:r>
-      <w:r>
-        <w:t xml:space="preserve">kokemuksia </w:t>
-      </w:r>
-      <w:r>
-        <w:t>kuunnellen.</w:t>
-      </w:r>
+      <w:pPr>
+        <w:pStyle w:val="Heading2"/>
+      </w:pPr>
+      <w:bookmarkStart w:id="42" w:name="_Toc160879549"/>
+      <w:r>
+        <w:t>8</w:t>
+      </w:r>
+      <w:r>
+        <w:t xml:space="preserve"> Jatkokehitysajatuksia</w:t>
+      </w:r>
+      <w:bookmarkEnd w:id="42"/>
     </w:p>
     <w:p/>
     <w:p>
-      <w:bookmarkStart w:id="38" w:name="_Toc160828491"/>
-      <w:r>
-        <w:rPr>
-          <w:rStyle w:val="Otsikko2Char"/>
-        </w:rPr>
-        <w:t>7</w:t>
-      </w:r>
-      <w:r>
-        <w:rPr>
-          <w:rStyle w:val="Otsikko2Char"/>
-        </w:rPr>
-        <w:t xml:space="preserve"> Hylätyt ratkaisuvaihtoehdot</w:t>
-      </w:r>
-      <w:bookmarkEnd w:id="38"/>
-    </w:p>
-    <w:p>
-      <w:pPr>
-        <w:pStyle w:val="Otsikko3"/>
-      </w:pPr>
-    </w:p>
-    <w:p>
-      <w:pPr>
-        <w:pStyle w:val="Otsikko3"/>
-      </w:pPr>
-      <w:bookmarkStart w:id="39" w:name="_Toc160828492"/>
-      <w:r>
-        <w:t>7</w:t>
+      <w:pPr>
+        <w:pStyle w:val="Heading3"/>
+      </w:pPr>
+      <w:bookmarkStart w:id="43" w:name="_Toc160879550"/>
+      <w:r>
+        <w:t>8</w:t>
       </w:r>
       <w:r>
         <w:t xml:space="preserve">.1 </w:t>
       </w:r>
       <w:r>
-        <w:t>Monialu</w:t>
-      </w:r>
-      <w:r>
-        <w:t>s</w:t>
-      </w:r>
-      <w:r>
-        <w:t>taisuus</w:t>
-      </w:r>
-      <w:bookmarkEnd w:id="39"/>
+        <w:t>Monialustaisuuden laajentaminen</w:t>
+      </w:r>
+      <w:bookmarkEnd w:id="43"/>
     </w:p>
     <w:p/>
     <w:p>
-      <w:r>
-        <w:t xml:space="preserve">Harkittiin sovelluksen kehittämistä useille eri alustoille, kuten iOS, Android ja web, mutta resurssien ja aikataulun rajoitteiden vuoksi </w:t>
-      </w:r>
-      <w:r>
-        <w:t>on päätetty</w:t>
-      </w:r>
-      <w:r>
-        <w:t xml:space="preserve"> keskittyä aluksi yhteen alustaan.</w:t>
-      </w:r>
+      <w:pPr>
+        <w:rPr>
+          <w:rFonts w:cstheme="minorHAnsi"/>
+        </w:rPr>
+      </w:pPr>
+      <w:r>
+        <w:rPr>
+          <w:rFonts w:cstheme="minorHAnsi"/>
+        </w:rPr>
+        <w:t>Sovellusta on tarkoitus jatkokehittää mobiili- ja tablettikäyttöön, jotta se olisi vielä nopeampi, ja helppokäyttöisempi.</w:t>
+      </w:r>
+    </w:p>
+    <w:p>
+      <w:pPr>
+        <w:rPr>
+          <w:rFonts w:cstheme="minorHAnsi"/>
+        </w:rPr>
+      </w:pPr>
+      <w:r>
+        <w:rPr>
+          <w:rFonts w:cstheme="minorHAnsi"/>
+        </w:rPr>
+        <w:t>Lisäksi ohjelmistoon liitetään tiedot sen hetkisistä sääolosuhteista, kun ohjelmistoa käytetään ulkona.</w:t>
+      </w:r>
+    </w:p>
+    <w:p>
+      <w:pPr>
+        <w:rPr>
+          <w:rFonts w:ascii="Segoe UI" w:hAnsi="Segoe UI" w:cs="Segoe UI"/>
+        </w:rPr>
+      </w:pPr>
+      <w:r>
+        <w:rPr>
+          <w:rFonts w:cstheme="minorHAnsi"/>
+        </w:rPr>
+        <w:t>Ohjelmistoon tuodaan mahdollisuus</w:t>
+      </w:r>
+      <w:r>
+        <w:rPr>
+          <w:rFonts w:cstheme="minorHAnsi"/>
+        </w:rPr>
+        <w:t xml:space="preserve"> jakaa sosiaalisessa mediassa</w:t>
+      </w:r>
+      <w:r>
+        <w:rPr>
+          <w:rFonts w:ascii="Segoe UI" w:hAnsi="Segoe UI" w:cs="Segoe UI"/>
+        </w:rPr>
+        <w:t>.</w:t>
+      </w:r>
+      <w:r>
+        <w:rPr>
+          <w:rFonts w:ascii="Segoe UI" w:hAnsi="Segoe UI" w:cs="Segoe UI"/>
+        </w:rPr>
+        <w:t xml:space="preserve"> </w:t>
+      </w:r>
+    </w:p>
+    <w:p>
+      <w:pPr>
+        <w:pStyle w:val="Heading3"/>
+      </w:pPr>
+      <w:bookmarkStart w:id="44" w:name="_Toc160879551"/>
+      <w:r>
+        <w:t>8</w:t>
+      </w:r>
+      <w:r>
+        <w:t xml:space="preserve">.2 </w:t>
+      </w:r>
+      <w:r>
+        <w:t>Laajempi käyttöliittymän muokattavuus</w:t>
+      </w:r>
+      <w:bookmarkEnd w:id="44"/>
     </w:p>
     <w:p/>
     <w:p>
-      <w:pPr>
-        <w:pStyle w:val="Otsikko3"/>
-      </w:pPr>
-      <w:bookmarkStart w:id="40" w:name="_Toc160828493"/>
-      <w:r>
-        <w:t>7</w:t>
-      </w:r>
-      <w:r>
-        <w:t xml:space="preserve">.2. </w:t>
-      </w:r>
-      <w:r>
-        <w:t>Lokalisaatio</w:t>
-      </w:r>
-      <w:bookmarkEnd w:id="40"/>
+      <w:r>
+        <w:t>Sovelluksen teemaan on mahdollista itse vaikuttaa.</w:t>
+      </w:r>
     </w:p>
     <w:p/>
     <w:p>
-      <w:r>
-        <w:t xml:space="preserve">Alun perin harkittiin sovelluksen lokalisoimista useille eri kielille, mutta </w:t>
-      </w:r>
-      <w:r>
-        <w:t>on päätetty</w:t>
-      </w:r>
-      <w:r>
-        <w:t xml:space="preserve"> aloittaa yhdellä pääkielellä ja laajentaa lokalisaatiota myöhemmin.</w:t>
-      </w:r>
-    </w:p>
-    <w:p>
-      <w:pPr>
-        <w:pStyle w:val="Otsikko3"/>
-      </w:pPr>
-      <w:bookmarkStart w:id="41" w:name="_Toc160828494"/>
-      <w:r>
-        <w:t>7</w:t>
+      <w:pPr>
+        <w:pStyle w:val="Heading3"/>
+      </w:pPr>
+      <w:bookmarkStart w:id="45" w:name="_Toc160879552"/>
+      <w:r>
+        <w:t>8</w:t>
       </w:r>
       <w:r>
         <w:t xml:space="preserve">.3 </w:t>
       </w:r>
       <w:r>
-        <w:t>Monimutkainen käyttöliittymä</w:t>
-      </w:r>
-      <w:bookmarkEnd w:id="41"/>
+        <w:t>Tietoturva ja yksityisyysparannukset</w:t>
+      </w:r>
+      <w:bookmarkEnd w:id="45"/>
     </w:p>
     <w:p/>
     <w:p>
       <w:r>
-        <w:t xml:space="preserve">Harkittiin monimutkaisen käyttöliittymän luomista runsaalla animaatiolla ja visuaalisilla tehokeinoilla, mutta </w:t>
-      </w:r>
-      <w:r>
-        <w:t>on päätetty</w:t>
-      </w:r>
-      <w:r>
-        <w:t xml:space="preserve"> pitäytyä yksinkertaisemmassa käyttöliittymässä käyttäjäkokemuksen parantamiseksi. </w:t>
+        <w:t>Päivitetään sovellusta vastaamaan uusimpia tietoturva- ja yksityisyysstandardeja.</w:t>
       </w:r>
     </w:p>
     <w:p/>
     <w:p>
       <w:pPr>
-        <w:pStyle w:val="Otsikko2"/>
-      </w:pPr>
-      <w:bookmarkStart w:id="42" w:name="_Toc160828495"/>
-      <w:r>
-        <w:t>8</w:t>
-      </w:r>
-      <w:r>
-        <w:t xml:space="preserve"> Jatkokehitysajatuksia</w:t>
-      </w:r>
-      <w:bookmarkEnd w:id="42"/>
-    </w:p>
-    <w:p/>
-    <w:p>
-      <w:pPr>
-        <w:pStyle w:val="Otsikko3"/>
-      </w:pPr>
-      <w:bookmarkStart w:id="43" w:name="_Toc160828496"/>
-      <w:r>
-        <w:t>8</w:t>
-      </w:r>
-      <w:r>
-        <w:t xml:space="preserve">.1 </w:t>
-      </w:r>
-      <w:r>
-        <w:t>Monialustaisuuden laajentaminen</w:t>
-      </w:r>
-      <w:bookmarkEnd w:id="43"/>
-    </w:p>
-    <w:p/>
-    <w:p>
-      <w:pPr>
-        <w:rPr>
-          <w:rFonts w:cstheme="minorHAnsi"/>
-        </w:rPr>
-      </w:pPr>
-      <w:r>
-        <w:rPr>
-          <w:rFonts w:cstheme="minorHAnsi"/>
-        </w:rPr>
-        <w:lastRenderedPageBreak/>
-        <w:t>Sovellusta on tarkoitus jatkokehittää mobiili- ja tablettikäyttöön, jotta se olisi vielä nopeampi, ja helppokäyttöisempi.</w:t>
-      </w:r>
-    </w:p>
-    <w:p>
-      <w:pPr>
-        <w:rPr>
-          <w:rFonts w:cstheme="minorHAnsi"/>
-        </w:rPr>
-      </w:pPr>
-      <w:r>
-        <w:rPr>
-          <w:rFonts w:cstheme="minorHAnsi"/>
-        </w:rPr>
-        <w:t>Lisäksi ohjelmistoon liitetään tiedot sen hetkisistä sääolosuhteista, kun ohjelmistoa käytetään ulkona.</w:t>
-      </w:r>
-    </w:p>
-    <w:p>
-      <w:pPr>
-        <w:rPr>
-          <w:rFonts w:ascii="Segoe UI" w:hAnsi="Segoe UI" w:cs="Segoe UI"/>
-        </w:rPr>
-      </w:pPr>
-      <w:r>
-        <w:rPr>
-          <w:rFonts w:cstheme="minorHAnsi"/>
-        </w:rPr>
-        <w:t>Ohjelmistoon tuodaan mahdollisuus</w:t>
-      </w:r>
-      <w:r>
-        <w:rPr>
-          <w:rFonts w:cstheme="minorHAnsi"/>
-        </w:rPr>
-        <w:t xml:space="preserve"> jakaa sosiaalisessa mediassa</w:t>
-      </w:r>
-      <w:r>
-        <w:rPr>
-          <w:rFonts w:ascii="Segoe UI" w:hAnsi="Segoe UI" w:cs="Segoe UI"/>
-        </w:rPr>
-        <w:t>.</w:t>
-      </w:r>
-      <w:r>
-        <w:rPr>
-          <w:rFonts w:ascii="Segoe UI" w:hAnsi="Segoe UI" w:cs="Segoe UI"/>
-        </w:rPr>
-        <w:t xml:space="preserve"> </w:t>
-      </w:r>
-    </w:p>
-    <w:p>
-      <w:pPr>
-        <w:pStyle w:val="Otsikko3"/>
-      </w:pPr>
-      <w:bookmarkStart w:id="44" w:name="_Toc160828497"/>
-      <w:r>
-        <w:t>8</w:t>
-      </w:r>
-      <w:r>
-        <w:t xml:space="preserve">.2 </w:t>
-      </w:r>
-      <w:r>
-        <w:t>Laajempi käyttöliittymän muokattavuus</w:t>
-      </w:r>
-      <w:bookmarkEnd w:id="44"/>
-    </w:p>
-    <w:p/>
-    <w:p>
-      <w:r>
-        <w:t>Sovelluksen teemaan on mahdollista itse vaikuttaa.</w:t>
-      </w:r>
-    </w:p>
-    <w:p/>
-    <w:p>
-      <w:pPr>
-        <w:pStyle w:val="Otsikko3"/>
-      </w:pPr>
-      <w:bookmarkStart w:id="45" w:name="_Toc160828498"/>
-      <w:r>
-        <w:t>8</w:t>
-      </w:r>
-      <w:r>
-        <w:t xml:space="preserve">.3 </w:t>
-      </w:r>
-      <w:r>
-        <w:t>Tietoturva ja yksityisyysparannukset</w:t>
-      </w:r>
-      <w:bookmarkEnd w:id="45"/>
-    </w:p>
-    <w:p/>
-    <w:p>
-      <w:r>
-        <w:t>Päivitetään sovellusta vastaamaan uusimpia tietoturva- ja yksityisyysstandardeja.</w:t>
-      </w:r>
-    </w:p>
-    <w:p/>
-    <w:p>
-      <w:pPr>
-        <w:pStyle w:val="Otsikko3"/>
-      </w:pPr>
-      <w:bookmarkStart w:id="46" w:name="_Toc160828499"/>
+        <w:pStyle w:val="Heading3"/>
+      </w:pPr>
+      <w:bookmarkStart w:id="46" w:name="_Toc160879553"/>
       <w:r>
         <w:t>8</w:t>
       </w:r>
@@ -8262,7 +8503,7 @@
 <w:hdr xmlns:wpc="http://schemas.microsoft.com/office/word/2010/wordprocessingCanvas" xmlns:cx="http://schemas.microsoft.com/office/drawing/2014/chartex" xmlns:cx1="http://schemas.microsoft.com/office/drawing/2015/9/8/chartex" xmlns:cx2="http://schemas.microsoft.com/office/drawing/2015/10/21/chartex" xmlns:cx3="http://schemas.microsoft.com/office/drawing/2016/5/9/chartex" xmlns:cx4="http://schemas.microsoft.com/office/drawing/2016/5/10/chartex" xmlns:cx5="http://schemas.microsoft.com/office/drawing/2016/5/11/chartex" xmlns:cx6="http://schemas.microsoft.com/office/drawing/2016/5/12/chartex" xmlns:cx7="http://schemas.microsoft.com/office/drawing/2016/5/13/chartex" xmlns:cx8="http://schemas.microsoft.com/office/drawing/2016/5/14/chartex" xmlns:mc="http://schemas.openxmlformats.org/markup-compatibility/2006" xmlns:aink="http://schemas.microsoft.com/office/drawing/2016/ink" xmlns:am3d="http://schemas.microsoft.com/office/drawing/2017/model3d" xmlns:o="urn:schemas-microsoft-com:office:office" xmlns:oel="http://schemas.microsoft.com/office/2019/extlst" xmlns:r="http://schemas.openxmlformats.org/officeDocument/2006/relationships" xmlns:m="http://schemas.openxmlformats.org/officeDocument/2006/math" xmlns:v="urn:schemas-microsoft-com:vml" xmlns:wp14="http://schemas.microsoft.com/office/word/2010/wordprocessingDrawing" xmlns:wp="http://schemas.openxmlformats.org/drawingml/2006/wordprocessingDrawing" xmlns:w10="urn:schemas-microsoft-com:office:word" xmlns:w="http://schemas.openxmlformats.org/wordprocessingml/2006/main" xmlns:w14="http://schemas.microsoft.com/office/word/2010/wordml" xmlns:w15="http://schemas.microsoft.com/office/word/2012/wordml" xmlns:w16cex="http://schemas.microsoft.com/office/word/2018/wordml/cex" xmlns:w16cid="http://schemas.microsoft.com/office/word/2016/wordml/cid" xmlns:w16="http://schemas.microsoft.com/office/word/2018/wordml" xmlns:w16sdtdh="http://schemas.microsoft.com/office/word/2020/wordml/sdtdatahash" xmlns:w16se="http://schemas.microsoft.com/office/word/2015/wordml/symex" xmlns:wpg="http://schemas.microsoft.com/office/word/2010/wordprocessingGroup" xmlns:wpi="http://schemas.microsoft.com/office/word/2010/wordprocessingInk" xmlns:wne="http://schemas.microsoft.com/office/word/2006/wordml" xmlns:wps="http://schemas.microsoft.com/office/word/2010/wordprocessingShape" mc:Ignorable="w14 w15 w16se w16cid w16 w16cex w16sdtdh wp14">
   <w:p>
     <w:pPr>
-      <w:pStyle w:val="Yltunniste"/>
+      <w:pStyle w:val="Header"/>
     </w:pPr>
     <w:r>
       <w:t>Ampumapäiväkirja</w:t>
@@ -8275,7 +8516,7 @@
 <w:hdr xmlns:wpc="http://schemas.microsoft.com/office/word/2010/wordprocessingCanvas" xmlns:cx="http://schemas.microsoft.com/office/drawing/2014/chartex" xmlns:cx1="http://schemas.microsoft.com/office/drawing/2015/9/8/chartex" xmlns:cx2="http://schemas.microsoft.com/office/drawing/2015/10/21/chartex" xmlns:cx3="http://schemas.microsoft.com/office/drawing/2016/5/9/chartex" xmlns:cx4="http://schemas.microsoft.com/office/drawing/2016/5/10/chartex" xmlns:cx5="http://schemas.microsoft.com/office/drawing/2016/5/11/chartex" xmlns:cx6="http://schemas.microsoft.com/office/drawing/2016/5/12/chartex" xmlns:cx7="http://schemas.microsoft.com/office/drawing/2016/5/13/chartex" xmlns:cx8="http://schemas.microsoft.com/office/drawing/2016/5/14/chartex" xmlns:mc="http://schemas.openxmlformats.org/markup-compatibility/2006" xmlns:aink="http://schemas.microsoft.com/office/drawing/2016/ink" xmlns:am3d="http://schemas.microsoft.com/office/drawing/2017/model3d" xmlns:o="urn:schemas-microsoft-com:office:office" xmlns:oel="http://schemas.microsoft.com/office/2019/extlst" xmlns:r="http://schemas.openxmlformats.org/officeDocument/2006/relationships" xmlns:m="http://schemas.openxmlformats.org/officeDocument/2006/math" xmlns:v="urn:schemas-microsoft-com:vml" xmlns:wp14="http://schemas.microsoft.com/office/word/2010/wordprocessingDrawing" xmlns:wp="http://schemas.openxmlformats.org/drawingml/2006/wordprocessingDrawing" xmlns:w10="urn:schemas-microsoft-com:office:word" xmlns:w="http://schemas.openxmlformats.org/wordprocessingml/2006/main" xmlns:w14="http://schemas.microsoft.com/office/word/2010/wordml" xmlns:w15="http://schemas.microsoft.com/office/word/2012/wordml" xmlns:w16cex="http://schemas.microsoft.com/office/word/2018/wordml/cex" xmlns:w16cid="http://schemas.microsoft.com/office/word/2016/wordml/cid" xmlns:w16="http://schemas.microsoft.com/office/word/2018/wordml" xmlns:w16sdtdh="http://schemas.microsoft.com/office/word/2020/wordml/sdtdatahash" xmlns:w16se="http://schemas.microsoft.com/office/word/2015/wordml/symex" xmlns:wpg="http://schemas.microsoft.com/office/word/2010/wordprocessingGroup" xmlns:wpi="http://schemas.microsoft.com/office/word/2010/wordprocessingInk" xmlns:wne="http://schemas.microsoft.com/office/word/2006/wordml" xmlns:wps="http://schemas.microsoft.com/office/word/2010/wordprocessingShape" mc:Ignorable="w14 w15 w16se w16cid w16 w16cex w16sdtdh wp14">
   <w:p>
     <w:pPr>
-      <w:pStyle w:val="Yltunniste"/>
+      <w:pStyle w:val="Header"/>
     </w:pPr>
     <w:r>
       <w:tab/>
@@ -11894,15 +12135,15 @@
     <w:lsdException w:name="Unresolved Mention" w:semiHidden="1" w:unhideWhenUsed="1"/>
     <w:lsdException w:name="Smart Link" w:semiHidden="1" w:unhideWhenUsed="1"/>
   </w:latentStyles>
-  <w:style w:type="paragraph" w:default="1" w:styleId="Normaali">
+  <w:style w:type="paragraph" w:default="1" w:styleId="Normal">
     <w:name w:val="Normal"/>
     <w:qFormat/>
   </w:style>
-  <w:style w:type="paragraph" w:styleId="Otsikko1">
+  <w:style w:type="paragraph" w:styleId="Heading1">
     <w:name w:val="heading 1"/>
-    <w:basedOn w:val="Normaali"/>
-    <w:next w:val="Normaali"/>
-    <w:link w:val="Otsikko1Char"/>
+    <w:basedOn w:val="Normal"/>
+    <w:next w:val="Normal"/>
+    <w:link w:val="Heading1Char"/>
     <w:uiPriority w:val="9"/>
     <w:qFormat/>
     <w:rsid w:val="007D323A"/>
@@ -11920,11 +12161,11 @@
       <w:szCs w:val="32"/>
     </w:rPr>
   </w:style>
-  <w:style w:type="paragraph" w:styleId="Otsikko2">
+  <w:style w:type="paragraph" w:styleId="Heading2">
     <w:name w:val="heading 2"/>
-    <w:basedOn w:val="Normaali"/>
-    <w:next w:val="Normaali"/>
-    <w:link w:val="Otsikko2Char"/>
+    <w:basedOn w:val="Normal"/>
+    <w:next w:val="Normal"/>
+    <w:link w:val="Heading2Char"/>
     <w:uiPriority w:val="9"/>
     <w:unhideWhenUsed/>
     <w:qFormat/>
@@ -11942,11 +12183,11 @@
       <w:szCs w:val="26"/>
     </w:rPr>
   </w:style>
-  <w:style w:type="paragraph" w:styleId="Otsikko3">
+  <w:style w:type="paragraph" w:styleId="Heading3">
     <w:name w:val="heading 3"/>
-    <w:basedOn w:val="Normaali"/>
-    <w:next w:val="Normaali"/>
-    <w:link w:val="Otsikko3Char"/>
+    <w:basedOn w:val="Normal"/>
+    <w:next w:val="Normal"/>
+    <w:link w:val="Heading3Char"/>
     <w:uiPriority w:val="9"/>
     <w:unhideWhenUsed/>
     <w:qFormat/>
@@ -11964,11 +12205,11 @@
       <w:szCs w:val="24"/>
     </w:rPr>
   </w:style>
-  <w:style w:type="paragraph" w:styleId="Otsikko4">
+  <w:style w:type="paragraph" w:styleId="Heading4">
     <w:name w:val="heading 4"/>
-    <w:basedOn w:val="Normaali"/>
-    <w:next w:val="Normaali"/>
-    <w:link w:val="Otsikko4Char"/>
+    <w:basedOn w:val="Normal"/>
+    <w:next w:val="Normal"/>
+    <w:link w:val="Heading4Char"/>
     <w:uiPriority w:val="9"/>
     <w:unhideWhenUsed/>
     <w:qFormat/>
@@ -11986,11 +12227,11 @@
       <w:color w:val="2F5496" w:themeColor="accent1" w:themeShade="BF"/>
     </w:rPr>
   </w:style>
-  <w:style w:type="paragraph" w:styleId="Otsikko5">
+  <w:style w:type="paragraph" w:styleId="Heading5">
     <w:name w:val="heading 5"/>
-    <w:basedOn w:val="Normaali"/>
-    <w:next w:val="Normaali"/>
-    <w:link w:val="Otsikko5Char"/>
+    <w:basedOn w:val="Normal"/>
+    <w:next w:val="Normal"/>
+    <w:link w:val="Heading5Char"/>
     <w:uiPriority w:val="9"/>
     <w:semiHidden/>
     <w:unhideWhenUsed/>
@@ -12007,13 +12248,13 @@
       <w:color w:val="2F5496" w:themeColor="accent1" w:themeShade="BF"/>
     </w:rPr>
   </w:style>
-  <w:style w:type="character" w:default="1" w:styleId="Kappaleenoletusfontti">
+  <w:style w:type="character" w:default="1" w:styleId="DefaultParagraphFont">
     <w:name w:val="Default Paragraph Font"/>
     <w:uiPriority w:val="1"/>
     <w:semiHidden/>
     <w:unhideWhenUsed/>
   </w:style>
-  <w:style w:type="table" w:default="1" w:styleId="Normaalitaulukko">
+  <w:style w:type="table" w:default="1" w:styleId="TableNormal">
     <w:name w:val="Normal Table"/>
     <w:uiPriority w:val="99"/>
     <w:semiHidden/>
@@ -12028,16 +12269,16 @@
       </w:tblCellMar>
     </w:tblPr>
   </w:style>
-  <w:style w:type="numbering" w:default="1" w:styleId="Eiluetteloa">
+  <w:style w:type="numbering" w:default="1" w:styleId="NoList">
     <w:name w:val="No List"/>
     <w:uiPriority w:val="99"/>
     <w:semiHidden/>
     <w:unhideWhenUsed/>
   </w:style>
-  <w:style w:type="character" w:customStyle="1" w:styleId="Otsikko1Char">
-    <w:name w:val="Otsikko 1 Char"/>
-    <w:basedOn w:val="Kappaleenoletusfontti"/>
-    <w:link w:val="Otsikko1"/>
+  <w:style w:type="character" w:customStyle="1" w:styleId="Heading1Char">
+    <w:name w:val="Heading 1 Char"/>
+    <w:basedOn w:val="DefaultParagraphFont"/>
+    <w:link w:val="Heading1"/>
     <w:uiPriority w:val="9"/>
     <w:rsid w:val="007D323A"/>
     <w:rPr>
@@ -12048,10 +12289,10 @@
       <w:szCs w:val="32"/>
     </w:rPr>
   </w:style>
-  <w:style w:type="paragraph" w:styleId="Sisllysluettelonotsikko">
+  <w:style w:type="paragraph" w:styleId="TOCHeading">
     <w:name w:val="TOC Heading"/>
-    <w:basedOn w:val="Otsikko1"/>
-    <w:next w:val="Normaali"/>
+    <w:basedOn w:val="Heading1"/>
+    <w:next w:val="Normal"/>
     <w:uiPriority w:val="39"/>
     <w:unhideWhenUsed/>
     <w:qFormat/>
@@ -12065,10 +12306,10 @@
       <w14:ligatures w14:val="none"/>
     </w:rPr>
   </w:style>
-  <w:style w:type="paragraph" w:styleId="Sisluet2">
+  <w:style w:type="paragraph" w:styleId="TOC2">
     <w:name w:val="toc 2"/>
-    <w:basedOn w:val="Normaali"/>
-    <w:next w:val="Normaali"/>
+    <w:basedOn w:val="Normal"/>
+    <w:next w:val="Normal"/>
     <w:autoRedefine/>
     <w:uiPriority w:val="39"/>
     <w:unhideWhenUsed/>
@@ -12084,10 +12325,10 @@
       <w14:ligatures w14:val="none"/>
     </w:rPr>
   </w:style>
-  <w:style w:type="paragraph" w:styleId="Sisluet1">
+  <w:style w:type="paragraph" w:styleId="TOC1">
     <w:name w:val="toc 1"/>
-    <w:basedOn w:val="Normaali"/>
-    <w:next w:val="Normaali"/>
+    <w:basedOn w:val="Normal"/>
+    <w:next w:val="Normal"/>
     <w:autoRedefine/>
     <w:uiPriority w:val="39"/>
     <w:unhideWhenUsed/>
@@ -12102,10 +12343,10 @@
       <w14:ligatures w14:val="none"/>
     </w:rPr>
   </w:style>
-  <w:style w:type="paragraph" w:styleId="Sisluet3">
+  <w:style w:type="paragraph" w:styleId="TOC3">
     <w:name w:val="toc 3"/>
-    <w:basedOn w:val="Normaali"/>
-    <w:next w:val="Normaali"/>
+    <w:basedOn w:val="Normal"/>
+    <w:next w:val="Normal"/>
     <w:autoRedefine/>
     <w:uiPriority w:val="39"/>
     <w:unhideWhenUsed/>
@@ -12121,9 +12362,9 @@
       <w14:ligatures w14:val="none"/>
     </w:rPr>
   </w:style>
-  <w:style w:type="paragraph" w:styleId="Luettelokappale">
+  <w:style w:type="paragraph" w:styleId="ListParagraph">
     <w:name w:val="List Paragraph"/>
-    <w:basedOn w:val="Normaali"/>
+    <w:basedOn w:val="Normal"/>
     <w:uiPriority w:val="34"/>
     <w:qFormat/>
     <w:rsid w:val="00526D56"/>
@@ -12132,10 +12373,10 @@
       <w:contextualSpacing/>
     </w:pPr>
   </w:style>
-  <w:style w:type="paragraph" w:styleId="Sisennettyleipteksti3">
+  <w:style w:type="paragraph" w:styleId="BodyTextIndent3">
     <w:name w:val="Body Text Indent 3"/>
-    <w:basedOn w:val="Normaali"/>
-    <w:link w:val="Sisennettyleipteksti3Char"/>
+    <w:basedOn w:val="Normal"/>
+    <w:link w:val="BodyTextIndent3Char"/>
     <w:semiHidden/>
     <w:unhideWhenUsed/>
     <w:rsid w:val="00C769D0"/>
@@ -12155,10 +12396,10 @@
       <w14:ligatures w14:val="none"/>
     </w:rPr>
   </w:style>
-  <w:style w:type="character" w:customStyle="1" w:styleId="Sisennettyleipteksti3Char">
-    <w:name w:val="Sisennetty leipäteksti 3 Char"/>
-    <w:basedOn w:val="Kappaleenoletusfontti"/>
-    <w:link w:val="Sisennettyleipteksti3"/>
+  <w:style w:type="character" w:customStyle="1" w:styleId="BodyTextIndent3Char">
+    <w:name w:val="Body Text Indent 3 Char"/>
+    <w:basedOn w:val="DefaultParagraphFont"/>
+    <w:link w:val="BodyTextIndent3"/>
     <w:semiHidden/>
     <w:rsid w:val="00C769D0"/>
     <w:rPr>
@@ -12170,10 +12411,10 @@
       <w14:ligatures w14:val="none"/>
     </w:rPr>
   </w:style>
-  <w:style w:type="paragraph" w:styleId="Leipteksti">
+  <w:style w:type="paragraph" w:styleId="BodyText">
     <w:name w:val="Body Text"/>
-    <w:basedOn w:val="Normaali"/>
-    <w:link w:val="LeiptekstiChar"/>
+    <w:basedOn w:val="Normal"/>
+    <w:link w:val="BodyTextChar"/>
     <w:uiPriority w:val="99"/>
     <w:semiHidden/>
     <w:unhideWhenUsed/>
@@ -12182,17 +12423,17 @@
       <w:spacing w:after="120"/>
     </w:pPr>
   </w:style>
-  <w:style w:type="character" w:customStyle="1" w:styleId="LeiptekstiChar">
-    <w:name w:val="Leipäteksti Char"/>
-    <w:basedOn w:val="Kappaleenoletusfontti"/>
-    <w:link w:val="Leipteksti"/>
+  <w:style w:type="character" w:customStyle="1" w:styleId="BodyTextChar">
+    <w:name w:val="Body Text Char"/>
+    <w:basedOn w:val="DefaultParagraphFont"/>
+    <w:link w:val="BodyText"/>
     <w:uiPriority w:val="99"/>
     <w:semiHidden/>
     <w:rsid w:val="00E30C7D"/>
   </w:style>
-  <w:style w:type="character" w:styleId="Voimakas">
+  <w:style w:type="character" w:styleId="Strong">
     <w:name w:val="Strong"/>
-    <w:basedOn w:val="Kappaleenoletusfontti"/>
+    <w:basedOn w:val="DefaultParagraphFont"/>
     <w:uiPriority w:val="22"/>
     <w:qFormat/>
     <w:rsid w:val="00CE516D"/>
@@ -12201,7 +12442,7 @@
       <w:bCs/>
     </w:rPr>
   </w:style>
-  <w:style w:type="paragraph" w:styleId="Eivli">
+  <w:style w:type="paragraph" w:styleId="NoSpacing">
     <w:name w:val="No Spacing"/>
     <w:uiPriority w:val="1"/>
     <w:qFormat/>
@@ -12210,10 +12451,10 @@
       <w:spacing w:after="0" w:line="240" w:lineRule="auto"/>
     </w:pPr>
   </w:style>
-  <w:style w:type="character" w:customStyle="1" w:styleId="Otsikko2Char">
-    <w:name w:val="Otsikko 2 Char"/>
-    <w:basedOn w:val="Kappaleenoletusfontti"/>
-    <w:link w:val="Otsikko2"/>
+  <w:style w:type="character" w:customStyle="1" w:styleId="Heading2Char">
+    <w:name w:val="Heading 2 Char"/>
+    <w:basedOn w:val="DefaultParagraphFont"/>
+    <w:link w:val="Heading2"/>
     <w:uiPriority w:val="9"/>
     <w:rsid w:val="007D323A"/>
     <w:rPr>
@@ -12223,10 +12464,10 @@
       <w:szCs w:val="26"/>
     </w:rPr>
   </w:style>
-  <w:style w:type="character" w:customStyle="1" w:styleId="Otsikko3Char">
-    <w:name w:val="Otsikko 3 Char"/>
-    <w:basedOn w:val="Kappaleenoletusfontti"/>
-    <w:link w:val="Otsikko3"/>
+  <w:style w:type="character" w:customStyle="1" w:styleId="Heading3Char">
+    <w:name w:val="Heading 3 Char"/>
+    <w:basedOn w:val="DefaultParagraphFont"/>
+    <w:link w:val="Heading3"/>
     <w:uiPriority w:val="9"/>
     <w:rsid w:val="007D323A"/>
     <w:rPr>
@@ -12236,10 +12477,10 @@
       <w:szCs w:val="24"/>
     </w:rPr>
   </w:style>
-  <w:style w:type="character" w:customStyle="1" w:styleId="Otsikko5Char">
-    <w:name w:val="Otsikko 5 Char"/>
-    <w:basedOn w:val="Kappaleenoletusfontti"/>
-    <w:link w:val="Otsikko5"/>
+  <w:style w:type="character" w:customStyle="1" w:styleId="Heading5Char">
+    <w:name w:val="Heading 5 Char"/>
+    <w:basedOn w:val="DefaultParagraphFont"/>
+    <w:link w:val="Heading5"/>
     <w:uiPriority w:val="9"/>
     <w:semiHidden/>
     <w:rsid w:val="002D0CCA"/>
@@ -12248,10 +12489,10 @@
       <w:color w:val="2F5496" w:themeColor="accent1" w:themeShade="BF"/>
     </w:rPr>
   </w:style>
-  <w:style w:type="character" w:customStyle="1" w:styleId="Otsikko4Char">
-    <w:name w:val="Otsikko 4 Char"/>
-    <w:basedOn w:val="Kappaleenoletusfontti"/>
-    <w:link w:val="Otsikko4"/>
+  <w:style w:type="character" w:customStyle="1" w:styleId="Heading4Char">
+    <w:name w:val="Heading 4 Char"/>
+    <w:basedOn w:val="DefaultParagraphFont"/>
+    <w:link w:val="Heading4"/>
     <w:uiPriority w:val="9"/>
     <w:rsid w:val="003B34FC"/>
     <w:rPr>
@@ -12261,11 +12502,11 @@
       <w:color w:val="2F5496" w:themeColor="accent1" w:themeShade="BF"/>
     </w:rPr>
   </w:style>
-  <w:style w:type="paragraph" w:styleId="Otsikko">
+  <w:style w:type="paragraph" w:styleId="Title">
     <w:name w:val="Title"/>
-    <w:basedOn w:val="Normaali"/>
-    <w:next w:val="Normaali"/>
-    <w:link w:val="OtsikkoChar"/>
+    <w:basedOn w:val="Normal"/>
+    <w:next w:val="Normal"/>
+    <w:link w:val="TitleChar"/>
     <w:uiPriority w:val="10"/>
     <w:qFormat/>
     <w:rsid w:val="000F7B72"/>
@@ -12281,10 +12522,10 @@
       <w:szCs w:val="56"/>
     </w:rPr>
   </w:style>
-  <w:style w:type="character" w:customStyle="1" w:styleId="OtsikkoChar">
-    <w:name w:val="Otsikko Char"/>
-    <w:basedOn w:val="Kappaleenoletusfontti"/>
-    <w:link w:val="Otsikko"/>
+  <w:style w:type="character" w:customStyle="1" w:styleId="TitleChar">
+    <w:name w:val="Title Char"/>
+    <w:basedOn w:val="DefaultParagraphFont"/>
+    <w:link w:val="Title"/>
     <w:uiPriority w:val="10"/>
     <w:rsid w:val="000F7B72"/>
     <w:rPr>
@@ -12295,11 +12536,11 @@
       <w:szCs w:val="56"/>
     </w:rPr>
   </w:style>
-  <w:style w:type="paragraph" w:styleId="Alaotsikko">
+  <w:style w:type="paragraph" w:styleId="Subtitle">
     <w:name w:val="Subtitle"/>
-    <w:basedOn w:val="Normaali"/>
-    <w:next w:val="Normaali"/>
-    <w:link w:val="AlaotsikkoChar"/>
+    <w:basedOn w:val="Normal"/>
+    <w:next w:val="Normal"/>
+    <w:link w:val="SubtitleChar"/>
     <w:uiPriority w:val="11"/>
     <w:qFormat/>
     <w:rsid w:val="000F7B72"/>
@@ -12314,10 +12555,10 @@
       <w:spacing w:val="15"/>
     </w:rPr>
   </w:style>
-  <w:style w:type="character" w:customStyle="1" w:styleId="AlaotsikkoChar">
-    <w:name w:val="Alaotsikko Char"/>
-    <w:basedOn w:val="Kappaleenoletusfontti"/>
-    <w:link w:val="Alaotsikko"/>
+  <w:style w:type="character" w:customStyle="1" w:styleId="SubtitleChar">
+    <w:name w:val="Subtitle Char"/>
+    <w:basedOn w:val="DefaultParagraphFont"/>
+    <w:link w:val="Subtitle"/>
     <w:uiPriority w:val="11"/>
     <w:rsid w:val="000F7B72"/>
     <w:rPr>
@@ -12326,9 +12567,9 @@
       <w:spacing w:val="15"/>
     </w:rPr>
   </w:style>
-  <w:style w:type="character" w:styleId="Hienovarainenkorostus">
+  <w:style w:type="character" w:styleId="SubtleEmphasis">
     <w:name w:val="Subtle Emphasis"/>
-    <w:basedOn w:val="Kappaleenoletusfontti"/>
+    <w:basedOn w:val="DefaultParagraphFont"/>
     <w:uiPriority w:val="19"/>
     <w:qFormat/>
     <w:rsid w:val="000F7B72"/>
@@ -12338,10 +12579,10 @@
       <w:color w:val="404040" w:themeColor="text1" w:themeTint="BF"/>
     </w:rPr>
   </w:style>
-  <w:style w:type="paragraph" w:styleId="Yltunniste">
+  <w:style w:type="paragraph" w:styleId="Header">
     <w:name w:val="header"/>
-    <w:basedOn w:val="Normaali"/>
-    <w:link w:val="YltunnisteChar"/>
+    <w:basedOn w:val="Normal"/>
+    <w:link w:val="HeaderChar"/>
     <w:uiPriority w:val="99"/>
     <w:unhideWhenUsed/>
     <w:rsid w:val="000F7B72"/>
@@ -12353,17 +12594,17 @@
       <w:spacing w:after="0" w:line="240" w:lineRule="auto"/>
     </w:pPr>
   </w:style>
-  <w:style w:type="character" w:customStyle="1" w:styleId="YltunnisteChar">
-    <w:name w:val="Ylätunniste Char"/>
-    <w:basedOn w:val="Kappaleenoletusfontti"/>
-    <w:link w:val="Yltunniste"/>
+  <w:style w:type="character" w:customStyle="1" w:styleId="HeaderChar">
+    <w:name w:val="Header Char"/>
+    <w:basedOn w:val="DefaultParagraphFont"/>
+    <w:link w:val="Header"/>
     <w:uiPriority w:val="99"/>
     <w:rsid w:val="000F7B72"/>
   </w:style>
-  <w:style w:type="paragraph" w:styleId="Alatunniste">
+  <w:style w:type="paragraph" w:styleId="Footer">
     <w:name w:val="footer"/>
-    <w:basedOn w:val="Normaali"/>
-    <w:link w:val="AlatunnisteChar"/>
+    <w:basedOn w:val="Normal"/>
+    <w:link w:val="FooterChar"/>
     <w:uiPriority w:val="99"/>
     <w:unhideWhenUsed/>
     <w:rsid w:val="000F7B72"/>
@@ -12375,16 +12616,16 @@
       <w:spacing w:after="0" w:line="240" w:lineRule="auto"/>
     </w:pPr>
   </w:style>
-  <w:style w:type="character" w:customStyle="1" w:styleId="AlatunnisteChar">
-    <w:name w:val="Alatunniste Char"/>
-    <w:basedOn w:val="Kappaleenoletusfontti"/>
-    <w:link w:val="Alatunniste"/>
+  <w:style w:type="character" w:customStyle="1" w:styleId="FooterChar">
+    <w:name w:val="Footer Char"/>
+    <w:basedOn w:val="DefaultParagraphFont"/>
+    <w:link w:val="Footer"/>
     <w:uiPriority w:val="99"/>
     <w:rsid w:val="000F7B72"/>
   </w:style>
-  <w:style w:type="character" w:styleId="Korostus">
+  <w:style w:type="character" w:styleId="Emphasis">
     <w:name w:val="Emphasis"/>
-    <w:basedOn w:val="Kappaleenoletusfontti"/>
+    <w:basedOn w:val="DefaultParagraphFont"/>
     <w:uiPriority w:val="20"/>
     <w:qFormat/>
     <w:rsid w:val="00606C6A"/>
@@ -12393,9 +12634,9 @@
       <w:iCs/>
     </w:rPr>
   </w:style>
-  <w:style w:type="paragraph" w:styleId="NormaaliWWW">
+  <w:style w:type="paragraph" w:styleId="NormalWeb">
     <w:name w:val="Normal (Web)"/>
-    <w:basedOn w:val="Normaali"/>
+    <w:basedOn w:val="Normal"/>
     <w:uiPriority w:val="99"/>
     <w:semiHidden/>
     <w:unhideWhenUsed/>
@@ -12412,9 +12653,9 @@
       <w14:ligatures w14:val="none"/>
     </w:rPr>
   </w:style>
-  <w:style w:type="character" w:styleId="Hyperlinkki">
+  <w:style w:type="character" w:styleId="Hyperlink">
     <w:name w:val="Hyperlink"/>
-    <w:basedOn w:val="Kappaleenoletusfontti"/>
+    <w:basedOn w:val="DefaultParagraphFont"/>
     <w:uiPriority w:val="99"/>
     <w:unhideWhenUsed/>
     <w:rsid w:val="001806AE"/>
@@ -12423,9 +12664,9 @@
       <w:u w:val="single"/>
     </w:rPr>
   </w:style>
-  <w:style w:type="character" w:styleId="Ratkaisematonmaininta">
+  <w:style w:type="character" w:styleId="UnresolvedMention">
     <w:name w:val="Unresolved Mention"/>
-    <w:basedOn w:val="Kappaleenoletusfontti"/>
+    <w:basedOn w:val="DefaultParagraphFont"/>
     <w:uiPriority w:val="99"/>
     <w:semiHidden/>
     <w:unhideWhenUsed/>
@@ -12437,13 +12678,13 @@
   </w:style>
   <w:style w:type="character" w:customStyle="1" w:styleId="ui-provider">
     <w:name w:val="ui-provider"/>
-    <w:basedOn w:val="Kappaleenoletusfontti"/>
+    <w:basedOn w:val="DefaultParagraphFont"/>
     <w:rsid w:val="00EC0E36"/>
   </w:style>
-  <w:style w:type="paragraph" w:styleId="Kuvaotsikko">
+  <w:style w:type="paragraph" w:styleId="Caption">
     <w:name w:val="caption"/>
-    <w:basedOn w:val="Normaali"/>
-    <w:next w:val="Normaali"/>
+    <w:basedOn w:val="Normal"/>
+    <w:next w:val="Normal"/>
     <w:uiPriority w:val="35"/>
     <w:unhideWhenUsed/>
     <w:qFormat/>
@@ -12459,10 +12700,10 @@
       <w:szCs w:val="18"/>
     </w:rPr>
   </w:style>
-  <w:style w:type="paragraph" w:styleId="Kuvaotsikkoluettelo">
+  <w:style w:type="paragraph" w:styleId="TableofFigures">
     <w:name w:val="table of figures"/>
-    <w:basedOn w:val="Normaali"/>
-    <w:next w:val="Normaali"/>
+    <w:basedOn w:val="Normal"/>
+    <w:next w:val="Normal"/>
     <w:uiPriority w:val="99"/>
     <w:unhideWhenUsed/>
     <w:rsid w:val="009A0C62"/>

</xml_diff>